<commit_message>
Began lab report, wrote intro and started test case table.
</commit_message>
<xml_diff>
--- a/Assignment2 - ReportTemplate.docx
+++ b/Assignment2 - ReportTemplate.docx
@@ -1,6 +1,6 @@
 
 <file path=word/document.xml><?xml version="1.0" encoding="utf-8"?>
-<w:document xmlns:wpc="http://schemas.microsoft.com/office/word/2010/wordprocessingCanvas" xmlns:cx="http://schemas.microsoft.com/office/drawing/2014/chartex" xmlns:cx1="http://schemas.microsoft.com/office/drawing/2015/9/8/chartex" xmlns:cx2="http://schemas.microsoft.com/office/drawing/2015/10/21/chartex" xmlns:cx3="http://schemas.microsoft.com/office/drawing/2016/5/9/chartex" xmlns:cx4="http://schemas.microsoft.com/office/drawing/2016/5/10/chartex" xmlns:cx5="http://schemas.microsoft.com/office/drawing/2016/5/11/chartex" xmlns:cx6="http://schemas.microsoft.com/office/drawing/2016/5/12/chartex" xmlns:cx7="http://schemas.microsoft.com/office/drawing/2016/5/13/chartex" xmlns:cx8="http://schemas.microsoft.com/office/drawing/2016/5/14/chartex" xmlns:mc="http://schemas.openxmlformats.org/markup-compatibility/2006" xmlns:aink="http://schemas.microsoft.com/office/drawing/2016/ink" xmlns:am3d="http://schemas.microsoft.com/office/drawing/2017/model3d" xmlns:o="urn:schemas-microsoft-com:office:office" xmlns:r="http://schemas.openxmlformats.org/officeDocument/2006/relationships" xmlns:m="http://schemas.openxmlformats.org/officeDocument/2006/math" xmlns:v="urn:schemas-microsoft-com:vml" xmlns:wp14="http://schemas.microsoft.com/office/word/2010/wordprocessingDrawing" xmlns:wp="http://schemas.openxmlformats.org/drawingml/2006/wordprocessingDrawing" xmlns:w10="urn:schemas-microsoft-com:office:word" xmlns:w="http://schemas.openxmlformats.org/wordprocessingml/2006/main" xmlns:w14="http://schemas.microsoft.com/office/word/2010/wordml" xmlns:w15="http://schemas.microsoft.com/office/word/2012/wordml" xmlns:w16cex="http://schemas.microsoft.com/office/word/2018/wordml/cex" xmlns:w16cid="http://schemas.microsoft.com/office/word/2016/wordml/cid" xmlns:w16="http://schemas.microsoft.com/office/word/2018/wordml" xmlns:w16se="http://schemas.microsoft.com/office/word/2015/wordml/symex" xmlns:wpg="http://schemas.microsoft.com/office/word/2010/wordprocessingGroup" xmlns:wpi="http://schemas.microsoft.com/office/word/2010/wordprocessingInk" xmlns:wne="http://schemas.microsoft.com/office/word/2006/wordml" xmlns:wps="http://schemas.microsoft.com/office/word/2010/wordprocessingShape" mc:Ignorable="w14 w15 w16se w16cid w16 w16cex wp14">
+<w:document xmlns:wpc="http://schemas.microsoft.com/office/word/2010/wordprocessingCanvas" xmlns:cx="http://schemas.microsoft.com/office/drawing/2014/chartex" xmlns:cx1="http://schemas.microsoft.com/office/drawing/2015/9/8/chartex" xmlns:cx2="http://schemas.microsoft.com/office/drawing/2015/10/21/chartex" xmlns:cx3="http://schemas.microsoft.com/office/drawing/2016/5/9/chartex" xmlns:cx4="http://schemas.microsoft.com/office/drawing/2016/5/10/chartex" xmlns:cx5="http://schemas.microsoft.com/office/drawing/2016/5/11/chartex" xmlns:cx6="http://schemas.microsoft.com/office/drawing/2016/5/12/chartex" xmlns:cx7="http://schemas.microsoft.com/office/drawing/2016/5/13/chartex" xmlns:cx8="http://schemas.microsoft.com/office/drawing/2016/5/14/chartex" xmlns:mc="http://schemas.openxmlformats.org/markup-compatibility/2006" xmlns:aink="http://schemas.microsoft.com/office/drawing/2016/ink" xmlns:am3d="http://schemas.microsoft.com/office/drawing/2017/model3d" xmlns:o="urn:schemas-microsoft-com:office:office" xmlns:r="http://schemas.openxmlformats.org/officeDocument/2006/relationships" xmlns:m="http://schemas.openxmlformats.org/officeDocument/2006/math" xmlns:v="urn:schemas-microsoft-com:vml" xmlns:wp14="http://schemas.microsoft.com/office/word/2010/wordprocessingDrawing" xmlns:wp="http://schemas.openxmlformats.org/drawingml/2006/wordprocessingDrawing" xmlns:w10="urn:schemas-microsoft-com:office:word" xmlns:w="http://schemas.openxmlformats.org/wordprocessingml/2006/main" xmlns:w14="http://schemas.microsoft.com/office/word/2010/wordml" xmlns:w15="http://schemas.microsoft.com/office/word/2012/wordml" xmlns:w16cex="http://schemas.microsoft.com/office/word/2018/wordml/cex" xmlns:w16cid="http://schemas.microsoft.com/office/word/2016/wordml/cid" xmlns:w16="http://schemas.microsoft.com/office/word/2018/wordml" xmlns:w16sdtdh="http://schemas.microsoft.com/office/word/2020/wordml/sdtdatahash" xmlns:w16se="http://schemas.microsoft.com/office/word/2015/wordml/symex" xmlns:wpg="http://schemas.microsoft.com/office/word/2010/wordprocessingGroup" xmlns:wpi="http://schemas.microsoft.com/office/word/2010/wordprocessingInk" xmlns:wne="http://schemas.microsoft.com/office/word/2006/wordml" xmlns:wps="http://schemas.microsoft.com/office/word/2010/wordprocessingShape" mc:Ignorable="w14 w15 w16se w16cid w16 w16cex w16sdtdh wp14">
   <w:body>
     <w:p>
       <w:pPr>
@@ -202,6 +202,14 @@
                 <w:sz w:val="22"/>
               </w:rPr>
             </w:pPr>
+            <w:r>
+              <w:rPr>
+                <w:rFonts w:ascii="Calibri" w:eastAsia="SimSun" w:hAnsi="Calibri" w:cs="Arial"/>
+                <w:noProof/>
+                <w:sz w:val="22"/>
+              </w:rPr>
+              <w:t>19</w:t>
+            </w:r>
           </w:p>
         </w:tc>
       </w:tr>
@@ -248,6 +256,14 @@
                 <w:sz w:val="22"/>
               </w:rPr>
             </w:pPr>
+            <w:r>
+              <w:rPr>
+                <w:rFonts w:ascii="Calibri" w:eastAsia="SimSun" w:hAnsi="Calibri" w:cs="Arial"/>
+                <w:noProof/>
+                <w:sz w:val="22"/>
+              </w:rPr>
+              <w:t>Eric Renno</w:t>
+            </w:r>
           </w:p>
         </w:tc>
       </w:tr>
@@ -286,6 +302,14 @@
                 <w:sz w:val="22"/>
               </w:rPr>
             </w:pPr>
+            <w:r>
+              <w:rPr>
+                <w:rFonts w:ascii="Calibri" w:eastAsia="SimSun" w:hAnsi="Calibri" w:cs="Arial"/>
+                <w:noProof/>
+                <w:sz w:val="22"/>
+              </w:rPr>
+              <w:t>Ryan Sommerville</w:t>
+            </w:r>
           </w:p>
         </w:tc>
       </w:tr>
@@ -324,6 +348,14 @@
                 <w:sz w:val="22"/>
               </w:rPr>
             </w:pPr>
+            <w:r>
+              <w:rPr>
+                <w:rFonts w:ascii="Calibri" w:eastAsia="SimSun" w:hAnsi="Calibri" w:cs="Arial"/>
+                <w:noProof/>
+                <w:sz w:val="22"/>
+              </w:rPr>
+              <w:t>Quinn Ledingham</w:t>
+            </w:r>
           </w:p>
         </w:tc>
       </w:tr>
@@ -362,6 +394,14 @@
                 <w:sz w:val="22"/>
               </w:rPr>
             </w:pPr>
+            <w:r>
+              <w:rPr>
+                <w:rFonts w:ascii="Calibri" w:eastAsia="SimSun" w:hAnsi="Calibri" w:cs="Arial"/>
+                <w:noProof/>
+                <w:sz w:val="22"/>
+              </w:rPr>
+              <w:t>Kaumil Patel</w:t>
+            </w:r>
           </w:p>
         </w:tc>
       </w:tr>
@@ -386,7 +426,13 @@
     </w:p>
     <w:p>
       <w:r>
-        <w:t>Text…</w:t>
+        <w:t xml:space="preserve">The purpose of this lab is to explore how to use Junit tests to thoroughly test the methods of a particular class in order to ensure that the class functions as it should. To do this, the Junit class allows you to create a test function and compares the correct result with the result that the function actually </w:t>
+      </w:r>
+      <w:r>
+        <w:t xml:space="preserve">returns. Although the process is straightforward, </w:t>
+      </w:r>
+      <w:r>
+        <w:t xml:space="preserve">accurately testing a class requires a thorough analysis of boundary cases and other necessary test cases for each method. Additionally, </w:t>
       </w:r>
     </w:p>
     <w:p>
@@ -399,17 +445,24 @@
     </w:p>
     <w:p>
       <w:r>
-        <w:t xml:space="preserve">// including the input </w:t>
-      </w:r>
-      <w:proofErr w:type="gramStart"/>
-      <w:r>
-        <w:t>partitions</w:t>
-      </w:r>
-      <w:proofErr w:type="gramEnd"/>
-      <w:r>
-        <w:t xml:space="preserve"> you have designed </w:t>
+        <w:t xml:space="preserve">// including the input partitions you have designed </w:t>
       </w:r>
     </w:p>
+    <w:p>
+      <w:r>
+        <w:t xml:space="preserve">The test was performed using the Eclipse IDE. </w:t>
+      </w:r>
+      <w:r>
+        <w:t>First, java files were created for the test methods using a shortcut on Eclipse.</w:t>
+      </w:r>
+      <w:r>
+        <w:t xml:space="preserve"> This will create a method in the test classes for each method to be tested in the classes to be tested. Next, test cases </w:t>
+      </w:r>
+      <w:r>
+        <w:t>were invented for each method so that boundary cases are covered. Once this is done, the test cases are coded. If necessary, a Mocker class is used as a substitute for inputs where we don’t have access to the actual class. After all the test cases are coded, the tests are run and the results recorded.</w:t>
+      </w:r>
+    </w:p>
+    <w:p/>
     <w:p>
       <w:pPr>
         <w:pStyle w:val="Heading1"/>
@@ -418,16 +471,1869 @@
         <w:t>Test cases developed</w:t>
       </w:r>
     </w:p>
+    <w:p/>
+    <w:tbl>
+      <w:tblPr>
+        <w:tblW w:w="0" w:type="auto"/>
+        <w:tblBorders>
+          <w:top w:val="single" w:sz="4" w:space="0" w:color="auto"/>
+          <w:left w:val="single" w:sz="4" w:space="0" w:color="auto"/>
+          <w:bottom w:val="single" w:sz="4" w:space="0" w:color="auto"/>
+          <w:right w:val="single" w:sz="4" w:space="0" w:color="auto"/>
+          <w:insideH w:val="single" w:sz="4" w:space="0" w:color="auto"/>
+          <w:insideV w:val="single" w:sz="4" w:space="0" w:color="auto"/>
+        </w:tblBorders>
+        <w:tblLook w:val="04A0" w:firstRow="1" w:lastRow="0" w:firstColumn="1" w:lastColumn="0" w:noHBand="0" w:noVBand="1"/>
+      </w:tblPr>
+      <w:tblGrid>
+        <w:gridCol w:w="1343"/>
+        <w:gridCol w:w="2766"/>
+        <w:gridCol w:w="3316"/>
+        <w:gridCol w:w="1312"/>
+        <w:gridCol w:w="841"/>
+      </w:tblGrid>
+      <w:tr>
+        <w:tc>
+          <w:tcPr>
+            <w:tcW w:w="1773" w:type="dxa"/>
+            <w:tcBorders>
+              <w:bottom w:val="single" w:sz="12" w:space="0" w:color="auto"/>
+            </w:tcBorders>
+            <w:shd w:val="clear" w:color="auto" w:fill="auto"/>
+          </w:tcPr>
+          <w:p>
+            <w:pPr>
+              <w:rPr>
+                <w:rFonts w:eastAsia="SimSun"/>
+              </w:rPr>
+            </w:pPr>
+            <w:r>
+              <w:rPr>
+                <w:rFonts w:eastAsia="SimSun"/>
+              </w:rPr>
+              <w:t>Class</w:t>
+            </w:r>
+          </w:p>
+        </w:tc>
+        <w:tc>
+          <w:tcPr>
+            <w:tcW w:w="2880" w:type="dxa"/>
+            <w:tcBorders>
+              <w:bottom w:val="single" w:sz="12" w:space="0" w:color="auto"/>
+            </w:tcBorders>
+            <w:shd w:val="clear" w:color="auto" w:fill="auto"/>
+          </w:tcPr>
+          <w:p>
+            <w:pPr>
+              <w:rPr>
+                <w:rFonts w:eastAsia="SimSun"/>
+              </w:rPr>
+            </w:pPr>
+            <w:r>
+              <w:rPr>
+                <w:rFonts w:eastAsia="SimSun"/>
+              </w:rPr>
+              <w:t>Method</w:t>
+            </w:r>
+          </w:p>
+        </w:tc>
+        <w:tc>
+          <w:tcPr>
+            <w:tcW w:w="2223" w:type="dxa"/>
+            <w:tcBorders>
+              <w:bottom w:val="single" w:sz="12" w:space="0" w:color="auto"/>
+            </w:tcBorders>
+            <w:shd w:val="clear" w:color="auto" w:fill="auto"/>
+          </w:tcPr>
+          <w:p>
+            <w:pPr>
+              <w:rPr>
+                <w:rFonts w:eastAsia="SimSun"/>
+              </w:rPr>
+            </w:pPr>
+            <w:r>
+              <w:rPr>
+                <w:rFonts w:eastAsia="SimSun"/>
+              </w:rPr>
+              <w:t>Test Function</w:t>
+            </w:r>
+          </w:p>
+        </w:tc>
+        <w:tc>
+          <w:tcPr>
+            <w:tcW w:w="1478" w:type="dxa"/>
+            <w:tcBorders>
+              <w:bottom w:val="single" w:sz="12" w:space="0" w:color="auto"/>
+            </w:tcBorders>
+            <w:shd w:val="clear" w:color="auto" w:fill="auto"/>
+          </w:tcPr>
+          <w:p>
+            <w:pPr>
+              <w:rPr>
+                <w:rFonts w:eastAsia="SimSun"/>
+              </w:rPr>
+            </w:pPr>
+            <w:r>
+              <w:rPr>
+                <w:rFonts w:eastAsia="SimSun"/>
+              </w:rPr>
+              <w:t>Expected Result</w:t>
+            </w:r>
+            <w:r>
+              <w:rPr>
+                <w:rFonts w:eastAsia="SimSun"/>
+              </w:rPr>
+              <w:t>/ Actual Result</w:t>
+            </w:r>
+          </w:p>
+        </w:tc>
+        <w:tc>
+          <w:tcPr>
+            <w:tcW w:w="1224" w:type="dxa"/>
+            <w:tcBorders>
+              <w:bottom w:val="single" w:sz="12" w:space="0" w:color="auto"/>
+            </w:tcBorders>
+            <w:shd w:val="clear" w:color="auto" w:fill="auto"/>
+          </w:tcPr>
+          <w:p>
+            <w:pPr>
+              <w:rPr>
+                <w:rFonts w:eastAsia="SimSun"/>
+              </w:rPr>
+            </w:pPr>
+            <w:r>
+              <w:rPr>
+                <w:rFonts w:eastAsia="SimSun"/>
+              </w:rPr>
+              <w:t>Passes</w:t>
+            </w:r>
+          </w:p>
+        </w:tc>
+      </w:tr>
+      <w:tr>
+        <w:tc>
+          <w:tcPr>
+            <w:tcW w:w="1773" w:type="dxa"/>
+            <w:tcBorders>
+              <w:top w:val="single" w:sz="12" w:space="0" w:color="auto"/>
+            </w:tcBorders>
+            <w:shd w:val="clear" w:color="auto" w:fill="auto"/>
+          </w:tcPr>
+          <w:p>
+            <w:pPr>
+              <w:rPr>
+                <w:rFonts w:eastAsia="SimSun"/>
+              </w:rPr>
+            </w:pPr>
+            <w:r>
+              <w:rPr>
+                <w:rFonts w:eastAsia="SimSun"/>
+              </w:rPr>
+              <w:t>DataUtilities</w:t>
+            </w:r>
+          </w:p>
+        </w:tc>
+        <w:tc>
+          <w:tcPr>
+            <w:tcW w:w="2880" w:type="dxa"/>
+            <w:tcBorders>
+              <w:top w:val="single" w:sz="12" w:space="0" w:color="auto"/>
+            </w:tcBorders>
+            <w:shd w:val="clear" w:color="auto" w:fill="auto"/>
+          </w:tcPr>
+          <w:p>
+            <w:pPr>
+              <w:rPr>
+                <w:rFonts w:eastAsia="SimSun"/>
+              </w:rPr>
+            </w:pPr>
+            <w:r>
+              <w:rPr>
+                <w:rFonts w:eastAsia="SimSun"/>
+              </w:rPr>
+              <w:t>calculateColumnTotal( Values2D data, int column)</w:t>
+            </w:r>
+          </w:p>
+        </w:tc>
+        <w:tc>
+          <w:tcPr>
+            <w:tcW w:w="2223" w:type="dxa"/>
+            <w:tcBorders>
+              <w:top w:val="single" w:sz="12" w:space="0" w:color="auto"/>
+            </w:tcBorders>
+            <w:shd w:val="clear" w:color="auto" w:fill="auto"/>
+          </w:tcPr>
+          <w:p>
+            <w:pPr>
+              <w:rPr>
+                <w:rFonts w:eastAsia="SimSun"/>
+              </w:rPr>
+            </w:pPr>
+          </w:p>
+        </w:tc>
+        <w:tc>
+          <w:tcPr>
+            <w:tcW w:w="1478" w:type="dxa"/>
+            <w:tcBorders>
+              <w:top w:val="single" w:sz="12" w:space="0" w:color="auto"/>
+            </w:tcBorders>
+            <w:shd w:val="clear" w:color="auto" w:fill="auto"/>
+          </w:tcPr>
+          <w:p>
+            <w:pPr>
+              <w:rPr>
+                <w:rFonts w:eastAsia="SimSun"/>
+              </w:rPr>
+            </w:pPr>
+          </w:p>
+        </w:tc>
+        <w:tc>
+          <w:tcPr>
+            <w:tcW w:w="1224" w:type="dxa"/>
+            <w:tcBorders>
+              <w:top w:val="single" w:sz="12" w:space="0" w:color="auto"/>
+            </w:tcBorders>
+            <w:shd w:val="clear" w:color="auto" w:fill="auto"/>
+          </w:tcPr>
+          <w:p>
+            <w:pPr>
+              <w:rPr>
+                <w:rFonts w:eastAsia="SimSun"/>
+              </w:rPr>
+            </w:pPr>
+          </w:p>
+        </w:tc>
+      </w:tr>
+      <w:tr>
+        <w:tc>
+          <w:tcPr>
+            <w:tcW w:w="1773" w:type="dxa"/>
+            <w:shd w:val="clear" w:color="auto" w:fill="auto"/>
+          </w:tcPr>
+          <w:p>
+            <w:pPr>
+              <w:rPr>
+                <w:rFonts w:eastAsia="SimSun"/>
+              </w:rPr>
+            </w:pPr>
+          </w:p>
+        </w:tc>
+        <w:tc>
+          <w:tcPr>
+            <w:tcW w:w="2880" w:type="dxa"/>
+            <w:shd w:val="clear" w:color="auto" w:fill="auto"/>
+          </w:tcPr>
+          <w:p>
+            <w:pPr>
+              <w:rPr>
+                <w:rFonts w:eastAsia="SimSun"/>
+              </w:rPr>
+            </w:pPr>
+            <w:r>
+              <w:rPr>
+                <w:rFonts w:eastAsia="SimSun"/>
+              </w:rPr>
+              <w:t>calculate</w:t>
+            </w:r>
+            <w:r>
+              <w:rPr>
+                <w:rFonts w:eastAsia="SimSun"/>
+              </w:rPr>
+              <w:t>Row</w:t>
+            </w:r>
+            <w:r>
+              <w:rPr>
+                <w:rFonts w:eastAsia="SimSun"/>
+              </w:rPr>
+              <w:t>Total(Values2D data, int column)</w:t>
+            </w:r>
+          </w:p>
+        </w:tc>
+        <w:tc>
+          <w:tcPr>
+            <w:tcW w:w="2223" w:type="dxa"/>
+            <w:shd w:val="clear" w:color="auto" w:fill="auto"/>
+          </w:tcPr>
+          <w:p>
+            <w:pPr>
+              <w:rPr>
+                <w:rFonts w:eastAsia="SimSun"/>
+              </w:rPr>
+            </w:pPr>
+          </w:p>
+        </w:tc>
+        <w:tc>
+          <w:tcPr>
+            <w:tcW w:w="1478" w:type="dxa"/>
+            <w:shd w:val="clear" w:color="auto" w:fill="auto"/>
+          </w:tcPr>
+          <w:p>
+            <w:pPr>
+              <w:rPr>
+                <w:rFonts w:eastAsia="SimSun"/>
+              </w:rPr>
+            </w:pPr>
+          </w:p>
+        </w:tc>
+        <w:tc>
+          <w:tcPr>
+            <w:tcW w:w="1224" w:type="dxa"/>
+            <w:shd w:val="clear" w:color="auto" w:fill="auto"/>
+          </w:tcPr>
+          <w:p>
+            <w:pPr>
+              <w:rPr>
+                <w:rFonts w:eastAsia="SimSun"/>
+              </w:rPr>
+            </w:pPr>
+          </w:p>
+        </w:tc>
+      </w:tr>
+      <w:tr>
+        <w:tc>
+          <w:tcPr>
+            <w:tcW w:w="1773" w:type="dxa"/>
+            <w:shd w:val="clear" w:color="auto" w:fill="auto"/>
+          </w:tcPr>
+          <w:p>
+            <w:pPr>
+              <w:rPr>
+                <w:rFonts w:eastAsia="SimSun"/>
+              </w:rPr>
+            </w:pPr>
+          </w:p>
+        </w:tc>
+        <w:tc>
+          <w:tcPr>
+            <w:tcW w:w="2880" w:type="dxa"/>
+            <w:shd w:val="clear" w:color="auto" w:fill="auto"/>
+          </w:tcPr>
+          <w:p>
+            <w:pPr>
+              <w:jc w:val="center"/>
+              <w:rPr>
+                <w:rFonts w:eastAsia="SimSun"/>
+              </w:rPr>
+            </w:pPr>
+            <w:r>
+              <w:rPr>
+                <w:rFonts w:eastAsia="SimSun"/>
+              </w:rPr>
+              <w:t>clone(double [][] source)</w:t>
+            </w:r>
+          </w:p>
+        </w:tc>
+        <w:tc>
+          <w:tcPr>
+            <w:tcW w:w="2223" w:type="dxa"/>
+            <w:shd w:val="clear" w:color="auto" w:fill="auto"/>
+          </w:tcPr>
+          <w:p>
+            <w:pPr>
+              <w:rPr>
+                <w:rFonts w:eastAsia="SimSun"/>
+              </w:rPr>
+            </w:pPr>
+          </w:p>
+        </w:tc>
+        <w:tc>
+          <w:tcPr>
+            <w:tcW w:w="1478" w:type="dxa"/>
+            <w:shd w:val="clear" w:color="auto" w:fill="auto"/>
+          </w:tcPr>
+          <w:p>
+            <w:pPr>
+              <w:rPr>
+                <w:rFonts w:eastAsia="SimSun"/>
+              </w:rPr>
+            </w:pPr>
+          </w:p>
+        </w:tc>
+        <w:tc>
+          <w:tcPr>
+            <w:tcW w:w="1224" w:type="dxa"/>
+            <w:shd w:val="clear" w:color="auto" w:fill="auto"/>
+          </w:tcPr>
+          <w:p>
+            <w:pPr>
+              <w:rPr>
+                <w:rFonts w:eastAsia="SimSun"/>
+              </w:rPr>
+            </w:pPr>
+          </w:p>
+        </w:tc>
+      </w:tr>
+      <w:tr>
+        <w:tc>
+          <w:tcPr>
+            <w:tcW w:w="1773" w:type="dxa"/>
+            <w:shd w:val="clear" w:color="auto" w:fill="auto"/>
+          </w:tcPr>
+          <w:p>
+            <w:pPr>
+              <w:rPr>
+                <w:rFonts w:eastAsia="SimSun"/>
+              </w:rPr>
+            </w:pPr>
+          </w:p>
+        </w:tc>
+        <w:tc>
+          <w:tcPr>
+            <w:tcW w:w="2880" w:type="dxa"/>
+            <w:shd w:val="clear" w:color="auto" w:fill="auto"/>
+          </w:tcPr>
+          <w:p>
+            <w:pPr>
+              <w:rPr>
+                <w:rFonts w:eastAsia="SimSun"/>
+              </w:rPr>
+            </w:pPr>
+            <w:r>
+              <w:rPr>
+                <w:rFonts w:eastAsia="SimSun"/>
+              </w:rPr>
+              <w:t>createNumberArray(double[] data)</w:t>
+            </w:r>
+          </w:p>
+        </w:tc>
+        <w:tc>
+          <w:tcPr>
+            <w:tcW w:w="2223" w:type="dxa"/>
+            <w:shd w:val="clear" w:color="auto" w:fill="auto"/>
+          </w:tcPr>
+          <w:p>
+            <w:pPr>
+              <w:rPr>
+                <w:rFonts w:eastAsia="SimSun"/>
+              </w:rPr>
+            </w:pPr>
+          </w:p>
+        </w:tc>
+        <w:tc>
+          <w:tcPr>
+            <w:tcW w:w="1478" w:type="dxa"/>
+            <w:shd w:val="clear" w:color="auto" w:fill="auto"/>
+          </w:tcPr>
+          <w:p>
+            <w:pPr>
+              <w:rPr>
+                <w:rFonts w:eastAsia="SimSun"/>
+              </w:rPr>
+            </w:pPr>
+          </w:p>
+        </w:tc>
+        <w:tc>
+          <w:tcPr>
+            <w:tcW w:w="1224" w:type="dxa"/>
+            <w:shd w:val="clear" w:color="auto" w:fill="auto"/>
+          </w:tcPr>
+          <w:p>
+            <w:pPr>
+              <w:rPr>
+                <w:rFonts w:eastAsia="SimSun"/>
+              </w:rPr>
+            </w:pPr>
+          </w:p>
+        </w:tc>
+      </w:tr>
+      <w:tr>
+        <w:tc>
+          <w:tcPr>
+            <w:tcW w:w="1773" w:type="dxa"/>
+            <w:shd w:val="clear" w:color="auto" w:fill="auto"/>
+          </w:tcPr>
+          <w:p>
+            <w:pPr>
+              <w:rPr>
+                <w:rFonts w:eastAsia="SimSun"/>
+              </w:rPr>
+            </w:pPr>
+          </w:p>
+        </w:tc>
+        <w:tc>
+          <w:tcPr>
+            <w:tcW w:w="2880" w:type="dxa"/>
+            <w:shd w:val="clear" w:color="auto" w:fill="auto"/>
+          </w:tcPr>
+          <w:p>
+            <w:pPr>
+              <w:rPr>
+                <w:rFonts w:eastAsia="SimSun"/>
+              </w:rPr>
+            </w:pPr>
+            <w:r>
+              <w:rPr>
+                <w:rFonts w:eastAsia="SimSun"/>
+              </w:rPr>
+              <w:t>createNumberArray</w:t>
+            </w:r>
+            <w:r>
+              <w:rPr>
+                <w:rFonts w:eastAsia="SimSun"/>
+              </w:rPr>
+              <w:t>2D</w:t>
+            </w:r>
+            <w:r>
+              <w:rPr>
+                <w:rFonts w:eastAsia="SimSun"/>
+              </w:rPr>
+              <w:t>(</w:t>
+            </w:r>
+            <w:r>
+              <w:rPr>
+                <w:rFonts w:eastAsia="SimSun"/>
+              </w:rPr>
+              <w:t xml:space="preserve"> </w:t>
+            </w:r>
+            <w:r>
+              <w:rPr>
+                <w:rFonts w:eastAsia="SimSun"/>
+              </w:rPr>
+              <w:t>double[]</w:t>
+            </w:r>
+            <w:r>
+              <w:rPr>
+                <w:rFonts w:eastAsia="SimSun"/>
+              </w:rPr>
+              <w:t>[]</w:t>
+            </w:r>
+            <w:r>
+              <w:rPr>
+                <w:rFonts w:eastAsia="SimSun"/>
+              </w:rPr>
+              <w:t xml:space="preserve"> data)</w:t>
+            </w:r>
+          </w:p>
+        </w:tc>
+        <w:tc>
+          <w:tcPr>
+            <w:tcW w:w="2223" w:type="dxa"/>
+            <w:shd w:val="clear" w:color="auto" w:fill="auto"/>
+          </w:tcPr>
+          <w:p>
+            <w:pPr>
+              <w:rPr>
+                <w:rFonts w:eastAsia="SimSun"/>
+              </w:rPr>
+            </w:pPr>
+          </w:p>
+        </w:tc>
+        <w:tc>
+          <w:tcPr>
+            <w:tcW w:w="1478" w:type="dxa"/>
+            <w:shd w:val="clear" w:color="auto" w:fill="auto"/>
+          </w:tcPr>
+          <w:p>
+            <w:pPr>
+              <w:rPr>
+                <w:rFonts w:eastAsia="SimSun"/>
+              </w:rPr>
+            </w:pPr>
+          </w:p>
+        </w:tc>
+        <w:tc>
+          <w:tcPr>
+            <w:tcW w:w="1224" w:type="dxa"/>
+            <w:shd w:val="clear" w:color="auto" w:fill="auto"/>
+          </w:tcPr>
+          <w:p>
+            <w:pPr>
+              <w:rPr>
+                <w:rFonts w:eastAsia="SimSun"/>
+              </w:rPr>
+            </w:pPr>
+          </w:p>
+        </w:tc>
+      </w:tr>
+      <w:tr>
+        <w:tc>
+          <w:tcPr>
+            <w:tcW w:w="1773" w:type="dxa"/>
+            <w:shd w:val="clear" w:color="auto" w:fill="auto"/>
+          </w:tcPr>
+          <w:p>
+            <w:pPr>
+              <w:rPr>
+                <w:rFonts w:eastAsia="SimSun"/>
+              </w:rPr>
+            </w:pPr>
+          </w:p>
+        </w:tc>
+        <w:tc>
+          <w:tcPr>
+            <w:tcW w:w="2880" w:type="dxa"/>
+            <w:shd w:val="clear" w:color="auto" w:fill="auto"/>
+          </w:tcPr>
+          <w:p>
+            <w:pPr>
+              <w:rPr>
+                <w:rFonts w:eastAsia="SimSun"/>
+                <w:lang w:val="en-CA"/>
+              </w:rPr>
+            </w:pPr>
+            <w:r>
+              <w:rPr>
+                <w:rFonts w:eastAsia="SimSun"/>
+              </w:rPr>
+              <w:t>equal(double[][] a, double[][] b)</w:t>
+            </w:r>
+          </w:p>
+        </w:tc>
+        <w:tc>
+          <w:tcPr>
+            <w:tcW w:w="2223" w:type="dxa"/>
+            <w:shd w:val="clear" w:color="auto" w:fill="auto"/>
+          </w:tcPr>
+          <w:p>
+            <w:pPr>
+              <w:rPr>
+                <w:rFonts w:eastAsia="SimSun"/>
+              </w:rPr>
+            </w:pPr>
+          </w:p>
+        </w:tc>
+        <w:tc>
+          <w:tcPr>
+            <w:tcW w:w="1478" w:type="dxa"/>
+            <w:shd w:val="clear" w:color="auto" w:fill="auto"/>
+          </w:tcPr>
+          <w:p>
+            <w:pPr>
+              <w:rPr>
+                <w:rFonts w:eastAsia="SimSun"/>
+              </w:rPr>
+            </w:pPr>
+          </w:p>
+        </w:tc>
+        <w:tc>
+          <w:tcPr>
+            <w:tcW w:w="1224" w:type="dxa"/>
+            <w:shd w:val="clear" w:color="auto" w:fill="auto"/>
+          </w:tcPr>
+          <w:p>
+            <w:pPr>
+              <w:rPr>
+                <w:rFonts w:eastAsia="SimSun"/>
+              </w:rPr>
+            </w:pPr>
+          </w:p>
+        </w:tc>
+      </w:tr>
+      <w:tr>
+        <w:tc>
+          <w:tcPr>
+            <w:tcW w:w="1773" w:type="dxa"/>
+            <w:shd w:val="clear" w:color="auto" w:fill="auto"/>
+          </w:tcPr>
+          <w:p>
+            <w:pPr>
+              <w:rPr>
+                <w:rFonts w:eastAsia="SimSun"/>
+              </w:rPr>
+            </w:pPr>
+          </w:p>
+        </w:tc>
+        <w:tc>
+          <w:tcPr>
+            <w:tcW w:w="2880" w:type="dxa"/>
+            <w:shd w:val="clear" w:color="auto" w:fill="auto"/>
+          </w:tcPr>
+          <w:p>
+            <w:pPr>
+              <w:rPr>
+                <w:rFonts w:eastAsia="SimSun"/>
+              </w:rPr>
+            </w:pPr>
+            <w:r>
+              <w:rPr>
+                <w:rFonts w:eastAsia="SimSun"/>
+              </w:rPr>
+              <w:t>getCumulativePercentages( KeyedValues data)</w:t>
+            </w:r>
+          </w:p>
+        </w:tc>
+        <w:tc>
+          <w:tcPr>
+            <w:tcW w:w="2223" w:type="dxa"/>
+            <w:shd w:val="clear" w:color="auto" w:fill="auto"/>
+          </w:tcPr>
+          <w:p>
+            <w:pPr>
+              <w:rPr>
+                <w:rFonts w:eastAsia="SimSun"/>
+              </w:rPr>
+            </w:pPr>
+          </w:p>
+        </w:tc>
+        <w:tc>
+          <w:tcPr>
+            <w:tcW w:w="1478" w:type="dxa"/>
+            <w:shd w:val="clear" w:color="auto" w:fill="auto"/>
+          </w:tcPr>
+          <w:p>
+            <w:pPr>
+              <w:rPr>
+                <w:rFonts w:eastAsia="SimSun"/>
+              </w:rPr>
+            </w:pPr>
+          </w:p>
+        </w:tc>
+        <w:tc>
+          <w:tcPr>
+            <w:tcW w:w="1224" w:type="dxa"/>
+            <w:shd w:val="clear" w:color="auto" w:fill="auto"/>
+          </w:tcPr>
+          <w:p>
+            <w:pPr>
+              <w:rPr>
+                <w:rFonts w:eastAsia="SimSun"/>
+              </w:rPr>
+            </w:pPr>
+          </w:p>
+        </w:tc>
+      </w:tr>
+      <w:tr>
+        <w:tc>
+          <w:tcPr>
+            <w:tcW w:w="1773" w:type="dxa"/>
+            <w:shd w:val="clear" w:color="auto" w:fill="auto"/>
+          </w:tcPr>
+          <w:p>
+            <w:pPr>
+              <w:rPr>
+                <w:rFonts w:eastAsia="SimSun"/>
+              </w:rPr>
+            </w:pPr>
+            <w:r>
+              <w:rPr>
+                <w:rFonts w:eastAsia="SimSun"/>
+              </w:rPr>
+              <w:t>Range</w:t>
+            </w:r>
+          </w:p>
+        </w:tc>
+        <w:tc>
+          <w:tcPr>
+            <w:tcW w:w="2880" w:type="dxa"/>
+            <w:shd w:val="clear" w:color="auto" w:fill="auto"/>
+          </w:tcPr>
+          <w:p>
+            <w:pPr>
+              <w:rPr>
+                <w:rFonts w:eastAsia="SimSun"/>
+              </w:rPr>
+            </w:pPr>
+            <w:r>
+              <w:rPr>
+                <w:rFonts w:eastAsia="SimSun"/>
+              </w:rPr>
+              <w:t>combine(Range range1, Range range2)</w:t>
+            </w:r>
+          </w:p>
+        </w:tc>
+        <w:tc>
+          <w:tcPr>
+            <w:tcW w:w="2223" w:type="dxa"/>
+            <w:shd w:val="clear" w:color="auto" w:fill="auto"/>
+          </w:tcPr>
+          <w:p>
+            <w:pPr>
+              <w:rPr>
+                <w:rFonts w:eastAsia="SimSun"/>
+              </w:rPr>
+            </w:pPr>
+            <w:r>
+              <w:rPr>
+                <w:rFonts w:eastAsia="SimSun"/>
+              </w:rPr>
+              <w:t>combineTestIntersect()</w:t>
+            </w:r>
+          </w:p>
+          <w:p>
+            <w:pPr>
+              <w:rPr>
+                <w:rFonts w:eastAsia="SimSun"/>
+              </w:rPr>
+            </w:pPr>
+            <w:r>
+              <w:rPr>
+                <w:rFonts w:eastAsia="SimSun"/>
+              </w:rPr>
+              <w:t xml:space="preserve">Input: </w:t>
+            </w:r>
+            <w:r>
+              <w:rPr>
+                <w:rFonts w:eastAsia="SimSun"/>
+              </w:rPr>
+              <w:t>range1: 0 to 10</w:t>
+            </w:r>
+          </w:p>
+          <w:p>
+            <w:pPr>
+              <w:rPr>
+                <w:rFonts w:eastAsia="SimSun"/>
+              </w:rPr>
+            </w:pPr>
+            <w:r>
+              <w:rPr>
+                <w:rFonts w:eastAsia="SimSun"/>
+              </w:rPr>
+              <w:t>range2: 5 to 15.</w:t>
+            </w:r>
+          </w:p>
+        </w:tc>
+        <w:tc>
+          <w:tcPr>
+            <w:tcW w:w="1478" w:type="dxa"/>
+            <w:shd w:val="clear" w:color="auto" w:fill="auto"/>
+          </w:tcPr>
+          <w:p>
+            <w:pPr>
+              <w:rPr>
+                <w:rFonts w:eastAsia="SimSun"/>
+              </w:rPr>
+            </w:pPr>
+            <w:r>
+              <w:rPr>
+                <w:rFonts w:eastAsia="SimSun"/>
+              </w:rPr>
+              <w:t>range.lower = 0</w:t>
+            </w:r>
+          </w:p>
+          <w:p>
+            <w:pPr>
+              <w:rPr>
+                <w:rFonts w:eastAsia="SimSun"/>
+              </w:rPr>
+            </w:pPr>
+            <w:r>
+              <w:rPr>
+                <w:rFonts w:eastAsia="SimSun"/>
+              </w:rPr>
+              <w:t>range.upper = 15</w:t>
+            </w:r>
+          </w:p>
+        </w:tc>
+        <w:tc>
+          <w:tcPr>
+            <w:tcW w:w="1224" w:type="dxa"/>
+            <w:shd w:val="clear" w:color="auto" w:fill="auto"/>
+          </w:tcPr>
+          <w:p>
+            <w:pPr>
+              <w:rPr>
+                <w:rFonts w:eastAsia="SimSun"/>
+              </w:rPr>
+            </w:pPr>
+            <w:r>
+              <w:rPr>
+                <w:rFonts w:eastAsia="SimSun"/>
+              </w:rPr>
+              <w:t>Pass</w:t>
+            </w:r>
+          </w:p>
+        </w:tc>
+      </w:tr>
+      <w:tr>
+        <w:tc>
+          <w:tcPr>
+            <w:tcW w:w="1773" w:type="dxa"/>
+            <w:shd w:val="clear" w:color="auto" w:fill="auto"/>
+          </w:tcPr>
+          <w:p>
+            <w:pPr>
+              <w:rPr>
+                <w:rFonts w:eastAsia="SimSun"/>
+              </w:rPr>
+            </w:pPr>
+          </w:p>
+        </w:tc>
+        <w:tc>
+          <w:tcPr>
+            <w:tcW w:w="2880" w:type="dxa"/>
+            <w:shd w:val="clear" w:color="auto" w:fill="auto"/>
+          </w:tcPr>
+          <w:p>
+            <w:pPr>
+              <w:rPr>
+                <w:rFonts w:eastAsia="SimSun"/>
+              </w:rPr>
+            </w:pPr>
+          </w:p>
+        </w:tc>
+        <w:tc>
+          <w:tcPr>
+            <w:tcW w:w="2223" w:type="dxa"/>
+            <w:shd w:val="clear" w:color="auto" w:fill="auto"/>
+          </w:tcPr>
+          <w:p>
+            <w:pPr>
+              <w:rPr>
+                <w:rFonts w:eastAsia="SimSun"/>
+              </w:rPr>
+            </w:pPr>
+            <w:r>
+              <w:rPr>
+                <w:rFonts w:eastAsia="SimSun"/>
+              </w:rPr>
+              <w:t>combineTestNo</w:t>
+            </w:r>
+            <w:r>
+              <w:rPr>
+                <w:rFonts w:eastAsia="SimSun"/>
+              </w:rPr>
+              <w:t>Overlap</w:t>
+            </w:r>
+            <w:r>
+              <w:rPr>
+                <w:rFonts w:eastAsia="SimSun"/>
+              </w:rPr>
+              <w:t>()</w:t>
+            </w:r>
+          </w:p>
+          <w:p>
+            <w:pPr>
+              <w:rPr>
+                <w:rFonts w:eastAsia="SimSun"/>
+              </w:rPr>
+            </w:pPr>
+            <w:r>
+              <w:rPr>
+                <w:rFonts w:eastAsia="SimSun"/>
+              </w:rPr>
+              <w:t>Input: range1: 0 to 10</w:t>
+            </w:r>
+          </w:p>
+          <w:p>
+            <w:pPr>
+              <w:rPr>
+                <w:rFonts w:eastAsia="SimSun"/>
+              </w:rPr>
+            </w:pPr>
+            <w:r>
+              <w:rPr>
+                <w:rFonts w:eastAsia="SimSun"/>
+              </w:rPr>
+              <w:t>range2: 15 to 20</w:t>
+            </w:r>
+          </w:p>
+        </w:tc>
+        <w:tc>
+          <w:tcPr>
+            <w:tcW w:w="1478" w:type="dxa"/>
+            <w:shd w:val="clear" w:color="auto" w:fill="auto"/>
+          </w:tcPr>
+          <w:p>
+            <w:pPr>
+              <w:rPr>
+                <w:rFonts w:eastAsia="SimSun"/>
+              </w:rPr>
+            </w:pPr>
+            <w:r>
+              <w:rPr>
+                <w:rFonts w:eastAsia="SimSun"/>
+              </w:rPr>
+              <w:t>range.lower = 0</w:t>
+            </w:r>
+          </w:p>
+          <w:p>
+            <w:pPr>
+              <w:rPr>
+                <w:rFonts w:eastAsia="SimSun"/>
+              </w:rPr>
+            </w:pPr>
+            <w:r>
+              <w:rPr>
+                <w:rFonts w:eastAsia="SimSun"/>
+              </w:rPr>
+              <w:t>range.upper = 20</w:t>
+            </w:r>
+          </w:p>
+        </w:tc>
+        <w:tc>
+          <w:tcPr>
+            <w:tcW w:w="1224" w:type="dxa"/>
+            <w:shd w:val="clear" w:color="auto" w:fill="auto"/>
+          </w:tcPr>
+          <w:p>
+            <w:pPr>
+              <w:rPr>
+                <w:rFonts w:eastAsia="SimSun"/>
+              </w:rPr>
+            </w:pPr>
+            <w:r>
+              <w:rPr>
+                <w:rFonts w:eastAsia="SimSun"/>
+              </w:rPr>
+              <w:t>Pass</w:t>
+            </w:r>
+          </w:p>
+        </w:tc>
+      </w:tr>
+      <w:tr>
+        <w:tc>
+          <w:tcPr>
+            <w:tcW w:w="1773" w:type="dxa"/>
+            <w:shd w:val="clear" w:color="auto" w:fill="auto"/>
+          </w:tcPr>
+          <w:p>
+            <w:pPr>
+              <w:rPr>
+                <w:rFonts w:eastAsia="SimSun"/>
+              </w:rPr>
+            </w:pPr>
+          </w:p>
+        </w:tc>
+        <w:tc>
+          <w:tcPr>
+            <w:tcW w:w="2880" w:type="dxa"/>
+            <w:shd w:val="clear" w:color="auto" w:fill="auto"/>
+          </w:tcPr>
+          <w:p>
+            <w:pPr>
+              <w:rPr>
+                <w:rFonts w:eastAsia="SimSun"/>
+              </w:rPr>
+            </w:pPr>
+          </w:p>
+        </w:tc>
+        <w:tc>
+          <w:tcPr>
+            <w:tcW w:w="2223" w:type="dxa"/>
+            <w:shd w:val="clear" w:color="auto" w:fill="auto"/>
+          </w:tcPr>
+          <w:p>
+            <w:pPr>
+              <w:rPr>
+                <w:rFonts w:eastAsia="SimSun"/>
+              </w:rPr>
+            </w:pPr>
+            <w:r>
+              <w:rPr>
+                <w:rFonts w:eastAsia="SimSun"/>
+              </w:rPr>
+              <w:t>combineTestNull()</w:t>
+            </w:r>
+          </w:p>
+          <w:p>
+            <w:pPr>
+              <w:rPr>
+                <w:rFonts w:eastAsia="SimSun"/>
+              </w:rPr>
+            </w:pPr>
+            <w:r>
+              <w:rPr>
+                <w:rFonts w:eastAsia="SimSun"/>
+              </w:rPr>
+              <w:t>Input: range1 = NULL</w:t>
+            </w:r>
+          </w:p>
+          <w:p>
+            <w:pPr>
+              <w:rPr>
+                <w:rFonts w:eastAsia="SimSun"/>
+              </w:rPr>
+            </w:pPr>
+            <w:r>
+              <w:rPr>
+                <w:rFonts w:eastAsia="SimSun"/>
+              </w:rPr>
+              <w:t>range2: 0 to 10</w:t>
+            </w:r>
+          </w:p>
+        </w:tc>
+        <w:tc>
+          <w:tcPr>
+            <w:tcW w:w="1478" w:type="dxa"/>
+            <w:shd w:val="clear" w:color="auto" w:fill="auto"/>
+          </w:tcPr>
+          <w:p>
+            <w:pPr>
+              <w:rPr>
+                <w:rFonts w:eastAsia="SimSun"/>
+              </w:rPr>
+            </w:pPr>
+            <w:r>
+              <w:rPr>
+                <w:rFonts w:eastAsia="SimSun"/>
+              </w:rPr>
+              <w:t>range.lower = 0</w:t>
+            </w:r>
+          </w:p>
+          <w:p>
+            <w:pPr>
+              <w:rPr>
+                <w:rFonts w:eastAsia="SimSun"/>
+              </w:rPr>
+            </w:pPr>
+            <w:r>
+              <w:rPr>
+                <w:rFonts w:eastAsia="SimSun"/>
+              </w:rPr>
+              <w:t>range.upper = 10</w:t>
+            </w:r>
+          </w:p>
+        </w:tc>
+        <w:tc>
+          <w:tcPr>
+            <w:tcW w:w="1224" w:type="dxa"/>
+            <w:shd w:val="clear" w:color="auto" w:fill="auto"/>
+          </w:tcPr>
+          <w:p>
+            <w:pPr>
+              <w:rPr>
+                <w:rFonts w:eastAsia="SimSun"/>
+              </w:rPr>
+            </w:pPr>
+            <w:r>
+              <w:rPr>
+                <w:rFonts w:eastAsia="SimSun"/>
+              </w:rPr>
+              <w:t>Pass</w:t>
+            </w:r>
+          </w:p>
+        </w:tc>
+      </w:tr>
+      <w:tr>
+        <w:tc>
+          <w:tcPr>
+            <w:tcW w:w="1773" w:type="dxa"/>
+            <w:shd w:val="clear" w:color="auto" w:fill="auto"/>
+          </w:tcPr>
+          <w:p>
+            <w:pPr>
+              <w:rPr>
+                <w:rFonts w:eastAsia="SimSun"/>
+              </w:rPr>
+            </w:pPr>
+          </w:p>
+        </w:tc>
+        <w:tc>
+          <w:tcPr>
+            <w:tcW w:w="2880" w:type="dxa"/>
+            <w:shd w:val="clear" w:color="auto" w:fill="auto"/>
+          </w:tcPr>
+          <w:p>
+            <w:pPr>
+              <w:rPr>
+                <w:rFonts w:eastAsia="SimSun"/>
+              </w:rPr>
+            </w:pPr>
+            <w:r>
+              <w:rPr>
+                <w:rFonts w:eastAsia="SimSun"/>
+              </w:rPr>
+              <w:t>getLowerBound()</w:t>
+            </w:r>
+          </w:p>
+        </w:tc>
+        <w:tc>
+          <w:tcPr>
+            <w:tcW w:w="2223" w:type="dxa"/>
+            <w:shd w:val="clear" w:color="auto" w:fill="auto"/>
+          </w:tcPr>
+          <w:p>
+            <w:pPr>
+              <w:rPr>
+                <w:rFonts w:eastAsia="SimSun"/>
+              </w:rPr>
+            </w:pPr>
+            <w:r>
+              <w:rPr>
+                <w:rFonts w:eastAsia="SimSun"/>
+              </w:rPr>
+              <w:t>getLowerBoundTest()</w:t>
+            </w:r>
+          </w:p>
+          <w:p>
+            <w:pPr>
+              <w:rPr>
+                <w:rFonts w:eastAsia="SimSun"/>
+              </w:rPr>
+            </w:pPr>
+            <w:r>
+              <w:rPr>
+                <w:rFonts w:eastAsia="SimSun"/>
+              </w:rPr>
+              <w:t xml:space="preserve">Input: </w:t>
+            </w:r>
+            <w:r>
+              <w:rPr>
+                <w:rFonts w:eastAsia="SimSun"/>
+              </w:rPr>
+              <w:t>Range</w:t>
+            </w:r>
+            <w:r>
+              <w:rPr>
+                <w:rFonts w:eastAsia="SimSun"/>
+              </w:rPr>
+              <w:t xml:space="preserve"> = -10 to 10</w:t>
+            </w:r>
+          </w:p>
+        </w:tc>
+        <w:tc>
+          <w:tcPr>
+            <w:tcW w:w="1478" w:type="dxa"/>
+            <w:shd w:val="clear" w:color="auto" w:fill="auto"/>
+          </w:tcPr>
+          <w:p>
+            <w:pPr>
+              <w:rPr>
+                <w:rFonts w:eastAsia="SimSun"/>
+              </w:rPr>
+            </w:pPr>
+            <w:r>
+              <w:rPr>
+                <w:rFonts w:eastAsia="SimSun"/>
+              </w:rPr>
+              <w:t>-10</w:t>
+            </w:r>
+          </w:p>
+        </w:tc>
+        <w:tc>
+          <w:tcPr>
+            <w:tcW w:w="1224" w:type="dxa"/>
+            <w:shd w:val="clear" w:color="auto" w:fill="auto"/>
+          </w:tcPr>
+          <w:p>
+            <w:pPr>
+              <w:rPr>
+                <w:rFonts w:eastAsia="SimSun"/>
+              </w:rPr>
+            </w:pPr>
+            <w:r>
+              <w:rPr>
+                <w:rFonts w:eastAsia="SimSun"/>
+              </w:rPr>
+              <w:t>Pass</w:t>
+            </w:r>
+          </w:p>
+        </w:tc>
+      </w:tr>
+      <w:tr>
+        <w:tc>
+          <w:tcPr>
+            <w:tcW w:w="1773" w:type="dxa"/>
+            <w:shd w:val="clear" w:color="auto" w:fill="auto"/>
+          </w:tcPr>
+          <w:p>
+            <w:pPr>
+              <w:rPr>
+                <w:rFonts w:eastAsia="SimSun"/>
+              </w:rPr>
+            </w:pPr>
+          </w:p>
+        </w:tc>
+        <w:tc>
+          <w:tcPr>
+            <w:tcW w:w="2880" w:type="dxa"/>
+            <w:shd w:val="clear" w:color="auto" w:fill="auto"/>
+          </w:tcPr>
+          <w:p>
+            <w:pPr>
+              <w:rPr>
+                <w:rFonts w:eastAsia="SimSun"/>
+              </w:rPr>
+            </w:pPr>
+            <w:r>
+              <w:rPr>
+                <w:rFonts w:eastAsia="SimSun"/>
+              </w:rPr>
+              <w:t>getUpperBound()</w:t>
+            </w:r>
+          </w:p>
+        </w:tc>
+        <w:tc>
+          <w:tcPr>
+            <w:tcW w:w="2223" w:type="dxa"/>
+            <w:shd w:val="clear" w:color="auto" w:fill="auto"/>
+          </w:tcPr>
+          <w:p>
+            <w:pPr>
+              <w:rPr>
+                <w:rFonts w:eastAsia="SimSun"/>
+              </w:rPr>
+            </w:pPr>
+            <w:r>
+              <w:rPr>
+                <w:rFonts w:eastAsia="SimSun"/>
+              </w:rPr>
+              <w:t>getUpperBoundTest()</w:t>
+            </w:r>
+          </w:p>
+          <w:p>
+            <w:pPr>
+              <w:rPr>
+                <w:rFonts w:eastAsia="SimSun"/>
+              </w:rPr>
+            </w:pPr>
+            <w:r>
+              <w:rPr>
+                <w:rFonts w:eastAsia="SimSun"/>
+              </w:rPr>
+              <w:t>Input: Range = -10 to 10</w:t>
+            </w:r>
+          </w:p>
+        </w:tc>
+        <w:tc>
+          <w:tcPr>
+            <w:tcW w:w="1478" w:type="dxa"/>
+            <w:shd w:val="clear" w:color="auto" w:fill="auto"/>
+          </w:tcPr>
+          <w:p>
+            <w:pPr>
+              <w:rPr>
+                <w:rFonts w:eastAsia="SimSun"/>
+              </w:rPr>
+            </w:pPr>
+            <w:r>
+              <w:rPr>
+                <w:rFonts w:eastAsia="SimSun"/>
+              </w:rPr>
+              <w:t>10</w:t>
+            </w:r>
+          </w:p>
+        </w:tc>
+        <w:tc>
+          <w:tcPr>
+            <w:tcW w:w="1224" w:type="dxa"/>
+            <w:shd w:val="clear" w:color="auto" w:fill="auto"/>
+          </w:tcPr>
+          <w:p>
+            <w:pPr>
+              <w:rPr>
+                <w:rFonts w:eastAsia="SimSun"/>
+              </w:rPr>
+            </w:pPr>
+            <w:r>
+              <w:rPr>
+                <w:rFonts w:eastAsia="SimSun"/>
+              </w:rPr>
+              <w:t>Pass</w:t>
+            </w:r>
+          </w:p>
+        </w:tc>
+      </w:tr>
+      <w:tr>
+        <w:tc>
+          <w:tcPr>
+            <w:tcW w:w="1773" w:type="dxa"/>
+            <w:shd w:val="clear" w:color="auto" w:fill="auto"/>
+          </w:tcPr>
+          <w:p>
+            <w:pPr>
+              <w:rPr>
+                <w:rFonts w:eastAsia="SimSun"/>
+              </w:rPr>
+            </w:pPr>
+          </w:p>
+        </w:tc>
+        <w:tc>
+          <w:tcPr>
+            <w:tcW w:w="2880" w:type="dxa"/>
+            <w:shd w:val="clear" w:color="auto" w:fill="auto"/>
+          </w:tcPr>
+          <w:p>
+            <w:pPr>
+              <w:rPr>
+                <w:rFonts w:eastAsia="SimSun"/>
+              </w:rPr>
+            </w:pPr>
+            <w:r>
+              <w:rPr>
+                <w:rFonts w:eastAsia="SimSun"/>
+              </w:rPr>
+              <w:t>constrain(double value)</w:t>
+            </w:r>
+          </w:p>
+        </w:tc>
+        <w:tc>
+          <w:tcPr>
+            <w:tcW w:w="2223" w:type="dxa"/>
+            <w:shd w:val="clear" w:color="auto" w:fill="auto"/>
+          </w:tcPr>
+          <w:p>
+            <w:pPr>
+              <w:rPr>
+                <w:rFonts w:eastAsia="SimSun"/>
+              </w:rPr>
+            </w:pPr>
+            <w:r>
+              <w:rPr>
+                <w:rFonts w:eastAsia="SimSun"/>
+              </w:rPr>
+              <w:t>constrainTestInsideRange()</w:t>
+            </w:r>
+          </w:p>
+          <w:p>
+            <w:pPr>
+              <w:rPr>
+                <w:rFonts w:eastAsia="SimSun"/>
+              </w:rPr>
+            </w:pPr>
+            <w:r>
+              <w:rPr>
+                <w:rFonts w:eastAsia="SimSun"/>
+              </w:rPr>
+              <w:t>Input: value = 3, Range = 2 to 7</w:t>
+            </w:r>
+          </w:p>
+        </w:tc>
+        <w:tc>
+          <w:tcPr>
+            <w:tcW w:w="1478" w:type="dxa"/>
+            <w:shd w:val="clear" w:color="auto" w:fill="auto"/>
+          </w:tcPr>
+          <w:p>
+            <w:pPr>
+              <w:rPr>
+                <w:rFonts w:eastAsia="SimSun"/>
+              </w:rPr>
+            </w:pPr>
+            <w:r>
+              <w:rPr>
+                <w:rFonts w:eastAsia="SimSun"/>
+              </w:rPr>
+              <w:t>3</w:t>
+            </w:r>
+          </w:p>
+        </w:tc>
+        <w:tc>
+          <w:tcPr>
+            <w:tcW w:w="1224" w:type="dxa"/>
+            <w:shd w:val="clear" w:color="auto" w:fill="auto"/>
+          </w:tcPr>
+          <w:p>
+            <w:pPr>
+              <w:rPr>
+                <w:rFonts w:eastAsia="SimSun"/>
+              </w:rPr>
+            </w:pPr>
+            <w:r>
+              <w:rPr>
+                <w:rFonts w:eastAsia="SimSun"/>
+              </w:rPr>
+              <w:t>Pass</w:t>
+            </w:r>
+          </w:p>
+        </w:tc>
+      </w:tr>
+      <w:tr>
+        <w:tc>
+          <w:tcPr>
+            <w:tcW w:w="1773" w:type="dxa"/>
+            <w:shd w:val="clear" w:color="auto" w:fill="auto"/>
+          </w:tcPr>
+          <w:p>
+            <w:pPr>
+              <w:rPr>
+                <w:rFonts w:eastAsia="SimSun"/>
+              </w:rPr>
+            </w:pPr>
+          </w:p>
+        </w:tc>
+        <w:tc>
+          <w:tcPr>
+            <w:tcW w:w="2880" w:type="dxa"/>
+            <w:shd w:val="clear" w:color="auto" w:fill="auto"/>
+          </w:tcPr>
+          <w:p>
+            <w:pPr>
+              <w:rPr>
+                <w:rFonts w:eastAsia="SimSun"/>
+              </w:rPr>
+            </w:pPr>
+          </w:p>
+        </w:tc>
+        <w:tc>
+          <w:tcPr>
+            <w:tcW w:w="2223" w:type="dxa"/>
+            <w:shd w:val="clear" w:color="auto" w:fill="auto"/>
+          </w:tcPr>
+          <w:p>
+            <w:pPr>
+              <w:rPr>
+                <w:rFonts w:eastAsia="SimSun"/>
+              </w:rPr>
+            </w:pPr>
+            <w:r>
+              <w:rPr>
+                <w:rFonts w:eastAsia="SimSun"/>
+              </w:rPr>
+              <w:t>constrainTestOutsideRange</w:t>
+            </w:r>
+            <w:r>
+              <w:rPr>
+                <w:rFonts w:eastAsia="SimSun"/>
+              </w:rPr>
+              <w:t>Above</w:t>
+            </w:r>
+            <w:r>
+              <w:rPr>
+                <w:rFonts w:eastAsia="SimSun"/>
+              </w:rPr>
+              <w:t>()</w:t>
+            </w:r>
+          </w:p>
+          <w:p>
+            <w:pPr>
+              <w:rPr>
+                <w:rFonts w:eastAsia="SimSun"/>
+              </w:rPr>
+            </w:pPr>
+            <w:r>
+              <w:rPr>
+                <w:rFonts w:eastAsia="SimSun"/>
+              </w:rPr>
+              <w:t xml:space="preserve">Input: value = 8, Range = </w:t>
+            </w:r>
+            <w:r>
+              <w:rPr>
+                <w:rFonts w:eastAsia="SimSun"/>
+              </w:rPr>
+              <w:t>2 to 7</w:t>
+            </w:r>
+          </w:p>
+        </w:tc>
+        <w:tc>
+          <w:tcPr>
+            <w:tcW w:w="1478" w:type="dxa"/>
+            <w:shd w:val="clear" w:color="auto" w:fill="auto"/>
+          </w:tcPr>
+          <w:p>
+            <w:pPr>
+              <w:rPr>
+                <w:rFonts w:eastAsia="SimSun"/>
+              </w:rPr>
+            </w:pPr>
+            <w:r>
+              <w:rPr>
+                <w:rFonts w:eastAsia="SimSun"/>
+              </w:rPr>
+              <w:t>7</w:t>
+            </w:r>
+          </w:p>
+        </w:tc>
+        <w:tc>
+          <w:tcPr>
+            <w:tcW w:w="1224" w:type="dxa"/>
+            <w:shd w:val="clear" w:color="auto" w:fill="auto"/>
+          </w:tcPr>
+          <w:p>
+            <w:pPr>
+              <w:rPr>
+                <w:rFonts w:eastAsia="SimSun"/>
+              </w:rPr>
+            </w:pPr>
+            <w:r>
+              <w:rPr>
+                <w:rFonts w:eastAsia="SimSun"/>
+              </w:rPr>
+              <w:t>Pass</w:t>
+            </w:r>
+          </w:p>
+        </w:tc>
+      </w:tr>
+      <w:tr>
+        <w:tc>
+          <w:tcPr>
+            <w:tcW w:w="1773" w:type="dxa"/>
+            <w:shd w:val="clear" w:color="auto" w:fill="auto"/>
+          </w:tcPr>
+          <w:p>
+            <w:pPr>
+              <w:rPr>
+                <w:rFonts w:eastAsia="SimSun"/>
+              </w:rPr>
+            </w:pPr>
+          </w:p>
+        </w:tc>
+        <w:tc>
+          <w:tcPr>
+            <w:tcW w:w="2880" w:type="dxa"/>
+            <w:shd w:val="clear" w:color="auto" w:fill="auto"/>
+          </w:tcPr>
+          <w:p>
+            <w:pPr>
+              <w:rPr>
+                <w:rFonts w:eastAsia="SimSun"/>
+              </w:rPr>
+            </w:pPr>
+          </w:p>
+        </w:tc>
+        <w:tc>
+          <w:tcPr>
+            <w:tcW w:w="2223" w:type="dxa"/>
+            <w:shd w:val="clear" w:color="auto" w:fill="auto"/>
+          </w:tcPr>
+          <w:p>
+            <w:pPr>
+              <w:rPr>
+                <w:rFonts w:eastAsia="SimSun"/>
+              </w:rPr>
+            </w:pPr>
+            <w:r>
+              <w:rPr>
+                <w:rFonts w:eastAsia="SimSun"/>
+              </w:rPr>
+              <w:t>constrainTestOutsideRangeBelow()</w:t>
+            </w:r>
+          </w:p>
+          <w:p>
+            <w:pPr>
+              <w:rPr>
+                <w:rFonts w:eastAsia="SimSun"/>
+              </w:rPr>
+            </w:pPr>
+            <w:r>
+              <w:rPr>
+                <w:rFonts w:eastAsia="SimSun"/>
+              </w:rPr>
+              <w:t>Input: value = 1, Range = 2 to 7</w:t>
+            </w:r>
+          </w:p>
+        </w:tc>
+        <w:tc>
+          <w:tcPr>
+            <w:tcW w:w="1478" w:type="dxa"/>
+            <w:shd w:val="clear" w:color="auto" w:fill="auto"/>
+          </w:tcPr>
+          <w:p>
+            <w:pPr>
+              <w:rPr>
+                <w:rFonts w:eastAsia="SimSun"/>
+              </w:rPr>
+            </w:pPr>
+            <w:r>
+              <w:rPr>
+                <w:rFonts w:eastAsia="SimSun"/>
+              </w:rPr>
+              <w:t>2</w:t>
+            </w:r>
+          </w:p>
+        </w:tc>
+        <w:tc>
+          <w:tcPr>
+            <w:tcW w:w="1224" w:type="dxa"/>
+            <w:shd w:val="clear" w:color="auto" w:fill="auto"/>
+          </w:tcPr>
+          <w:p>
+            <w:pPr>
+              <w:rPr>
+                <w:rFonts w:eastAsia="SimSun"/>
+              </w:rPr>
+            </w:pPr>
+            <w:r>
+              <w:rPr>
+                <w:rFonts w:eastAsia="SimSun"/>
+              </w:rPr>
+              <w:t>Pass</w:t>
+            </w:r>
+          </w:p>
+        </w:tc>
+      </w:tr>
+      <w:tr>
+        <w:tc>
+          <w:tcPr>
+            <w:tcW w:w="1773" w:type="dxa"/>
+            <w:shd w:val="clear" w:color="auto" w:fill="auto"/>
+          </w:tcPr>
+          <w:p>
+            <w:pPr>
+              <w:rPr>
+                <w:rFonts w:eastAsia="SimSun"/>
+              </w:rPr>
+            </w:pPr>
+          </w:p>
+        </w:tc>
+        <w:tc>
+          <w:tcPr>
+            <w:tcW w:w="2880" w:type="dxa"/>
+            <w:shd w:val="clear" w:color="auto" w:fill="auto"/>
+          </w:tcPr>
+          <w:p>
+            <w:pPr>
+              <w:rPr>
+                <w:rFonts w:eastAsia="SimSun"/>
+              </w:rPr>
+            </w:pPr>
+          </w:p>
+        </w:tc>
+        <w:tc>
+          <w:tcPr>
+            <w:tcW w:w="2223" w:type="dxa"/>
+            <w:shd w:val="clear" w:color="auto" w:fill="auto"/>
+          </w:tcPr>
+          <w:p>
+            <w:pPr>
+              <w:rPr>
+                <w:rFonts w:eastAsia="SimSun"/>
+              </w:rPr>
+            </w:pPr>
+            <w:r>
+              <w:rPr>
+                <w:rFonts w:eastAsia="SimSun"/>
+              </w:rPr>
+              <w:t>constrainTestOnLower()</w:t>
+            </w:r>
+          </w:p>
+          <w:p>
+            <w:pPr>
+              <w:rPr>
+                <w:rFonts w:eastAsia="SimSun"/>
+              </w:rPr>
+            </w:pPr>
+            <w:r>
+              <w:rPr>
+                <w:rFonts w:eastAsia="SimSun"/>
+              </w:rPr>
+              <w:lastRenderedPageBreak/>
+              <w:t>Input: value = 2, Range = 2 to 7</w:t>
+            </w:r>
+          </w:p>
+        </w:tc>
+        <w:tc>
+          <w:tcPr>
+            <w:tcW w:w="1478" w:type="dxa"/>
+            <w:shd w:val="clear" w:color="auto" w:fill="auto"/>
+          </w:tcPr>
+          <w:p>
+            <w:pPr>
+              <w:rPr>
+                <w:rFonts w:eastAsia="SimSun"/>
+              </w:rPr>
+            </w:pPr>
+            <w:r>
+              <w:rPr>
+                <w:rFonts w:eastAsia="SimSun"/>
+              </w:rPr>
+              <w:lastRenderedPageBreak/>
+              <w:t>2</w:t>
+            </w:r>
+          </w:p>
+        </w:tc>
+        <w:tc>
+          <w:tcPr>
+            <w:tcW w:w="1224" w:type="dxa"/>
+            <w:shd w:val="clear" w:color="auto" w:fill="auto"/>
+          </w:tcPr>
+          <w:p>
+            <w:pPr>
+              <w:rPr>
+                <w:rFonts w:eastAsia="SimSun"/>
+              </w:rPr>
+            </w:pPr>
+            <w:r>
+              <w:rPr>
+                <w:rFonts w:eastAsia="SimSun"/>
+              </w:rPr>
+              <w:t>Pass</w:t>
+            </w:r>
+          </w:p>
+        </w:tc>
+      </w:tr>
+      <w:tr>
+        <w:tc>
+          <w:tcPr>
+            <w:tcW w:w="1773" w:type="dxa"/>
+            <w:shd w:val="clear" w:color="auto" w:fill="auto"/>
+          </w:tcPr>
+          <w:p>
+            <w:pPr>
+              <w:rPr>
+                <w:rFonts w:eastAsia="SimSun"/>
+              </w:rPr>
+            </w:pPr>
+          </w:p>
+        </w:tc>
+        <w:tc>
+          <w:tcPr>
+            <w:tcW w:w="2880" w:type="dxa"/>
+            <w:shd w:val="clear" w:color="auto" w:fill="auto"/>
+          </w:tcPr>
+          <w:p>
+            <w:pPr>
+              <w:rPr>
+                <w:rFonts w:eastAsia="SimSun"/>
+              </w:rPr>
+            </w:pPr>
+          </w:p>
+        </w:tc>
+        <w:tc>
+          <w:tcPr>
+            <w:tcW w:w="2223" w:type="dxa"/>
+            <w:shd w:val="clear" w:color="auto" w:fill="auto"/>
+          </w:tcPr>
+          <w:p>
+            <w:pPr>
+              <w:rPr>
+                <w:rFonts w:eastAsia="SimSun"/>
+              </w:rPr>
+            </w:pPr>
+            <w:r>
+              <w:rPr>
+                <w:rFonts w:eastAsia="SimSun"/>
+              </w:rPr>
+              <w:t>constrainTestOnUpper()</w:t>
+            </w:r>
+          </w:p>
+          <w:p>
+            <w:pPr>
+              <w:rPr>
+                <w:rFonts w:eastAsia="SimSun"/>
+              </w:rPr>
+            </w:pPr>
+            <w:r>
+              <w:rPr>
+                <w:rFonts w:eastAsia="SimSun"/>
+              </w:rPr>
+              <w:t>Input: value = 7, Range = 2 to 7</w:t>
+            </w:r>
+          </w:p>
+        </w:tc>
+        <w:tc>
+          <w:tcPr>
+            <w:tcW w:w="1478" w:type="dxa"/>
+            <w:shd w:val="clear" w:color="auto" w:fill="auto"/>
+          </w:tcPr>
+          <w:p>
+            <w:pPr>
+              <w:rPr>
+                <w:rFonts w:eastAsia="SimSun"/>
+              </w:rPr>
+            </w:pPr>
+            <w:r>
+              <w:rPr>
+                <w:rFonts w:eastAsia="SimSun"/>
+              </w:rPr>
+              <w:t>7</w:t>
+            </w:r>
+          </w:p>
+        </w:tc>
+        <w:tc>
+          <w:tcPr>
+            <w:tcW w:w="1224" w:type="dxa"/>
+            <w:shd w:val="clear" w:color="auto" w:fill="auto"/>
+          </w:tcPr>
+          <w:p>
+            <w:pPr>
+              <w:rPr>
+                <w:rFonts w:eastAsia="SimSun"/>
+              </w:rPr>
+            </w:pPr>
+            <w:r>
+              <w:rPr>
+                <w:rFonts w:eastAsia="SimSun"/>
+              </w:rPr>
+              <w:t>Pass</w:t>
+            </w:r>
+          </w:p>
+        </w:tc>
+      </w:tr>
+    </w:tbl>
+    <w:p/>
     <w:p>
       <w:r>
-        <w:t>Text…</w:t>
-      </w:r>
-      <w:r>
-        <w:t xml:space="preserve"> </w:t>
-      </w:r>
-    </w:p>
-    <w:p>
-      <w:r>
         <w:t xml:space="preserve">// </w:t>
       </w:r>
       <w:r>
@@ -445,11 +2351,9 @@
       <w:r>
         <w:t>//</w:t>
       </w:r>
-      <w:proofErr w:type="gramStart"/>
       <w:r>
         <w:t>above</w:t>
       </w:r>
-      <w:proofErr w:type="gramEnd"/>
     </w:p>
     <w:p>
       <w:pPr>
@@ -457,21 +2361,31 @@
       </w:pPr>
       <w:bookmarkStart w:id="0" w:name="_Toc204262216"/>
       <w:r>
-        <w:t xml:space="preserve">How the </w:t>
-      </w:r>
-      <w:proofErr w:type="gramStart"/>
-      <w:r>
-        <w:t>team work</w:t>
-      </w:r>
-      <w:proofErr w:type="gramEnd"/>
-      <w:r>
-        <w:t>/effort was divided and managed</w:t>
+        <w:t>How the team work/effort was divided and managed</w:t>
       </w:r>
       <w:bookmarkEnd w:id="0"/>
     </w:p>
     <w:p>
       <w:r>
-        <w:t>Text…</w:t>
+        <w:t>Ryan Sommerville: Formatted and put together most of the report.</w:t>
+      </w:r>
+      <w:r>
+        <w:t xml:space="preserve"> </w:t>
+      </w:r>
+    </w:p>
+    <w:p>
+      <w:r>
+        <w:t>Eric Renno:</w:t>
+      </w:r>
+    </w:p>
+    <w:p>
+      <w:r>
+        <w:t>Quinn Ledingham:</w:t>
+      </w:r>
+    </w:p>
+    <w:p>
+      <w:r>
+        <w:t xml:space="preserve">Kaumil Patel: </w:t>
       </w:r>
     </w:p>
     <w:p>
@@ -519,7 +2433,7 @@
 </file>
 
 <file path=word/endnotes.xml><?xml version="1.0" encoding="utf-8"?>
-<w:endnotes xmlns:wpc="http://schemas.microsoft.com/office/word/2010/wordprocessingCanvas" xmlns:cx="http://schemas.microsoft.com/office/drawing/2014/chartex" xmlns:cx1="http://schemas.microsoft.com/office/drawing/2015/9/8/chartex" xmlns:cx2="http://schemas.microsoft.com/office/drawing/2015/10/21/chartex" xmlns:cx3="http://schemas.microsoft.com/office/drawing/2016/5/9/chartex" xmlns:cx4="http://schemas.microsoft.com/office/drawing/2016/5/10/chartex" xmlns:cx5="http://schemas.microsoft.com/office/drawing/2016/5/11/chartex" xmlns:cx6="http://schemas.microsoft.com/office/drawing/2016/5/12/chartex" xmlns:cx7="http://schemas.microsoft.com/office/drawing/2016/5/13/chartex" xmlns:cx8="http://schemas.microsoft.com/office/drawing/2016/5/14/chartex" xmlns:mc="http://schemas.openxmlformats.org/markup-compatibility/2006" xmlns:aink="http://schemas.microsoft.com/office/drawing/2016/ink" xmlns:am3d="http://schemas.microsoft.com/office/drawing/2017/model3d" xmlns:o="urn:schemas-microsoft-com:office:office" xmlns:r="http://schemas.openxmlformats.org/officeDocument/2006/relationships" xmlns:m="http://schemas.openxmlformats.org/officeDocument/2006/math" xmlns:v="urn:schemas-microsoft-com:vml" xmlns:wp14="http://schemas.microsoft.com/office/word/2010/wordprocessingDrawing" xmlns:wp="http://schemas.openxmlformats.org/drawingml/2006/wordprocessingDrawing" xmlns:w10="urn:schemas-microsoft-com:office:word" xmlns:w="http://schemas.openxmlformats.org/wordprocessingml/2006/main" xmlns:w14="http://schemas.microsoft.com/office/word/2010/wordml" xmlns:w15="http://schemas.microsoft.com/office/word/2012/wordml" xmlns:w16cex="http://schemas.microsoft.com/office/word/2018/wordml/cex" xmlns:w16cid="http://schemas.microsoft.com/office/word/2016/wordml/cid" xmlns:w16="http://schemas.microsoft.com/office/word/2018/wordml" xmlns:w16se="http://schemas.microsoft.com/office/word/2015/wordml/symex" xmlns:wpg="http://schemas.microsoft.com/office/word/2010/wordprocessingGroup" xmlns:wpi="http://schemas.microsoft.com/office/word/2010/wordprocessingInk" xmlns:wne="http://schemas.microsoft.com/office/word/2006/wordml" xmlns:wps="http://schemas.microsoft.com/office/word/2010/wordprocessingShape" mc:Ignorable="w14 w15 w16se w16cid w16 w16cex wp14">
+<w:endnotes xmlns:wpc="http://schemas.microsoft.com/office/word/2010/wordprocessingCanvas" xmlns:cx="http://schemas.microsoft.com/office/drawing/2014/chartex" xmlns:cx1="http://schemas.microsoft.com/office/drawing/2015/9/8/chartex" xmlns:cx2="http://schemas.microsoft.com/office/drawing/2015/10/21/chartex" xmlns:cx3="http://schemas.microsoft.com/office/drawing/2016/5/9/chartex" xmlns:cx4="http://schemas.microsoft.com/office/drawing/2016/5/10/chartex" xmlns:cx5="http://schemas.microsoft.com/office/drawing/2016/5/11/chartex" xmlns:cx6="http://schemas.microsoft.com/office/drawing/2016/5/12/chartex" xmlns:cx7="http://schemas.microsoft.com/office/drawing/2016/5/13/chartex" xmlns:cx8="http://schemas.microsoft.com/office/drawing/2016/5/14/chartex" xmlns:mc="http://schemas.openxmlformats.org/markup-compatibility/2006" xmlns:aink="http://schemas.microsoft.com/office/drawing/2016/ink" xmlns:am3d="http://schemas.microsoft.com/office/drawing/2017/model3d" xmlns:o="urn:schemas-microsoft-com:office:office" xmlns:r="http://schemas.openxmlformats.org/officeDocument/2006/relationships" xmlns:m="http://schemas.openxmlformats.org/officeDocument/2006/math" xmlns:v="urn:schemas-microsoft-com:vml" xmlns:wp14="http://schemas.microsoft.com/office/word/2010/wordprocessingDrawing" xmlns:wp="http://schemas.openxmlformats.org/drawingml/2006/wordprocessingDrawing" xmlns:w10="urn:schemas-microsoft-com:office:word" xmlns:w="http://schemas.openxmlformats.org/wordprocessingml/2006/main" xmlns:w14="http://schemas.microsoft.com/office/word/2010/wordml" xmlns:w15="http://schemas.microsoft.com/office/word/2012/wordml" xmlns:w16cex="http://schemas.microsoft.com/office/word/2018/wordml/cex" xmlns:w16cid="http://schemas.microsoft.com/office/word/2016/wordml/cid" xmlns:w16="http://schemas.microsoft.com/office/word/2018/wordml" xmlns:w16sdtdh="http://schemas.microsoft.com/office/word/2020/wordml/sdtdatahash" xmlns:w16se="http://schemas.microsoft.com/office/word/2015/wordml/symex" xmlns:wpg="http://schemas.microsoft.com/office/word/2010/wordprocessingGroup" xmlns:wpi="http://schemas.microsoft.com/office/word/2010/wordprocessingInk" xmlns:wne="http://schemas.microsoft.com/office/word/2006/wordml" xmlns:wps="http://schemas.microsoft.com/office/word/2010/wordprocessingShape" mc:Ignorable="w14 w15 w16se w16cid w16 w16cex w16sdtdh wp14">
   <w:endnote w:type="separator" w:id="-1">
     <w:p>
       <w:r>
@@ -538,7 +2452,7 @@
 </file>
 
 <file path=word/footer1.xml><?xml version="1.0" encoding="utf-8"?>
-<w:ftr xmlns:wpc="http://schemas.microsoft.com/office/word/2010/wordprocessingCanvas" xmlns:cx="http://schemas.microsoft.com/office/drawing/2014/chartex" xmlns:cx1="http://schemas.microsoft.com/office/drawing/2015/9/8/chartex" xmlns:cx2="http://schemas.microsoft.com/office/drawing/2015/10/21/chartex" xmlns:cx3="http://schemas.microsoft.com/office/drawing/2016/5/9/chartex" xmlns:cx4="http://schemas.microsoft.com/office/drawing/2016/5/10/chartex" xmlns:cx5="http://schemas.microsoft.com/office/drawing/2016/5/11/chartex" xmlns:cx6="http://schemas.microsoft.com/office/drawing/2016/5/12/chartex" xmlns:cx7="http://schemas.microsoft.com/office/drawing/2016/5/13/chartex" xmlns:cx8="http://schemas.microsoft.com/office/drawing/2016/5/14/chartex" xmlns:mc="http://schemas.openxmlformats.org/markup-compatibility/2006" xmlns:aink="http://schemas.microsoft.com/office/drawing/2016/ink" xmlns:am3d="http://schemas.microsoft.com/office/drawing/2017/model3d" xmlns:o="urn:schemas-microsoft-com:office:office" xmlns:r="http://schemas.openxmlformats.org/officeDocument/2006/relationships" xmlns:m="http://schemas.openxmlformats.org/officeDocument/2006/math" xmlns:v="urn:schemas-microsoft-com:vml" xmlns:wp14="http://schemas.microsoft.com/office/word/2010/wordprocessingDrawing" xmlns:wp="http://schemas.openxmlformats.org/drawingml/2006/wordprocessingDrawing" xmlns:w10="urn:schemas-microsoft-com:office:word" xmlns:w="http://schemas.openxmlformats.org/wordprocessingml/2006/main" xmlns:w14="http://schemas.microsoft.com/office/word/2010/wordml" xmlns:w15="http://schemas.microsoft.com/office/word/2012/wordml" xmlns:w16cex="http://schemas.microsoft.com/office/word/2018/wordml/cex" xmlns:w16cid="http://schemas.microsoft.com/office/word/2016/wordml/cid" xmlns:w16="http://schemas.microsoft.com/office/word/2018/wordml" xmlns:w16se="http://schemas.microsoft.com/office/word/2015/wordml/symex" xmlns:wpg="http://schemas.microsoft.com/office/word/2010/wordprocessingGroup" xmlns:wpi="http://schemas.microsoft.com/office/word/2010/wordprocessingInk" xmlns:wne="http://schemas.microsoft.com/office/word/2006/wordml" xmlns:wps="http://schemas.microsoft.com/office/word/2010/wordprocessingShape" mc:Ignorable="w14 w15 w16se w16cid w16 w16cex wp14">
+<w:ftr xmlns:wpc="http://schemas.microsoft.com/office/word/2010/wordprocessingCanvas" xmlns:cx="http://schemas.microsoft.com/office/drawing/2014/chartex" xmlns:cx1="http://schemas.microsoft.com/office/drawing/2015/9/8/chartex" xmlns:cx2="http://schemas.microsoft.com/office/drawing/2015/10/21/chartex" xmlns:cx3="http://schemas.microsoft.com/office/drawing/2016/5/9/chartex" xmlns:cx4="http://schemas.microsoft.com/office/drawing/2016/5/10/chartex" xmlns:cx5="http://schemas.microsoft.com/office/drawing/2016/5/11/chartex" xmlns:cx6="http://schemas.microsoft.com/office/drawing/2016/5/12/chartex" xmlns:cx7="http://schemas.microsoft.com/office/drawing/2016/5/13/chartex" xmlns:cx8="http://schemas.microsoft.com/office/drawing/2016/5/14/chartex" xmlns:mc="http://schemas.openxmlformats.org/markup-compatibility/2006" xmlns:aink="http://schemas.microsoft.com/office/drawing/2016/ink" xmlns:am3d="http://schemas.microsoft.com/office/drawing/2017/model3d" xmlns:o="urn:schemas-microsoft-com:office:office" xmlns:r="http://schemas.openxmlformats.org/officeDocument/2006/relationships" xmlns:m="http://schemas.openxmlformats.org/officeDocument/2006/math" xmlns:v="urn:schemas-microsoft-com:vml" xmlns:wp14="http://schemas.microsoft.com/office/word/2010/wordprocessingDrawing" xmlns:wp="http://schemas.openxmlformats.org/drawingml/2006/wordprocessingDrawing" xmlns:w10="urn:schemas-microsoft-com:office:word" xmlns:w="http://schemas.openxmlformats.org/wordprocessingml/2006/main" xmlns:w14="http://schemas.microsoft.com/office/word/2010/wordml" xmlns:w15="http://schemas.microsoft.com/office/word/2012/wordml" xmlns:w16cex="http://schemas.microsoft.com/office/word/2018/wordml/cex" xmlns:w16cid="http://schemas.microsoft.com/office/word/2016/wordml/cid" xmlns:w16="http://schemas.microsoft.com/office/word/2018/wordml" xmlns:w16sdtdh="http://schemas.microsoft.com/office/word/2020/wordml/sdtdatahash" xmlns:w16se="http://schemas.microsoft.com/office/word/2015/wordml/symex" xmlns:wpg="http://schemas.microsoft.com/office/word/2010/wordprocessingGroup" xmlns:wpi="http://schemas.microsoft.com/office/word/2010/wordprocessingInk" xmlns:wne="http://schemas.microsoft.com/office/word/2006/wordml" xmlns:wps="http://schemas.microsoft.com/office/word/2010/wordprocessingShape" mc:Ignorable="w14 w15 w16se w16cid w16 w16cex w16sdtdh wp14">
   <w:p>
     <w:pPr>
       <w:pStyle w:val="Footer"/>
@@ -574,7 +2488,7 @@
 </file>
 
 <file path=word/footer2.xml><?xml version="1.0" encoding="utf-8"?>
-<w:ftr xmlns:wpc="http://schemas.microsoft.com/office/word/2010/wordprocessingCanvas" xmlns:cx="http://schemas.microsoft.com/office/drawing/2014/chartex" xmlns:cx1="http://schemas.microsoft.com/office/drawing/2015/9/8/chartex" xmlns:cx2="http://schemas.microsoft.com/office/drawing/2015/10/21/chartex" xmlns:cx3="http://schemas.microsoft.com/office/drawing/2016/5/9/chartex" xmlns:cx4="http://schemas.microsoft.com/office/drawing/2016/5/10/chartex" xmlns:cx5="http://schemas.microsoft.com/office/drawing/2016/5/11/chartex" xmlns:cx6="http://schemas.microsoft.com/office/drawing/2016/5/12/chartex" xmlns:cx7="http://schemas.microsoft.com/office/drawing/2016/5/13/chartex" xmlns:cx8="http://schemas.microsoft.com/office/drawing/2016/5/14/chartex" xmlns:mc="http://schemas.openxmlformats.org/markup-compatibility/2006" xmlns:aink="http://schemas.microsoft.com/office/drawing/2016/ink" xmlns:am3d="http://schemas.microsoft.com/office/drawing/2017/model3d" xmlns:o="urn:schemas-microsoft-com:office:office" xmlns:r="http://schemas.openxmlformats.org/officeDocument/2006/relationships" xmlns:m="http://schemas.openxmlformats.org/officeDocument/2006/math" xmlns:v="urn:schemas-microsoft-com:vml" xmlns:wp14="http://schemas.microsoft.com/office/word/2010/wordprocessingDrawing" xmlns:wp="http://schemas.openxmlformats.org/drawingml/2006/wordprocessingDrawing" xmlns:w10="urn:schemas-microsoft-com:office:word" xmlns:w="http://schemas.openxmlformats.org/wordprocessingml/2006/main" xmlns:w14="http://schemas.microsoft.com/office/word/2010/wordml" xmlns:w15="http://schemas.microsoft.com/office/word/2012/wordml" xmlns:w16cex="http://schemas.microsoft.com/office/word/2018/wordml/cex" xmlns:w16cid="http://schemas.microsoft.com/office/word/2016/wordml/cid" xmlns:w16="http://schemas.microsoft.com/office/word/2018/wordml" xmlns:w16se="http://schemas.microsoft.com/office/word/2015/wordml/symex" xmlns:wpg="http://schemas.microsoft.com/office/word/2010/wordprocessingGroup" xmlns:wpi="http://schemas.microsoft.com/office/word/2010/wordprocessingInk" xmlns:wne="http://schemas.microsoft.com/office/word/2006/wordml" xmlns:wps="http://schemas.microsoft.com/office/word/2010/wordprocessingShape" mc:Ignorable="w14 w15 w16se w16cid w16 w16cex wp14">
+<w:ftr xmlns:wpc="http://schemas.microsoft.com/office/word/2010/wordprocessingCanvas" xmlns:cx="http://schemas.microsoft.com/office/drawing/2014/chartex" xmlns:cx1="http://schemas.microsoft.com/office/drawing/2015/9/8/chartex" xmlns:cx2="http://schemas.microsoft.com/office/drawing/2015/10/21/chartex" xmlns:cx3="http://schemas.microsoft.com/office/drawing/2016/5/9/chartex" xmlns:cx4="http://schemas.microsoft.com/office/drawing/2016/5/10/chartex" xmlns:cx5="http://schemas.microsoft.com/office/drawing/2016/5/11/chartex" xmlns:cx6="http://schemas.microsoft.com/office/drawing/2016/5/12/chartex" xmlns:cx7="http://schemas.microsoft.com/office/drawing/2016/5/13/chartex" xmlns:cx8="http://schemas.microsoft.com/office/drawing/2016/5/14/chartex" xmlns:mc="http://schemas.openxmlformats.org/markup-compatibility/2006" xmlns:aink="http://schemas.microsoft.com/office/drawing/2016/ink" xmlns:am3d="http://schemas.microsoft.com/office/drawing/2017/model3d" xmlns:o="urn:schemas-microsoft-com:office:office" xmlns:r="http://schemas.openxmlformats.org/officeDocument/2006/relationships" xmlns:m="http://schemas.openxmlformats.org/officeDocument/2006/math" xmlns:v="urn:schemas-microsoft-com:vml" xmlns:wp14="http://schemas.microsoft.com/office/word/2010/wordprocessingDrawing" xmlns:wp="http://schemas.openxmlformats.org/drawingml/2006/wordprocessingDrawing" xmlns:w10="urn:schemas-microsoft-com:office:word" xmlns:w="http://schemas.openxmlformats.org/wordprocessingml/2006/main" xmlns:w14="http://schemas.microsoft.com/office/word/2010/wordml" xmlns:w15="http://schemas.microsoft.com/office/word/2012/wordml" xmlns:w16cex="http://schemas.microsoft.com/office/word/2018/wordml/cex" xmlns:w16cid="http://schemas.microsoft.com/office/word/2016/wordml/cid" xmlns:w16="http://schemas.microsoft.com/office/word/2018/wordml" xmlns:w16sdtdh="http://schemas.microsoft.com/office/word/2020/wordml/sdtdatahash" xmlns:w16se="http://schemas.microsoft.com/office/word/2015/wordml/symex" xmlns:wpg="http://schemas.microsoft.com/office/word/2010/wordprocessingGroup" xmlns:wpi="http://schemas.microsoft.com/office/word/2010/wordprocessingInk" xmlns:wne="http://schemas.microsoft.com/office/word/2006/wordml" xmlns:wps="http://schemas.microsoft.com/office/word/2010/wordprocessingShape" mc:Ignorable="w14 w15 w16se w16cid w16 w16cex w16sdtdh wp14">
   <w:p>
     <w:pPr>
       <w:pStyle w:val="Footer"/>
@@ -623,7 +2537,7 @@
 </file>
 
 <file path=word/footnotes.xml><?xml version="1.0" encoding="utf-8"?>
-<w:footnotes xmlns:wpc="http://schemas.microsoft.com/office/word/2010/wordprocessingCanvas" xmlns:cx="http://schemas.microsoft.com/office/drawing/2014/chartex" xmlns:cx1="http://schemas.microsoft.com/office/drawing/2015/9/8/chartex" xmlns:cx2="http://schemas.microsoft.com/office/drawing/2015/10/21/chartex" xmlns:cx3="http://schemas.microsoft.com/office/drawing/2016/5/9/chartex" xmlns:cx4="http://schemas.microsoft.com/office/drawing/2016/5/10/chartex" xmlns:cx5="http://schemas.microsoft.com/office/drawing/2016/5/11/chartex" xmlns:cx6="http://schemas.microsoft.com/office/drawing/2016/5/12/chartex" xmlns:cx7="http://schemas.microsoft.com/office/drawing/2016/5/13/chartex" xmlns:cx8="http://schemas.microsoft.com/office/drawing/2016/5/14/chartex" xmlns:mc="http://schemas.openxmlformats.org/markup-compatibility/2006" xmlns:aink="http://schemas.microsoft.com/office/drawing/2016/ink" xmlns:am3d="http://schemas.microsoft.com/office/drawing/2017/model3d" xmlns:o="urn:schemas-microsoft-com:office:office" xmlns:r="http://schemas.openxmlformats.org/officeDocument/2006/relationships" xmlns:m="http://schemas.openxmlformats.org/officeDocument/2006/math" xmlns:v="urn:schemas-microsoft-com:vml" xmlns:wp14="http://schemas.microsoft.com/office/word/2010/wordprocessingDrawing" xmlns:wp="http://schemas.openxmlformats.org/drawingml/2006/wordprocessingDrawing" xmlns:w10="urn:schemas-microsoft-com:office:word" xmlns:w="http://schemas.openxmlformats.org/wordprocessingml/2006/main" xmlns:w14="http://schemas.microsoft.com/office/word/2010/wordml" xmlns:w15="http://schemas.microsoft.com/office/word/2012/wordml" xmlns:w16cex="http://schemas.microsoft.com/office/word/2018/wordml/cex" xmlns:w16cid="http://schemas.microsoft.com/office/word/2016/wordml/cid" xmlns:w16="http://schemas.microsoft.com/office/word/2018/wordml" xmlns:w16se="http://schemas.microsoft.com/office/word/2015/wordml/symex" xmlns:wpg="http://schemas.microsoft.com/office/word/2010/wordprocessingGroup" xmlns:wpi="http://schemas.microsoft.com/office/word/2010/wordprocessingInk" xmlns:wne="http://schemas.microsoft.com/office/word/2006/wordml" xmlns:wps="http://schemas.microsoft.com/office/word/2010/wordprocessingShape" mc:Ignorable="w14 w15 w16se w16cid w16 w16cex wp14">
+<w:footnotes xmlns:wpc="http://schemas.microsoft.com/office/word/2010/wordprocessingCanvas" xmlns:cx="http://schemas.microsoft.com/office/drawing/2014/chartex" xmlns:cx1="http://schemas.microsoft.com/office/drawing/2015/9/8/chartex" xmlns:cx2="http://schemas.microsoft.com/office/drawing/2015/10/21/chartex" xmlns:cx3="http://schemas.microsoft.com/office/drawing/2016/5/9/chartex" xmlns:cx4="http://schemas.microsoft.com/office/drawing/2016/5/10/chartex" xmlns:cx5="http://schemas.microsoft.com/office/drawing/2016/5/11/chartex" xmlns:cx6="http://schemas.microsoft.com/office/drawing/2016/5/12/chartex" xmlns:cx7="http://schemas.microsoft.com/office/drawing/2016/5/13/chartex" xmlns:cx8="http://schemas.microsoft.com/office/drawing/2016/5/14/chartex" xmlns:mc="http://schemas.openxmlformats.org/markup-compatibility/2006" xmlns:aink="http://schemas.microsoft.com/office/drawing/2016/ink" xmlns:am3d="http://schemas.microsoft.com/office/drawing/2017/model3d" xmlns:o="urn:schemas-microsoft-com:office:office" xmlns:r="http://schemas.openxmlformats.org/officeDocument/2006/relationships" xmlns:m="http://schemas.openxmlformats.org/officeDocument/2006/math" xmlns:v="urn:schemas-microsoft-com:vml" xmlns:wp14="http://schemas.microsoft.com/office/word/2010/wordprocessingDrawing" xmlns:wp="http://schemas.openxmlformats.org/drawingml/2006/wordprocessingDrawing" xmlns:w10="urn:schemas-microsoft-com:office:word" xmlns:w="http://schemas.openxmlformats.org/wordprocessingml/2006/main" xmlns:w14="http://schemas.microsoft.com/office/word/2010/wordml" xmlns:w15="http://schemas.microsoft.com/office/word/2012/wordml" xmlns:w16cex="http://schemas.microsoft.com/office/word/2018/wordml/cex" xmlns:w16cid="http://schemas.microsoft.com/office/word/2016/wordml/cid" xmlns:w16="http://schemas.microsoft.com/office/word/2018/wordml" xmlns:w16sdtdh="http://schemas.microsoft.com/office/word/2020/wordml/sdtdatahash" xmlns:w16se="http://schemas.microsoft.com/office/word/2015/wordml/symex" xmlns:wpg="http://schemas.microsoft.com/office/word/2010/wordprocessingGroup" xmlns:wpi="http://schemas.microsoft.com/office/word/2010/wordprocessingInk" xmlns:wne="http://schemas.microsoft.com/office/word/2006/wordml" xmlns:wps="http://schemas.microsoft.com/office/word/2010/wordprocessingShape" mc:Ignorable="w14 w15 w16se w16cid w16 w16cex w16sdtdh wp14">
   <w:footnote w:type="separator" w:id="-1">
     <w:p>
       <w:r>
@@ -642,7 +2556,7 @@
 </file>
 
 <file path=word/numbering.xml><?xml version="1.0" encoding="utf-8"?>
-<w:numbering xmlns:wpc="http://schemas.microsoft.com/office/word/2010/wordprocessingCanvas" xmlns:cx="http://schemas.microsoft.com/office/drawing/2014/chartex" xmlns:cx1="http://schemas.microsoft.com/office/drawing/2015/9/8/chartex" xmlns:cx2="http://schemas.microsoft.com/office/drawing/2015/10/21/chartex" xmlns:cx3="http://schemas.microsoft.com/office/drawing/2016/5/9/chartex" xmlns:cx4="http://schemas.microsoft.com/office/drawing/2016/5/10/chartex" xmlns:cx5="http://schemas.microsoft.com/office/drawing/2016/5/11/chartex" xmlns:cx6="http://schemas.microsoft.com/office/drawing/2016/5/12/chartex" xmlns:cx7="http://schemas.microsoft.com/office/drawing/2016/5/13/chartex" xmlns:cx8="http://schemas.microsoft.com/office/drawing/2016/5/14/chartex" xmlns:mc="http://schemas.openxmlformats.org/markup-compatibility/2006" xmlns:aink="http://schemas.microsoft.com/office/drawing/2016/ink" xmlns:am3d="http://schemas.microsoft.com/office/drawing/2017/model3d" xmlns:o="urn:schemas-microsoft-com:office:office" xmlns:r="http://schemas.openxmlformats.org/officeDocument/2006/relationships" xmlns:m="http://schemas.openxmlformats.org/officeDocument/2006/math" xmlns:v="urn:schemas-microsoft-com:vml" xmlns:wp14="http://schemas.microsoft.com/office/word/2010/wordprocessingDrawing" xmlns:wp="http://schemas.openxmlformats.org/drawingml/2006/wordprocessingDrawing" xmlns:w10="urn:schemas-microsoft-com:office:word" xmlns:w="http://schemas.openxmlformats.org/wordprocessingml/2006/main" xmlns:w14="http://schemas.microsoft.com/office/word/2010/wordml" xmlns:w15="http://schemas.microsoft.com/office/word/2012/wordml" xmlns:w16cex="http://schemas.microsoft.com/office/word/2018/wordml/cex" xmlns:w16cid="http://schemas.microsoft.com/office/word/2016/wordml/cid" xmlns:w16="http://schemas.microsoft.com/office/word/2018/wordml" xmlns:w16se="http://schemas.microsoft.com/office/word/2015/wordml/symex" xmlns:wpg="http://schemas.microsoft.com/office/word/2010/wordprocessingGroup" xmlns:wpi="http://schemas.microsoft.com/office/word/2010/wordprocessingInk" xmlns:wne="http://schemas.microsoft.com/office/word/2006/wordml" xmlns:wps="http://schemas.microsoft.com/office/word/2010/wordprocessingShape" mc:Ignorable="w14 w15 w16se w16cid w16 w16cex wp14">
+<w:numbering xmlns:wpc="http://schemas.microsoft.com/office/word/2010/wordprocessingCanvas" xmlns:cx="http://schemas.microsoft.com/office/drawing/2014/chartex" xmlns:cx1="http://schemas.microsoft.com/office/drawing/2015/9/8/chartex" xmlns:cx2="http://schemas.microsoft.com/office/drawing/2015/10/21/chartex" xmlns:cx3="http://schemas.microsoft.com/office/drawing/2016/5/9/chartex" xmlns:cx4="http://schemas.microsoft.com/office/drawing/2016/5/10/chartex" xmlns:cx5="http://schemas.microsoft.com/office/drawing/2016/5/11/chartex" xmlns:cx6="http://schemas.microsoft.com/office/drawing/2016/5/12/chartex" xmlns:cx7="http://schemas.microsoft.com/office/drawing/2016/5/13/chartex" xmlns:cx8="http://schemas.microsoft.com/office/drawing/2016/5/14/chartex" xmlns:mc="http://schemas.openxmlformats.org/markup-compatibility/2006" xmlns:aink="http://schemas.microsoft.com/office/drawing/2016/ink" xmlns:am3d="http://schemas.microsoft.com/office/drawing/2017/model3d" xmlns:o="urn:schemas-microsoft-com:office:office" xmlns:r="http://schemas.openxmlformats.org/officeDocument/2006/relationships" xmlns:m="http://schemas.openxmlformats.org/officeDocument/2006/math" xmlns:v="urn:schemas-microsoft-com:vml" xmlns:wp14="http://schemas.microsoft.com/office/word/2010/wordprocessingDrawing" xmlns:wp="http://schemas.openxmlformats.org/drawingml/2006/wordprocessingDrawing" xmlns:w10="urn:schemas-microsoft-com:office:word" xmlns:w="http://schemas.openxmlformats.org/wordprocessingml/2006/main" xmlns:w14="http://schemas.microsoft.com/office/word/2010/wordml" xmlns:w15="http://schemas.microsoft.com/office/word/2012/wordml" xmlns:w16cex="http://schemas.microsoft.com/office/word/2018/wordml/cex" xmlns:w16cid="http://schemas.microsoft.com/office/word/2016/wordml/cid" xmlns:w16="http://schemas.microsoft.com/office/word/2018/wordml" xmlns:w16sdtdh="http://schemas.microsoft.com/office/word/2020/wordml/sdtdatahash" xmlns:w16se="http://schemas.microsoft.com/office/word/2015/wordml/symex" xmlns:wpg="http://schemas.microsoft.com/office/word/2010/wordprocessingGroup" xmlns:wpi="http://schemas.microsoft.com/office/word/2010/wordprocessingInk" xmlns:wne="http://schemas.microsoft.com/office/word/2006/wordml" xmlns:wps="http://schemas.microsoft.com/office/word/2010/wordprocessingShape" mc:Ignorable="w14 w15 w16se w16cid w16 w16cex w16sdtdh wp14">
   <w:abstractNum w:abstractNumId="0" w15:restartNumberingAfterBreak="0">
     <w:nsid w:val="FFFFFF1D"/>
     <w:multiLevelType w:val="multilevel"/>
@@ -1028,12 +2942,12 @@
 </file>
 
 <file path=word/styles.xml><?xml version="1.0" encoding="utf-8"?>
-<w:styles xmlns:mc="http://schemas.openxmlformats.org/markup-compatibility/2006" xmlns:r="http://schemas.openxmlformats.org/officeDocument/2006/relationships" xmlns:w="http://schemas.openxmlformats.org/wordprocessingml/2006/main" xmlns:w14="http://schemas.microsoft.com/office/word/2010/wordml" xmlns:w15="http://schemas.microsoft.com/office/word/2012/wordml" xmlns:w16cex="http://schemas.microsoft.com/office/word/2018/wordml/cex" xmlns:w16cid="http://schemas.microsoft.com/office/word/2016/wordml/cid" xmlns:w16="http://schemas.microsoft.com/office/word/2018/wordml" xmlns:w16se="http://schemas.microsoft.com/office/word/2015/wordml/symex" mc:Ignorable="w14 w15 w16se w16cid w16 w16cex">
+<w:styles xmlns:mc="http://schemas.openxmlformats.org/markup-compatibility/2006" xmlns:r="http://schemas.openxmlformats.org/officeDocument/2006/relationships" xmlns:w="http://schemas.openxmlformats.org/wordprocessingml/2006/main" xmlns:w14="http://schemas.microsoft.com/office/word/2010/wordml" xmlns:w15="http://schemas.microsoft.com/office/word/2012/wordml" xmlns:w16cex="http://schemas.microsoft.com/office/word/2018/wordml/cex" xmlns:w16cid="http://schemas.microsoft.com/office/word/2016/wordml/cid" xmlns:w16="http://schemas.microsoft.com/office/word/2018/wordml" xmlns:w16sdtdh="http://schemas.microsoft.com/office/word/2020/wordml/sdtdatahash" xmlns:w16se="http://schemas.microsoft.com/office/word/2015/wordml/symex" mc:Ignorable="w14 w15 w16se w16cid w16 w16cex w16sdtdh">
   <w:docDefaults>
     <w:rPrDefault>
       <w:rPr>
         <w:rFonts w:ascii="Times New Roman" w:eastAsia="Times New Roman" w:hAnsi="Times New Roman" w:cs="Times New Roman"/>
-        <w:lang w:val="en-US" w:eastAsia="ja-JP" w:bidi="ar-SA"/>
+        <w:lang w:val="en-CA" w:eastAsia="ja-JP" w:bidi="ar-SA"/>
       </w:rPr>
     </w:rPrDefault>
     <w:pPrDefault/>
@@ -1334,7 +3248,7 @@
     <w:rPr>
       <w:rFonts w:ascii="Palatino" w:hAnsi="Palatino"/>
       <w:szCs w:val="24"/>
-      <w:lang w:eastAsia="en-US"/>
+      <w:lang w:val="en-US" w:eastAsia="en-US"/>
     </w:rPr>
   </w:style>
   <w:style w:type="paragraph" w:styleId="Heading1">
@@ -1540,7 +3454,6 @@
   <w:style w:type="character" w:default="1" w:styleId="DefaultParagraphFont">
     <w:name w:val="Default Paragraph Font"/>
     <w:uiPriority w:val="1"/>
-    <w:semiHidden/>
     <w:unhideWhenUsed/>
   </w:style>
   <w:style w:type="table" w:default="1" w:styleId="TableNormal">

</xml_diff>

<commit_message>
Little bit of feedback
</commit_message>
<xml_diff>
--- a/Assignment2 - ReportTemplate.docx
+++ b/Assignment2 - ReportTemplate.docx
@@ -2794,11 +2794,9 @@
       <w:r>
         <w:t xml:space="preserve">But after researching it a little it made more </w:t>
       </w:r>
-      <w:proofErr w:type="gramStart"/>
-      <w:r>
-        <w:t>sense</w:t>
-      </w:r>
-      <w:proofErr w:type="gramEnd"/>
+      <w:r>
+        <w:t>sense,</w:t>
+      </w:r>
       <w:r>
         <w:t xml:space="preserve"> and we knew where to begin</w:t>
       </w:r>

</xml_diff>

<commit_message>
Update Assignment2 - ReportTemplate.docx
</commit_message>
<xml_diff>
--- a/Assignment2 - ReportTemplate.docx
+++ b/Assignment2 - ReportTemplate.docx
@@ -426,26 +426,10 @@
     </w:p>
     <w:p>
       <w:r>
-        <w:t xml:space="preserve">The purpose of this lab is to explore how to use Junit tests to thoroughly test the methods of a particular class </w:t>
-      </w:r>
-      <w:proofErr w:type="gramStart"/>
-      <w:r>
-        <w:t>in order to</w:t>
-      </w:r>
-      <w:proofErr w:type="gramEnd"/>
-      <w:r>
-        <w:t xml:space="preserve"> ensure that the class functions as it should. To do this, the Junit class allows you to create a test function and compares the correct result with the result that the function </w:t>
-      </w:r>
-      <w:proofErr w:type="gramStart"/>
-      <w:r>
-        <w:t xml:space="preserve">actually </w:t>
-      </w:r>
-      <w:r>
-        <w:t>returns</w:t>
-      </w:r>
-      <w:proofErr w:type="gramEnd"/>
-      <w:r>
-        <w:t xml:space="preserve">. Although the process is straightforward, </w:t>
+        <w:t xml:space="preserve">The purpose of this lab is to explore how to use Junit tests to thoroughly test the methods of a particular class in order to ensure that the class functions as it should. To do this, the Junit class allows you to create a test function and compares the correct result with the result that the function actually </w:t>
+      </w:r>
+      <w:r>
+        <w:t xml:space="preserve">returns. Although the process is straightforward, </w:t>
       </w:r>
       <w:r>
         <w:t xml:space="preserve">accurately testing a class requires a thorough analysis of boundary cases and other necessary test cases for each method. Additionally, </w:t>
@@ -461,15 +445,7 @@
     </w:p>
     <w:p>
       <w:r>
-        <w:t xml:space="preserve">// including the input </w:t>
-      </w:r>
-      <w:proofErr w:type="gramStart"/>
-      <w:r>
-        <w:t>partitions</w:t>
-      </w:r>
-      <w:proofErr w:type="gramEnd"/>
-      <w:r>
-        <w:t xml:space="preserve"> you have designed </w:t>
+        <w:t xml:space="preserve">// including the input partitions you have designed </w:t>
       </w:r>
     </w:p>
     <w:p>
@@ -483,15 +459,19 @@
         <w:t xml:space="preserve"> This will create a method in the test classes for each method to be tested in the classes to be tested. Next, test cases </w:t>
       </w:r>
       <w:r>
-        <w:t xml:space="preserve">were invented for each method so that boundary cases are covered. Once this is done, the test cases are coded. If necessary, a Mocker class is used as a substitute for inputs where we don’t have access to the actual class. After all the test cases are coded, the tests are </w:t>
-      </w:r>
-      <w:proofErr w:type="gramStart"/>
-      <w:r>
-        <w:t>run</w:t>
-      </w:r>
-      <w:proofErr w:type="gramEnd"/>
-      <w:r>
-        <w:t xml:space="preserve"> and the results recorded.</w:t>
+        <w:t>were invented for each method so that boundary cases are covered. Once this is done, the test cases are coded. If necessary, a Mocker class is used as a substitute for inputs where we don’t have access to the actual class. After all the test cases are coded, the tests are run and the results recorded.</w:t>
+      </w:r>
+    </w:p>
+    <w:p/>
+    <w:p>
+      <w:r>
+        <w:t>The benefit of using mocking is that limit the dependencies of a test. It allows for you to test a class independently even when it depends on another class. This makes the scope of the test smaller.</w:t>
+      </w:r>
+      <w:r>
+        <w:t xml:space="preserve"> A drawback is that the tests that use mocking are made for specific implementation of the methods. This might cause you to have to </w:t>
+      </w:r>
+      <w:r>
+        <w:t>also change the tests when you change the code. If you do not, it might keep passing tests that it should not be.</w:t>
       </w:r>
     </w:p>
     <w:p/>
@@ -657,14 +637,12 @@
                 <w:rFonts w:eastAsia="SimSun"/>
               </w:rPr>
             </w:pPr>
-            <w:proofErr w:type="spellStart"/>
             <w:r>
               <w:rPr>
                 <w:rFonts w:eastAsia="SimSun"/>
               </w:rPr>
               <w:t>DataUtilities</w:t>
             </w:r>
-            <w:proofErr w:type="spellEnd"/>
           </w:p>
         </w:tc>
         <w:tc>
@@ -681,27 +659,18 @@
                 <w:rFonts w:eastAsia="SimSun"/>
               </w:rPr>
             </w:pPr>
-            <w:proofErr w:type="spellStart"/>
-            <w:proofErr w:type="gramStart"/>
-            <w:r>
-              <w:rPr>
-                <w:rFonts w:eastAsia="SimSun"/>
-              </w:rPr>
-              <w:t>calculateColumnTotal</w:t>
-            </w:r>
-            <w:proofErr w:type="spellEnd"/>
-            <w:r>
-              <w:rPr>
-                <w:rFonts w:eastAsia="SimSun"/>
-              </w:rPr>
-              <w:t>( Values</w:t>
-            </w:r>
-            <w:proofErr w:type="gramEnd"/>
-            <w:r>
-              <w:rPr>
-                <w:rFonts w:eastAsia="SimSun"/>
-              </w:rPr>
-              <w:t>2D data, int column)</w:t>
+            <w:r>
+              <w:rPr>
+                <w:rFonts w:eastAsia="SimSun"/>
+              </w:rPr>
+              <w:t xml:space="preserve">calculateColumnTotal( </w:t>
+            </w:r>
+            <w:r>
+              <w:rPr>
+                <w:rFonts w:eastAsia="SimSun"/>
+              </w:rPr>
+              <w:lastRenderedPageBreak/>
+              <w:t>Values2D data, int column)</w:t>
             </w:r>
           </w:p>
         </w:tc>
@@ -779,27 +748,11 @@
                 <w:rFonts w:eastAsia="SimSun"/>
               </w:rPr>
             </w:pPr>
-            <w:proofErr w:type="spellStart"/>
-            <w:proofErr w:type="gramStart"/>
-            <w:r>
-              <w:rPr>
-                <w:rFonts w:eastAsia="SimSun"/>
-              </w:rPr>
-              <w:t>calculateRowTotal</w:t>
-            </w:r>
-            <w:proofErr w:type="spellEnd"/>
-            <w:r>
-              <w:rPr>
-                <w:rFonts w:eastAsia="SimSun"/>
-              </w:rPr>
-              <w:t>(</w:t>
-            </w:r>
-            <w:proofErr w:type="gramEnd"/>
-            <w:r>
-              <w:rPr>
-                <w:rFonts w:eastAsia="SimSun"/>
-              </w:rPr>
-              <w:t>Values2D data, int column)</w:t>
+            <w:r>
+              <w:rPr>
+                <w:rFonts w:eastAsia="SimSun"/>
+              </w:rPr>
+              <w:t>calculateRowTotal(Values2D data, int column)</w:t>
             </w:r>
           </w:p>
         </w:tc>
@@ -869,19 +822,11 @@
                 <w:rFonts w:eastAsia="SimSun"/>
               </w:rPr>
             </w:pPr>
-            <w:proofErr w:type="gramStart"/>
-            <w:r>
-              <w:rPr>
-                <w:rFonts w:eastAsia="SimSun"/>
-              </w:rPr>
-              <w:t>clone(</w:t>
-            </w:r>
-            <w:proofErr w:type="gramEnd"/>
-            <w:r>
-              <w:rPr>
-                <w:rFonts w:eastAsia="SimSun"/>
-              </w:rPr>
-              <w:t>double [][] source)</w:t>
+            <w:r>
+              <w:rPr>
+                <w:rFonts w:eastAsia="SimSun"/>
+              </w:rPr>
+              <w:t>clone(double [][] source)</w:t>
             </w:r>
           </w:p>
         </w:tc>
@@ -950,33 +895,11 @@
                 <w:rFonts w:eastAsia="SimSun"/>
               </w:rPr>
             </w:pPr>
-            <w:proofErr w:type="spellStart"/>
-            <w:r>
-              <w:rPr>
-                <w:rFonts w:eastAsia="SimSun"/>
-              </w:rPr>
-              <w:t>createNumberArray</w:t>
-            </w:r>
-            <w:proofErr w:type="spellEnd"/>
-            <w:r>
-              <w:rPr>
-                <w:rFonts w:eastAsia="SimSun"/>
-              </w:rPr>
-              <w:t>(</w:t>
-            </w:r>
-            <w:proofErr w:type="gramStart"/>
-            <w:r>
-              <w:rPr>
-                <w:rFonts w:eastAsia="SimSun"/>
-              </w:rPr>
-              <w:t>double[</w:t>
-            </w:r>
-            <w:proofErr w:type="gramEnd"/>
-            <w:r>
-              <w:rPr>
-                <w:rFonts w:eastAsia="SimSun"/>
-              </w:rPr>
-              <w:t>] data)</w:t>
+            <w:r>
+              <w:rPr>
+                <w:rFonts w:eastAsia="SimSun"/>
+              </w:rPr>
+              <w:t>createNumberArray(double[] data)</w:t>
             </w:r>
           </w:p>
         </w:tc>
@@ -1049,21 +972,7 @@
               <w:rPr>
                 <w:rFonts w:eastAsia="SimSun"/>
               </w:rPr>
-              <w:t>createNumberArray2</w:t>
-            </w:r>
-            <w:proofErr w:type="gramStart"/>
-            <w:r>
-              <w:rPr>
-                <w:rFonts w:eastAsia="SimSun"/>
-              </w:rPr>
-              <w:t>D( double</w:t>
-            </w:r>
-            <w:proofErr w:type="gramEnd"/>
-            <w:r>
-              <w:rPr>
-                <w:rFonts w:eastAsia="SimSun"/>
-              </w:rPr>
-              <w:t>[][] data)</w:t>
+              <w:t>createNumberArray2D( double[][] data)</w:t>
             </w:r>
           </w:p>
         </w:tc>
@@ -1137,21 +1046,7 @@
               <w:rPr>
                 <w:rFonts w:eastAsia="SimSun"/>
               </w:rPr>
-              <w:t>equal(</w:t>
-            </w:r>
-            <w:proofErr w:type="gramStart"/>
-            <w:r>
-              <w:rPr>
-                <w:rFonts w:eastAsia="SimSun"/>
-              </w:rPr>
-              <w:t>double[</w:t>
-            </w:r>
-            <w:proofErr w:type="gramEnd"/>
-            <w:r>
-              <w:rPr>
-                <w:rFonts w:eastAsia="SimSun"/>
-              </w:rPr>
-              <w:t>][] a, double[][] b)</w:t>
+              <w:t>equal(double[][] a, double[][] b)</w:t>
             </w:r>
           </w:p>
         </w:tc>
@@ -1220,35 +1115,11 @@
                 <w:rFonts w:eastAsia="SimSun"/>
               </w:rPr>
             </w:pPr>
-            <w:proofErr w:type="spellStart"/>
-            <w:proofErr w:type="gramStart"/>
-            <w:r>
-              <w:rPr>
-                <w:rFonts w:eastAsia="SimSun"/>
-              </w:rPr>
-              <w:t>getCumulativePercentages</w:t>
-            </w:r>
-            <w:proofErr w:type="spellEnd"/>
-            <w:r>
-              <w:rPr>
-                <w:rFonts w:eastAsia="SimSun"/>
-              </w:rPr>
-              <w:t xml:space="preserve">( </w:t>
-            </w:r>
-            <w:proofErr w:type="spellStart"/>
-            <w:r>
-              <w:rPr>
-                <w:rFonts w:eastAsia="SimSun"/>
-              </w:rPr>
-              <w:t>KeyedValues</w:t>
-            </w:r>
-            <w:proofErr w:type="spellEnd"/>
-            <w:proofErr w:type="gramEnd"/>
-            <w:r>
-              <w:rPr>
-                <w:rFonts w:eastAsia="SimSun"/>
-              </w:rPr>
-              <w:t xml:space="preserve"> data)</w:t>
+            <w:r>
+              <w:rPr>
+                <w:rFonts w:eastAsia="SimSun"/>
+              </w:rPr>
+              <w:t>getCumulativePercentages( KeyedValues data)</w:t>
             </w:r>
           </w:p>
         </w:tc>
@@ -1323,19 +1194,11 @@
                 <w:rFonts w:eastAsia="SimSun"/>
               </w:rPr>
             </w:pPr>
-            <w:proofErr w:type="gramStart"/>
-            <w:r>
-              <w:rPr>
-                <w:rFonts w:eastAsia="SimSun"/>
-              </w:rPr>
-              <w:t>combine(</w:t>
-            </w:r>
-            <w:proofErr w:type="gramEnd"/>
-            <w:r>
-              <w:rPr>
-                <w:rFonts w:eastAsia="SimSun"/>
-              </w:rPr>
-              <w:t>Range range1, Range range2)</w:t>
+            <w:r>
+              <w:rPr>
+                <w:rFonts w:eastAsia="SimSun"/>
+              </w:rPr>
+              <w:t>combine(Range range1, Range range2)</w:t>
             </w:r>
           </w:p>
         </w:tc>
@@ -1350,27 +1213,11 @@
                 <w:rFonts w:eastAsia="SimSun"/>
               </w:rPr>
             </w:pPr>
-            <w:proofErr w:type="spellStart"/>
-            <w:proofErr w:type="gramStart"/>
-            <w:r>
-              <w:rPr>
-                <w:rFonts w:eastAsia="SimSun"/>
-              </w:rPr>
-              <w:t>combineTestIntersect</w:t>
-            </w:r>
-            <w:proofErr w:type="spellEnd"/>
-            <w:r>
-              <w:rPr>
-                <w:rFonts w:eastAsia="SimSun"/>
-              </w:rPr>
-              <w:t>(</w:t>
-            </w:r>
-            <w:proofErr w:type="gramEnd"/>
-            <w:r>
-              <w:rPr>
-                <w:rFonts w:eastAsia="SimSun"/>
-              </w:rPr>
-              <w:t>)</w:t>
+            <w:r>
+              <w:rPr>
+                <w:rFonts w:eastAsia="SimSun"/>
+              </w:rPr>
+              <w:t>combineTestIntersect()</w:t>
             </w:r>
           </w:p>
           <w:p>
@@ -1417,44 +1264,24 @@
                 <w:rFonts w:eastAsia="SimSun"/>
               </w:rPr>
             </w:pPr>
-            <w:proofErr w:type="spellStart"/>
-            <w:proofErr w:type="gramStart"/>
-            <w:r>
-              <w:rPr>
-                <w:rFonts w:eastAsia="SimSun"/>
-              </w:rPr>
-              <w:t>range.lower</w:t>
-            </w:r>
-            <w:proofErr w:type="spellEnd"/>
-            <w:proofErr w:type="gramEnd"/>
-            <w:r>
-              <w:rPr>
-                <w:rFonts w:eastAsia="SimSun"/>
-              </w:rPr>
-              <w:t xml:space="preserve"> = 0</w:t>
-            </w:r>
-          </w:p>
-          <w:p>
-            <w:pPr>
-              <w:rPr>
-                <w:rFonts w:eastAsia="SimSun"/>
-              </w:rPr>
-            </w:pPr>
-            <w:proofErr w:type="spellStart"/>
-            <w:proofErr w:type="gramStart"/>
-            <w:r>
-              <w:rPr>
-                <w:rFonts w:eastAsia="SimSun"/>
-              </w:rPr>
-              <w:t>range.upper</w:t>
-            </w:r>
-            <w:proofErr w:type="spellEnd"/>
-            <w:proofErr w:type="gramEnd"/>
-            <w:r>
-              <w:rPr>
-                <w:rFonts w:eastAsia="SimSun"/>
-              </w:rPr>
-              <w:t xml:space="preserve"> = 15</w:t>
+            <w:r>
+              <w:rPr>
+                <w:rFonts w:eastAsia="SimSun"/>
+              </w:rPr>
+              <w:t>range.lower = 0</w:t>
+            </w:r>
+          </w:p>
+          <w:p>
+            <w:pPr>
+              <w:rPr>
+                <w:rFonts w:eastAsia="SimSun"/>
+              </w:rPr>
+            </w:pPr>
+            <w:r>
+              <w:rPr>
+                <w:rFonts w:eastAsia="SimSun"/>
+              </w:rPr>
+              <w:t>range.upper = 15</w:t>
             </w:r>
           </w:p>
         </w:tc>
@@ -1516,8 +1343,6 @@
                 <w:rFonts w:eastAsia="SimSun"/>
               </w:rPr>
             </w:pPr>
-            <w:proofErr w:type="spellStart"/>
-            <w:proofErr w:type="gramStart"/>
             <w:r>
               <w:rPr>
                 <w:rFonts w:eastAsia="SimSun"/>
@@ -1530,19 +1355,11 @@
               </w:rPr>
               <w:t>Overlap</w:t>
             </w:r>
-            <w:proofErr w:type="spellEnd"/>
-            <w:r>
-              <w:rPr>
-                <w:rFonts w:eastAsia="SimSun"/>
-              </w:rPr>
-              <w:t>(</w:t>
-            </w:r>
-            <w:proofErr w:type="gramEnd"/>
-            <w:r>
-              <w:rPr>
-                <w:rFonts w:eastAsia="SimSun"/>
-              </w:rPr>
-              <w:t>)</w:t>
+            <w:r>
+              <w:rPr>
+                <w:rFonts w:eastAsia="SimSun"/>
+              </w:rPr>
+              <w:t>()</w:t>
             </w:r>
           </w:p>
           <w:p>
@@ -1583,44 +1400,24 @@
                 <w:rFonts w:eastAsia="SimSun"/>
               </w:rPr>
             </w:pPr>
-            <w:proofErr w:type="spellStart"/>
-            <w:proofErr w:type="gramStart"/>
-            <w:r>
-              <w:rPr>
-                <w:rFonts w:eastAsia="SimSun"/>
-              </w:rPr>
-              <w:t>range.lower</w:t>
-            </w:r>
-            <w:proofErr w:type="spellEnd"/>
-            <w:proofErr w:type="gramEnd"/>
-            <w:r>
-              <w:rPr>
-                <w:rFonts w:eastAsia="SimSun"/>
-              </w:rPr>
-              <w:t xml:space="preserve"> = 0</w:t>
-            </w:r>
-          </w:p>
-          <w:p>
-            <w:pPr>
-              <w:rPr>
-                <w:rFonts w:eastAsia="SimSun"/>
-              </w:rPr>
-            </w:pPr>
-            <w:proofErr w:type="spellStart"/>
-            <w:proofErr w:type="gramStart"/>
-            <w:r>
-              <w:rPr>
-                <w:rFonts w:eastAsia="SimSun"/>
-              </w:rPr>
-              <w:t>range.upper</w:t>
-            </w:r>
-            <w:proofErr w:type="spellEnd"/>
-            <w:proofErr w:type="gramEnd"/>
-            <w:r>
-              <w:rPr>
-                <w:rFonts w:eastAsia="SimSun"/>
-              </w:rPr>
-              <w:t xml:space="preserve"> = 20</w:t>
+            <w:r>
+              <w:rPr>
+                <w:rFonts w:eastAsia="SimSun"/>
+              </w:rPr>
+              <w:t>range.lower = 0</w:t>
+            </w:r>
+          </w:p>
+          <w:p>
+            <w:pPr>
+              <w:rPr>
+                <w:rFonts w:eastAsia="SimSun"/>
+              </w:rPr>
+            </w:pPr>
+            <w:r>
+              <w:rPr>
+                <w:rFonts w:eastAsia="SimSun"/>
+              </w:rPr>
+              <w:t>range.upper = 20</w:t>
             </w:r>
           </w:p>
         </w:tc>
@@ -1682,27 +1479,11 @@
                 <w:rFonts w:eastAsia="SimSun"/>
               </w:rPr>
             </w:pPr>
-            <w:proofErr w:type="spellStart"/>
-            <w:proofErr w:type="gramStart"/>
-            <w:r>
-              <w:rPr>
-                <w:rFonts w:eastAsia="SimSun"/>
-              </w:rPr>
-              <w:t>combineTestNull</w:t>
-            </w:r>
-            <w:proofErr w:type="spellEnd"/>
-            <w:r>
-              <w:rPr>
-                <w:rFonts w:eastAsia="SimSun"/>
-              </w:rPr>
-              <w:t>(</w:t>
-            </w:r>
-            <w:proofErr w:type="gramEnd"/>
-            <w:r>
-              <w:rPr>
-                <w:rFonts w:eastAsia="SimSun"/>
-              </w:rPr>
-              <w:t>)</w:t>
+            <w:r>
+              <w:rPr>
+                <w:rFonts w:eastAsia="SimSun"/>
+              </w:rPr>
+              <w:t>combineTestNull()</w:t>
             </w:r>
           </w:p>
           <w:p>
@@ -1743,44 +1524,24 @@
                 <w:rFonts w:eastAsia="SimSun"/>
               </w:rPr>
             </w:pPr>
-            <w:proofErr w:type="spellStart"/>
-            <w:proofErr w:type="gramStart"/>
-            <w:r>
-              <w:rPr>
-                <w:rFonts w:eastAsia="SimSun"/>
-              </w:rPr>
-              <w:t>range.lower</w:t>
-            </w:r>
-            <w:proofErr w:type="spellEnd"/>
-            <w:proofErr w:type="gramEnd"/>
-            <w:r>
-              <w:rPr>
-                <w:rFonts w:eastAsia="SimSun"/>
-              </w:rPr>
-              <w:t xml:space="preserve"> = 0</w:t>
-            </w:r>
-          </w:p>
-          <w:p>
-            <w:pPr>
-              <w:rPr>
-                <w:rFonts w:eastAsia="SimSun"/>
-              </w:rPr>
-            </w:pPr>
-            <w:proofErr w:type="spellStart"/>
-            <w:proofErr w:type="gramStart"/>
-            <w:r>
-              <w:rPr>
-                <w:rFonts w:eastAsia="SimSun"/>
-              </w:rPr>
-              <w:t>range.upper</w:t>
-            </w:r>
-            <w:proofErr w:type="spellEnd"/>
-            <w:proofErr w:type="gramEnd"/>
-            <w:r>
-              <w:rPr>
-                <w:rFonts w:eastAsia="SimSun"/>
-              </w:rPr>
-              <w:t xml:space="preserve"> = 10</w:t>
+            <w:r>
+              <w:rPr>
+                <w:rFonts w:eastAsia="SimSun"/>
+              </w:rPr>
+              <w:t>range.lower = 0</w:t>
+            </w:r>
+          </w:p>
+          <w:p>
+            <w:pPr>
+              <w:rPr>
+                <w:rFonts w:eastAsia="SimSun"/>
+              </w:rPr>
+            </w:pPr>
+            <w:r>
+              <w:rPr>
+                <w:rFonts w:eastAsia="SimSun"/>
+              </w:rPr>
+              <w:t>range.upper = 10</w:t>
             </w:r>
           </w:p>
         </w:tc>
@@ -1829,27 +1590,11 @@
                 <w:rFonts w:eastAsia="SimSun"/>
               </w:rPr>
             </w:pPr>
-            <w:proofErr w:type="spellStart"/>
-            <w:proofErr w:type="gramStart"/>
-            <w:r>
-              <w:rPr>
-                <w:rFonts w:eastAsia="SimSun"/>
-              </w:rPr>
-              <w:t>getLowerBound</w:t>
-            </w:r>
-            <w:proofErr w:type="spellEnd"/>
-            <w:r>
-              <w:rPr>
-                <w:rFonts w:eastAsia="SimSun"/>
-              </w:rPr>
-              <w:t>(</w:t>
-            </w:r>
-            <w:proofErr w:type="gramEnd"/>
-            <w:r>
-              <w:rPr>
-                <w:rFonts w:eastAsia="SimSun"/>
-              </w:rPr>
-              <w:t>)</w:t>
+            <w:r>
+              <w:rPr>
+                <w:rFonts w:eastAsia="SimSun"/>
+              </w:rPr>
+              <w:t>getLowerBound()</w:t>
             </w:r>
           </w:p>
         </w:tc>
@@ -1864,27 +1609,11 @@
                 <w:rFonts w:eastAsia="SimSun"/>
               </w:rPr>
             </w:pPr>
-            <w:proofErr w:type="spellStart"/>
-            <w:proofErr w:type="gramStart"/>
-            <w:r>
-              <w:rPr>
-                <w:rFonts w:eastAsia="SimSun"/>
-              </w:rPr>
-              <w:t>getLowerBoundTest</w:t>
-            </w:r>
-            <w:proofErr w:type="spellEnd"/>
-            <w:r>
-              <w:rPr>
-                <w:rFonts w:eastAsia="SimSun"/>
-              </w:rPr>
-              <w:t>(</w:t>
-            </w:r>
-            <w:proofErr w:type="gramEnd"/>
-            <w:r>
-              <w:rPr>
-                <w:rFonts w:eastAsia="SimSun"/>
-              </w:rPr>
-              <w:t>)</w:t>
+            <w:r>
+              <w:rPr>
+                <w:rFonts w:eastAsia="SimSun"/>
+              </w:rPr>
+              <w:t>getLowerBoundTest()</w:t>
             </w:r>
           </w:p>
           <w:p>
@@ -1977,27 +1706,11 @@
                 <w:rFonts w:eastAsia="SimSun"/>
               </w:rPr>
             </w:pPr>
-            <w:proofErr w:type="spellStart"/>
-            <w:proofErr w:type="gramStart"/>
-            <w:r>
-              <w:rPr>
-                <w:rFonts w:eastAsia="SimSun"/>
-              </w:rPr>
-              <w:t>getUpperBound</w:t>
-            </w:r>
-            <w:proofErr w:type="spellEnd"/>
-            <w:r>
-              <w:rPr>
-                <w:rFonts w:eastAsia="SimSun"/>
-              </w:rPr>
-              <w:t>(</w:t>
-            </w:r>
-            <w:proofErr w:type="gramEnd"/>
-            <w:r>
-              <w:rPr>
-                <w:rFonts w:eastAsia="SimSun"/>
-              </w:rPr>
-              <w:t>)</w:t>
+            <w:r>
+              <w:rPr>
+                <w:rFonts w:eastAsia="SimSun"/>
+              </w:rPr>
+              <w:t>getUpperBound()</w:t>
             </w:r>
           </w:p>
         </w:tc>
@@ -2012,27 +1725,11 @@
                 <w:rFonts w:eastAsia="SimSun"/>
               </w:rPr>
             </w:pPr>
-            <w:proofErr w:type="spellStart"/>
-            <w:proofErr w:type="gramStart"/>
-            <w:r>
-              <w:rPr>
-                <w:rFonts w:eastAsia="SimSun"/>
-              </w:rPr>
-              <w:t>getUpperBoundTest</w:t>
-            </w:r>
-            <w:proofErr w:type="spellEnd"/>
-            <w:r>
-              <w:rPr>
-                <w:rFonts w:eastAsia="SimSun"/>
-              </w:rPr>
-              <w:t>(</w:t>
-            </w:r>
-            <w:proofErr w:type="gramEnd"/>
-            <w:r>
-              <w:rPr>
-                <w:rFonts w:eastAsia="SimSun"/>
-              </w:rPr>
-              <w:t>)</w:t>
+            <w:r>
+              <w:rPr>
+                <w:rFonts w:eastAsia="SimSun"/>
+              </w:rPr>
+              <w:t>getUpperBoundTest()</w:t>
             </w:r>
           </w:p>
           <w:p>
@@ -2113,19 +1810,11 @@
                 <w:rFonts w:eastAsia="SimSun"/>
               </w:rPr>
             </w:pPr>
-            <w:proofErr w:type="gramStart"/>
-            <w:r>
-              <w:rPr>
-                <w:rFonts w:eastAsia="SimSun"/>
-              </w:rPr>
-              <w:t>constrain(</w:t>
-            </w:r>
-            <w:proofErr w:type="gramEnd"/>
-            <w:r>
-              <w:rPr>
-                <w:rFonts w:eastAsia="SimSun"/>
-              </w:rPr>
-              <w:t>double value)</w:t>
+            <w:r>
+              <w:rPr>
+                <w:rFonts w:eastAsia="SimSun"/>
+              </w:rPr>
+              <w:t>constrain(double value)</w:t>
             </w:r>
           </w:p>
         </w:tc>
@@ -2140,27 +1829,11 @@
                 <w:rFonts w:eastAsia="SimSun"/>
               </w:rPr>
             </w:pPr>
-            <w:proofErr w:type="spellStart"/>
-            <w:proofErr w:type="gramStart"/>
-            <w:r>
-              <w:rPr>
-                <w:rFonts w:eastAsia="SimSun"/>
-              </w:rPr>
-              <w:t>constrainTestInsideRange</w:t>
-            </w:r>
-            <w:proofErr w:type="spellEnd"/>
-            <w:r>
-              <w:rPr>
-                <w:rFonts w:eastAsia="SimSun"/>
-              </w:rPr>
-              <w:t>(</w:t>
-            </w:r>
-            <w:proofErr w:type="gramEnd"/>
-            <w:r>
-              <w:rPr>
-                <w:rFonts w:eastAsia="SimSun"/>
-              </w:rPr>
-              <w:t>)</w:t>
+            <w:r>
+              <w:rPr>
+                <w:rFonts w:eastAsia="SimSun"/>
+              </w:rPr>
+              <w:t>constrainTestInsideRange()</w:t>
             </w:r>
           </w:p>
           <w:p>
@@ -2254,8 +1927,6 @@
                 <w:rFonts w:eastAsia="SimSun"/>
               </w:rPr>
             </w:pPr>
-            <w:proofErr w:type="spellStart"/>
-            <w:proofErr w:type="gramStart"/>
             <w:r>
               <w:rPr>
                 <w:rFonts w:eastAsia="SimSun"/>
@@ -2268,19 +1939,11 @@
               </w:rPr>
               <w:t>Above</w:t>
             </w:r>
-            <w:proofErr w:type="spellEnd"/>
-            <w:r>
-              <w:rPr>
-                <w:rFonts w:eastAsia="SimSun"/>
-              </w:rPr>
-              <w:t>(</w:t>
-            </w:r>
-            <w:proofErr w:type="gramEnd"/>
-            <w:r>
-              <w:rPr>
-                <w:rFonts w:eastAsia="SimSun"/>
-              </w:rPr>
-              <w:t>)</w:t>
+            <w:r>
+              <w:rPr>
+                <w:rFonts w:eastAsia="SimSun"/>
+              </w:rPr>
+              <w:t>()</w:t>
             </w:r>
           </w:p>
           <w:p>
@@ -2380,27 +2043,11 @@
                 <w:rFonts w:eastAsia="SimSun"/>
               </w:rPr>
             </w:pPr>
-            <w:proofErr w:type="spellStart"/>
-            <w:proofErr w:type="gramStart"/>
-            <w:r>
-              <w:rPr>
-                <w:rFonts w:eastAsia="SimSun"/>
-              </w:rPr>
-              <w:t>constrainTestOutsideRangeBelow</w:t>
-            </w:r>
-            <w:proofErr w:type="spellEnd"/>
-            <w:r>
-              <w:rPr>
-                <w:rFonts w:eastAsia="SimSun"/>
-              </w:rPr>
-              <w:t>(</w:t>
-            </w:r>
-            <w:proofErr w:type="gramEnd"/>
-            <w:r>
-              <w:rPr>
-                <w:rFonts w:eastAsia="SimSun"/>
-              </w:rPr>
-              <w:t>)</w:t>
+            <w:r>
+              <w:rPr>
+                <w:rFonts w:eastAsia="SimSun"/>
+              </w:rPr>
+              <w:t>constrainTestOutsideRangeBelow()</w:t>
             </w:r>
           </w:p>
           <w:p>
@@ -2494,40 +2141,23 @@
                 <w:rFonts w:eastAsia="SimSun"/>
               </w:rPr>
             </w:pPr>
-            <w:proofErr w:type="spellStart"/>
-            <w:proofErr w:type="gramStart"/>
-            <w:r>
-              <w:rPr>
-                <w:rFonts w:eastAsia="SimSun"/>
-              </w:rPr>
-              <w:t>constrainTestOnLower</w:t>
-            </w:r>
-            <w:proofErr w:type="spellEnd"/>
-            <w:r>
-              <w:rPr>
-                <w:rFonts w:eastAsia="SimSun"/>
-              </w:rPr>
-              <w:t>(</w:t>
-            </w:r>
-            <w:proofErr w:type="gramEnd"/>
-            <w:r>
-              <w:rPr>
-                <w:rFonts w:eastAsia="SimSun"/>
-              </w:rPr>
-              <w:t>)</w:t>
-            </w:r>
-          </w:p>
-          <w:p>
-            <w:pPr>
-              <w:rPr>
-                <w:rFonts w:eastAsia="SimSun"/>
-              </w:rPr>
-            </w:pPr>
-            <w:r>
-              <w:rPr>
-                <w:rFonts w:eastAsia="SimSun"/>
-              </w:rPr>
-              <w:lastRenderedPageBreak/>
+            <w:r>
+              <w:rPr>
+                <w:rFonts w:eastAsia="SimSun"/>
+              </w:rPr>
+              <w:t>constrainTestOnLower()</w:t>
+            </w:r>
+          </w:p>
+          <w:p>
+            <w:pPr>
+              <w:rPr>
+                <w:rFonts w:eastAsia="SimSun"/>
+              </w:rPr>
+            </w:pPr>
+            <w:r>
+              <w:rPr>
+                <w:rFonts w:eastAsia="SimSun"/>
+              </w:rPr>
               <w:t>Input: value = 2, Range = 2 to 7</w:t>
             </w:r>
           </w:p>
@@ -2547,7 +2177,6 @@
               <w:rPr>
                 <w:rFonts w:eastAsia="SimSun"/>
               </w:rPr>
-              <w:lastRenderedPageBreak/>
               <w:t>2</w:t>
             </w:r>
           </w:p>
@@ -2610,27 +2239,11 @@
                 <w:rFonts w:eastAsia="SimSun"/>
               </w:rPr>
             </w:pPr>
-            <w:proofErr w:type="spellStart"/>
-            <w:proofErr w:type="gramStart"/>
-            <w:r>
-              <w:rPr>
-                <w:rFonts w:eastAsia="SimSun"/>
-              </w:rPr>
-              <w:t>constrainTestOnUpper</w:t>
-            </w:r>
-            <w:proofErr w:type="spellEnd"/>
-            <w:r>
-              <w:rPr>
-                <w:rFonts w:eastAsia="SimSun"/>
-              </w:rPr>
-              <w:t>(</w:t>
-            </w:r>
-            <w:proofErr w:type="gramEnd"/>
-            <w:r>
-              <w:rPr>
-                <w:rFonts w:eastAsia="SimSun"/>
-              </w:rPr>
-              <w:t>)</w:t>
+            <w:r>
+              <w:rPr>
+                <w:rFonts w:eastAsia="SimSun"/>
+              </w:rPr>
+              <w:t>constrainTestOnUpper()</w:t>
             </w:r>
           </w:p>
           <w:p>
@@ -2717,15 +2330,7 @@
       </w:pPr>
       <w:bookmarkStart w:id="0" w:name="_Toc204262216"/>
       <w:r>
-        <w:t xml:space="preserve">How the </w:t>
-      </w:r>
-      <w:proofErr w:type="gramStart"/>
-      <w:r>
-        <w:t>team work</w:t>
-      </w:r>
-      <w:proofErr w:type="gramEnd"/>
-      <w:r>
-        <w:t>/effort was divided and managed</w:t>
+        <w:t>How the team work/effort was divided and managed</w:t>
       </w:r>
       <w:bookmarkEnd w:id="0"/>
     </w:p>
@@ -2819,24 +2424,11 @@
       <w:r>
         <w:t xml:space="preserve"> </w:t>
       </w:r>
-      <w:proofErr w:type="spellStart"/>
-      <w:r>
-        <w:t>JMock</w:t>
-      </w:r>
-      <w:proofErr w:type="spellEnd"/>
-      <w:r>
-        <w:t xml:space="preserve"> also caused a few problems </w:t>
-      </w:r>
-      <w:r>
-        <w:t xml:space="preserve">just getting it set up and learning how to use it. Now we know how to get started designing a test plan and test cases and we know how to use </w:t>
-      </w:r>
-      <w:proofErr w:type="spellStart"/>
-      <w:r>
-        <w:t>JMock</w:t>
-      </w:r>
-      <w:proofErr w:type="spellEnd"/>
-      <w:r>
-        <w:t xml:space="preserve"> now.</w:t>
+      <w:r>
+        <w:t xml:space="preserve">JMock also caused a few problems </w:t>
+      </w:r>
+      <w:r>
+        <w:t>just getting it set up and learning how to use it. Now we know how to get started designing a test plan and test cases and we know how to use JMock now.</w:t>
       </w:r>
     </w:p>
     <w:p/>

</xml_diff>

<commit_message>
Fail/Pass of the DataUtilities Methods.
</commit_message>
<xml_diff>
--- a/Assignment2 - ReportTemplate.docx
+++ b/Assignment2 - ReportTemplate.docx
@@ -761,14 +761,16 @@
             <w:pPr>
               <w:jc w:val="left"/>
               <w:rPr>
-                <w:rFonts w:ascii="Arial" w:eastAsia="SimSun" w:hAnsi="Arial" w:cs="Arial"/>
-                <w:sz w:val="24"/>
-              </w:rPr>
-            </w:pPr>
-            <w:r>
-              <w:rPr>
-                <w:rFonts w:ascii="Arial" w:eastAsia="SimSun" w:hAnsi="Arial" w:cs="Arial"/>
-                <w:sz w:val="24"/>
+                <w:rFonts w:ascii="Times New Roman" w:eastAsia="SimSun" w:hAnsi="Times New Roman"/>
+                <w:sz w:val="22"/>
+                <w:szCs w:val="22"/>
+              </w:rPr>
+            </w:pPr>
+            <w:r>
+              <w:rPr>
+                <w:rFonts w:ascii="Times New Roman" w:eastAsia="SimSun" w:hAnsi="Times New Roman"/>
+                <w:sz w:val="22"/>
+                <w:szCs w:val="22"/>
               </w:rPr>
               <w:t>Class</w:t>
             </w:r>
@@ -790,14 +792,16 @@
             <w:pPr>
               <w:jc w:val="left"/>
               <w:rPr>
-                <w:rFonts w:ascii="Arial" w:eastAsia="SimSun" w:hAnsi="Arial" w:cs="Arial"/>
-                <w:sz w:val="24"/>
-              </w:rPr>
-            </w:pPr>
-            <w:r>
-              <w:rPr>
-                <w:rFonts w:ascii="Arial" w:eastAsia="SimSun" w:hAnsi="Arial" w:cs="Arial"/>
-                <w:sz w:val="24"/>
+                <w:rFonts w:ascii="Times New Roman" w:eastAsia="SimSun" w:hAnsi="Times New Roman"/>
+                <w:sz w:val="22"/>
+                <w:szCs w:val="22"/>
+              </w:rPr>
+            </w:pPr>
+            <w:r>
+              <w:rPr>
+                <w:rFonts w:ascii="Times New Roman" w:eastAsia="SimSun" w:hAnsi="Times New Roman"/>
+                <w:sz w:val="22"/>
+                <w:szCs w:val="22"/>
               </w:rPr>
               <w:t>Method</w:t>
             </w:r>
@@ -819,14 +823,16 @@
             <w:pPr>
               <w:jc w:val="left"/>
               <w:rPr>
-                <w:rFonts w:ascii="Arial" w:eastAsia="SimSun" w:hAnsi="Arial" w:cs="Arial"/>
-                <w:sz w:val="24"/>
-              </w:rPr>
-            </w:pPr>
-            <w:r>
-              <w:rPr>
-                <w:rFonts w:ascii="Arial" w:eastAsia="SimSun" w:hAnsi="Arial" w:cs="Arial"/>
-                <w:sz w:val="24"/>
+                <w:rFonts w:ascii="Times New Roman" w:eastAsia="SimSun" w:hAnsi="Times New Roman"/>
+                <w:sz w:val="22"/>
+                <w:szCs w:val="22"/>
+              </w:rPr>
+            </w:pPr>
+            <w:r>
+              <w:rPr>
+                <w:rFonts w:ascii="Times New Roman" w:eastAsia="SimSun" w:hAnsi="Times New Roman"/>
+                <w:sz w:val="22"/>
+                <w:szCs w:val="22"/>
               </w:rPr>
               <w:t>Test Function</w:t>
             </w:r>
@@ -848,14 +854,16 @@
             <w:pPr>
               <w:jc w:val="left"/>
               <w:rPr>
-                <w:rFonts w:ascii="Arial" w:eastAsia="SimSun" w:hAnsi="Arial" w:cs="Arial"/>
-                <w:sz w:val="24"/>
-              </w:rPr>
-            </w:pPr>
-            <w:r>
-              <w:rPr>
-                <w:rFonts w:ascii="Arial" w:eastAsia="SimSun" w:hAnsi="Arial" w:cs="Arial"/>
-                <w:sz w:val="24"/>
+                <w:rFonts w:ascii="Times New Roman" w:eastAsia="SimSun" w:hAnsi="Times New Roman"/>
+                <w:sz w:val="22"/>
+                <w:szCs w:val="22"/>
+              </w:rPr>
+            </w:pPr>
+            <w:r>
+              <w:rPr>
+                <w:rFonts w:ascii="Times New Roman" w:eastAsia="SimSun" w:hAnsi="Times New Roman"/>
+                <w:sz w:val="22"/>
+                <w:szCs w:val="22"/>
               </w:rPr>
               <w:t>Expected Result/ Actual Result</w:t>
             </w:r>
@@ -877,14 +885,16 @@
             <w:pPr>
               <w:jc w:val="left"/>
               <w:rPr>
-                <w:rFonts w:ascii="Arial" w:eastAsia="SimSun" w:hAnsi="Arial" w:cs="Arial"/>
-                <w:sz w:val="24"/>
-              </w:rPr>
-            </w:pPr>
-            <w:r>
-              <w:rPr>
-                <w:rFonts w:ascii="Arial" w:eastAsia="SimSun" w:hAnsi="Arial" w:cs="Arial"/>
-                <w:sz w:val="24"/>
+                <w:rFonts w:ascii="Times New Roman" w:eastAsia="SimSun" w:hAnsi="Times New Roman"/>
+                <w:sz w:val="22"/>
+                <w:szCs w:val="22"/>
+              </w:rPr>
+            </w:pPr>
+            <w:r>
+              <w:rPr>
+                <w:rFonts w:ascii="Times New Roman" w:eastAsia="SimSun" w:hAnsi="Times New Roman"/>
+                <w:sz w:val="22"/>
+                <w:szCs w:val="22"/>
               </w:rPr>
               <w:t>Passes</w:t>
             </w:r>
@@ -908,19 +918,19 @@
             <w:pPr>
               <w:jc w:val="left"/>
               <w:rPr>
-                <w:rFonts w:ascii="Arial" w:eastAsia="SimSun" w:hAnsi="Arial" w:cs="Arial"/>
-                <w:sz w:val="24"/>
-              </w:rPr>
-            </w:pPr>
-            <w:proofErr w:type="spellStart"/>
-            <w:r>
-              <w:rPr>
-                <w:rFonts w:ascii="Arial" w:eastAsia="SimSun" w:hAnsi="Arial" w:cs="Arial"/>
-                <w:sz w:val="24"/>
+                <w:rFonts w:ascii="Times New Roman" w:eastAsia="SimSun" w:hAnsi="Times New Roman"/>
+                <w:sz w:val="22"/>
+                <w:szCs w:val="22"/>
+              </w:rPr>
+            </w:pPr>
+            <w:r>
+              <w:rPr>
+                <w:rFonts w:ascii="Times New Roman" w:eastAsia="SimSun" w:hAnsi="Times New Roman"/>
+                <w:sz w:val="22"/>
+                <w:szCs w:val="22"/>
               </w:rPr>
               <w:t>DataUtilities</w:t>
             </w:r>
-            <w:proofErr w:type="spellEnd"/>
           </w:p>
         </w:tc>
         <w:tc>
@@ -939,25 +949,18 @@
             <w:pPr>
               <w:jc w:val="left"/>
               <w:rPr>
-                <w:rFonts w:ascii="Arial" w:eastAsia="SimSun" w:hAnsi="Arial" w:cs="Arial"/>
-                <w:sz w:val="24"/>
-              </w:rPr>
-            </w:pPr>
-            <w:proofErr w:type="spellStart"/>
-            <w:r>
-              <w:rPr>
-                <w:rFonts w:ascii="Arial" w:eastAsia="SimSun" w:hAnsi="Arial" w:cs="Arial"/>
-                <w:sz w:val="24"/>
-              </w:rPr>
-              <w:t>calculateColumnTotal</w:t>
-            </w:r>
-            <w:proofErr w:type="spellEnd"/>
-            <w:r>
-              <w:rPr>
-                <w:rFonts w:ascii="Arial" w:eastAsia="SimSun" w:hAnsi="Arial" w:cs="Arial"/>
-                <w:sz w:val="24"/>
-              </w:rPr>
-              <w:t>(Values2D data, int column)</w:t>
+                <w:rFonts w:ascii="Times New Roman" w:eastAsia="SimSun" w:hAnsi="Times New Roman"/>
+                <w:sz w:val="22"/>
+                <w:szCs w:val="22"/>
+              </w:rPr>
+            </w:pPr>
+            <w:r>
+              <w:rPr>
+                <w:rFonts w:ascii="Times New Roman" w:eastAsia="SimSun" w:hAnsi="Times New Roman"/>
+                <w:sz w:val="22"/>
+                <w:szCs w:val="22"/>
+              </w:rPr>
+              <w:t>calculateColumnTotal(Values2D data, int column)</w:t>
             </w:r>
           </w:p>
         </w:tc>
@@ -977,39 +980,34 @@
             <w:pPr>
               <w:jc w:val="left"/>
               <w:rPr>
-                <w:rFonts w:ascii="Arial" w:eastAsia="SimSun" w:hAnsi="Arial" w:cs="Arial"/>
-                <w:sz w:val="24"/>
-              </w:rPr>
-            </w:pPr>
-            <w:proofErr w:type="spellStart"/>
-            <w:r>
-              <w:rPr>
-                <w:rFonts w:ascii="Arial" w:eastAsia="SimSun" w:hAnsi="Arial" w:cs="Arial"/>
-                <w:sz w:val="24"/>
-              </w:rPr>
-              <w:t>calculateColumnTotalForTwoValues</w:t>
-            </w:r>
-            <w:proofErr w:type="spellEnd"/>
-            <w:r>
-              <w:rPr>
-                <w:rFonts w:ascii="Arial" w:eastAsia="SimSun" w:hAnsi="Arial" w:cs="Arial"/>
-                <w:sz w:val="24"/>
-              </w:rPr>
-              <w:t>()</w:t>
-            </w:r>
-          </w:p>
-          <w:p>
-            <w:pPr>
-              <w:jc w:val="left"/>
-              <w:rPr>
-                <w:rFonts w:ascii="Arial" w:eastAsia="SimSun" w:hAnsi="Arial" w:cs="Arial"/>
-                <w:sz w:val="24"/>
-              </w:rPr>
-            </w:pPr>
-            <w:r>
-              <w:rPr>
-                <w:rFonts w:ascii="Arial" w:eastAsia="SimSun" w:hAnsi="Arial" w:cs="Arial"/>
-                <w:sz w:val="24"/>
+                <w:rFonts w:ascii="Times New Roman" w:eastAsia="SimSun" w:hAnsi="Times New Roman"/>
+                <w:sz w:val="22"/>
+                <w:szCs w:val="22"/>
+              </w:rPr>
+            </w:pPr>
+            <w:r>
+              <w:rPr>
+                <w:rFonts w:ascii="Times New Roman" w:eastAsia="SimSun" w:hAnsi="Times New Roman"/>
+                <w:sz w:val="22"/>
+                <w:szCs w:val="22"/>
+              </w:rPr>
+              <w:t>calculateColumnTotalForTwoValues()</w:t>
+            </w:r>
+          </w:p>
+          <w:p>
+            <w:pPr>
+              <w:jc w:val="left"/>
+              <w:rPr>
+                <w:rFonts w:ascii="Times New Roman" w:eastAsia="SimSun" w:hAnsi="Times New Roman"/>
+                <w:sz w:val="22"/>
+                <w:szCs w:val="22"/>
+              </w:rPr>
+            </w:pPr>
+            <w:r>
+              <w:rPr>
+                <w:rFonts w:ascii="Times New Roman" w:eastAsia="SimSun" w:hAnsi="Times New Roman"/>
+                <w:sz w:val="22"/>
+                <w:szCs w:val="22"/>
               </w:rPr>
               <w:t>Inputs: Mock Values2D object with 1.25 and 2.5.</w:t>
             </w:r>
@@ -1031,14 +1029,16 @@
             <w:pPr>
               <w:jc w:val="left"/>
               <w:rPr>
-                <w:rFonts w:ascii="Arial" w:eastAsia="SimSun" w:hAnsi="Arial" w:cs="Arial"/>
-                <w:sz w:val="24"/>
-              </w:rPr>
-            </w:pPr>
-            <w:r>
-              <w:rPr>
-                <w:rFonts w:ascii="Arial" w:eastAsia="SimSun" w:hAnsi="Arial" w:cs="Arial"/>
-                <w:sz w:val="24"/>
+                <w:rFonts w:ascii="Times New Roman" w:eastAsia="SimSun" w:hAnsi="Times New Roman"/>
+                <w:sz w:val="22"/>
+                <w:szCs w:val="22"/>
+              </w:rPr>
+            </w:pPr>
+            <w:r>
+              <w:rPr>
+                <w:rFonts w:ascii="Times New Roman" w:eastAsia="SimSun" w:hAnsi="Times New Roman"/>
+                <w:sz w:val="22"/>
+                <w:szCs w:val="22"/>
               </w:rPr>
               <w:t>3.5</w:t>
             </w:r>
@@ -1060,10 +1060,19 @@
             <w:pPr>
               <w:jc w:val="left"/>
               <w:rPr>
-                <w:rFonts w:ascii="Arial" w:eastAsia="SimSun" w:hAnsi="Arial" w:cs="Arial"/>
-                <w:sz w:val="24"/>
-              </w:rPr>
-            </w:pPr>
+                <w:rFonts w:ascii="Times New Roman" w:eastAsia="SimSun" w:hAnsi="Times New Roman"/>
+                <w:sz w:val="22"/>
+                <w:szCs w:val="22"/>
+              </w:rPr>
+            </w:pPr>
+            <w:r>
+              <w:rPr>
+                <w:rFonts w:ascii="Times New Roman" w:eastAsia="SimSun" w:hAnsi="Times New Roman"/>
+                <w:sz w:val="22"/>
+                <w:szCs w:val="22"/>
+              </w:rPr>
+              <w:t>Pass</w:t>
+            </w:r>
           </w:p>
         </w:tc>
       </w:tr>
@@ -1084,8 +1093,9 @@
             <w:pPr>
               <w:jc w:val="left"/>
               <w:rPr>
-                <w:rFonts w:ascii="Arial" w:eastAsia="SimSun" w:hAnsi="Arial" w:cs="Arial"/>
-                <w:sz w:val="24"/>
+                <w:rFonts w:ascii="Times New Roman" w:eastAsia="SimSun" w:hAnsi="Times New Roman"/>
+                <w:sz w:val="22"/>
+                <w:szCs w:val="22"/>
               </w:rPr>
             </w:pPr>
           </w:p>
@@ -1106,8 +1116,9 @@
             <w:pPr>
               <w:jc w:val="left"/>
               <w:rPr>
-                <w:rFonts w:ascii="Arial" w:eastAsia="SimSun" w:hAnsi="Arial" w:cs="Arial"/>
-                <w:sz w:val="24"/>
+                <w:rFonts w:ascii="Times New Roman" w:eastAsia="SimSun" w:hAnsi="Times New Roman"/>
+                <w:sz w:val="22"/>
+                <w:szCs w:val="22"/>
               </w:rPr>
             </w:pPr>
           </w:p>
@@ -1128,39 +1139,34 @@
             <w:pPr>
               <w:jc w:val="left"/>
               <w:rPr>
-                <w:rFonts w:ascii="Arial" w:eastAsia="SimSun" w:hAnsi="Arial" w:cs="Arial"/>
-                <w:sz w:val="24"/>
-              </w:rPr>
-            </w:pPr>
-            <w:proofErr w:type="spellStart"/>
-            <w:r>
-              <w:rPr>
-                <w:rFonts w:ascii="Arial" w:eastAsia="SimSun" w:hAnsi="Arial" w:cs="Arial"/>
-                <w:sz w:val="24"/>
-              </w:rPr>
-              <w:t>calculateColumnTotalForNegativeValues</w:t>
-            </w:r>
-            <w:proofErr w:type="spellEnd"/>
-            <w:r>
-              <w:rPr>
-                <w:rFonts w:ascii="Arial" w:eastAsia="SimSun" w:hAnsi="Arial" w:cs="Arial"/>
-                <w:sz w:val="24"/>
-              </w:rPr>
-              <w:t>()</w:t>
-            </w:r>
-          </w:p>
-          <w:p>
-            <w:pPr>
-              <w:jc w:val="left"/>
-              <w:rPr>
-                <w:rFonts w:ascii="Arial" w:eastAsia="SimSun" w:hAnsi="Arial" w:cs="Arial"/>
-                <w:sz w:val="24"/>
-              </w:rPr>
-            </w:pPr>
-            <w:r>
-              <w:rPr>
-                <w:rFonts w:ascii="Arial" w:eastAsia="SimSun" w:hAnsi="Arial" w:cs="Arial"/>
-                <w:sz w:val="24"/>
+                <w:rFonts w:ascii="Times New Roman" w:eastAsia="SimSun" w:hAnsi="Times New Roman"/>
+                <w:sz w:val="22"/>
+                <w:szCs w:val="22"/>
+              </w:rPr>
+            </w:pPr>
+            <w:r>
+              <w:rPr>
+                <w:rFonts w:ascii="Times New Roman" w:eastAsia="SimSun" w:hAnsi="Times New Roman"/>
+                <w:sz w:val="22"/>
+                <w:szCs w:val="22"/>
+              </w:rPr>
+              <w:t>calculateColumnTotalForNegativeValues()</w:t>
+            </w:r>
+          </w:p>
+          <w:p>
+            <w:pPr>
+              <w:jc w:val="left"/>
+              <w:rPr>
+                <w:rFonts w:ascii="Times New Roman" w:eastAsia="SimSun" w:hAnsi="Times New Roman"/>
+                <w:sz w:val="22"/>
+                <w:szCs w:val="22"/>
+              </w:rPr>
+            </w:pPr>
+            <w:r>
+              <w:rPr>
+                <w:rFonts w:ascii="Times New Roman" w:eastAsia="SimSun" w:hAnsi="Times New Roman"/>
+                <w:sz w:val="22"/>
+                <w:szCs w:val="22"/>
               </w:rPr>
               <w:t>Inputs: Mock Values2D object with 1.25, 2.5 and -5.5.</w:t>
             </w:r>
@@ -1182,14 +1188,16 @@
             <w:pPr>
               <w:jc w:val="left"/>
               <w:rPr>
-                <w:rFonts w:ascii="Arial" w:eastAsia="SimSun" w:hAnsi="Arial" w:cs="Arial"/>
-                <w:sz w:val="24"/>
-              </w:rPr>
-            </w:pPr>
-            <w:r>
-              <w:rPr>
-                <w:rFonts w:ascii="Arial" w:eastAsia="SimSun" w:hAnsi="Arial" w:cs="Arial"/>
-                <w:sz w:val="24"/>
+                <w:rFonts w:ascii="Times New Roman" w:eastAsia="SimSun" w:hAnsi="Times New Roman"/>
+                <w:sz w:val="22"/>
+                <w:szCs w:val="22"/>
+              </w:rPr>
+            </w:pPr>
+            <w:r>
+              <w:rPr>
+                <w:rFonts w:ascii="Times New Roman" w:eastAsia="SimSun" w:hAnsi="Times New Roman"/>
+                <w:sz w:val="22"/>
+                <w:szCs w:val="22"/>
               </w:rPr>
               <w:t>-1.75</w:t>
             </w:r>
@@ -1211,10 +1219,19 @@
             <w:pPr>
               <w:jc w:val="left"/>
               <w:rPr>
-                <w:rFonts w:ascii="Arial" w:eastAsia="SimSun" w:hAnsi="Arial" w:cs="Arial"/>
-                <w:sz w:val="24"/>
-              </w:rPr>
-            </w:pPr>
+                <w:rFonts w:ascii="Times New Roman" w:eastAsia="SimSun" w:hAnsi="Times New Roman"/>
+                <w:sz w:val="22"/>
+                <w:szCs w:val="22"/>
+              </w:rPr>
+            </w:pPr>
+            <w:r>
+              <w:rPr>
+                <w:rFonts w:ascii="Times New Roman" w:eastAsia="SimSun" w:hAnsi="Times New Roman"/>
+                <w:sz w:val="22"/>
+                <w:szCs w:val="22"/>
+              </w:rPr>
+              <w:t>Pass</w:t>
+            </w:r>
           </w:p>
         </w:tc>
       </w:tr>
@@ -1235,8 +1252,9 @@
             <w:pPr>
               <w:jc w:val="left"/>
               <w:rPr>
-                <w:rFonts w:ascii="Arial" w:eastAsia="SimSun" w:hAnsi="Arial" w:cs="Arial"/>
-                <w:sz w:val="24"/>
+                <w:rFonts w:ascii="Times New Roman" w:eastAsia="SimSun" w:hAnsi="Times New Roman"/>
+                <w:sz w:val="22"/>
+                <w:szCs w:val="22"/>
               </w:rPr>
             </w:pPr>
           </w:p>
@@ -1257,8 +1275,9 @@
             <w:pPr>
               <w:jc w:val="left"/>
               <w:rPr>
-                <w:rFonts w:ascii="Arial" w:eastAsia="SimSun" w:hAnsi="Arial" w:cs="Arial"/>
-                <w:sz w:val="24"/>
+                <w:rFonts w:ascii="Times New Roman" w:eastAsia="SimSun" w:hAnsi="Times New Roman"/>
+                <w:sz w:val="22"/>
+                <w:szCs w:val="22"/>
               </w:rPr>
             </w:pPr>
           </w:p>
@@ -1279,39 +1298,34 @@
             <w:pPr>
               <w:jc w:val="left"/>
               <w:rPr>
-                <w:rFonts w:ascii="Arial" w:eastAsia="SimSun" w:hAnsi="Arial" w:cs="Arial"/>
-                <w:sz w:val="24"/>
-              </w:rPr>
-            </w:pPr>
-            <w:proofErr w:type="spellStart"/>
-            <w:r>
-              <w:rPr>
-                <w:rFonts w:ascii="Arial" w:eastAsia="SimSun" w:hAnsi="Arial" w:cs="Arial"/>
-                <w:sz w:val="24"/>
-              </w:rPr>
-              <w:t>calculateColumnTotalForOneValues</w:t>
-            </w:r>
-            <w:proofErr w:type="spellEnd"/>
-            <w:r>
-              <w:rPr>
-                <w:rFonts w:ascii="Arial" w:eastAsia="SimSun" w:hAnsi="Arial" w:cs="Arial"/>
-                <w:sz w:val="24"/>
-              </w:rPr>
-              <w:t>()</w:t>
-            </w:r>
-          </w:p>
-          <w:p>
-            <w:pPr>
-              <w:jc w:val="left"/>
-              <w:rPr>
-                <w:rFonts w:ascii="Arial" w:eastAsia="SimSun" w:hAnsi="Arial" w:cs="Arial"/>
-                <w:sz w:val="24"/>
-              </w:rPr>
-            </w:pPr>
-            <w:r>
-              <w:rPr>
-                <w:rFonts w:ascii="Arial" w:eastAsia="SimSun" w:hAnsi="Arial" w:cs="Arial"/>
-                <w:sz w:val="24"/>
+                <w:rFonts w:ascii="Times New Roman" w:eastAsia="SimSun" w:hAnsi="Times New Roman"/>
+                <w:sz w:val="22"/>
+                <w:szCs w:val="22"/>
+              </w:rPr>
+            </w:pPr>
+            <w:r>
+              <w:rPr>
+                <w:rFonts w:ascii="Times New Roman" w:eastAsia="SimSun" w:hAnsi="Times New Roman"/>
+                <w:sz w:val="22"/>
+                <w:szCs w:val="22"/>
+              </w:rPr>
+              <w:t>calculateColumnTotalForOneValues()</w:t>
+            </w:r>
+          </w:p>
+          <w:p>
+            <w:pPr>
+              <w:jc w:val="left"/>
+              <w:rPr>
+                <w:rFonts w:ascii="Times New Roman" w:eastAsia="SimSun" w:hAnsi="Times New Roman"/>
+                <w:sz w:val="22"/>
+                <w:szCs w:val="22"/>
+              </w:rPr>
+            </w:pPr>
+            <w:r>
+              <w:rPr>
+                <w:rFonts w:ascii="Times New Roman" w:eastAsia="SimSun" w:hAnsi="Times New Roman"/>
+                <w:sz w:val="22"/>
+                <w:szCs w:val="22"/>
               </w:rPr>
               <w:t>Inputs: Mock Values2D object with two columns, the second with 1.25.</w:t>
             </w:r>
@@ -1333,14 +1347,16 @@
             <w:pPr>
               <w:jc w:val="left"/>
               <w:rPr>
-                <w:rFonts w:ascii="Arial" w:eastAsia="SimSun" w:hAnsi="Arial" w:cs="Arial"/>
-                <w:sz w:val="24"/>
-              </w:rPr>
-            </w:pPr>
-            <w:r>
-              <w:rPr>
-                <w:rFonts w:ascii="Arial" w:eastAsia="SimSun" w:hAnsi="Arial" w:cs="Arial"/>
-                <w:sz w:val="24"/>
+                <w:rFonts w:ascii="Times New Roman" w:eastAsia="SimSun" w:hAnsi="Times New Roman"/>
+                <w:sz w:val="22"/>
+                <w:szCs w:val="22"/>
+              </w:rPr>
+            </w:pPr>
+            <w:r>
+              <w:rPr>
+                <w:rFonts w:ascii="Times New Roman" w:eastAsia="SimSun" w:hAnsi="Times New Roman"/>
+                <w:sz w:val="22"/>
+                <w:szCs w:val="22"/>
               </w:rPr>
               <w:t>1.25</w:t>
             </w:r>
@@ -1362,10 +1378,19 @@
             <w:pPr>
               <w:jc w:val="left"/>
               <w:rPr>
-                <w:rFonts w:ascii="Arial" w:eastAsia="SimSun" w:hAnsi="Arial" w:cs="Arial"/>
-                <w:sz w:val="24"/>
-              </w:rPr>
-            </w:pPr>
+                <w:rFonts w:ascii="Times New Roman" w:eastAsia="SimSun" w:hAnsi="Times New Roman"/>
+                <w:sz w:val="22"/>
+                <w:szCs w:val="22"/>
+              </w:rPr>
+            </w:pPr>
+            <w:r>
+              <w:rPr>
+                <w:rFonts w:ascii="Times New Roman" w:eastAsia="SimSun" w:hAnsi="Times New Roman"/>
+                <w:sz w:val="22"/>
+                <w:szCs w:val="22"/>
+              </w:rPr>
+              <w:t>Pass</w:t>
+            </w:r>
           </w:p>
         </w:tc>
       </w:tr>
@@ -1386,8 +1411,9 @@
             <w:pPr>
               <w:jc w:val="left"/>
               <w:rPr>
-                <w:rFonts w:ascii="Arial" w:eastAsia="SimSun" w:hAnsi="Arial" w:cs="Arial"/>
-                <w:sz w:val="24"/>
+                <w:rFonts w:ascii="Times New Roman" w:eastAsia="SimSun" w:hAnsi="Times New Roman"/>
+                <w:sz w:val="22"/>
+                <w:szCs w:val="22"/>
               </w:rPr>
             </w:pPr>
           </w:p>
@@ -1408,8 +1434,9 @@
             <w:pPr>
               <w:jc w:val="left"/>
               <w:rPr>
-                <w:rFonts w:ascii="Arial" w:eastAsia="SimSun" w:hAnsi="Arial" w:cs="Arial"/>
-                <w:sz w:val="24"/>
+                <w:rFonts w:ascii="Times New Roman" w:eastAsia="SimSun" w:hAnsi="Times New Roman"/>
+                <w:sz w:val="22"/>
+                <w:szCs w:val="22"/>
               </w:rPr>
             </w:pPr>
           </w:p>
@@ -1430,39 +1457,34 @@
             <w:pPr>
               <w:jc w:val="left"/>
               <w:rPr>
-                <w:rFonts w:ascii="Arial" w:eastAsia="SimSun" w:hAnsi="Arial" w:cs="Arial"/>
-                <w:sz w:val="24"/>
-              </w:rPr>
-            </w:pPr>
-            <w:proofErr w:type="spellStart"/>
-            <w:r>
-              <w:rPr>
-                <w:rFonts w:ascii="Arial" w:eastAsia="SimSun" w:hAnsi="Arial" w:cs="Arial"/>
-                <w:sz w:val="24"/>
-              </w:rPr>
-              <w:t>calculateColumnTotalForZeroValues</w:t>
-            </w:r>
-            <w:proofErr w:type="spellEnd"/>
-            <w:r>
-              <w:rPr>
-                <w:rFonts w:ascii="Arial" w:eastAsia="SimSun" w:hAnsi="Arial" w:cs="Arial"/>
-                <w:sz w:val="24"/>
-              </w:rPr>
-              <w:t>()</w:t>
-            </w:r>
-          </w:p>
-          <w:p>
-            <w:pPr>
-              <w:jc w:val="left"/>
-              <w:rPr>
-                <w:rFonts w:ascii="Arial" w:eastAsia="SimSun" w:hAnsi="Arial" w:cs="Arial"/>
-                <w:sz w:val="24"/>
-              </w:rPr>
-            </w:pPr>
-            <w:r>
-              <w:rPr>
-                <w:rFonts w:ascii="Arial" w:eastAsia="SimSun" w:hAnsi="Arial" w:cs="Arial"/>
-                <w:sz w:val="24"/>
+                <w:rFonts w:ascii="Times New Roman" w:eastAsia="SimSun" w:hAnsi="Times New Roman"/>
+                <w:sz w:val="22"/>
+                <w:szCs w:val="22"/>
+              </w:rPr>
+            </w:pPr>
+            <w:r>
+              <w:rPr>
+                <w:rFonts w:ascii="Times New Roman" w:eastAsia="SimSun" w:hAnsi="Times New Roman"/>
+                <w:sz w:val="22"/>
+                <w:szCs w:val="22"/>
+              </w:rPr>
+              <w:t>calculateColumnTotalForZeroValues()</w:t>
+            </w:r>
+          </w:p>
+          <w:p>
+            <w:pPr>
+              <w:jc w:val="left"/>
+              <w:rPr>
+                <w:rFonts w:ascii="Times New Roman" w:eastAsia="SimSun" w:hAnsi="Times New Roman"/>
+                <w:sz w:val="22"/>
+                <w:szCs w:val="22"/>
+              </w:rPr>
+            </w:pPr>
+            <w:r>
+              <w:rPr>
+                <w:rFonts w:ascii="Times New Roman" w:eastAsia="SimSun" w:hAnsi="Times New Roman"/>
+                <w:sz w:val="22"/>
+                <w:szCs w:val="22"/>
               </w:rPr>
               <w:t>Inputs: Mock Values2D object with no values.</w:t>
             </w:r>
@@ -1471,8 +1493,9 @@
             <w:pPr>
               <w:jc w:val="left"/>
               <w:rPr>
-                <w:rFonts w:ascii="Arial" w:eastAsia="SimSun" w:hAnsi="Arial" w:cs="Arial"/>
-                <w:sz w:val="24"/>
+                <w:rFonts w:ascii="Times New Roman" w:eastAsia="SimSun" w:hAnsi="Times New Roman"/>
+                <w:sz w:val="22"/>
+                <w:szCs w:val="22"/>
               </w:rPr>
             </w:pPr>
           </w:p>
@@ -1493,14 +1516,16 @@
             <w:pPr>
               <w:jc w:val="left"/>
               <w:rPr>
-                <w:rFonts w:ascii="Arial" w:eastAsia="SimSun" w:hAnsi="Arial" w:cs="Arial"/>
-                <w:sz w:val="24"/>
-              </w:rPr>
-            </w:pPr>
-            <w:r>
-              <w:rPr>
-                <w:rFonts w:ascii="Arial" w:eastAsia="SimSun" w:hAnsi="Arial" w:cs="Arial"/>
-                <w:sz w:val="24"/>
+                <w:rFonts w:ascii="Times New Roman" w:eastAsia="SimSun" w:hAnsi="Times New Roman"/>
+                <w:sz w:val="22"/>
+                <w:szCs w:val="22"/>
+              </w:rPr>
+            </w:pPr>
+            <w:r>
+              <w:rPr>
+                <w:rFonts w:ascii="Times New Roman" w:eastAsia="SimSun" w:hAnsi="Times New Roman"/>
+                <w:sz w:val="22"/>
+                <w:szCs w:val="22"/>
               </w:rPr>
               <w:t>0</w:t>
             </w:r>
@@ -1522,10 +1547,19 @@
             <w:pPr>
               <w:jc w:val="left"/>
               <w:rPr>
-                <w:rFonts w:ascii="Arial" w:eastAsia="SimSun" w:hAnsi="Arial" w:cs="Arial"/>
-                <w:sz w:val="24"/>
-              </w:rPr>
-            </w:pPr>
+                <w:rFonts w:ascii="Times New Roman" w:eastAsia="SimSun" w:hAnsi="Times New Roman"/>
+                <w:sz w:val="22"/>
+                <w:szCs w:val="22"/>
+              </w:rPr>
+            </w:pPr>
+            <w:r>
+              <w:rPr>
+                <w:rFonts w:ascii="Times New Roman" w:eastAsia="SimSun" w:hAnsi="Times New Roman"/>
+                <w:sz w:val="22"/>
+                <w:szCs w:val="22"/>
+              </w:rPr>
+              <w:t>Pass</w:t>
+            </w:r>
           </w:p>
         </w:tc>
       </w:tr>
@@ -1546,8 +1580,9 @@
             <w:pPr>
               <w:jc w:val="left"/>
               <w:rPr>
-                <w:rFonts w:ascii="Arial" w:eastAsia="SimSun" w:hAnsi="Arial" w:cs="Arial"/>
-                <w:sz w:val="24"/>
+                <w:rFonts w:ascii="Times New Roman" w:eastAsia="SimSun" w:hAnsi="Times New Roman"/>
+                <w:sz w:val="22"/>
+                <w:szCs w:val="22"/>
               </w:rPr>
             </w:pPr>
           </w:p>
@@ -1568,14 +1603,16 @@
             <w:pPr>
               <w:jc w:val="left"/>
               <w:rPr>
-                <w:rFonts w:ascii="Arial" w:eastAsia="SimSun" w:hAnsi="Arial" w:cs="Arial"/>
-                <w:sz w:val="24"/>
-              </w:rPr>
-            </w:pPr>
-            <w:r>
-              <w:rPr>
-                <w:rFonts w:ascii="Arial" w:eastAsia="SimSun" w:hAnsi="Arial" w:cs="Arial"/>
-                <w:sz w:val="24"/>
+                <w:rFonts w:ascii="Times New Roman" w:eastAsia="SimSun" w:hAnsi="Times New Roman"/>
+                <w:sz w:val="22"/>
+                <w:szCs w:val="22"/>
+              </w:rPr>
+            </w:pPr>
+            <w:r>
+              <w:rPr>
+                <w:rFonts w:ascii="Times New Roman" w:eastAsia="SimSun" w:hAnsi="Times New Roman"/>
+                <w:sz w:val="22"/>
+                <w:szCs w:val="22"/>
               </w:rPr>
               <w:t>clone (double [][] source)</w:t>
             </w:r>
@@ -1597,14 +1634,16 @@
             <w:pPr>
               <w:jc w:val="left"/>
               <w:rPr>
-                <w:rFonts w:ascii="Arial" w:eastAsia="SimSun" w:hAnsi="Arial" w:cs="Arial"/>
-                <w:sz w:val="24"/>
-              </w:rPr>
-            </w:pPr>
-            <w:r>
-              <w:rPr>
-                <w:rFonts w:ascii="Arial" w:eastAsia="SimSun" w:hAnsi="Arial" w:cs="Arial"/>
-                <w:sz w:val="24"/>
+                <w:rFonts w:ascii="Times New Roman" w:eastAsia="SimSun" w:hAnsi="Times New Roman"/>
+                <w:sz w:val="22"/>
+                <w:szCs w:val="22"/>
+              </w:rPr>
+            </w:pPr>
+            <w:r>
+              <w:rPr>
+                <w:rFonts w:ascii="Times New Roman" w:eastAsia="SimSun" w:hAnsi="Times New Roman"/>
+                <w:sz w:val="22"/>
+                <w:szCs w:val="22"/>
               </w:rPr>
               <w:t>cloneFor1By1ArrayTest()</w:t>
             </w:r>
@@ -1613,14 +1652,16 @@
             <w:pPr>
               <w:jc w:val="left"/>
               <w:rPr>
-                <w:rFonts w:ascii="Arial" w:eastAsia="SimSun" w:hAnsi="Arial" w:cs="Arial"/>
-                <w:sz w:val="24"/>
-              </w:rPr>
-            </w:pPr>
-            <w:r>
-              <w:rPr>
-                <w:rFonts w:ascii="Arial" w:eastAsia="SimSun" w:hAnsi="Arial" w:cs="Arial"/>
-                <w:sz w:val="24"/>
+                <w:rFonts w:ascii="Times New Roman" w:eastAsia="SimSun" w:hAnsi="Times New Roman"/>
+                <w:sz w:val="22"/>
+                <w:szCs w:val="22"/>
+              </w:rPr>
+            </w:pPr>
+            <w:r>
+              <w:rPr>
+                <w:rFonts w:ascii="Times New Roman" w:eastAsia="SimSun" w:hAnsi="Times New Roman"/>
+                <w:sz w:val="22"/>
+                <w:szCs w:val="22"/>
               </w:rPr>
               <w:t>Inputs: {{10.5}}</w:t>
             </w:r>
@@ -1642,14 +1683,16 @@
             <w:pPr>
               <w:jc w:val="left"/>
               <w:rPr>
-                <w:rFonts w:ascii="Arial" w:eastAsia="SimSun" w:hAnsi="Arial" w:cs="Arial"/>
-                <w:sz w:val="24"/>
-              </w:rPr>
-            </w:pPr>
-            <w:r>
-              <w:rPr>
-                <w:rFonts w:ascii="Arial" w:eastAsia="SimSun" w:hAnsi="Arial" w:cs="Arial"/>
-                <w:sz w:val="24"/>
+                <w:rFonts w:ascii="Times New Roman" w:eastAsia="SimSun" w:hAnsi="Times New Roman"/>
+                <w:sz w:val="22"/>
+                <w:szCs w:val="22"/>
+              </w:rPr>
+            </w:pPr>
+            <w:r>
+              <w:rPr>
+                <w:rFonts w:ascii="Times New Roman" w:eastAsia="SimSun" w:hAnsi="Times New Roman"/>
+                <w:sz w:val="22"/>
+                <w:szCs w:val="22"/>
               </w:rPr>
               <w:t>Output is a clone of the input and is not a reference to the input.</w:t>
             </w:r>
@@ -1671,10 +1714,19 @@
             <w:pPr>
               <w:jc w:val="left"/>
               <w:rPr>
-                <w:rFonts w:ascii="Arial" w:eastAsia="SimSun" w:hAnsi="Arial" w:cs="Arial"/>
-                <w:sz w:val="24"/>
-              </w:rPr>
-            </w:pPr>
+                <w:rFonts w:ascii="Times New Roman" w:eastAsia="SimSun" w:hAnsi="Times New Roman"/>
+                <w:sz w:val="22"/>
+                <w:szCs w:val="22"/>
+              </w:rPr>
+            </w:pPr>
+            <w:r>
+              <w:rPr>
+                <w:rFonts w:ascii="Times New Roman" w:eastAsia="SimSun" w:hAnsi="Times New Roman"/>
+                <w:sz w:val="22"/>
+                <w:szCs w:val="22"/>
+              </w:rPr>
+              <w:t>Fail</w:t>
+            </w:r>
           </w:p>
         </w:tc>
       </w:tr>
@@ -1695,8 +1747,9 @@
             <w:pPr>
               <w:jc w:val="left"/>
               <w:rPr>
-                <w:rFonts w:ascii="Arial" w:eastAsia="SimSun" w:hAnsi="Arial" w:cs="Arial"/>
-                <w:sz w:val="24"/>
+                <w:rFonts w:ascii="Times New Roman" w:eastAsia="SimSun" w:hAnsi="Times New Roman"/>
+                <w:sz w:val="22"/>
+                <w:szCs w:val="22"/>
               </w:rPr>
             </w:pPr>
           </w:p>
@@ -1717,8 +1770,9 @@
             <w:pPr>
               <w:jc w:val="left"/>
               <w:rPr>
-                <w:rFonts w:ascii="Arial" w:eastAsia="SimSun" w:hAnsi="Arial" w:cs="Arial"/>
-                <w:sz w:val="24"/>
+                <w:rFonts w:ascii="Times New Roman" w:eastAsia="SimSun" w:hAnsi="Times New Roman"/>
+                <w:sz w:val="22"/>
+                <w:szCs w:val="22"/>
               </w:rPr>
             </w:pPr>
           </w:p>
@@ -1739,14 +1793,16 @@
             <w:pPr>
               <w:jc w:val="left"/>
               <w:rPr>
-                <w:rFonts w:ascii="Arial" w:eastAsia="SimSun" w:hAnsi="Arial" w:cs="Arial"/>
-                <w:sz w:val="24"/>
-              </w:rPr>
-            </w:pPr>
-            <w:r>
-              <w:rPr>
-                <w:rFonts w:ascii="Arial" w:eastAsia="SimSun" w:hAnsi="Arial" w:cs="Arial"/>
-                <w:sz w:val="24"/>
+                <w:rFonts w:ascii="Times New Roman" w:eastAsia="SimSun" w:hAnsi="Times New Roman"/>
+                <w:sz w:val="22"/>
+                <w:szCs w:val="22"/>
+              </w:rPr>
+            </w:pPr>
+            <w:r>
+              <w:rPr>
+                <w:rFonts w:ascii="Times New Roman" w:eastAsia="SimSun" w:hAnsi="Times New Roman"/>
+                <w:sz w:val="22"/>
+                <w:szCs w:val="22"/>
               </w:rPr>
               <w:t>cloneFor1By10ArrayTest()</w:t>
             </w:r>
@@ -1755,14 +1811,16 @@
             <w:pPr>
               <w:jc w:val="left"/>
               <w:rPr>
-                <w:rFonts w:ascii="Arial" w:eastAsia="SimSun" w:hAnsi="Arial" w:cs="Arial"/>
-                <w:sz w:val="24"/>
-              </w:rPr>
-            </w:pPr>
-            <w:r>
-              <w:rPr>
-                <w:rFonts w:ascii="Arial" w:eastAsia="SimSun" w:hAnsi="Arial" w:cs="Arial"/>
-                <w:sz w:val="24"/>
+                <w:rFonts w:ascii="Times New Roman" w:eastAsia="SimSun" w:hAnsi="Times New Roman"/>
+                <w:sz w:val="22"/>
+                <w:szCs w:val="22"/>
+              </w:rPr>
+            </w:pPr>
+            <w:r>
+              <w:rPr>
+                <w:rFonts w:ascii="Times New Roman" w:eastAsia="SimSun" w:hAnsi="Times New Roman"/>
+                <w:sz w:val="22"/>
+                <w:szCs w:val="22"/>
               </w:rPr>
               <w:t>Inputs: Random 1 x 10 array.</w:t>
             </w:r>
@@ -1784,14 +1842,16 @@
             <w:pPr>
               <w:jc w:val="left"/>
               <w:rPr>
-                <w:rFonts w:ascii="Arial" w:eastAsia="SimSun" w:hAnsi="Arial" w:cs="Arial"/>
-                <w:sz w:val="24"/>
-              </w:rPr>
-            </w:pPr>
-            <w:r>
-              <w:rPr>
-                <w:rFonts w:ascii="Arial" w:eastAsia="SimSun" w:hAnsi="Arial" w:cs="Arial"/>
-                <w:sz w:val="24"/>
+                <w:rFonts w:ascii="Times New Roman" w:eastAsia="SimSun" w:hAnsi="Times New Roman"/>
+                <w:sz w:val="22"/>
+                <w:szCs w:val="22"/>
+              </w:rPr>
+            </w:pPr>
+            <w:r>
+              <w:rPr>
+                <w:rFonts w:ascii="Times New Roman" w:eastAsia="SimSun" w:hAnsi="Times New Roman"/>
+                <w:sz w:val="22"/>
+                <w:szCs w:val="22"/>
               </w:rPr>
               <w:t>Output is a clone of the input and is not a reference to the input.</w:t>
             </w:r>
@@ -1813,10 +1873,19 @@
             <w:pPr>
               <w:jc w:val="left"/>
               <w:rPr>
-                <w:rFonts w:ascii="Arial" w:eastAsia="SimSun" w:hAnsi="Arial" w:cs="Arial"/>
-                <w:sz w:val="24"/>
-              </w:rPr>
-            </w:pPr>
+                <w:rFonts w:ascii="Times New Roman" w:eastAsia="SimSun" w:hAnsi="Times New Roman"/>
+                <w:sz w:val="22"/>
+                <w:szCs w:val="22"/>
+              </w:rPr>
+            </w:pPr>
+            <w:r>
+              <w:rPr>
+                <w:rFonts w:ascii="Times New Roman" w:eastAsia="SimSun" w:hAnsi="Times New Roman"/>
+                <w:sz w:val="22"/>
+                <w:szCs w:val="22"/>
+              </w:rPr>
+              <w:t>Fail</w:t>
+            </w:r>
           </w:p>
         </w:tc>
       </w:tr>
@@ -1837,8 +1906,9 @@
             <w:pPr>
               <w:jc w:val="left"/>
               <w:rPr>
-                <w:rFonts w:ascii="Arial" w:eastAsia="SimSun" w:hAnsi="Arial" w:cs="Arial"/>
-                <w:sz w:val="24"/>
+                <w:rFonts w:ascii="Times New Roman" w:eastAsia="SimSun" w:hAnsi="Times New Roman"/>
+                <w:sz w:val="22"/>
+                <w:szCs w:val="22"/>
               </w:rPr>
             </w:pPr>
           </w:p>
@@ -1859,8 +1929,9 @@
             <w:pPr>
               <w:jc w:val="left"/>
               <w:rPr>
-                <w:rFonts w:ascii="Arial" w:eastAsia="SimSun" w:hAnsi="Arial" w:cs="Arial"/>
-                <w:sz w:val="24"/>
+                <w:rFonts w:ascii="Times New Roman" w:eastAsia="SimSun" w:hAnsi="Times New Roman"/>
+                <w:sz w:val="22"/>
+                <w:szCs w:val="22"/>
               </w:rPr>
             </w:pPr>
           </w:p>
@@ -1881,14 +1952,16 @@
             <w:pPr>
               <w:jc w:val="left"/>
               <w:rPr>
-                <w:rFonts w:ascii="Arial" w:eastAsia="SimSun" w:hAnsi="Arial" w:cs="Arial"/>
-                <w:sz w:val="24"/>
-              </w:rPr>
-            </w:pPr>
-            <w:r>
-              <w:rPr>
-                <w:rFonts w:ascii="Arial" w:eastAsia="SimSun" w:hAnsi="Arial" w:cs="Arial"/>
-                <w:sz w:val="24"/>
+                <w:rFonts w:ascii="Times New Roman" w:eastAsia="SimSun" w:hAnsi="Times New Roman"/>
+                <w:sz w:val="22"/>
+                <w:szCs w:val="22"/>
+              </w:rPr>
+            </w:pPr>
+            <w:r>
+              <w:rPr>
+                <w:rFonts w:ascii="Times New Roman" w:eastAsia="SimSun" w:hAnsi="Times New Roman"/>
+                <w:sz w:val="22"/>
+                <w:szCs w:val="22"/>
               </w:rPr>
               <w:t>cloneFor10By1ArrayTest()</w:t>
             </w:r>
@@ -1897,24 +1970,18 @@
             <w:pPr>
               <w:jc w:val="left"/>
               <w:rPr>
-                <w:rFonts w:ascii="Arial" w:eastAsia="SimSun" w:hAnsi="Arial" w:cs="Arial"/>
-                <w:sz w:val="24"/>
-              </w:rPr>
-            </w:pPr>
-            <w:r>
-              <w:rPr>
-                <w:rFonts w:ascii="Arial" w:eastAsia="SimSun" w:hAnsi="Arial" w:cs="Arial"/>
-                <w:sz w:val="24"/>
-              </w:rPr>
-              <w:t xml:space="preserve">Input: 10 by 1 Array with </w:t>
-            </w:r>
-            <w:r>
-              <w:rPr>
-                <w:rFonts w:ascii="Arial" w:eastAsia="SimSun" w:hAnsi="Arial" w:cs="Arial"/>
-                <w:sz w:val="24"/>
-              </w:rPr>
-              <w:lastRenderedPageBreak/>
-              <w:t>random numbers.</w:t>
+                <w:rFonts w:ascii="Times New Roman" w:eastAsia="SimSun" w:hAnsi="Times New Roman"/>
+                <w:sz w:val="22"/>
+                <w:szCs w:val="22"/>
+              </w:rPr>
+            </w:pPr>
+            <w:r>
+              <w:rPr>
+                <w:rFonts w:ascii="Times New Roman" w:eastAsia="SimSun" w:hAnsi="Times New Roman"/>
+                <w:sz w:val="22"/>
+                <w:szCs w:val="22"/>
+              </w:rPr>
+              <w:t>Input: 10 by 1 Array with random numbers.</w:t>
             </w:r>
           </w:p>
         </w:tc>
@@ -1934,25 +2001,18 @@
             <w:pPr>
               <w:jc w:val="left"/>
               <w:rPr>
-                <w:rFonts w:ascii="Arial" w:eastAsia="SimSun" w:hAnsi="Arial" w:cs="Arial"/>
-                <w:sz w:val="24"/>
-              </w:rPr>
-            </w:pPr>
-            <w:r>
-              <w:rPr>
-                <w:rFonts w:ascii="Arial" w:eastAsia="SimSun" w:hAnsi="Arial" w:cs="Arial"/>
-                <w:sz w:val="24"/>
-              </w:rPr>
-              <w:lastRenderedPageBreak/>
-              <w:t xml:space="preserve">Output is a clone of the input and </w:t>
-            </w:r>
-            <w:r>
-              <w:rPr>
-                <w:rFonts w:ascii="Arial" w:eastAsia="SimSun" w:hAnsi="Arial" w:cs="Arial"/>
-                <w:sz w:val="24"/>
-              </w:rPr>
-              <w:lastRenderedPageBreak/>
-              <w:t>is not a reference to the input.</w:t>
+                <w:rFonts w:ascii="Times New Roman" w:eastAsia="SimSun" w:hAnsi="Times New Roman"/>
+                <w:sz w:val="22"/>
+                <w:szCs w:val="22"/>
+              </w:rPr>
+            </w:pPr>
+            <w:r>
+              <w:rPr>
+                <w:rFonts w:ascii="Times New Roman" w:eastAsia="SimSun" w:hAnsi="Times New Roman"/>
+                <w:sz w:val="22"/>
+                <w:szCs w:val="22"/>
+              </w:rPr>
+              <w:t>Output is a clone of the input and is not a reference to the input.</w:t>
             </w:r>
           </w:p>
         </w:tc>
@@ -1972,10 +2032,19 @@
             <w:pPr>
               <w:jc w:val="left"/>
               <w:rPr>
-                <w:rFonts w:ascii="Arial" w:eastAsia="SimSun" w:hAnsi="Arial" w:cs="Arial"/>
-                <w:sz w:val="24"/>
-              </w:rPr>
-            </w:pPr>
+                <w:rFonts w:ascii="Times New Roman" w:eastAsia="SimSun" w:hAnsi="Times New Roman"/>
+                <w:sz w:val="22"/>
+                <w:szCs w:val="22"/>
+              </w:rPr>
+            </w:pPr>
+            <w:r>
+              <w:rPr>
+                <w:rFonts w:ascii="Times New Roman" w:eastAsia="SimSun" w:hAnsi="Times New Roman"/>
+                <w:sz w:val="22"/>
+                <w:szCs w:val="22"/>
+              </w:rPr>
+              <w:t>Fail</w:t>
+            </w:r>
           </w:p>
         </w:tc>
       </w:tr>
@@ -1996,8 +2065,9 @@
             <w:pPr>
               <w:jc w:val="left"/>
               <w:rPr>
-                <w:rFonts w:ascii="Arial" w:eastAsia="SimSun" w:hAnsi="Arial" w:cs="Arial"/>
-                <w:sz w:val="24"/>
+                <w:rFonts w:ascii="Times New Roman" w:eastAsia="SimSun" w:hAnsi="Times New Roman"/>
+                <w:sz w:val="22"/>
+                <w:szCs w:val="22"/>
               </w:rPr>
             </w:pPr>
           </w:p>
@@ -2018,8 +2088,9 @@
             <w:pPr>
               <w:jc w:val="left"/>
               <w:rPr>
-                <w:rFonts w:ascii="Arial" w:eastAsia="SimSun" w:hAnsi="Arial" w:cs="Arial"/>
-                <w:sz w:val="24"/>
+                <w:rFonts w:ascii="Times New Roman" w:eastAsia="SimSun" w:hAnsi="Times New Roman"/>
+                <w:sz w:val="22"/>
+                <w:szCs w:val="22"/>
               </w:rPr>
             </w:pPr>
           </w:p>
@@ -2040,14 +2111,16 @@
             <w:pPr>
               <w:jc w:val="left"/>
               <w:rPr>
-                <w:rFonts w:ascii="Arial" w:eastAsia="SimSun" w:hAnsi="Arial" w:cs="Arial"/>
-                <w:sz w:val="24"/>
-              </w:rPr>
-            </w:pPr>
-            <w:r>
-              <w:rPr>
-                <w:rFonts w:ascii="Arial" w:eastAsia="SimSun" w:hAnsi="Arial" w:cs="Arial"/>
-                <w:sz w:val="24"/>
+                <w:rFonts w:ascii="Times New Roman" w:eastAsia="SimSun" w:hAnsi="Times New Roman"/>
+                <w:sz w:val="22"/>
+                <w:szCs w:val="22"/>
+              </w:rPr>
+            </w:pPr>
+            <w:r>
+              <w:rPr>
+                <w:rFonts w:ascii="Times New Roman" w:eastAsia="SimSun" w:hAnsi="Times New Roman"/>
+                <w:sz w:val="22"/>
+                <w:szCs w:val="22"/>
               </w:rPr>
               <w:t>cloneFor10By10ArrayTest()</w:t>
             </w:r>
@@ -2056,16 +2129,27 @@
             <w:pPr>
               <w:jc w:val="left"/>
               <w:rPr>
-                <w:rFonts w:ascii="Arial" w:eastAsia="SimSun" w:hAnsi="Arial" w:cs="Arial"/>
-                <w:sz w:val="24"/>
-              </w:rPr>
-            </w:pPr>
-            <w:r>
-              <w:rPr>
-                <w:rFonts w:ascii="Arial" w:eastAsia="SimSun" w:hAnsi="Arial" w:cs="Arial"/>
-                <w:sz w:val="24"/>
-              </w:rPr>
-              <w:t>Input: 10 by 10 array with random numbers</w:t>
+                <w:rFonts w:ascii="Times New Roman" w:eastAsia="SimSun" w:hAnsi="Times New Roman"/>
+                <w:sz w:val="22"/>
+                <w:szCs w:val="22"/>
+              </w:rPr>
+            </w:pPr>
+            <w:r>
+              <w:rPr>
+                <w:rFonts w:ascii="Times New Roman" w:eastAsia="SimSun" w:hAnsi="Times New Roman"/>
+                <w:sz w:val="22"/>
+                <w:szCs w:val="22"/>
+              </w:rPr>
+              <w:t xml:space="preserve">Input: 10 by 10 array with </w:t>
+            </w:r>
+            <w:r>
+              <w:rPr>
+                <w:rFonts w:ascii="Times New Roman" w:eastAsia="SimSun" w:hAnsi="Times New Roman"/>
+                <w:sz w:val="22"/>
+                <w:szCs w:val="22"/>
+              </w:rPr>
+              <w:lastRenderedPageBreak/>
+              <w:t>random numbers</w:t>
             </w:r>
           </w:p>
         </w:tc>
@@ -2085,16 +2169,28 @@
             <w:pPr>
               <w:jc w:val="left"/>
               <w:rPr>
-                <w:rFonts w:ascii="Arial" w:eastAsia="SimSun" w:hAnsi="Arial" w:cs="Arial"/>
-                <w:sz w:val="24"/>
-              </w:rPr>
-            </w:pPr>
-            <w:r>
-              <w:rPr>
-                <w:rFonts w:ascii="Arial" w:eastAsia="SimSun" w:hAnsi="Arial" w:cs="Arial"/>
-                <w:sz w:val="24"/>
-              </w:rPr>
-              <w:t>Output is a clone of the input and is not a reference to the input.</w:t>
+                <w:rFonts w:ascii="Times New Roman" w:eastAsia="SimSun" w:hAnsi="Times New Roman"/>
+                <w:sz w:val="22"/>
+                <w:szCs w:val="22"/>
+              </w:rPr>
+            </w:pPr>
+            <w:r>
+              <w:rPr>
+                <w:rFonts w:ascii="Times New Roman" w:eastAsia="SimSun" w:hAnsi="Times New Roman"/>
+                <w:sz w:val="22"/>
+                <w:szCs w:val="22"/>
+              </w:rPr>
+              <w:lastRenderedPageBreak/>
+              <w:t xml:space="preserve">Output is a clone of the input and is not a reference to the </w:t>
+            </w:r>
+            <w:r>
+              <w:rPr>
+                <w:rFonts w:ascii="Times New Roman" w:eastAsia="SimSun" w:hAnsi="Times New Roman"/>
+                <w:sz w:val="22"/>
+                <w:szCs w:val="22"/>
+              </w:rPr>
+              <w:lastRenderedPageBreak/>
+              <w:t>input.</w:t>
             </w:r>
           </w:p>
         </w:tc>
@@ -2114,10 +2210,20 @@
             <w:pPr>
               <w:jc w:val="left"/>
               <w:rPr>
-                <w:rFonts w:ascii="Arial" w:eastAsia="SimSun" w:hAnsi="Arial" w:cs="Arial"/>
-                <w:sz w:val="24"/>
-              </w:rPr>
-            </w:pPr>
+                <w:rFonts w:ascii="Times New Roman" w:eastAsia="SimSun" w:hAnsi="Times New Roman"/>
+                <w:sz w:val="22"/>
+                <w:szCs w:val="22"/>
+              </w:rPr>
+            </w:pPr>
+            <w:r>
+              <w:rPr>
+                <w:rFonts w:ascii="Times New Roman" w:eastAsia="SimSun" w:hAnsi="Times New Roman"/>
+                <w:sz w:val="22"/>
+                <w:szCs w:val="22"/>
+              </w:rPr>
+              <w:lastRenderedPageBreak/>
+              <w:t>Fail</w:t>
+            </w:r>
           </w:p>
         </w:tc>
       </w:tr>
@@ -2138,8 +2244,9 @@
             <w:pPr>
               <w:jc w:val="left"/>
               <w:rPr>
-                <w:rFonts w:ascii="Arial" w:eastAsia="SimSun" w:hAnsi="Arial" w:cs="Arial"/>
-                <w:sz w:val="24"/>
+                <w:rFonts w:ascii="Times New Roman" w:eastAsia="SimSun" w:hAnsi="Times New Roman"/>
+                <w:sz w:val="22"/>
+                <w:szCs w:val="22"/>
               </w:rPr>
             </w:pPr>
           </w:p>
@@ -2160,8 +2267,9 @@
             <w:pPr>
               <w:jc w:val="left"/>
               <w:rPr>
-                <w:rFonts w:ascii="Arial" w:eastAsia="SimSun" w:hAnsi="Arial" w:cs="Arial"/>
-                <w:sz w:val="24"/>
+                <w:rFonts w:ascii="Times New Roman" w:eastAsia="SimSun" w:hAnsi="Times New Roman"/>
+                <w:sz w:val="22"/>
+                <w:szCs w:val="22"/>
               </w:rPr>
             </w:pPr>
           </w:p>
@@ -2182,14 +2290,16 @@
             <w:pPr>
               <w:jc w:val="left"/>
               <w:rPr>
-                <w:rFonts w:ascii="Arial" w:eastAsia="SimSun" w:hAnsi="Arial" w:cs="Arial"/>
-                <w:sz w:val="24"/>
-              </w:rPr>
-            </w:pPr>
-            <w:r>
-              <w:rPr>
-                <w:rFonts w:ascii="Arial" w:eastAsia="SimSun" w:hAnsi="Arial" w:cs="Arial"/>
-                <w:sz w:val="24"/>
+                <w:rFonts w:ascii="Times New Roman" w:eastAsia="SimSun" w:hAnsi="Times New Roman"/>
+                <w:sz w:val="22"/>
+                <w:szCs w:val="22"/>
+              </w:rPr>
+            </w:pPr>
+            <w:r>
+              <w:rPr>
+                <w:rFonts w:ascii="Times New Roman" w:eastAsia="SimSun" w:hAnsi="Times New Roman"/>
+                <w:sz w:val="22"/>
+                <w:szCs w:val="22"/>
               </w:rPr>
               <w:t>notCloneFor10By10ArrayTest()</w:t>
             </w:r>
@@ -2198,14 +2308,16 @@
             <w:pPr>
               <w:jc w:val="left"/>
               <w:rPr>
-                <w:rFonts w:ascii="Arial" w:eastAsia="SimSun" w:hAnsi="Arial" w:cs="Arial"/>
-                <w:sz w:val="24"/>
-              </w:rPr>
-            </w:pPr>
-            <w:r>
-              <w:rPr>
-                <w:rFonts w:ascii="Arial" w:eastAsia="SimSun" w:hAnsi="Arial" w:cs="Arial"/>
-                <w:sz w:val="24"/>
+                <w:rFonts w:ascii="Times New Roman" w:eastAsia="SimSun" w:hAnsi="Times New Roman"/>
+                <w:sz w:val="22"/>
+                <w:szCs w:val="22"/>
+              </w:rPr>
+            </w:pPr>
+            <w:r>
+              <w:rPr>
+                <w:rFonts w:ascii="Times New Roman" w:eastAsia="SimSun" w:hAnsi="Times New Roman"/>
+                <w:sz w:val="22"/>
+                <w:szCs w:val="22"/>
               </w:rPr>
               <w:t>Input: 10 by 10 Array</w:t>
             </w:r>
@@ -2227,14 +2339,16 @@
             <w:pPr>
               <w:jc w:val="left"/>
               <w:rPr>
-                <w:rFonts w:ascii="Arial" w:eastAsia="SimSun" w:hAnsi="Arial" w:cs="Arial"/>
-                <w:sz w:val="24"/>
-              </w:rPr>
-            </w:pPr>
-            <w:r>
-              <w:rPr>
-                <w:rFonts w:ascii="Arial" w:eastAsia="SimSun" w:hAnsi="Arial" w:cs="Arial"/>
-                <w:sz w:val="24"/>
+                <w:rFonts w:ascii="Times New Roman" w:eastAsia="SimSun" w:hAnsi="Times New Roman"/>
+                <w:sz w:val="22"/>
+                <w:szCs w:val="22"/>
+              </w:rPr>
+            </w:pPr>
+            <w:r>
+              <w:rPr>
+                <w:rFonts w:ascii="Times New Roman" w:eastAsia="SimSun" w:hAnsi="Times New Roman"/>
+                <w:sz w:val="22"/>
+                <w:szCs w:val="22"/>
               </w:rPr>
               <w:t>Output is a clone of input, and doesn’t equal a different array.</w:t>
             </w:r>
@@ -2256,8 +2370,9 @@
             <w:pPr>
               <w:jc w:val="left"/>
               <w:rPr>
-                <w:rFonts w:ascii="Arial" w:eastAsia="SimSun" w:hAnsi="Arial" w:cs="Arial"/>
-                <w:sz w:val="24"/>
+                <w:rFonts w:ascii="Times New Roman" w:eastAsia="SimSun" w:hAnsi="Times New Roman"/>
+                <w:sz w:val="22"/>
+                <w:szCs w:val="22"/>
               </w:rPr>
             </w:pPr>
           </w:p>
@@ -2280,8 +2395,9 @@
             <w:pPr>
               <w:jc w:val="left"/>
               <w:rPr>
-                <w:rFonts w:ascii="Arial" w:eastAsia="SimSun" w:hAnsi="Arial" w:cs="Arial"/>
-                <w:sz w:val="24"/>
+                <w:rFonts w:ascii="Times New Roman" w:eastAsia="SimSun" w:hAnsi="Times New Roman"/>
+                <w:sz w:val="22"/>
+                <w:szCs w:val="22"/>
               </w:rPr>
             </w:pPr>
           </w:p>
@@ -2302,25 +2418,18 @@
             <w:pPr>
               <w:jc w:val="left"/>
               <w:rPr>
-                <w:rFonts w:ascii="Arial" w:eastAsia="SimSun" w:hAnsi="Arial" w:cs="Arial"/>
-                <w:sz w:val="24"/>
-              </w:rPr>
-            </w:pPr>
-            <w:proofErr w:type="spellStart"/>
-            <w:r>
-              <w:rPr>
-                <w:rFonts w:ascii="Arial" w:eastAsia="SimSun" w:hAnsi="Arial" w:cs="Arial"/>
-                <w:sz w:val="24"/>
-              </w:rPr>
-              <w:t>createNumberArray</w:t>
-            </w:r>
-            <w:proofErr w:type="spellEnd"/>
-            <w:r>
-              <w:rPr>
-                <w:rFonts w:ascii="Arial" w:eastAsia="SimSun" w:hAnsi="Arial" w:cs="Arial"/>
-                <w:sz w:val="24"/>
-              </w:rPr>
-              <w:t>(double[] data)</w:t>
+                <w:rFonts w:ascii="Times New Roman" w:eastAsia="SimSun" w:hAnsi="Times New Roman"/>
+                <w:sz w:val="22"/>
+                <w:szCs w:val="22"/>
+              </w:rPr>
+            </w:pPr>
+            <w:r>
+              <w:rPr>
+                <w:rFonts w:ascii="Times New Roman" w:eastAsia="SimSun" w:hAnsi="Times New Roman"/>
+                <w:sz w:val="22"/>
+                <w:szCs w:val="22"/>
+              </w:rPr>
+              <w:t>createNumberArray(double[] data)</w:t>
             </w:r>
           </w:p>
         </w:tc>
@@ -2340,39 +2449,34 @@
             <w:pPr>
               <w:jc w:val="left"/>
               <w:rPr>
-                <w:rFonts w:ascii="Arial" w:eastAsia="SimSun" w:hAnsi="Arial" w:cs="Arial"/>
-                <w:sz w:val="24"/>
-              </w:rPr>
-            </w:pPr>
-            <w:proofErr w:type="spellStart"/>
-            <w:r>
-              <w:rPr>
-                <w:rFonts w:ascii="Arial" w:eastAsia="SimSun" w:hAnsi="Arial" w:cs="Arial"/>
-                <w:sz w:val="24"/>
-              </w:rPr>
-              <w:t>createNumberArrayForNull</w:t>
-            </w:r>
-            <w:proofErr w:type="spellEnd"/>
-            <w:r>
-              <w:rPr>
-                <w:rFonts w:ascii="Arial" w:eastAsia="SimSun" w:hAnsi="Arial" w:cs="Arial"/>
-                <w:sz w:val="24"/>
-              </w:rPr>
-              <w:t>()</w:t>
-            </w:r>
-          </w:p>
-          <w:p>
-            <w:pPr>
-              <w:jc w:val="left"/>
-              <w:rPr>
-                <w:rFonts w:ascii="Arial" w:eastAsia="SimSun" w:hAnsi="Arial" w:cs="Arial"/>
-                <w:sz w:val="24"/>
-              </w:rPr>
-            </w:pPr>
-            <w:r>
-              <w:rPr>
-                <w:rFonts w:ascii="Arial" w:eastAsia="SimSun" w:hAnsi="Arial" w:cs="Arial"/>
-                <w:sz w:val="24"/>
+                <w:rFonts w:ascii="Times New Roman" w:eastAsia="SimSun" w:hAnsi="Times New Roman"/>
+                <w:sz w:val="22"/>
+                <w:szCs w:val="22"/>
+              </w:rPr>
+            </w:pPr>
+            <w:r>
+              <w:rPr>
+                <w:rFonts w:ascii="Times New Roman" w:eastAsia="SimSun" w:hAnsi="Times New Roman"/>
+                <w:sz w:val="22"/>
+                <w:szCs w:val="22"/>
+              </w:rPr>
+              <w:t>createNumberArrayForNull()</w:t>
+            </w:r>
+          </w:p>
+          <w:p>
+            <w:pPr>
+              <w:jc w:val="left"/>
+              <w:rPr>
+                <w:rFonts w:ascii="Times New Roman" w:eastAsia="SimSun" w:hAnsi="Times New Roman"/>
+                <w:sz w:val="22"/>
+                <w:szCs w:val="22"/>
+              </w:rPr>
+            </w:pPr>
+            <w:r>
+              <w:rPr>
+                <w:rFonts w:ascii="Times New Roman" w:eastAsia="SimSun" w:hAnsi="Times New Roman"/>
+                <w:sz w:val="22"/>
+                <w:szCs w:val="22"/>
               </w:rPr>
               <w:t>Inputs: NULL</w:t>
             </w:r>
@@ -2394,14 +2498,16 @@
             <w:pPr>
               <w:jc w:val="left"/>
               <w:rPr>
-                <w:rFonts w:ascii="Arial" w:eastAsia="SimSun" w:hAnsi="Arial" w:cs="Arial"/>
-                <w:sz w:val="24"/>
-              </w:rPr>
-            </w:pPr>
-            <w:r>
-              <w:rPr>
-                <w:rFonts w:ascii="Arial" w:eastAsia="SimSun" w:hAnsi="Arial" w:cs="Arial"/>
-                <w:sz w:val="24"/>
+                <w:rFonts w:ascii="Times New Roman" w:eastAsia="SimSun" w:hAnsi="Times New Roman"/>
+                <w:sz w:val="22"/>
+                <w:szCs w:val="22"/>
+              </w:rPr>
+            </w:pPr>
+            <w:r>
+              <w:rPr>
+                <w:rFonts w:ascii="Times New Roman" w:eastAsia="SimSun" w:hAnsi="Times New Roman"/>
+                <w:sz w:val="22"/>
+                <w:szCs w:val="22"/>
               </w:rPr>
               <w:t>Exception</w:t>
             </w:r>
@@ -2423,10 +2529,19 @@
             <w:pPr>
               <w:jc w:val="left"/>
               <w:rPr>
-                <w:rFonts w:ascii="Arial" w:eastAsia="SimSun" w:hAnsi="Arial" w:cs="Arial"/>
-                <w:sz w:val="24"/>
-              </w:rPr>
-            </w:pPr>
+                <w:rFonts w:ascii="Times New Roman" w:eastAsia="SimSun" w:hAnsi="Times New Roman"/>
+                <w:sz w:val="22"/>
+                <w:szCs w:val="22"/>
+              </w:rPr>
+            </w:pPr>
+            <w:r>
+              <w:rPr>
+                <w:rFonts w:ascii="Times New Roman" w:eastAsia="SimSun" w:hAnsi="Times New Roman"/>
+                <w:sz w:val="22"/>
+                <w:szCs w:val="22"/>
+              </w:rPr>
+              <w:t>Pass</w:t>
+            </w:r>
           </w:p>
         </w:tc>
       </w:tr>
@@ -2447,8 +2562,9 @@
             <w:pPr>
               <w:jc w:val="left"/>
               <w:rPr>
-                <w:rFonts w:ascii="Arial" w:eastAsia="SimSun" w:hAnsi="Arial" w:cs="Arial"/>
-                <w:sz w:val="24"/>
+                <w:rFonts w:ascii="Times New Roman" w:eastAsia="SimSun" w:hAnsi="Times New Roman"/>
+                <w:sz w:val="22"/>
+                <w:szCs w:val="22"/>
               </w:rPr>
             </w:pPr>
           </w:p>
@@ -2469,8 +2585,9 @@
             <w:pPr>
               <w:jc w:val="left"/>
               <w:rPr>
-                <w:rFonts w:ascii="Arial" w:eastAsia="SimSun" w:hAnsi="Arial" w:cs="Arial"/>
-                <w:sz w:val="24"/>
+                <w:rFonts w:ascii="Times New Roman" w:eastAsia="SimSun" w:hAnsi="Times New Roman"/>
+                <w:sz w:val="22"/>
+                <w:szCs w:val="22"/>
               </w:rPr>
             </w:pPr>
           </w:p>
@@ -2491,14 +2608,16 @@
             <w:pPr>
               <w:jc w:val="left"/>
               <w:rPr>
-                <w:rFonts w:ascii="Arial" w:eastAsia="SimSun" w:hAnsi="Arial" w:cs="Arial"/>
-                <w:sz w:val="24"/>
-              </w:rPr>
-            </w:pPr>
-            <w:r>
-              <w:rPr>
-                <w:rFonts w:ascii="Arial" w:eastAsia="SimSun" w:hAnsi="Arial" w:cs="Arial"/>
-                <w:sz w:val="24"/>
+                <w:rFonts w:ascii="Times New Roman" w:eastAsia="SimSun" w:hAnsi="Times New Roman"/>
+                <w:sz w:val="22"/>
+                <w:szCs w:val="22"/>
+              </w:rPr>
+            </w:pPr>
+            <w:r>
+              <w:rPr>
+                <w:rFonts w:ascii="Times New Roman" w:eastAsia="SimSun" w:hAnsi="Times New Roman"/>
+                <w:sz w:val="22"/>
+                <w:szCs w:val="22"/>
               </w:rPr>
               <w:t>createNumberArrayOfSize1()</w:t>
             </w:r>
@@ -2507,14 +2626,16 @@
             <w:pPr>
               <w:jc w:val="left"/>
               <w:rPr>
-                <w:rFonts w:ascii="Arial" w:eastAsia="SimSun" w:hAnsi="Arial" w:cs="Arial"/>
-                <w:sz w:val="24"/>
-              </w:rPr>
-            </w:pPr>
-            <w:r>
-              <w:rPr>
-                <w:rFonts w:ascii="Arial" w:eastAsia="SimSun" w:hAnsi="Arial" w:cs="Arial"/>
-                <w:sz w:val="24"/>
+                <w:rFonts w:ascii="Times New Roman" w:eastAsia="SimSun" w:hAnsi="Times New Roman"/>
+                <w:sz w:val="22"/>
+                <w:szCs w:val="22"/>
+              </w:rPr>
+            </w:pPr>
+            <w:r>
+              <w:rPr>
+                <w:rFonts w:ascii="Times New Roman" w:eastAsia="SimSun" w:hAnsi="Times New Roman"/>
+                <w:sz w:val="22"/>
+                <w:szCs w:val="22"/>
               </w:rPr>
               <w:t>Inputs: double [] = {10.5}</w:t>
             </w:r>
@@ -2536,14 +2657,16 @@
             <w:pPr>
               <w:jc w:val="left"/>
               <w:rPr>
-                <w:rFonts w:ascii="Arial" w:eastAsia="SimSun" w:hAnsi="Arial" w:cs="Arial"/>
-                <w:sz w:val="24"/>
-              </w:rPr>
-            </w:pPr>
-            <w:r>
-              <w:rPr>
-                <w:rFonts w:ascii="Arial" w:eastAsia="SimSun" w:hAnsi="Arial" w:cs="Arial"/>
-                <w:sz w:val="24"/>
+                <w:rFonts w:ascii="Times New Roman" w:eastAsia="SimSun" w:hAnsi="Times New Roman"/>
+                <w:sz w:val="22"/>
+                <w:szCs w:val="22"/>
+              </w:rPr>
+            </w:pPr>
+            <w:r>
+              <w:rPr>
+                <w:rFonts w:ascii="Times New Roman" w:eastAsia="SimSun" w:hAnsi="Times New Roman"/>
+                <w:sz w:val="22"/>
+                <w:szCs w:val="22"/>
               </w:rPr>
               <w:t>Number [], {10.5}</w:t>
             </w:r>
@@ -2565,10 +2688,19 @@
             <w:pPr>
               <w:jc w:val="left"/>
               <w:rPr>
-                <w:rFonts w:ascii="Arial" w:eastAsia="SimSun" w:hAnsi="Arial" w:cs="Arial"/>
-                <w:sz w:val="24"/>
-              </w:rPr>
-            </w:pPr>
+                <w:rFonts w:ascii="Times New Roman" w:eastAsia="SimSun" w:hAnsi="Times New Roman"/>
+                <w:sz w:val="22"/>
+                <w:szCs w:val="22"/>
+              </w:rPr>
+            </w:pPr>
+            <w:r>
+              <w:rPr>
+                <w:rFonts w:ascii="Times New Roman" w:eastAsia="SimSun" w:hAnsi="Times New Roman"/>
+                <w:sz w:val="22"/>
+                <w:szCs w:val="22"/>
+              </w:rPr>
+              <w:t>Fail</w:t>
+            </w:r>
           </w:p>
         </w:tc>
       </w:tr>
@@ -2589,8 +2721,9 @@
             <w:pPr>
               <w:jc w:val="left"/>
               <w:rPr>
-                <w:rFonts w:ascii="Arial" w:eastAsia="SimSun" w:hAnsi="Arial" w:cs="Arial"/>
-                <w:sz w:val="24"/>
+                <w:rFonts w:ascii="Times New Roman" w:eastAsia="SimSun" w:hAnsi="Times New Roman"/>
+                <w:sz w:val="22"/>
+                <w:szCs w:val="22"/>
               </w:rPr>
             </w:pPr>
           </w:p>
@@ -2611,8 +2744,9 @@
             <w:pPr>
               <w:jc w:val="left"/>
               <w:rPr>
-                <w:rFonts w:ascii="Arial" w:eastAsia="SimSun" w:hAnsi="Arial" w:cs="Arial"/>
-                <w:sz w:val="24"/>
+                <w:rFonts w:ascii="Times New Roman" w:eastAsia="SimSun" w:hAnsi="Times New Roman"/>
+                <w:sz w:val="22"/>
+                <w:szCs w:val="22"/>
               </w:rPr>
             </w:pPr>
           </w:p>
@@ -2633,14 +2767,16 @@
             <w:pPr>
               <w:jc w:val="left"/>
               <w:rPr>
-                <w:rFonts w:ascii="Arial" w:eastAsia="SimSun" w:hAnsi="Arial" w:cs="Arial"/>
-                <w:sz w:val="24"/>
-              </w:rPr>
-            </w:pPr>
-            <w:r>
-              <w:rPr>
-                <w:rFonts w:ascii="Arial" w:eastAsia="SimSun" w:hAnsi="Arial" w:cs="Arial"/>
-                <w:sz w:val="24"/>
+                <w:rFonts w:ascii="Times New Roman" w:eastAsia="SimSun" w:hAnsi="Times New Roman"/>
+                <w:sz w:val="22"/>
+                <w:szCs w:val="22"/>
+              </w:rPr>
+            </w:pPr>
+            <w:r>
+              <w:rPr>
+                <w:rFonts w:ascii="Times New Roman" w:eastAsia="SimSun" w:hAnsi="Times New Roman"/>
+                <w:sz w:val="22"/>
+                <w:szCs w:val="22"/>
               </w:rPr>
               <w:t>createNumberArrayOfSize10()</w:t>
             </w:r>
@@ -2649,14 +2785,16 @@
             <w:pPr>
               <w:jc w:val="left"/>
               <w:rPr>
-                <w:rFonts w:ascii="Arial" w:eastAsia="SimSun" w:hAnsi="Arial" w:cs="Arial"/>
-                <w:sz w:val="24"/>
-              </w:rPr>
-            </w:pPr>
-            <w:r>
-              <w:rPr>
-                <w:rFonts w:ascii="Arial" w:eastAsia="SimSun" w:hAnsi="Arial" w:cs="Arial"/>
-                <w:sz w:val="24"/>
+                <w:rFonts w:ascii="Times New Roman" w:eastAsia="SimSun" w:hAnsi="Times New Roman"/>
+                <w:sz w:val="22"/>
+                <w:szCs w:val="22"/>
+              </w:rPr>
+            </w:pPr>
+            <w:r>
+              <w:rPr>
+                <w:rFonts w:ascii="Times New Roman" w:eastAsia="SimSun" w:hAnsi="Times New Roman"/>
+                <w:sz w:val="22"/>
+                <w:szCs w:val="22"/>
               </w:rPr>
               <w:t>Inputs: double[10] with random values</w:t>
             </w:r>
@@ -2678,14 +2816,16 @@
             <w:pPr>
               <w:jc w:val="left"/>
               <w:rPr>
-                <w:rFonts w:ascii="Arial" w:eastAsia="SimSun" w:hAnsi="Arial" w:cs="Arial"/>
-                <w:sz w:val="24"/>
-              </w:rPr>
-            </w:pPr>
-            <w:r>
-              <w:rPr>
-                <w:rFonts w:ascii="Arial" w:eastAsia="SimSun" w:hAnsi="Arial" w:cs="Arial"/>
-                <w:sz w:val="24"/>
+                <w:rFonts w:ascii="Times New Roman" w:eastAsia="SimSun" w:hAnsi="Times New Roman"/>
+                <w:sz w:val="22"/>
+                <w:szCs w:val="22"/>
+              </w:rPr>
+            </w:pPr>
+            <w:r>
+              <w:rPr>
+                <w:rFonts w:ascii="Times New Roman" w:eastAsia="SimSun" w:hAnsi="Times New Roman"/>
+                <w:sz w:val="22"/>
+                <w:szCs w:val="22"/>
               </w:rPr>
               <w:t>Number [10] with random values</w:t>
             </w:r>
@@ -2707,10 +2847,19 @@
             <w:pPr>
               <w:jc w:val="left"/>
               <w:rPr>
-                <w:rFonts w:ascii="Arial" w:eastAsia="SimSun" w:hAnsi="Arial" w:cs="Arial"/>
-                <w:sz w:val="24"/>
-              </w:rPr>
-            </w:pPr>
+                <w:rFonts w:ascii="Times New Roman" w:eastAsia="SimSun" w:hAnsi="Times New Roman"/>
+                <w:sz w:val="22"/>
+                <w:szCs w:val="22"/>
+              </w:rPr>
+            </w:pPr>
+            <w:r>
+              <w:rPr>
+                <w:rFonts w:ascii="Times New Roman" w:eastAsia="SimSun" w:hAnsi="Times New Roman"/>
+                <w:sz w:val="22"/>
+                <w:szCs w:val="22"/>
+              </w:rPr>
+              <w:t>Fail</w:t>
+            </w:r>
           </w:p>
         </w:tc>
       </w:tr>
@@ -2731,8 +2880,9 @@
             <w:pPr>
               <w:jc w:val="left"/>
               <w:rPr>
-                <w:rFonts w:ascii="Arial" w:eastAsia="SimSun" w:hAnsi="Arial" w:cs="Arial"/>
-                <w:sz w:val="24"/>
+                <w:rFonts w:ascii="Times New Roman" w:eastAsia="SimSun" w:hAnsi="Times New Roman"/>
+                <w:sz w:val="22"/>
+                <w:szCs w:val="22"/>
               </w:rPr>
             </w:pPr>
           </w:p>
@@ -2753,14 +2903,16 @@
             <w:pPr>
               <w:jc w:val="left"/>
               <w:rPr>
-                <w:rFonts w:ascii="Arial" w:eastAsia="SimSun" w:hAnsi="Arial" w:cs="Arial"/>
-                <w:sz w:val="24"/>
-              </w:rPr>
-            </w:pPr>
-            <w:r>
-              <w:rPr>
-                <w:rFonts w:ascii="Arial" w:eastAsia="SimSun" w:hAnsi="Arial" w:cs="Arial"/>
-                <w:sz w:val="24"/>
+                <w:rFonts w:ascii="Times New Roman" w:eastAsia="SimSun" w:hAnsi="Times New Roman"/>
+                <w:sz w:val="22"/>
+                <w:szCs w:val="22"/>
+              </w:rPr>
+            </w:pPr>
+            <w:r>
+              <w:rPr>
+                <w:rFonts w:ascii="Times New Roman" w:eastAsia="SimSun" w:hAnsi="Times New Roman"/>
+                <w:sz w:val="22"/>
+                <w:szCs w:val="22"/>
               </w:rPr>
               <w:t>createNumberArray2D( double[][] data)</w:t>
             </w:r>
@@ -2782,14 +2934,16 @@
             <w:pPr>
               <w:jc w:val="left"/>
               <w:rPr>
-                <w:rFonts w:ascii="Arial" w:eastAsia="SimSun" w:hAnsi="Arial" w:cs="Arial"/>
-                <w:sz w:val="24"/>
-              </w:rPr>
-            </w:pPr>
-            <w:r>
-              <w:rPr>
-                <w:rFonts w:ascii="Arial" w:eastAsia="SimSun" w:hAnsi="Arial" w:cs="Arial"/>
-                <w:sz w:val="24"/>
+                <w:rFonts w:ascii="Times New Roman" w:eastAsia="SimSun" w:hAnsi="Times New Roman"/>
+                <w:sz w:val="22"/>
+                <w:szCs w:val="22"/>
+              </w:rPr>
+            </w:pPr>
+            <w:r>
+              <w:rPr>
+                <w:rFonts w:ascii="Times New Roman" w:eastAsia="SimSun" w:hAnsi="Times New Roman"/>
+                <w:sz w:val="22"/>
+                <w:szCs w:val="22"/>
               </w:rPr>
               <w:t>createNumberArray2DForNULL() Input: Null</w:t>
             </w:r>
@@ -2811,14 +2965,16 @@
             <w:pPr>
               <w:jc w:val="left"/>
               <w:rPr>
-                <w:rFonts w:ascii="Arial" w:eastAsia="SimSun" w:hAnsi="Arial" w:cs="Arial"/>
-                <w:sz w:val="24"/>
-              </w:rPr>
-            </w:pPr>
-            <w:r>
-              <w:rPr>
-                <w:rFonts w:ascii="Arial" w:eastAsia="SimSun" w:hAnsi="Arial" w:cs="Arial"/>
-                <w:sz w:val="24"/>
+                <w:rFonts w:ascii="Times New Roman" w:eastAsia="SimSun" w:hAnsi="Times New Roman"/>
+                <w:sz w:val="22"/>
+                <w:szCs w:val="22"/>
+              </w:rPr>
+            </w:pPr>
+            <w:r>
+              <w:rPr>
+                <w:rFonts w:ascii="Times New Roman" w:eastAsia="SimSun" w:hAnsi="Times New Roman"/>
+                <w:sz w:val="22"/>
+                <w:szCs w:val="22"/>
               </w:rPr>
               <w:t>Exception</w:t>
             </w:r>
@@ -2840,10 +2996,19 @@
             <w:pPr>
               <w:jc w:val="left"/>
               <w:rPr>
-                <w:rFonts w:ascii="Arial" w:eastAsia="SimSun" w:hAnsi="Arial" w:cs="Arial"/>
-                <w:sz w:val="24"/>
-              </w:rPr>
-            </w:pPr>
+                <w:rFonts w:ascii="Times New Roman" w:eastAsia="SimSun" w:hAnsi="Times New Roman"/>
+                <w:sz w:val="22"/>
+                <w:szCs w:val="22"/>
+              </w:rPr>
+            </w:pPr>
+            <w:r>
+              <w:rPr>
+                <w:rFonts w:ascii="Times New Roman" w:eastAsia="SimSun" w:hAnsi="Times New Roman"/>
+                <w:sz w:val="22"/>
+                <w:szCs w:val="22"/>
+              </w:rPr>
+              <w:t>Pass</w:t>
+            </w:r>
           </w:p>
         </w:tc>
       </w:tr>
@@ -2864,8 +3029,9 @@
             <w:pPr>
               <w:jc w:val="left"/>
               <w:rPr>
-                <w:rFonts w:ascii="Arial" w:eastAsia="SimSun" w:hAnsi="Arial" w:cs="Arial"/>
-                <w:sz w:val="24"/>
+                <w:rFonts w:ascii="Times New Roman" w:eastAsia="SimSun" w:hAnsi="Times New Roman"/>
+                <w:sz w:val="22"/>
+                <w:szCs w:val="22"/>
               </w:rPr>
             </w:pPr>
           </w:p>
@@ -2886,8 +3052,9 @@
             <w:pPr>
               <w:jc w:val="left"/>
               <w:rPr>
-                <w:rFonts w:ascii="Arial" w:eastAsia="SimSun" w:hAnsi="Arial" w:cs="Arial"/>
-                <w:sz w:val="24"/>
+                <w:rFonts w:ascii="Times New Roman" w:eastAsia="SimSun" w:hAnsi="Times New Roman"/>
+                <w:sz w:val="22"/>
+                <w:szCs w:val="22"/>
               </w:rPr>
             </w:pPr>
           </w:p>
@@ -2908,10 +3075,49 @@
             <w:pPr>
               <w:jc w:val="left"/>
               <w:rPr>
-                <w:rFonts w:ascii="Arial" w:eastAsia="SimSun" w:hAnsi="Arial" w:cs="Arial"/>
-                <w:sz w:val="24"/>
-              </w:rPr>
-            </w:pPr>
+                <w:rFonts w:ascii="Times New Roman" w:eastAsia="SimSun" w:hAnsi="Times New Roman"/>
+                <w:sz w:val="22"/>
+                <w:szCs w:val="22"/>
+                <w:lang w:val="en-CA"/>
+              </w:rPr>
+            </w:pPr>
+            <w:r>
+              <w:rPr>
+                <w:rFonts w:ascii="Times New Roman" w:eastAsia="SimSun" w:hAnsi="Times New Roman"/>
+                <w:sz w:val="22"/>
+                <w:szCs w:val="22"/>
+                <w:lang w:val="en-CA"/>
+              </w:rPr>
+              <w:t>createNumberArray2DFor1By1Array()</w:t>
+            </w:r>
+          </w:p>
+          <w:p>
+            <w:pPr>
+              <w:jc w:val="left"/>
+              <w:rPr>
+                <w:rFonts w:ascii="Times New Roman" w:eastAsia="SimSun" w:hAnsi="Times New Roman"/>
+                <w:sz w:val="22"/>
+                <w:szCs w:val="22"/>
+              </w:rPr>
+            </w:pPr>
+            <w:r>
+              <w:rPr>
+                <w:rFonts w:ascii="Times New Roman" w:eastAsia="SimSun" w:hAnsi="Times New Roman"/>
+                <w:sz w:val="22"/>
+                <w:szCs w:val="22"/>
+                <w:lang w:val="en-CA"/>
+              </w:rPr>
+              <w:t>Input:</w:t>
+            </w:r>
+            <w:r>
+              <w:rPr>
+                <w:rFonts w:ascii="Times New Roman" w:eastAsia="SimSun" w:hAnsi="Times New Roman"/>
+                <w:sz w:val="22"/>
+                <w:szCs w:val="22"/>
+                <w:lang w:val="en-CA"/>
+              </w:rPr>
+              <w:t xml:space="preserve"> double [][] with 1 value</w:t>
+            </w:r>
           </w:p>
         </w:tc>
         <w:tc>
@@ -2930,10 +3136,19 @@
             <w:pPr>
               <w:jc w:val="left"/>
               <w:rPr>
-                <w:rFonts w:ascii="Arial" w:eastAsia="SimSun" w:hAnsi="Arial" w:cs="Arial"/>
-                <w:sz w:val="24"/>
-              </w:rPr>
-            </w:pPr>
+                <w:rFonts w:ascii="Times New Roman" w:eastAsia="SimSun" w:hAnsi="Times New Roman"/>
+                <w:sz w:val="22"/>
+                <w:szCs w:val="22"/>
+              </w:rPr>
+            </w:pPr>
+            <w:r>
+              <w:rPr>
+                <w:rFonts w:ascii="Times New Roman" w:eastAsia="SimSun" w:hAnsi="Times New Roman"/>
+                <w:sz w:val="22"/>
+                <w:szCs w:val="22"/>
+              </w:rPr>
+              <w:t>Number [][] array with the same value</w:t>
+            </w:r>
           </w:p>
         </w:tc>
         <w:tc>
@@ -2952,10 +3167,19 @@
             <w:pPr>
               <w:jc w:val="left"/>
               <w:rPr>
-                <w:rFonts w:ascii="Arial" w:eastAsia="SimSun" w:hAnsi="Arial" w:cs="Arial"/>
-                <w:sz w:val="24"/>
-              </w:rPr>
-            </w:pPr>
+                <w:rFonts w:ascii="Times New Roman" w:eastAsia="SimSun" w:hAnsi="Times New Roman"/>
+                <w:sz w:val="22"/>
+                <w:szCs w:val="22"/>
+              </w:rPr>
+            </w:pPr>
+            <w:r>
+              <w:rPr>
+                <w:rFonts w:ascii="Times New Roman" w:eastAsia="SimSun" w:hAnsi="Times New Roman"/>
+                <w:sz w:val="22"/>
+                <w:szCs w:val="22"/>
+              </w:rPr>
+              <w:t>Fail</w:t>
+            </w:r>
           </w:p>
         </w:tc>
       </w:tr>
@@ -2976,8 +3200,9 @@
             <w:pPr>
               <w:jc w:val="left"/>
               <w:rPr>
-                <w:rFonts w:ascii="Arial" w:eastAsia="SimSun" w:hAnsi="Arial" w:cs="Arial"/>
-                <w:sz w:val="24"/>
+                <w:rFonts w:ascii="Times New Roman" w:eastAsia="SimSun" w:hAnsi="Times New Roman"/>
+                <w:sz w:val="22"/>
+                <w:szCs w:val="22"/>
               </w:rPr>
             </w:pPr>
           </w:p>
@@ -2998,8 +3223,9 @@
             <w:pPr>
               <w:jc w:val="left"/>
               <w:rPr>
-                <w:rFonts w:ascii="Arial" w:eastAsia="SimSun" w:hAnsi="Arial" w:cs="Arial"/>
-                <w:sz w:val="24"/>
+                <w:rFonts w:ascii="Times New Roman" w:eastAsia="SimSun" w:hAnsi="Times New Roman"/>
+                <w:sz w:val="22"/>
+                <w:szCs w:val="22"/>
               </w:rPr>
             </w:pPr>
           </w:p>
@@ -3020,10 +3246,40 @@
             <w:pPr>
               <w:jc w:val="left"/>
               <w:rPr>
-                <w:rFonts w:ascii="Arial" w:eastAsia="SimSun" w:hAnsi="Arial" w:cs="Arial"/>
-                <w:sz w:val="24"/>
-              </w:rPr>
-            </w:pPr>
+                <w:rFonts w:ascii="Times New Roman" w:eastAsia="SimSun" w:hAnsi="Times New Roman"/>
+                <w:sz w:val="22"/>
+                <w:szCs w:val="22"/>
+                <w:lang w:val="en-CA"/>
+              </w:rPr>
+            </w:pPr>
+            <w:r>
+              <w:rPr>
+                <w:rFonts w:ascii="Times New Roman" w:eastAsia="SimSun" w:hAnsi="Times New Roman"/>
+                <w:sz w:val="22"/>
+                <w:szCs w:val="22"/>
+                <w:lang w:val="en-CA"/>
+              </w:rPr>
+              <w:t>createNumberArray2DFor1By10Array()</w:t>
+            </w:r>
+          </w:p>
+          <w:p>
+            <w:pPr>
+              <w:jc w:val="left"/>
+              <w:rPr>
+                <w:rFonts w:ascii="Times New Roman" w:eastAsia="SimSun" w:hAnsi="Times New Roman"/>
+                <w:sz w:val="22"/>
+                <w:szCs w:val="22"/>
+              </w:rPr>
+            </w:pPr>
+            <w:r>
+              <w:rPr>
+                <w:rFonts w:ascii="Times New Roman" w:eastAsia="SimSun" w:hAnsi="Times New Roman"/>
+                <w:sz w:val="22"/>
+                <w:szCs w:val="22"/>
+                <w:lang w:val="en-CA"/>
+              </w:rPr>
+              <w:t>Input: double[][] that is 1 by 10 with random values</w:t>
+            </w:r>
           </w:p>
         </w:tc>
         <w:tc>
@@ -3042,10 +3298,19 @@
             <w:pPr>
               <w:jc w:val="left"/>
               <w:rPr>
-                <w:rFonts w:ascii="Arial" w:eastAsia="SimSun" w:hAnsi="Arial" w:cs="Arial"/>
-                <w:sz w:val="24"/>
-              </w:rPr>
-            </w:pPr>
+                <w:rFonts w:ascii="Times New Roman" w:eastAsia="SimSun" w:hAnsi="Times New Roman"/>
+                <w:sz w:val="22"/>
+                <w:szCs w:val="22"/>
+              </w:rPr>
+            </w:pPr>
+            <w:r>
+              <w:rPr>
+                <w:rFonts w:ascii="Times New Roman" w:eastAsia="SimSun" w:hAnsi="Times New Roman"/>
+                <w:sz w:val="22"/>
+                <w:szCs w:val="22"/>
+              </w:rPr>
+              <w:t>Number [][] array with the same length and values.</w:t>
+            </w:r>
           </w:p>
         </w:tc>
         <w:tc>
@@ -3064,10 +3329,19 @@
             <w:pPr>
               <w:jc w:val="left"/>
               <w:rPr>
-                <w:rFonts w:ascii="Arial" w:eastAsia="SimSun" w:hAnsi="Arial" w:cs="Arial"/>
-                <w:sz w:val="24"/>
-              </w:rPr>
-            </w:pPr>
+                <w:rFonts w:ascii="Times New Roman" w:eastAsia="SimSun" w:hAnsi="Times New Roman"/>
+                <w:sz w:val="22"/>
+                <w:szCs w:val="22"/>
+              </w:rPr>
+            </w:pPr>
+            <w:r>
+              <w:rPr>
+                <w:rFonts w:ascii="Times New Roman" w:eastAsia="SimSun" w:hAnsi="Times New Roman"/>
+                <w:sz w:val="22"/>
+                <w:szCs w:val="22"/>
+              </w:rPr>
+              <w:t>Fail</w:t>
+            </w:r>
           </w:p>
         </w:tc>
       </w:tr>
@@ -3088,8 +3362,9 @@
             <w:pPr>
               <w:jc w:val="left"/>
               <w:rPr>
-                <w:rFonts w:ascii="Arial" w:eastAsia="SimSun" w:hAnsi="Arial" w:cs="Arial"/>
-                <w:sz w:val="24"/>
+                <w:rFonts w:ascii="Times New Roman" w:eastAsia="SimSun" w:hAnsi="Times New Roman"/>
+                <w:sz w:val="22"/>
+                <w:szCs w:val="22"/>
               </w:rPr>
             </w:pPr>
           </w:p>
@@ -3110,8 +3385,9 @@
             <w:pPr>
               <w:jc w:val="left"/>
               <w:rPr>
-                <w:rFonts w:ascii="Arial" w:eastAsia="SimSun" w:hAnsi="Arial" w:cs="Arial"/>
-                <w:sz w:val="24"/>
+                <w:rFonts w:ascii="Times New Roman" w:eastAsia="SimSun" w:hAnsi="Times New Roman"/>
+                <w:sz w:val="22"/>
+                <w:szCs w:val="22"/>
               </w:rPr>
             </w:pPr>
           </w:p>
@@ -3132,10 +3408,40 @@
             <w:pPr>
               <w:jc w:val="left"/>
               <w:rPr>
-                <w:rFonts w:ascii="Arial" w:eastAsia="SimSun" w:hAnsi="Arial" w:cs="Arial"/>
-                <w:sz w:val="24"/>
-              </w:rPr>
-            </w:pPr>
+                <w:rFonts w:ascii="Times New Roman" w:eastAsia="SimSun" w:hAnsi="Times New Roman"/>
+                <w:sz w:val="22"/>
+                <w:szCs w:val="22"/>
+                <w:lang w:val="en-CA"/>
+              </w:rPr>
+            </w:pPr>
+            <w:r>
+              <w:rPr>
+                <w:rFonts w:ascii="Times New Roman" w:eastAsia="SimSun" w:hAnsi="Times New Roman"/>
+                <w:sz w:val="22"/>
+                <w:szCs w:val="22"/>
+                <w:lang w:val="en-CA"/>
+              </w:rPr>
+              <w:t>createNumberArray2DFor10By1Array()</w:t>
+            </w:r>
+          </w:p>
+          <w:p>
+            <w:pPr>
+              <w:jc w:val="left"/>
+              <w:rPr>
+                <w:rFonts w:ascii="Times New Roman" w:eastAsia="SimSun" w:hAnsi="Times New Roman"/>
+                <w:sz w:val="22"/>
+                <w:szCs w:val="22"/>
+              </w:rPr>
+            </w:pPr>
+            <w:r>
+              <w:rPr>
+                <w:rFonts w:ascii="Times New Roman" w:eastAsia="SimSun" w:hAnsi="Times New Roman"/>
+                <w:sz w:val="22"/>
+                <w:szCs w:val="22"/>
+                <w:lang w:val="en-CA"/>
+              </w:rPr>
+              <w:t>Input: double[][] that is 10 by 1 with random values.</w:t>
+            </w:r>
           </w:p>
         </w:tc>
         <w:tc>
@@ -3154,10 +3460,19 @@
             <w:pPr>
               <w:jc w:val="left"/>
               <w:rPr>
-                <w:rFonts w:ascii="Arial" w:eastAsia="SimSun" w:hAnsi="Arial" w:cs="Arial"/>
-                <w:sz w:val="24"/>
-              </w:rPr>
-            </w:pPr>
+                <w:rFonts w:ascii="Times New Roman" w:eastAsia="SimSun" w:hAnsi="Times New Roman"/>
+                <w:sz w:val="22"/>
+                <w:szCs w:val="22"/>
+              </w:rPr>
+            </w:pPr>
+            <w:r>
+              <w:rPr>
+                <w:rFonts w:ascii="Times New Roman" w:eastAsia="SimSun" w:hAnsi="Times New Roman"/>
+                <w:sz w:val="22"/>
+                <w:szCs w:val="22"/>
+              </w:rPr>
+              <w:t>Number [][] array with the same length and values.</w:t>
+            </w:r>
           </w:p>
         </w:tc>
         <w:tc>
@@ -3176,10 +3491,19 @@
             <w:pPr>
               <w:jc w:val="left"/>
               <w:rPr>
-                <w:rFonts w:ascii="Arial" w:eastAsia="SimSun" w:hAnsi="Arial" w:cs="Arial"/>
-                <w:sz w:val="24"/>
-              </w:rPr>
-            </w:pPr>
+                <w:rFonts w:ascii="Times New Roman" w:eastAsia="SimSun" w:hAnsi="Times New Roman"/>
+                <w:sz w:val="22"/>
+                <w:szCs w:val="22"/>
+              </w:rPr>
+            </w:pPr>
+            <w:r>
+              <w:rPr>
+                <w:rFonts w:ascii="Times New Roman" w:eastAsia="SimSun" w:hAnsi="Times New Roman"/>
+                <w:sz w:val="22"/>
+                <w:szCs w:val="22"/>
+              </w:rPr>
+              <w:t>Fail</w:t>
+            </w:r>
           </w:p>
         </w:tc>
       </w:tr>
@@ -3200,8 +3524,9 @@
             <w:pPr>
               <w:jc w:val="left"/>
               <w:rPr>
-                <w:rFonts w:ascii="Arial" w:eastAsia="SimSun" w:hAnsi="Arial" w:cs="Arial"/>
-                <w:sz w:val="24"/>
+                <w:rFonts w:ascii="Times New Roman" w:eastAsia="SimSun" w:hAnsi="Times New Roman"/>
+                <w:sz w:val="22"/>
+                <w:szCs w:val="22"/>
               </w:rPr>
             </w:pPr>
           </w:p>
@@ -3222,8 +3547,9 @@
             <w:pPr>
               <w:jc w:val="left"/>
               <w:rPr>
-                <w:rFonts w:ascii="Arial" w:eastAsia="SimSun" w:hAnsi="Arial" w:cs="Arial"/>
-                <w:sz w:val="24"/>
+                <w:rFonts w:ascii="Times New Roman" w:eastAsia="SimSun" w:hAnsi="Times New Roman"/>
+                <w:sz w:val="22"/>
+                <w:szCs w:val="22"/>
               </w:rPr>
             </w:pPr>
           </w:p>
@@ -3244,10 +3570,67 @@
             <w:pPr>
               <w:jc w:val="left"/>
               <w:rPr>
-                <w:rFonts w:ascii="Arial" w:eastAsia="SimSun" w:hAnsi="Arial" w:cs="Arial"/>
-                <w:sz w:val="24"/>
-              </w:rPr>
-            </w:pPr>
+                <w:rFonts w:ascii="Times New Roman" w:eastAsia="SimSun" w:hAnsi="Times New Roman"/>
+                <w:sz w:val="22"/>
+                <w:szCs w:val="22"/>
+                <w:lang w:val="en-CA"/>
+              </w:rPr>
+            </w:pPr>
+            <w:r>
+              <w:rPr>
+                <w:rFonts w:ascii="Times New Roman" w:eastAsia="SimSun" w:hAnsi="Times New Roman"/>
+                <w:sz w:val="22"/>
+                <w:szCs w:val="22"/>
+                <w:lang w:val="en-CA"/>
+              </w:rPr>
+              <w:t>createNumberArray2DFor10By10Array()</w:t>
+            </w:r>
+          </w:p>
+          <w:p>
+            <w:pPr>
+              <w:jc w:val="left"/>
+              <w:rPr>
+                <w:rFonts w:ascii="Times New Roman" w:eastAsia="SimSun" w:hAnsi="Times New Roman"/>
+                <w:sz w:val="22"/>
+                <w:szCs w:val="22"/>
+              </w:rPr>
+            </w:pPr>
+            <w:r>
+              <w:rPr>
+                <w:rFonts w:ascii="Times New Roman" w:eastAsia="SimSun" w:hAnsi="Times New Roman"/>
+                <w:sz w:val="22"/>
+                <w:szCs w:val="22"/>
+                <w:lang w:val="en-CA"/>
+              </w:rPr>
+              <w:t xml:space="preserve">Input: </w:t>
+            </w:r>
+            <w:r>
+              <w:rPr>
+                <w:rFonts w:ascii="Times New Roman" w:eastAsia="SimSun" w:hAnsi="Times New Roman"/>
+                <w:sz w:val="22"/>
+                <w:szCs w:val="22"/>
+                <w:lang w:val="en-CA"/>
+              </w:rPr>
+              <w:t>double[][] that is 10 by 1</w:t>
+            </w:r>
+            <w:r>
+              <w:rPr>
+                <w:rFonts w:ascii="Times New Roman" w:eastAsia="SimSun" w:hAnsi="Times New Roman"/>
+                <w:sz w:val="22"/>
+                <w:szCs w:val="22"/>
+                <w:lang w:val="en-CA"/>
+              </w:rPr>
+              <w:t>0</w:t>
+            </w:r>
+            <w:r>
+              <w:rPr>
+                <w:rFonts w:ascii="Times New Roman" w:eastAsia="SimSun" w:hAnsi="Times New Roman"/>
+                <w:sz w:val="22"/>
+                <w:szCs w:val="22"/>
+                <w:lang w:val="en-CA"/>
+              </w:rPr>
+              <w:t xml:space="preserve"> with random values.</w:t>
+            </w:r>
           </w:p>
         </w:tc>
         <w:tc>
@@ -3266,10 +3649,19 @@
             <w:pPr>
               <w:jc w:val="left"/>
               <w:rPr>
-                <w:rFonts w:ascii="Arial" w:eastAsia="SimSun" w:hAnsi="Arial" w:cs="Arial"/>
-                <w:sz w:val="24"/>
-              </w:rPr>
-            </w:pPr>
+                <w:rFonts w:ascii="Times New Roman" w:eastAsia="SimSun" w:hAnsi="Times New Roman"/>
+                <w:sz w:val="22"/>
+                <w:szCs w:val="22"/>
+              </w:rPr>
+            </w:pPr>
+            <w:r>
+              <w:rPr>
+                <w:rFonts w:ascii="Times New Roman" w:eastAsia="SimSun" w:hAnsi="Times New Roman"/>
+                <w:sz w:val="22"/>
+                <w:szCs w:val="22"/>
+              </w:rPr>
+              <w:t>Number [][] array with the same length and values.</w:t>
+            </w:r>
           </w:p>
         </w:tc>
         <w:tc>
@@ -3288,10 +3680,19 @@
             <w:pPr>
               <w:jc w:val="left"/>
               <w:rPr>
-                <w:rFonts w:ascii="Arial" w:eastAsia="SimSun" w:hAnsi="Arial" w:cs="Arial"/>
-                <w:sz w:val="24"/>
-              </w:rPr>
-            </w:pPr>
+                <w:rFonts w:ascii="Times New Roman" w:eastAsia="SimSun" w:hAnsi="Times New Roman"/>
+                <w:sz w:val="22"/>
+                <w:szCs w:val="22"/>
+              </w:rPr>
+            </w:pPr>
+            <w:r>
+              <w:rPr>
+                <w:rFonts w:ascii="Times New Roman" w:eastAsia="SimSun" w:hAnsi="Times New Roman"/>
+                <w:sz w:val="22"/>
+                <w:szCs w:val="22"/>
+              </w:rPr>
+              <w:t>Fail</w:t>
+            </w:r>
           </w:p>
         </w:tc>
       </w:tr>
@@ -3312,8 +3713,9 @@
             <w:pPr>
               <w:jc w:val="left"/>
               <w:rPr>
-                <w:rFonts w:ascii="Arial" w:eastAsia="SimSun" w:hAnsi="Arial" w:cs="Arial"/>
-                <w:sz w:val="24"/>
+                <w:rFonts w:ascii="Times New Roman" w:eastAsia="SimSun" w:hAnsi="Times New Roman"/>
+                <w:sz w:val="22"/>
+                <w:szCs w:val="22"/>
               </w:rPr>
             </w:pPr>
           </w:p>
@@ -3334,14 +3736,16 @@
             <w:pPr>
               <w:jc w:val="left"/>
               <w:rPr>
-                <w:rFonts w:ascii="Arial" w:eastAsia="SimSun" w:hAnsi="Arial" w:cs="Arial"/>
-                <w:sz w:val="24"/>
-              </w:rPr>
-            </w:pPr>
-            <w:r>
-              <w:rPr>
-                <w:rFonts w:ascii="Arial" w:eastAsia="SimSun" w:hAnsi="Arial" w:cs="Arial"/>
-                <w:sz w:val="24"/>
+                <w:rFonts w:ascii="Times New Roman" w:eastAsia="SimSun" w:hAnsi="Times New Roman"/>
+                <w:sz w:val="22"/>
+                <w:szCs w:val="22"/>
+              </w:rPr>
+            </w:pPr>
+            <w:r>
+              <w:rPr>
+                <w:rFonts w:ascii="Times New Roman" w:eastAsia="SimSun" w:hAnsi="Times New Roman"/>
+                <w:sz w:val="22"/>
+                <w:szCs w:val="22"/>
               </w:rPr>
               <w:t>equal(double[][] a, double[][] b)</w:t>
             </w:r>
@@ -3363,8 +3767,9 @@
             <w:pPr>
               <w:jc w:val="left"/>
               <w:rPr>
-                <w:rFonts w:ascii="Arial" w:eastAsia="SimSun" w:hAnsi="Arial" w:cs="Arial"/>
-                <w:sz w:val="24"/>
+                <w:rFonts w:ascii="Times New Roman" w:eastAsia="SimSun" w:hAnsi="Times New Roman"/>
+                <w:sz w:val="22"/>
+                <w:szCs w:val="22"/>
               </w:rPr>
             </w:pPr>
           </w:p>
@@ -3385,8 +3790,9 @@
             <w:pPr>
               <w:jc w:val="left"/>
               <w:rPr>
-                <w:rFonts w:ascii="Arial" w:eastAsia="SimSun" w:hAnsi="Arial" w:cs="Arial"/>
-                <w:sz w:val="24"/>
+                <w:rFonts w:ascii="Times New Roman" w:eastAsia="SimSun" w:hAnsi="Times New Roman"/>
+                <w:sz w:val="22"/>
+                <w:szCs w:val="22"/>
               </w:rPr>
             </w:pPr>
           </w:p>
@@ -3407,8 +3813,9 @@
             <w:pPr>
               <w:jc w:val="left"/>
               <w:rPr>
-                <w:rFonts w:ascii="Arial" w:eastAsia="SimSun" w:hAnsi="Arial" w:cs="Arial"/>
-                <w:sz w:val="24"/>
+                <w:rFonts w:ascii="Times New Roman" w:eastAsia="SimSun" w:hAnsi="Times New Roman"/>
+                <w:sz w:val="22"/>
+                <w:szCs w:val="22"/>
               </w:rPr>
             </w:pPr>
           </w:p>
@@ -3431,8 +3838,9 @@
             <w:pPr>
               <w:jc w:val="left"/>
               <w:rPr>
-                <w:rFonts w:ascii="Arial" w:eastAsia="SimSun" w:hAnsi="Arial" w:cs="Arial"/>
-                <w:sz w:val="24"/>
+                <w:rFonts w:ascii="Times New Roman" w:eastAsia="SimSun" w:hAnsi="Times New Roman"/>
+                <w:sz w:val="22"/>
+                <w:szCs w:val="22"/>
               </w:rPr>
             </w:pPr>
           </w:p>
@@ -3453,41 +3861,27 @@
             <w:pPr>
               <w:jc w:val="left"/>
               <w:rPr>
-                <w:rFonts w:ascii="Arial" w:eastAsia="SimSun" w:hAnsi="Arial" w:cs="Arial"/>
-                <w:sz w:val="24"/>
-              </w:rPr>
-            </w:pPr>
-            <w:proofErr w:type="spellStart"/>
-            <w:r>
-              <w:rPr>
-                <w:rFonts w:ascii="Arial" w:eastAsia="SimSun" w:hAnsi="Arial" w:cs="Arial"/>
-                <w:sz w:val="24"/>
-              </w:rPr>
-              <w:t>getCumulativePercentages</w:t>
-            </w:r>
-            <w:proofErr w:type="spellEnd"/>
-            <w:r>
-              <w:rPr>
-                <w:rFonts w:ascii="Arial" w:eastAsia="SimSun" w:hAnsi="Arial" w:cs="Arial"/>
-                <w:sz w:val="24"/>
-              </w:rPr>
-              <w:t xml:space="preserve">( </w:t>
-            </w:r>
-            <w:proofErr w:type="spellStart"/>
-            <w:r>
-              <w:rPr>
-                <w:rFonts w:ascii="Arial" w:eastAsia="SimSun" w:hAnsi="Arial" w:cs="Arial"/>
-                <w:sz w:val="24"/>
-              </w:rPr>
-              <w:t>KeyedValues</w:t>
-            </w:r>
-            <w:proofErr w:type="spellEnd"/>
-            <w:r>
-              <w:rPr>
-                <w:rFonts w:ascii="Arial" w:eastAsia="SimSun" w:hAnsi="Arial" w:cs="Arial"/>
-                <w:sz w:val="24"/>
-              </w:rPr>
-              <w:t xml:space="preserve"> data)</w:t>
+                <w:rFonts w:ascii="Times New Roman" w:eastAsia="SimSun" w:hAnsi="Times New Roman"/>
+                <w:sz w:val="22"/>
+                <w:szCs w:val="22"/>
+              </w:rPr>
+            </w:pPr>
+            <w:r>
+              <w:rPr>
+                <w:rFonts w:ascii="Times New Roman" w:eastAsia="SimSun" w:hAnsi="Times New Roman"/>
+                <w:sz w:val="22"/>
+                <w:szCs w:val="22"/>
+              </w:rPr>
+              <w:t xml:space="preserve">getCumulativePercentages( </w:t>
+            </w:r>
+            <w:r>
+              <w:rPr>
+                <w:rFonts w:ascii="Times New Roman" w:eastAsia="SimSun" w:hAnsi="Times New Roman"/>
+                <w:sz w:val="22"/>
+                <w:szCs w:val="22"/>
+              </w:rPr>
+              <w:lastRenderedPageBreak/>
+              <w:t>KeyedValues data)</w:t>
             </w:r>
           </w:p>
         </w:tc>
@@ -3507,57 +3901,38 @@
             <w:pPr>
               <w:jc w:val="left"/>
               <w:rPr>
-                <w:rFonts w:ascii="Arial" w:eastAsia="SimSun" w:hAnsi="Arial" w:cs="Arial"/>
-                <w:sz w:val="24"/>
-              </w:rPr>
-            </w:pPr>
-            <w:proofErr w:type="spellStart"/>
-            <w:r>
-              <w:rPr>
-                <w:rFonts w:ascii="Arial" w:eastAsia="SimSun" w:hAnsi="Arial" w:cs="Arial"/>
-                <w:sz w:val="24"/>
-              </w:rPr>
-              <w:t>getCumulativePercentagesForThreeValues</w:t>
-            </w:r>
-            <w:proofErr w:type="spellEnd"/>
-            <w:r>
-              <w:rPr>
-                <w:rFonts w:ascii="Arial" w:eastAsia="SimSun" w:hAnsi="Arial" w:cs="Arial"/>
-                <w:sz w:val="24"/>
-              </w:rPr>
-              <w:t>()</w:t>
-            </w:r>
-          </w:p>
-          <w:p>
-            <w:pPr>
-              <w:jc w:val="left"/>
-              <w:rPr>
-                <w:rFonts w:ascii="Arial" w:eastAsia="SimSun" w:hAnsi="Arial" w:cs="Arial"/>
-                <w:sz w:val="24"/>
-              </w:rPr>
-            </w:pPr>
-            <w:r>
-              <w:rPr>
-                <w:rFonts w:ascii="Arial" w:eastAsia="SimSun" w:hAnsi="Arial" w:cs="Arial"/>
-                <w:sz w:val="24"/>
-              </w:rPr>
-              <w:t xml:space="preserve">Inputs: Mock </w:t>
-            </w:r>
-            <w:proofErr w:type="spellStart"/>
-            <w:r>
-              <w:rPr>
-                <w:rFonts w:ascii="Arial" w:eastAsia="SimSun" w:hAnsi="Arial" w:cs="Arial"/>
-                <w:sz w:val="24"/>
-              </w:rPr>
-              <w:t>KeyedValues</w:t>
-            </w:r>
-            <w:proofErr w:type="spellEnd"/>
-            <w:r>
-              <w:rPr>
-                <w:rFonts w:ascii="Arial" w:eastAsia="SimSun" w:hAnsi="Arial" w:cs="Arial"/>
-                <w:sz w:val="24"/>
-              </w:rPr>
-              <w:t xml:space="preserve"> object with values 2, 1, and 2.</w:t>
+                <w:rFonts w:ascii="Times New Roman" w:eastAsia="SimSun" w:hAnsi="Times New Roman"/>
+                <w:sz w:val="22"/>
+                <w:szCs w:val="22"/>
+              </w:rPr>
+            </w:pPr>
+            <w:r>
+              <w:rPr>
+                <w:rFonts w:ascii="Times New Roman" w:eastAsia="SimSun" w:hAnsi="Times New Roman"/>
+                <w:sz w:val="22"/>
+                <w:szCs w:val="22"/>
+              </w:rPr>
+              <w:lastRenderedPageBreak/>
+              <w:t>getCumulativePercentagesForThreeValues()</w:t>
+            </w:r>
+          </w:p>
+          <w:p>
+            <w:pPr>
+              <w:jc w:val="left"/>
+              <w:rPr>
+                <w:rFonts w:ascii="Times New Roman" w:eastAsia="SimSun" w:hAnsi="Times New Roman"/>
+                <w:sz w:val="22"/>
+                <w:szCs w:val="22"/>
+              </w:rPr>
+            </w:pPr>
+            <w:r>
+              <w:rPr>
+                <w:rFonts w:ascii="Times New Roman" w:eastAsia="SimSun" w:hAnsi="Times New Roman"/>
+                <w:sz w:val="22"/>
+                <w:szCs w:val="22"/>
+              </w:rPr>
+              <w:lastRenderedPageBreak/>
+              <w:t>Inputs: Mock KeyedValues object with values 2, 1, and 2.</w:t>
             </w:r>
           </w:p>
         </w:tc>
@@ -3577,15 +3952,18 @@
             <w:pPr>
               <w:jc w:val="left"/>
               <w:rPr>
-                <w:rFonts w:ascii="Arial" w:eastAsia="SimSun" w:hAnsi="Arial" w:cs="Arial"/>
-                <w:sz w:val="24"/>
-              </w:rPr>
-            </w:pPr>
-            <w:r>
-              <w:rPr>
-                <w:rFonts w:ascii="Arial" w:eastAsia="SimSun" w:hAnsi="Arial" w:cs="Arial"/>
-                <w:sz w:val="24"/>
-              </w:rPr>
+                <w:rFonts w:ascii="Times New Roman" w:eastAsia="SimSun" w:hAnsi="Times New Roman"/>
+                <w:sz w:val="22"/>
+                <w:szCs w:val="22"/>
+              </w:rPr>
+            </w:pPr>
+            <w:r>
+              <w:rPr>
+                <w:rFonts w:ascii="Times New Roman" w:eastAsia="SimSun" w:hAnsi="Times New Roman"/>
+                <w:sz w:val="22"/>
+                <w:szCs w:val="22"/>
+              </w:rPr>
+              <w:lastRenderedPageBreak/>
               <w:t>New values should be 0.4, 0.6, 1.0</w:t>
             </w:r>
           </w:p>
@@ -3606,8 +3984,9 @@
             <w:pPr>
               <w:jc w:val="left"/>
               <w:rPr>
-                <w:rFonts w:ascii="Arial" w:eastAsia="SimSun" w:hAnsi="Arial" w:cs="Arial"/>
-                <w:sz w:val="24"/>
+                <w:rFonts w:ascii="Times New Roman" w:eastAsia="SimSun" w:hAnsi="Times New Roman"/>
+                <w:sz w:val="22"/>
+                <w:szCs w:val="22"/>
               </w:rPr>
             </w:pPr>
           </w:p>
@@ -3630,8 +4009,9 @@
             <w:pPr>
               <w:jc w:val="left"/>
               <w:rPr>
-                <w:rFonts w:ascii="Arial" w:eastAsia="SimSun" w:hAnsi="Arial" w:cs="Arial"/>
-                <w:sz w:val="24"/>
+                <w:rFonts w:ascii="Times New Roman" w:eastAsia="SimSun" w:hAnsi="Times New Roman"/>
+                <w:sz w:val="22"/>
+                <w:szCs w:val="22"/>
               </w:rPr>
             </w:pPr>
           </w:p>
@@ -3652,8 +4032,9 @@
             <w:pPr>
               <w:jc w:val="left"/>
               <w:rPr>
-                <w:rFonts w:ascii="Arial" w:eastAsia="SimSun" w:hAnsi="Arial" w:cs="Arial"/>
-                <w:sz w:val="24"/>
+                <w:rFonts w:ascii="Times New Roman" w:eastAsia="SimSun" w:hAnsi="Times New Roman"/>
+                <w:sz w:val="22"/>
+                <w:szCs w:val="22"/>
               </w:rPr>
             </w:pPr>
           </w:p>
@@ -3674,57 +4055,36 @@
             <w:pPr>
               <w:jc w:val="left"/>
               <w:rPr>
-                <w:rFonts w:ascii="Arial" w:eastAsia="SimSun" w:hAnsi="Arial" w:cs="Arial"/>
-                <w:sz w:val="24"/>
-              </w:rPr>
-            </w:pPr>
-            <w:proofErr w:type="spellStart"/>
-            <w:r>
-              <w:rPr>
-                <w:rFonts w:ascii="Arial" w:eastAsia="SimSun" w:hAnsi="Arial" w:cs="Arial"/>
-                <w:sz w:val="24"/>
-              </w:rPr>
-              <w:t>getCumulativePercentagesForZeroValues</w:t>
-            </w:r>
-            <w:proofErr w:type="spellEnd"/>
-            <w:r>
-              <w:rPr>
-                <w:rFonts w:ascii="Arial" w:eastAsia="SimSun" w:hAnsi="Arial" w:cs="Arial"/>
-                <w:sz w:val="24"/>
-              </w:rPr>
-              <w:t>()</w:t>
-            </w:r>
-          </w:p>
-          <w:p>
-            <w:pPr>
-              <w:jc w:val="left"/>
-              <w:rPr>
-                <w:rFonts w:ascii="Arial" w:eastAsia="SimSun" w:hAnsi="Arial" w:cs="Arial"/>
-                <w:sz w:val="24"/>
-              </w:rPr>
-            </w:pPr>
-            <w:r>
-              <w:rPr>
-                <w:rFonts w:ascii="Arial" w:eastAsia="SimSun" w:hAnsi="Arial" w:cs="Arial"/>
-                <w:sz w:val="24"/>
-              </w:rPr>
-              <w:t xml:space="preserve">Inputs: Mock </w:t>
-            </w:r>
-            <w:proofErr w:type="spellStart"/>
-            <w:r>
-              <w:rPr>
-                <w:rFonts w:ascii="Arial" w:eastAsia="SimSun" w:hAnsi="Arial" w:cs="Arial"/>
-                <w:sz w:val="24"/>
-              </w:rPr>
-              <w:t>KeyedValues</w:t>
-            </w:r>
-            <w:proofErr w:type="spellEnd"/>
-            <w:r>
-              <w:rPr>
-                <w:rFonts w:ascii="Arial" w:eastAsia="SimSun" w:hAnsi="Arial" w:cs="Arial"/>
-                <w:sz w:val="24"/>
-              </w:rPr>
-              <w:t xml:space="preserve"> object with no values.</w:t>
+                <w:rFonts w:ascii="Times New Roman" w:eastAsia="SimSun" w:hAnsi="Times New Roman"/>
+                <w:sz w:val="22"/>
+                <w:szCs w:val="22"/>
+              </w:rPr>
+            </w:pPr>
+            <w:r>
+              <w:rPr>
+                <w:rFonts w:ascii="Times New Roman" w:eastAsia="SimSun" w:hAnsi="Times New Roman"/>
+                <w:sz w:val="22"/>
+                <w:szCs w:val="22"/>
+              </w:rPr>
+              <w:t>getCumulativePercentagesForZeroValues()</w:t>
+            </w:r>
+          </w:p>
+          <w:p>
+            <w:pPr>
+              <w:jc w:val="left"/>
+              <w:rPr>
+                <w:rFonts w:ascii="Times New Roman" w:eastAsia="SimSun" w:hAnsi="Times New Roman"/>
+                <w:sz w:val="22"/>
+                <w:szCs w:val="22"/>
+              </w:rPr>
+            </w:pPr>
+            <w:r>
+              <w:rPr>
+                <w:rFonts w:ascii="Times New Roman" w:eastAsia="SimSun" w:hAnsi="Times New Roman"/>
+                <w:sz w:val="22"/>
+                <w:szCs w:val="22"/>
+              </w:rPr>
+              <w:t>Inputs: Mock KeyedValues object with no values.</w:t>
             </w:r>
           </w:p>
         </w:tc>
@@ -3744,32 +4104,18 @@
             <w:pPr>
               <w:jc w:val="left"/>
               <w:rPr>
-                <w:rFonts w:ascii="Arial" w:eastAsia="SimSun" w:hAnsi="Arial" w:cs="Arial"/>
-                <w:sz w:val="24"/>
-              </w:rPr>
-            </w:pPr>
-            <w:r>
-              <w:rPr>
-                <w:rFonts w:ascii="Arial" w:eastAsia="SimSun" w:hAnsi="Arial" w:cs="Arial"/>
-                <w:sz w:val="24"/>
-              </w:rPr>
-              <w:t xml:space="preserve">Empty </w:t>
-            </w:r>
-            <w:proofErr w:type="spellStart"/>
-            <w:r>
-              <w:rPr>
-                <w:rFonts w:ascii="Arial" w:eastAsia="SimSun" w:hAnsi="Arial" w:cs="Arial"/>
-                <w:sz w:val="24"/>
-              </w:rPr>
-              <w:t>KeyedValues</w:t>
-            </w:r>
-            <w:proofErr w:type="spellEnd"/>
-            <w:r>
-              <w:rPr>
-                <w:rFonts w:ascii="Arial" w:eastAsia="SimSun" w:hAnsi="Arial" w:cs="Arial"/>
-                <w:sz w:val="24"/>
-              </w:rPr>
-              <w:t xml:space="preserve"> object</w:t>
+                <w:rFonts w:ascii="Times New Roman" w:eastAsia="SimSun" w:hAnsi="Times New Roman"/>
+                <w:sz w:val="22"/>
+                <w:szCs w:val="22"/>
+              </w:rPr>
+            </w:pPr>
+            <w:r>
+              <w:rPr>
+                <w:rFonts w:ascii="Times New Roman" w:eastAsia="SimSun" w:hAnsi="Times New Roman"/>
+                <w:sz w:val="22"/>
+                <w:szCs w:val="22"/>
+              </w:rPr>
+              <w:t>Empty KeyedValues object</w:t>
             </w:r>
           </w:p>
         </w:tc>
@@ -3789,8 +4135,9 @@
             <w:pPr>
               <w:jc w:val="left"/>
               <w:rPr>
-                <w:rFonts w:ascii="Arial" w:eastAsia="SimSun" w:hAnsi="Arial" w:cs="Arial"/>
-                <w:sz w:val="24"/>
+                <w:rFonts w:ascii="Times New Roman" w:eastAsia="SimSun" w:hAnsi="Times New Roman"/>
+                <w:sz w:val="22"/>
+                <w:szCs w:val="22"/>
               </w:rPr>
             </w:pPr>
           </w:p>
@@ -3813,14 +4160,16 @@
             <w:pPr>
               <w:jc w:val="left"/>
               <w:rPr>
-                <w:rFonts w:ascii="Arial" w:eastAsia="SimSun" w:hAnsi="Arial" w:cs="Arial"/>
-                <w:sz w:val="24"/>
-              </w:rPr>
-            </w:pPr>
-            <w:r>
-              <w:rPr>
-                <w:rFonts w:ascii="Arial" w:eastAsia="SimSun" w:hAnsi="Arial" w:cs="Arial"/>
-                <w:sz w:val="24"/>
+                <w:rFonts w:ascii="Times New Roman" w:eastAsia="SimSun" w:hAnsi="Times New Roman"/>
+                <w:sz w:val="22"/>
+                <w:szCs w:val="22"/>
+              </w:rPr>
+            </w:pPr>
+            <w:r>
+              <w:rPr>
+                <w:rFonts w:ascii="Times New Roman" w:eastAsia="SimSun" w:hAnsi="Times New Roman"/>
+                <w:sz w:val="22"/>
+                <w:szCs w:val="22"/>
               </w:rPr>
               <w:t>Range</w:t>
             </w:r>
@@ -3842,14 +4191,16 @@
             <w:pPr>
               <w:jc w:val="left"/>
               <w:rPr>
-                <w:rFonts w:ascii="Arial" w:eastAsia="SimSun" w:hAnsi="Arial" w:cs="Arial"/>
-                <w:sz w:val="24"/>
-              </w:rPr>
-            </w:pPr>
-            <w:r>
-              <w:rPr>
-                <w:rFonts w:ascii="Arial" w:eastAsia="SimSun" w:hAnsi="Arial" w:cs="Arial"/>
-                <w:sz w:val="24"/>
+                <w:rFonts w:ascii="Times New Roman" w:eastAsia="SimSun" w:hAnsi="Times New Roman"/>
+                <w:sz w:val="22"/>
+                <w:szCs w:val="22"/>
+              </w:rPr>
+            </w:pPr>
+            <w:r>
+              <w:rPr>
+                <w:rFonts w:ascii="Times New Roman" w:eastAsia="SimSun" w:hAnsi="Times New Roman"/>
+                <w:sz w:val="22"/>
+                <w:szCs w:val="22"/>
               </w:rPr>
               <w:t>combine(Range range1, Range range2)</w:t>
             </w:r>
@@ -3871,39 +4222,34 @@
             <w:pPr>
               <w:jc w:val="left"/>
               <w:rPr>
-                <w:rFonts w:ascii="Arial" w:eastAsia="SimSun" w:hAnsi="Arial" w:cs="Arial"/>
-                <w:sz w:val="24"/>
-              </w:rPr>
-            </w:pPr>
-            <w:proofErr w:type="spellStart"/>
-            <w:r>
-              <w:rPr>
-                <w:rFonts w:ascii="Arial" w:eastAsia="SimSun" w:hAnsi="Arial" w:cs="Arial"/>
-                <w:sz w:val="24"/>
-              </w:rPr>
-              <w:t>combineTestIntersect</w:t>
-            </w:r>
-            <w:proofErr w:type="spellEnd"/>
-            <w:r>
-              <w:rPr>
-                <w:rFonts w:ascii="Arial" w:eastAsia="SimSun" w:hAnsi="Arial" w:cs="Arial"/>
-                <w:sz w:val="24"/>
-              </w:rPr>
-              <w:t>()</w:t>
-            </w:r>
-          </w:p>
-          <w:p>
-            <w:pPr>
-              <w:jc w:val="left"/>
-              <w:rPr>
-                <w:rFonts w:ascii="Arial" w:eastAsia="SimSun" w:hAnsi="Arial" w:cs="Arial"/>
-                <w:sz w:val="24"/>
-              </w:rPr>
-            </w:pPr>
-            <w:r>
-              <w:rPr>
-                <w:rFonts w:ascii="Arial" w:eastAsia="SimSun" w:hAnsi="Arial" w:cs="Arial"/>
-                <w:sz w:val="24"/>
+                <w:rFonts w:ascii="Times New Roman" w:eastAsia="SimSun" w:hAnsi="Times New Roman"/>
+                <w:sz w:val="22"/>
+                <w:szCs w:val="22"/>
+              </w:rPr>
+            </w:pPr>
+            <w:r>
+              <w:rPr>
+                <w:rFonts w:ascii="Times New Roman" w:eastAsia="SimSun" w:hAnsi="Times New Roman"/>
+                <w:sz w:val="22"/>
+                <w:szCs w:val="22"/>
+              </w:rPr>
+              <w:t>combineTestIntersect()</w:t>
+            </w:r>
+          </w:p>
+          <w:p>
+            <w:pPr>
+              <w:jc w:val="left"/>
+              <w:rPr>
+                <w:rFonts w:ascii="Times New Roman" w:eastAsia="SimSun" w:hAnsi="Times New Roman"/>
+                <w:sz w:val="22"/>
+                <w:szCs w:val="22"/>
+              </w:rPr>
+            </w:pPr>
+            <w:r>
+              <w:rPr>
+                <w:rFonts w:ascii="Times New Roman" w:eastAsia="SimSun" w:hAnsi="Times New Roman"/>
+                <w:sz w:val="22"/>
+                <w:szCs w:val="22"/>
               </w:rPr>
               <w:t>Input: range1: 0 to 10</w:t>
             </w:r>
@@ -3912,14 +4258,16 @@
             <w:pPr>
               <w:jc w:val="left"/>
               <w:rPr>
-                <w:rFonts w:ascii="Arial" w:eastAsia="SimSun" w:hAnsi="Arial" w:cs="Arial"/>
-                <w:sz w:val="24"/>
-              </w:rPr>
-            </w:pPr>
-            <w:r>
-              <w:rPr>
-                <w:rFonts w:ascii="Arial" w:eastAsia="SimSun" w:hAnsi="Arial" w:cs="Arial"/>
-                <w:sz w:val="24"/>
+                <w:rFonts w:ascii="Times New Roman" w:eastAsia="SimSun" w:hAnsi="Times New Roman"/>
+                <w:sz w:val="22"/>
+                <w:szCs w:val="22"/>
+              </w:rPr>
+            </w:pPr>
+            <w:r>
+              <w:rPr>
+                <w:rFonts w:ascii="Times New Roman" w:eastAsia="SimSun" w:hAnsi="Times New Roman"/>
+                <w:sz w:val="22"/>
+                <w:szCs w:val="22"/>
               </w:rPr>
               <w:t>range2: 5 to 15.</w:t>
             </w:r>
@@ -3941,50 +4289,36 @@
             <w:pPr>
               <w:jc w:val="left"/>
               <w:rPr>
-                <w:rFonts w:ascii="Arial" w:eastAsia="SimSun" w:hAnsi="Arial" w:cs="Arial"/>
-                <w:sz w:val="24"/>
-              </w:rPr>
-            </w:pPr>
-            <w:proofErr w:type="spellStart"/>
-            <w:r>
-              <w:rPr>
-                <w:rFonts w:ascii="Arial" w:eastAsia="SimSun" w:hAnsi="Arial" w:cs="Arial"/>
-                <w:sz w:val="24"/>
-              </w:rPr>
-              <w:t>range.lower</w:t>
-            </w:r>
-            <w:proofErr w:type="spellEnd"/>
-            <w:r>
-              <w:rPr>
-                <w:rFonts w:ascii="Arial" w:eastAsia="SimSun" w:hAnsi="Arial" w:cs="Arial"/>
-                <w:sz w:val="24"/>
-              </w:rPr>
-              <w:t xml:space="preserve"> = 0</w:t>
-            </w:r>
-          </w:p>
-          <w:p>
-            <w:pPr>
-              <w:jc w:val="left"/>
-              <w:rPr>
-                <w:rFonts w:ascii="Arial" w:eastAsia="SimSun" w:hAnsi="Arial" w:cs="Arial"/>
-                <w:sz w:val="24"/>
-              </w:rPr>
-            </w:pPr>
-            <w:proofErr w:type="spellStart"/>
-            <w:r>
-              <w:rPr>
-                <w:rFonts w:ascii="Arial" w:eastAsia="SimSun" w:hAnsi="Arial" w:cs="Arial"/>
-                <w:sz w:val="24"/>
-              </w:rPr>
-              <w:t>range.upper</w:t>
-            </w:r>
-            <w:proofErr w:type="spellEnd"/>
-            <w:r>
-              <w:rPr>
-                <w:rFonts w:ascii="Arial" w:eastAsia="SimSun" w:hAnsi="Arial" w:cs="Arial"/>
-                <w:sz w:val="24"/>
-              </w:rPr>
-              <w:t xml:space="preserve"> = 15</w:t>
+                <w:rFonts w:ascii="Times New Roman" w:eastAsia="SimSun" w:hAnsi="Times New Roman"/>
+                <w:sz w:val="22"/>
+                <w:szCs w:val="22"/>
+              </w:rPr>
+            </w:pPr>
+            <w:r>
+              <w:rPr>
+                <w:rFonts w:ascii="Times New Roman" w:eastAsia="SimSun" w:hAnsi="Times New Roman"/>
+                <w:sz w:val="22"/>
+                <w:szCs w:val="22"/>
+              </w:rPr>
+              <w:t>range.lower = 0</w:t>
+            </w:r>
+          </w:p>
+          <w:p>
+            <w:pPr>
+              <w:jc w:val="left"/>
+              <w:rPr>
+                <w:rFonts w:ascii="Times New Roman" w:eastAsia="SimSun" w:hAnsi="Times New Roman"/>
+                <w:sz w:val="22"/>
+                <w:szCs w:val="22"/>
+              </w:rPr>
+            </w:pPr>
+            <w:r>
+              <w:rPr>
+                <w:rFonts w:ascii="Times New Roman" w:eastAsia="SimSun" w:hAnsi="Times New Roman"/>
+                <w:sz w:val="22"/>
+                <w:szCs w:val="22"/>
+              </w:rPr>
+              <w:t>range.upper = 15</w:t>
             </w:r>
           </w:p>
         </w:tc>
@@ -4004,8 +4338,9 @@
             <w:pPr>
               <w:jc w:val="left"/>
               <w:rPr>
-                <w:rFonts w:ascii="Arial" w:eastAsia="SimSun" w:hAnsi="Arial" w:cs="Arial"/>
-                <w:sz w:val="24"/>
+                <w:rFonts w:ascii="Times New Roman" w:eastAsia="SimSun" w:hAnsi="Times New Roman"/>
+                <w:sz w:val="22"/>
+                <w:szCs w:val="22"/>
               </w:rPr>
             </w:pPr>
           </w:p>
@@ -4028,8 +4363,9 @@
             <w:pPr>
               <w:jc w:val="left"/>
               <w:rPr>
-                <w:rFonts w:ascii="Arial" w:eastAsia="SimSun" w:hAnsi="Arial" w:cs="Arial"/>
-                <w:sz w:val="24"/>
+                <w:rFonts w:ascii="Times New Roman" w:eastAsia="SimSun" w:hAnsi="Times New Roman"/>
+                <w:sz w:val="22"/>
+                <w:szCs w:val="22"/>
               </w:rPr>
             </w:pPr>
           </w:p>
@@ -4050,8 +4386,9 @@
             <w:pPr>
               <w:jc w:val="left"/>
               <w:rPr>
-                <w:rFonts w:ascii="Arial" w:eastAsia="SimSun" w:hAnsi="Arial" w:cs="Arial"/>
-                <w:sz w:val="24"/>
+                <w:rFonts w:ascii="Times New Roman" w:eastAsia="SimSun" w:hAnsi="Times New Roman"/>
+                <w:sz w:val="22"/>
+                <w:szCs w:val="22"/>
               </w:rPr>
             </w:pPr>
           </w:p>
@@ -4072,39 +4409,34 @@
             <w:pPr>
               <w:jc w:val="left"/>
               <w:rPr>
-                <w:rFonts w:ascii="Arial" w:eastAsia="SimSun" w:hAnsi="Arial" w:cs="Arial"/>
-                <w:sz w:val="24"/>
-              </w:rPr>
-            </w:pPr>
-            <w:proofErr w:type="spellStart"/>
-            <w:r>
-              <w:rPr>
-                <w:rFonts w:ascii="Arial" w:eastAsia="SimSun" w:hAnsi="Arial" w:cs="Arial"/>
-                <w:sz w:val="24"/>
-              </w:rPr>
-              <w:t>combineTestNoOverlap</w:t>
-            </w:r>
-            <w:proofErr w:type="spellEnd"/>
-            <w:r>
-              <w:rPr>
-                <w:rFonts w:ascii="Arial" w:eastAsia="SimSun" w:hAnsi="Arial" w:cs="Arial"/>
-                <w:sz w:val="24"/>
-              </w:rPr>
-              <w:t>()</w:t>
-            </w:r>
-          </w:p>
-          <w:p>
-            <w:pPr>
-              <w:jc w:val="left"/>
-              <w:rPr>
-                <w:rFonts w:ascii="Arial" w:eastAsia="SimSun" w:hAnsi="Arial" w:cs="Arial"/>
-                <w:sz w:val="24"/>
-              </w:rPr>
-            </w:pPr>
-            <w:r>
-              <w:rPr>
-                <w:rFonts w:ascii="Arial" w:eastAsia="SimSun" w:hAnsi="Arial" w:cs="Arial"/>
-                <w:sz w:val="24"/>
+                <w:rFonts w:ascii="Times New Roman" w:eastAsia="SimSun" w:hAnsi="Times New Roman"/>
+                <w:sz w:val="22"/>
+                <w:szCs w:val="22"/>
+              </w:rPr>
+            </w:pPr>
+            <w:r>
+              <w:rPr>
+                <w:rFonts w:ascii="Times New Roman" w:eastAsia="SimSun" w:hAnsi="Times New Roman"/>
+                <w:sz w:val="22"/>
+                <w:szCs w:val="22"/>
+              </w:rPr>
+              <w:t>combineTestNoOverlap()</w:t>
+            </w:r>
+          </w:p>
+          <w:p>
+            <w:pPr>
+              <w:jc w:val="left"/>
+              <w:rPr>
+                <w:rFonts w:ascii="Times New Roman" w:eastAsia="SimSun" w:hAnsi="Times New Roman"/>
+                <w:sz w:val="22"/>
+                <w:szCs w:val="22"/>
+              </w:rPr>
+            </w:pPr>
+            <w:r>
+              <w:rPr>
+                <w:rFonts w:ascii="Times New Roman" w:eastAsia="SimSun" w:hAnsi="Times New Roman"/>
+                <w:sz w:val="22"/>
+                <w:szCs w:val="22"/>
               </w:rPr>
               <w:t>Input: range1: 0 to 10</w:t>
             </w:r>
@@ -4113,14 +4445,16 @@
             <w:pPr>
               <w:jc w:val="left"/>
               <w:rPr>
-                <w:rFonts w:ascii="Arial" w:eastAsia="SimSun" w:hAnsi="Arial" w:cs="Arial"/>
-                <w:sz w:val="24"/>
-              </w:rPr>
-            </w:pPr>
-            <w:r>
-              <w:rPr>
-                <w:rFonts w:ascii="Arial" w:eastAsia="SimSun" w:hAnsi="Arial" w:cs="Arial"/>
-                <w:sz w:val="24"/>
+                <w:rFonts w:ascii="Times New Roman" w:eastAsia="SimSun" w:hAnsi="Times New Roman"/>
+                <w:sz w:val="22"/>
+                <w:szCs w:val="22"/>
+              </w:rPr>
+            </w:pPr>
+            <w:r>
+              <w:rPr>
+                <w:rFonts w:ascii="Times New Roman" w:eastAsia="SimSun" w:hAnsi="Times New Roman"/>
+                <w:sz w:val="22"/>
+                <w:szCs w:val="22"/>
               </w:rPr>
               <w:t>range2: 15 to 20</w:t>
             </w:r>
@@ -4142,50 +4476,36 @@
             <w:pPr>
               <w:jc w:val="left"/>
               <w:rPr>
-                <w:rFonts w:ascii="Arial" w:eastAsia="SimSun" w:hAnsi="Arial" w:cs="Arial"/>
-                <w:sz w:val="24"/>
-              </w:rPr>
-            </w:pPr>
-            <w:proofErr w:type="spellStart"/>
-            <w:r>
-              <w:rPr>
-                <w:rFonts w:ascii="Arial" w:eastAsia="SimSun" w:hAnsi="Arial" w:cs="Arial"/>
-                <w:sz w:val="24"/>
-              </w:rPr>
-              <w:t>range.lower</w:t>
-            </w:r>
-            <w:proofErr w:type="spellEnd"/>
-            <w:r>
-              <w:rPr>
-                <w:rFonts w:ascii="Arial" w:eastAsia="SimSun" w:hAnsi="Arial" w:cs="Arial"/>
-                <w:sz w:val="24"/>
-              </w:rPr>
-              <w:t xml:space="preserve"> = 0</w:t>
-            </w:r>
-          </w:p>
-          <w:p>
-            <w:pPr>
-              <w:jc w:val="left"/>
-              <w:rPr>
-                <w:rFonts w:ascii="Arial" w:eastAsia="SimSun" w:hAnsi="Arial" w:cs="Arial"/>
-                <w:sz w:val="24"/>
-              </w:rPr>
-            </w:pPr>
-            <w:proofErr w:type="spellStart"/>
-            <w:r>
-              <w:rPr>
-                <w:rFonts w:ascii="Arial" w:eastAsia="SimSun" w:hAnsi="Arial" w:cs="Arial"/>
-                <w:sz w:val="24"/>
-              </w:rPr>
-              <w:t>range.upper</w:t>
-            </w:r>
-            <w:proofErr w:type="spellEnd"/>
-            <w:r>
-              <w:rPr>
-                <w:rFonts w:ascii="Arial" w:eastAsia="SimSun" w:hAnsi="Arial" w:cs="Arial"/>
-                <w:sz w:val="24"/>
-              </w:rPr>
-              <w:t xml:space="preserve"> = 20</w:t>
+                <w:rFonts w:ascii="Times New Roman" w:eastAsia="SimSun" w:hAnsi="Times New Roman"/>
+                <w:sz w:val="22"/>
+                <w:szCs w:val="22"/>
+              </w:rPr>
+            </w:pPr>
+            <w:r>
+              <w:rPr>
+                <w:rFonts w:ascii="Times New Roman" w:eastAsia="SimSun" w:hAnsi="Times New Roman"/>
+                <w:sz w:val="22"/>
+                <w:szCs w:val="22"/>
+              </w:rPr>
+              <w:t>range.lower = 0</w:t>
+            </w:r>
+          </w:p>
+          <w:p>
+            <w:pPr>
+              <w:jc w:val="left"/>
+              <w:rPr>
+                <w:rFonts w:ascii="Times New Roman" w:eastAsia="SimSun" w:hAnsi="Times New Roman"/>
+                <w:sz w:val="22"/>
+                <w:szCs w:val="22"/>
+              </w:rPr>
+            </w:pPr>
+            <w:r>
+              <w:rPr>
+                <w:rFonts w:ascii="Times New Roman" w:eastAsia="SimSun" w:hAnsi="Times New Roman"/>
+                <w:sz w:val="22"/>
+                <w:szCs w:val="22"/>
+              </w:rPr>
+              <w:t>range.upper = 20</w:t>
             </w:r>
           </w:p>
         </w:tc>
@@ -4205,8 +4525,9 @@
             <w:pPr>
               <w:jc w:val="left"/>
               <w:rPr>
-                <w:rFonts w:ascii="Arial" w:eastAsia="SimSun" w:hAnsi="Arial" w:cs="Arial"/>
-                <w:sz w:val="24"/>
+                <w:rFonts w:ascii="Times New Roman" w:eastAsia="SimSun" w:hAnsi="Times New Roman"/>
+                <w:sz w:val="22"/>
+                <w:szCs w:val="22"/>
               </w:rPr>
             </w:pPr>
           </w:p>
@@ -4229,8 +4550,9 @@
             <w:pPr>
               <w:jc w:val="left"/>
               <w:rPr>
-                <w:rFonts w:ascii="Arial" w:eastAsia="SimSun" w:hAnsi="Arial" w:cs="Arial"/>
-                <w:sz w:val="24"/>
+                <w:rFonts w:ascii="Times New Roman" w:eastAsia="SimSun" w:hAnsi="Times New Roman"/>
+                <w:sz w:val="22"/>
+                <w:szCs w:val="22"/>
               </w:rPr>
             </w:pPr>
           </w:p>
@@ -4251,8 +4573,9 @@
             <w:pPr>
               <w:jc w:val="left"/>
               <w:rPr>
-                <w:rFonts w:ascii="Arial" w:eastAsia="SimSun" w:hAnsi="Arial" w:cs="Arial"/>
-                <w:sz w:val="24"/>
+                <w:rFonts w:ascii="Times New Roman" w:eastAsia="SimSun" w:hAnsi="Times New Roman"/>
+                <w:sz w:val="22"/>
+                <w:szCs w:val="22"/>
               </w:rPr>
             </w:pPr>
           </w:p>
@@ -4273,39 +4596,34 @@
             <w:pPr>
               <w:jc w:val="left"/>
               <w:rPr>
-                <w:rFonts w:ascii="Arial" w:eastAsia="SimSun" w:hAnsi="Arial" w:cs="Arial"/>
-                <w:sz w:val="24"/>
-              </w:rPr>
-            </w:pPr>
-            <w:proofErr w:type="spellStart"/>
-            <w:r>
-              <w:rPr>
-                <w:rFonts w:ascii="Arial" w:eastAsia="SimSun" w:hAnsi="Arial" w:cs="Arial"/>
-                <w:sz w:val="24"/>
-              </w:rPr>
-              <w:t>combineTestNull</w:t>
-            </w:r>
-            <w:proofErr w:type="spellEnd"/>
-            <w:r>
-              <w:rPr>
-                <w:rFonts w:ascii="Arial" w:eastAsia="SimSun" w:hAnsi="Arial" w:cs="Arial"/>
-                <w:sz w:val="24"/>
-              </w:rPr>
-              <w:t>()</w:t>
-            </w:r>
-          </w:p>
-          <w:p>
-            <w:pPr>
-              <w:jc w:val="left"/>
-              <w:rPr>
-                <w:rFonts w:ascii="Arial" w:eastAsia="SimSun" w:hAnsi="Arial" w:cs="Arial"/>
-                <w:sz w:val="24"/>
-              </w:rPr>
-            </w:pPr>
-            <w:r>
-              <w:rPr>
-                <w:rFonts w:ascii="Arial" w:eastAsia="SimSun" w:hAnsi="Arial" w:cs="Arial"/>
-                <w:sz w:val="24"/>
+                <w:rFonts w:ascii="Times New Roman" w:eastAsia="SimSun" w:hAnsi="Times New Roman"/>
+                <w:sz w:val="22"/>
+                <w:szCs w:val="22"/>
+              </w:rPr>
+            </w:pPr>
+            <w:r>
+              <w:rPr>
+                <w:rFonts w:ascii="Times New Roman" w:eastAsia="SimSun" w:hAnsi="Times New Roman"/>
+                <w:sz w:val="22"/>
+                <w:szCs w:val="22"/>
+              </w:rPr>
+              <w:t>combineTestNull()</w:t>
+            </w:r>
+          </w:p>
+          <w:p>
+            <w:pPr>
+              <w:jc w:val="left"/>
+              <w:rPr>
+                <w:rFonts w:ascii="Times New Roman" w:eastAsia="SimSun" w:hAnsi="Times New Roman"/>
+                <w:sz w:val="22"/>
+                <w:szCs w:val="22"/>
+              </w:rPr>
+            </w:pPr>
+            <w:r>
+              <w:rPr>
+                <w:rFonts w:ascii="Times New Roman" w:eastAsia="SimSun" w:hAnsi="Times New Roman"/>
+                <w:sz w:val="22"/>
+                <w:szCs w:val="22"/>
               </w:rPr>
               <w:t>Input: range1 = NULL</w:t>
             </w:r>
@@ -4314,14 +4632,16 @@
             <w:pPr>
               <w:jc w:val="left"/>
               <w:rPr>
-                <w:rFonts w:ascii="Arial" w:eastAsia="SimSun" w:hAnsi="Arial" w:cs="Arial"/>
-                <w:sz w:val="24"/>
-              </w:rPr>
-            </w:pPr>
-            <w:r>
-              <w:rPr>
-                <w:rFonts w:ascii="Arial" w:eastAsia="SimSun" w:hAnsi="Arial" w:cs="Arial"/>
-                <w:sz w:val="24"/>
+                <w:rFonts w:ascii="Times New Roman" w:eastAsia="SimSun" w:hAnsi="Times New Roman"/>
+                <w:sz w:val="22"/>
+                <w:szCs w:val="22"/>
+              </w:rPr>
+            </w:pPr>
+            <w:r>
+              <w:rPr>
+                <w:rFonts w:ascii="Times New Roman" w:eastAsia="SimSun" w:hAnsi="Times New Roman"/>
+                <w:sz w:val="22"/>
+                <w:szCs w:val="22"/>
               </w:rPr>
               <w:t>range2: 0 to 10</w:t>
             </w:r>
@@ -4343,50 +4663,36 @@
             <w:pPr>
               <w:jc w:val="left"/>
               <w:rPr>
-                <w:rFonts w:ascii="Arial" w:eastAsia="SimSun" w:hAnsi="Arial" w:cs="Arial"/>
-                <w:sz w:val="24"/>
-              </w:rPr>
-            </w:pPr>
-            <w:proofErr w:type="spellStart"/>
-            <w:r>
-              <w:rPr>
-                <w:rFonts w:ascii="Arial" w:eastAsia="SimSun" w:hAnsi="Arial" w:cs="Arial"/>
-                <w:sz w:val="24"/>
-              </w:rPr>
-              <w:t>range.lower</w:t>
-            </w:r>
-            <w:proofErr w:type="spellEnd"/>
-            <w:r>
-              <w:rPr>
-                <w:rFonts w:ascii="Arial" w:eastAsia="SimSun" w:hAnsi="Arial" w:cs="Arial"/>
-                <w:sz w:val="24"/>
-              </w:rPr>
-              <w:t xml:space="preserve"> = 0</w:t>
-            </w:r>
-          </w:p>
-          <w:p>
-            <w:pPr>
-              <w:jc w:val="left"/>
-              <w:rPr>
-                <w:rFonts w:ascii="Arial" w:eastAsia="SimSun" w:hAnsi="Arial" w:cs="Arial"/>
-                <w:sz w:val="24"/>
-              </w:rPr>
-            </w:pPr>
-            <w:proofErr w:type="spellStart"/>
-            <w:r>
-              <w:rPr>
-                <w:rFonts w:ascii="Arial" w:eastAsia="SimSun" w:hAnsi="Arial" w:cs="Arial"/>
-                <w:sz w:val="24"/>
-              </w:rPr>
-              <w:t>range.upper</w:t>
-            </w:r>
-            <w:proofErr w:type="spellEnd"/>
-            <w:r>
-              <w:rPr>
-                <w:rFonts w:ascii="Arial" w:eastAsia="SimSun" w:hAnsi="Arial" w:cs="Arial"/>
-                <w:sz w:val="24"/>
-              </w:rPr>
-              <w:t xml:space="preserve"> = 10</w:t>
+                <w:rFonts w:ascii="Times New Roman" w:eastAsia="SimSun" w:hAnsi="Times New Roman"/>
+                <w:sz w:val="22"/>
+                <w:szCs w:val="22"/>
+              </w:rPr>
+            </w:pPr>
+            <w:r>
+              <w:rPr>
+                <w:rFonts w:ascii="Times New Roman" w:eastAsia="SimSun" w:hAnsi="Times New Roman"/>
+                <w:sz w:val="22"/>
+                <w:szCs w:val="22"/>
+              </w:rPr>
+              <w:t>range.lower = 0</w:t>
+            </w:r>
+          </w:p>
+          <w:p>
+            <w:pPr>
+              <w:jc w:val="left"/>
+              <w:rPr>
+                <w:rFonts w:ascii="Times New Roman" w:eastAsia="SimSun" w:hAnsi="Times New Roman"/>
+                <w:sz w:val="22"/>
+                <w:szCs w:val="22"/>
+              </w:rPr>
+            </w:pPr>
+            <w:r>
+              <w:rPr>
+                <w:rFonts w:ascii="Times New Roman" w:eastAsia="SimSun" w:hAnsi="Times New Roman"/>
+                <w:sz w:val="22"/>
+                <w:szCs w:val="22"/>
+              </w:rPr>
+              <w:t>range.upper = 10</w:t>
             </w:r>
           </w:p>
         </w:tc>
@@ -4406,8 +4712,9 @@
             <w:pPr>
               <w:jc w:val="left"/>
               <w:rPr>
-                <w:rFonts w:ascii="Arial" w:eastAsia="SimSun" w:hAnsi="Arial" w:cs="Arial"/>
-                <w:sz w:val="24"/>
+                <w:rFonts w:ascii="Times New Roman" w:eastAsia="SimSun" w:hAnsi="Times New Roman"/>
+                <w:sz w:val="22"/>
+                <w:szCs w:val="22"/>
               </w:rPr>
             </w:pPr>
           </w:p>
@@ -4430,8 +4737,9 @@
             <w:pPr>
               <w:jc w:val="left"/>
               <w:rPr>
-                <w:rFonts w:ascii="Arial" w:eastAsia="SimSun" w:hAnsi="Arial" w:cs="Arial"/>
-                <w:sz w:val="24"/>
+                <w:rFonts w:ascii="Times New Roman" w:eastAsia="SimSun" w:hAnsi="Times New Roman"/>
+                <w:sz w:val="22"/>
+                <w:szCs w:val="22"/>
               </w:rPr>
             </w:pPr>
           </w:p>
@@ -4452,25 +4760,18 @@
             <w:pPr>
               <w:jc w:val="left"/>
               <w:rPr>
-                <w:rFonts w:ascii="Arial" w:eastAsia="SimSun" w:hAnsi="Arial" w:cs="Arial"/>
-                <w:sz w:val="24"/>
-              </w:rPr>
-            </w:pPr>
-            <w:proofErr w:type="spellStart"/>
-            <w:r>
-              <w:rPr>
-                <w:rFonts w:ascii="Arial" w:eastAsia="SimSun" w:hAnsi="Arial" w:cs="Arial"/>
-                <w:sz w:val="24"/>
-              </w:rPr>
-              <w:t>getLowerBound</w:t>
-            </w:r>
-            <w:proofErr w:type="spellEnd"/>
-            <w:r>
-              <w:rPr>
-                <w:rFonts w:ascii="Arial" w:eastAsia="SimSun" w:hAnsi="Arial" w:cs="Arial"/>
-                <w:sz w:val="24"/>
-              </w:rPr>
-              <w:t>()</w:t>
+                <w:rFonts w:ascii="Times New Roman" w:eastAsia="SimSun" w:hAnsi="Times New Roman"/>
+                <w:sz w:val="22"/>
+                <w:szCs w:val="22"/>
+              </w:rPr>
+            </w:pPr>
+            <w:r>
+              <w:rPr>
+                <w:rFonts w:ascii="Times New Roman" w:eastAsia="SimSun" w:hAnsi="Times New Roman"/>
+                <w:sz w:val="22"/>
+                <w:szCs w:val="22"/>
+              </w:rPr>
+              <w:t>getLowerBound()</w:t>
             </w:r>
           </w:p>
         </w:tc>
@@ -4490,39 +4791,34 @@
             <w:pPr>
               <w:jc w:val="left"/>
               <w:rPr>
-                <w:rFonts w:ascii="Arial" w:eastAsia="SimSun" w:hAnsi="Arial" w:cs="Arial"/>
-                <w:sz w:val="24"/>
-              </w:rPr>
-            </w:pPr>
-            <w:proofErr w:type="spellStart"/>
-            <w:r>
-              <w:rPr>
-                <w:rFonts w:ascii="Arial" w:eastAsia="SimSun" w:hAnsi="Arial" w:cs="Arial"/>
-                <w:sz w:val="24"/>
-              </w:rPr>
-              <w:t>getLowerBoundTest</w:t>
-            </w:r>
-            <w:proofErr w:type="spellEnd"/>
-            <w:r>
-              <w:rPr>
-                <w:rFonts w:ascii="Arial" w:eastAsia="SimSun" w:hAnsi="Arial" w:cs="Arial"/>
-                <w:sz w:val="24"/>
-              </w:rPr>
-              <w:t>()</w:t>
-            </w:r>
-          </w:p>
-          <w:p>
-            <w:pPr>
-              <w:jc w:val="left"/>
-              <w:rPr>
-                <w:rFonts w:ascii="Arial" w:eastAsia="SimSun" w:hAnsi="Arial" w:cs="Arial"/>
-                <w:sz w:val="24"/>
-              </w:rPr>
-            </w:pPr>
-            <w:r>
-              <w:rPr>
-                <w:rFonts w:ascii="Arial" w:eastAsia="SimSun" w:hAnsi="Arial" w:cs="Arial"/>
-                <w:sz w:val="24"/>
+                <w:rFonts w:ascii="Times New Roman" w:eastAsia="SimSun" w:hAnsi="Times New Roman"/>
+                <w:sz w:val="22"/>
+                <w:szCs w:val="22"/>
+              </w:rPr>
+            </w:pPr>
+            <w:r>
+              <w:rPr>
+                <w:rFonts w:ascii="Times New Roman" w:eastAsia="SimSun" w:hAnsi="Times New Roman"/>
+                <w:sz w:val="22"/>
+                <w:szCs w:val="22"/>
+              </w:rPr>
+              <w:t>getLowerBoundTest()</w:t>
+            </w:r>
+          </w:p>
+          <w:p>
+            <w:pPr>
+              <w:jc w:val="left"/>
+              <w:rPr>
+                <w:rFonts w:ascii="Times New Roman" w:eastAsia="SimSun" w:hAnsi="Times New Roman"/>
+                <w:sz w:val="22"/>
+                <w:szCs w:val="22"/>
+              </w:rPr>
+            </w:pPr>
+            <w:r>
+              <w:rPr>
+                <w:rFonts w:ascii="Times New Roman" w:eastAsia="SimSun" w:hAnsi="Times New Roman"/>
+                <w:sz w:val="22"/>
+                <w:szCs w:val="22"/>
               </w:rPr>
               <w:t>Input: Range = -10 to 10</w:t>
             </w:r>
@@ -4544,14 +4840,16 @@
             <w:pPr>
               <w:jc w:val="left"/>
               <w:rPr>
-                <w:rFonts w:ascii="Arial" w:eastAsia="SimSun" w:hAnsi="Arial" w:cs="Arial"/>
-                <w:sz w:val="24"/>
-              </w:rPr>
-            </w:pPr>
-            <w:r>
-              <w:rPr>
-                <w:rFonts w:ascii="Arial" w:eastAsia="SimSun" w:hAnsi="Arial" w:cs="Arial"/>
-                <w:sz w:val="24"/>
+                <w:rFonts w:ascii="Times New Roman" w:eastAsia="SimSun" w:hAnsi="Times New Roman"/>
+                <w:sz w:val="22"/>
+                <w:szCs w:val="22"/>
+              </w:rPr>
+            </w:pPr>
+            <w:r>
+              <w:rPr>
+                <w:rFonts w:ascii="Times New Roman" w:eastAsia="SimSun" w:hAnsi="Times New Roman"/>
+                <w:sz w:val="22"/>
+                <w:szCs w:val="22"/>
               </w:rPr>
               <w:t>-10</w:t>
             </w:r>
@@ -4573,8 +4871,9 @@
             <w:pPr>
               <w:jc w:val="left"/>
               <w:rPr>
-                <w:rFonts w:ascii="Arial" w:eastAsia="SimSun" w:hAnsi="Arial" w:cs="Arial"/>
-                <w:sz w:val="24"/>
+                <w:rFonts w:ascii="Times New Roman" w:eastAsia="SimSun" w:hAnsi="Times New Roman"/>
+                <w:sz w:val="22"/>
+                <w:szCs w:val="22"/>
               </w:rPr>
             </w:pPr>
           </w:p>
@@ -4597,8 +4896,9 @@
             <w:pPr>
               <w:jc w:val="left"/>
               <w:rPr>
-                <w:rFonts w:ascii="Arial" w:eastAsia="SimSun" w:hAnsi="Arial" w:cs="Arial"/>
-                <w:sz w:val="24"/>
+                <w:rFonts w:ascii="Times New Roman" w:eastAsia="SimSun" w:hAnsi="Times New Roman"/>
+                <w:sz w:val="22"/>
+                <w:szCs w:val="22"/>
               </w:rPr>
             </w:pPr>
           </w:p>
@@ -4619,25 +4919,18 @@
             <w:pPr>
               <w:jc w:val="left"/>
               <w:rPr>
-                <w:rFonts w:ascii="Arial" w:eastAsia="SimSun" w:hAnsi="Arial" w:cs="Arial"/>
-                <w:sz w:val="24"/>
-              </w:rPr>
-            </w:pPr>
-            <w:proofErr w:type="spellStart"/>
-            <w:r>
-              <w:rPr>
-                <w:rFonts w:ascii="Arial" w:eastAsia="SimSun" w:hAnsi="Arial" w:cs="Arial"/>
-                <w:sz w:val="24"/>
-              </w:rPr>
-              <w:t>getUpperBound</w:t>
-            </w:r>
-            <w:proofErr w:type="spellEnd"/>
-            <w:r>
-              <w:rPr>
-                <w:rFonts w:ascii="Arial" w:eastAsia="SimSun" w:hAnsi="Arial" w:cs="Arial"/>
-                <w:sz w:val="24"/>
-              </w:rPr>
-              <w:t>()</w:t>
+                <w:rFonts w:ascii="Times New Roman" w:eastAsia="SimSun" w:hAnsi="Times New Roman"/>
+                <w:sz w:val="22"/>
+                <w:szCs w:val="22"/>
+              </w:rPr>
+            </w:pPr>
+            <w:r>
+              <w:rPr>
+                <w:rFonts w:ascii="Times New Roman" w:eastAsia="SimSun" w:hAnsi="Times New Roman"/>
+                <w:sz w:val="22"/>
+                <w:szCs w:val="22"/>
+              </w:rPr>
+              <w:t>getUpperBound()</w:t>
             </w:r>
           </w:p>
         </w:tc>
@@ -4657,39 +4950,34 @@
             <w:pPr>
               <w:jc w:val="left"/>
               <w:rPr>
-                <w:rFonts w:ascii="Arial" w:eastAsia="SimSun" w:hAnsi="Arial" w:cs="Arial"/>
-                <w:sz w:val="24"/>
-              </w:rPr>
-            </w:pPr>
-            <w:proofErr w:type="spellStart"/>
-            <w:r>
-              <w:rPr>
-                <w:rFonts w:ascii="Arial" w:eastAsia="SimSun" w:hAnsi="Arial" w:cs="Arial"/>
-                <w:sz w:val="24"/>
-              </w:rPr>
-              <w:t>getUpperBoundTest</w:t>
-            </w:r>
-            <w:proofErr w:type="spellEnd"/>
-            <w:r>
-              <w:rPr>
-                <w:rFonts w:ascii="Arial" w:eastAsia="SimSun" w:hAnsi="Arial" w:cs="Arial"/>
-                <w:sz w:val="24"/>
-              </w:rPr>
-              <w:t>()</w:t>
-            </w:r>
-          </w:p>
-          <w:p>
-            <w:pPr>
-              <w:jc w:val="left"/>
-              <w:rPr>
-                <w:rFonts w:ascii="Arial" w:eastAsia="SimSun" w:hAnsi="Arial" w:cs="Arial"/>
-                <w:sz w:val="24"/>
-              </w:rPr>
-            </w:pPr>
-            <w:r>
-              <w:rPr>
-                <w:rFonts w:ascii="Arial" w:eastAsia="SimSun" w:hAnsi="Arial" w:cs="Arial"/>
-                <w:sz w:val="24"/>
+                <w:rFonts w:ascii="Times New Roman" w:eastAsia="SimSun" w:hAnsi="Times New Roman"/>
+                <w:sz w:val="22"/>
+                <w:szCs w:val="22"/>
+              </w:rPr>
+            </w:pPr>
+            <w:r>
+              <w:rPr>
+                <w:rFonts w:ascii="Times New Roman" w:eastAsia="SimSun" w:hAnsi="Times New Roman"/>
+                <w:sz w:val="22"/>
+                <w:szCs w:val="22"/>
+              </w:rPr>
+              <w:t>getUpperBoundTest()</w:t>
+            </w:r>
+          </w:p>
+          <w:p>
+            <w:pPr>
+              <w:jc w:val="left"/>
+              <w:rPr>
+                <w:rFonts w:ascii="Times New Roman" w:eastAsia="SimSun" w:hAnsi="Times New Roman"/>
+                <w:sz w:val="22"/>
+                <w:szCs w:val="22"/>
+              </w:rPr>
+            </w:pPr>
+            <w:r>
+              <w:rPr>
+                <w:rFonts w:ascii="Times New Roman" w:eastAsia="SimSun" w:hAnsi="Times New Roman"/>
+                <w:sz w:val="22"/>
+                <w:szCs w:val="22"/>
               </w:rPr>
               <w:t>Input: Range = -10 to 10</w:t>
             </w:r>
@@ -4711,14 +4999,16 @@
             <w:pPr>
               <w:jc w:val="left"/>
               <w:rPr>
-                <w:rFonts w:ascii="Arial" w:eastAsia="SimSun" w:hAnsi="Arial" w:cs="Arial"/>
-                <w:sz w:val="24"/>
-              </w:rPr>
-            </w:pPr>
-            <w:r>
-              <w:rPr>
-                <w:rFonts w:ascii="Arial" w:eastAsia="SimSun" w:hAnsi="Arial" w:cs="Arial"/>
-                <w:sz w:val="24"/>
+                <w:rFonts w:ascii="Times New Roman" w:eastAsia="SimSun" w:hAnsi="Times New Roman"/>
+                <w:sz w:val="22"/>
+                <w:szCs w:val="22"/>
+              </w:rPr>
+            </w:pPr>
+            <w:r>
+              <w:rPr>
+                <w:rFonts w:ascii="Times New Roman" w:eastAsia="SimSun" w:hAnsi="Times New Roman"/>
+                <w:sz w:val="22"/>
+                <w:szCs w:val="22"/>
               </w:rPr>
               <w:t>10</w:t>
             </w:r>
@@ -4740,8 +5030,9 @@
             <w:pPr>
               <w:jc w:val="left"/>
               <w:rPr>
-                <w:rFonts w:ascii="Arial" w:eastAsia="SimSun" w:hAnsi="Arial" w:cs="Arial"/>
-                <w:sz w:val="24"/>
+                <w:rFonts w:ascii="Times New Roman" w:eastAsia="SimSun" w:hAnsi="Times New Roman"/>
+                <w:sz w:val="22"/>
+                <w:szCs w:val="22"/>
               </w:rPr>
             </w:pPr>
           </w:p>
@@ -4764,8 +5055,9 @@
             <w:pPr>
               <w:jc w:val="left"/>
               <w:rPr>
-                <w:rFonts w:ascii="Arial" w:eastAsia="SimSun" w:hAnsi="Arial" w:cs="Arial"/>
-                <w:sz w:val="24"/>
+                <w:rFonts w:ascii="Times New Roman" w:eastAsia="SimSun" w:hAnsi="Times New Roman"/>
+                <w:sz w:val="22"/>
+                <w:szCs w:val="22"/>
               </w:rPr>
             </w:pPr>
           </w:p>
@@ -4786,14 +5078,16 @@
             <w:pPr>
               <w:jc w:val="left"/>
               <w:rPr>
-                <w:rFonts w:ascii="Arial" w:eastAsia="SimSun" w:hAnsi="Arial" w:cs="Arial"/>
-                <w:sz w:val="24"/>
-              </w:rPr>
-            </w:pPr>
-            <w:r>
-              <w:rPr>
-                <w:rFonts w:ascii="Arial" w:eastAsia="SimSun" w:hAnsi="Arial" w:cs="Arial"/>
-                <w:sz w:val="24"/>
+                <w:rFonts w:ascii="Times New Roman" w:eastAsia="SimSun" w:hAnsi="Times New Roman"/>
+                <w:sz w:val="22"/>
+                <w:szCs w:val="22"/>
+              </w:rPr>
+            </w:pPr>
+            <w:r>
+              <w:rPr>
+                <w:rFonts w:ascii="Times New Roman" w:eastAsia="SimSun" w:hAnsi="Times New Roman"/>
+                <w:sz w:val="22"/>
+                <w:szCs w:val="22"/>
               </w:rPr>
               <w:t>constrain(double value)</w:t>
             </w:r>
@@ -4815,39 +5109,34 @@
             <w:pPr>
               <w:jc w:val="left"/>
               <w:rPr>
-                <w:rFonts w:ascii="Arial" w:eastAsia="SimSun" w:hAnsi="Arial" w:cs="Arial"/>
-                <w:sz w:val="24"/>
-              </w:rPr>
-            </w:pPr>
-            <w:proofErr w:type="spellStart"/>
-            <w:r>
-              <w:rPr>
-                <w:rFonts w:ascii="Arial" w:eastAsia="SimSun" w:hAnsi="Arial" w:cs="Arial"/>
-                <w:sz w:val="24"/>
-              </w:rPr>
-              <w:t>constrainTestInsideRange</w:t>
-            </w:r>
-            <w:proofErr w:type="spellEnd"/>
-            <w:r>
-              <w:rPr>
-                <w:rFonts w:ascii="Arial" w:eastAsia="SimSun" w:hAnsi="Arial" w:cs="Arial"/>
-                <w:sz w:val="24"/>
-              </w:rPr>
-              <w:t>()</w:t>
-            </w:r>
-          </w:p>
-          <w:p>
-            <w:pPr>
-              <w:jc w:val="left"/>
-              <w:rPr>
-                <w:rFonts w:ascii="Arial" w:eastAsia="SimSun" w:hAnsi="Arial" w:cs="Arial"/>
-                <w:sz w:val="24"/>
-              </w:rPr>
-            </w:pPr>
-            <w:r>
-              <w:rPr>
-                <w:rFonts w:ascii="Arial" w:eastAsia="SimSun" w:hAnsi="Arial" w:cs="Arial"/>
-                <w:sz w:val="24"/>
+                <w:rFonts w:ascii="Times New Roman" w:eastAsia="SimSun" w:hAnsi="Times New Roman"/>
+                <w:sz w:val="22"/>
+                <w:szCs w:val="22"/>
+              </w:rPr>
+            </w:pPr>
+            <w:r>
+              <w:rPr>
+                <w:rFonts w:ascii="Times New Roman" w:eastAsia="SimSun" w:hAnsi="Times New Roman"/>
+                <w:sz w:val="22"/>
+                <w:szCs w:val="22"/>
+              </w:rPr>
+              <w:t>constrainTestInsideRange()</w:t>
+            </w:r>
+          </w:p>
+          <w:p>
+            <w:pPr>
+              <w:jc w:val="left"/>
+              <w:rPr>
+                <w:rFonts w:ascii="Times New Roman" w:eastAsia="SimSun" w:hAnsi="Times New Roman"/>
+                <w:sz w:val="22"/>
+                <w:szCs w:val="22"/>
+              </w:rPr>
+            </w:pPr>
+            <w:r>
+              <w:rPr>
+                <w:rFonts w:ascii="Times New Roman" w:eastAsia="SimSun" w:hAnsi="Times New Roman"/>
+                <w:sz w:val="22"/>
+                <w:szCs w:val="22"/>
               </w:rPr>
               <w:t>Input: value = 3, Range = 2 to 7</w:t>
             </w:r>
@@ -4869,14 +5158,16 @@
             <w:pPr>
               <w:jc w:val="left"/>
               <w:rPr>
-                <w:rFonts w:ascii="Arial" w:eastAsia="SimSun" w:hAnsi="Arial" w:cs="Arial"/>
-                <w:sz w:val="24"/>
-              </w:rPr>
-            </w:pPr>
-            <w:r>
-              <w:rPr>
-                <w:rFonts w:ascii="Arial" w:eastAsia="SimSun" w:hAnsi="Arial" w:cs="Arial"/>
-                <w:sz w:val="24"/>
+                <w:rFonts w:ascii="Times New Roman" w:eastAsia="SimSun" w:hAnsi="Times New Roman"/>
+                <w:sz w:val="22"/>
+                <w:szCs w:val="22"/>
+              </w:rPr>
+            </w:pPr>
+            <w:r>
+              <w:rPr>
+                <w:rFonts w:ascii="Times New Roman" w:eastAsia="SimSun" w:hAnsi="Times New Roman"/>
+                <w:sz w:val="22"/>
+                <w:szCs w:val="22"/>
               </w:rPr>
               <w:t>3</w:t>
             </w:r>
@@ -4898,8 +5189,9 @@
             <w:pPr>
               <w:jc w:val="left"/>
               <w:rPr>
-                <w:rFonts w:ascii="Arial" w:eastAsia="SimSun" w:hAnsi="Arial" w:cs="Arial"/>
-                <w:sz w:val="24"/>
+                <w:rFonts w:ascii="Times New Roman" w:eastAsia="SimSun" w:hAnsi="Times New Roman"/>
+                <w:sz w:val="22"/>
+                <w:szCs w:val="22"/>
               </w:rPr>
             </w:pPr>
           </w:p>
@@ -4922,8 +5214,9 @@
             <w:pPr>
               <w:jc w:val="left"/>
               <w:rPr>
-                <w:rFonts w:ascii="Arial" w:eastAsia="SimSun" w:hAnsi="Arial" w:cs="Arial"/>
-                <w:sz w:val="24"/>
+                <w:rFonts w:ascii="Times New Roman" w:eastAsia="SimSun" w:hAnsi="Times New Roman"/>
+                <w:sz w:val="22"/>
+                <w:szCs w:val="22"/>
               </w:rPr>
             </w:pPr>
           </w:p>
@@ -4944,8 +5237,9 @@
             <w:pPr>
               <w:jc w:val="left"/>
               <w:rPr>
-                <w:rFonts w:ascii="Arial" w:eastAsia="SimSun" w:hAnsi="Arial" w:cs="Arial"/>
-                <w:sz w:val="24"/>
+                <w:rFonts w:ascii="Times New Roman" w:eastAsia="SimSun" w:hAnsi="Times New Roman"/>
+                <w:sz w:val="22"/>
+                <w:szCs w:val="22"/>
               </w:rPr>
             </w:pPr>
           </w:p>
@@ -4966,39 +5260,34 @@
             <w:pPr>
               <w:jc w:val="left"/>
               <w:rPr>
-                <w:rFonts w:ascii="Arial" w:eastAsia="SimSun" w:hAnsi="Arial" w:cs="Arial"/>
-                <w:sz w:val="24"/>
-              </w:rPr>
-            </w:pPr>
-            <w:proofErr w:type="spellStart"/>
-            <w:r>
-              <w:rPr>
-                <w:rFonts w:ascii="Arial" w:eastAsia="SimSun" w:hAnsi="Arial" w:cs="Arial"/>
-                <w:sz w:val="24"/>
-              </w:rPr>
-              <w:t>constrainTestOutsideRangeAbove</w:t>
-            </w:r>
-            <w:proofErr w:type="spellEnd"/>
-            <w:r>
-              <w:rPr>
-                <w:rFonts w:ascii="Arial" w:eastAsia="SimSun" w:hAnsi="Arial" w:cs="Arial"/>
-                <w:sz w:val="24"/>
-              </w:rPr>
-              <w:t>()</w:t>
-            </w:r>
-          </w:p>
-          <w:p>
-            <w:pPr>
-              <w:jc w:val="left"/>
-              <w:rPr>
-                <w:rFonts w:ascii="Arial" w:eastAsia="SimSun" w:hAnsi="Arial" w:cs="Arial"/>
-                <w:sz w:val="24"/>
-              </w:rPr>
-            </w:pPr>
-            <w:r>
-              <w:rPr>
-                <w:rFonts w:ascii="Arial" w:eastAsia="SimSun" w:hAnsi="Arial" w:cs="Arial"/>
-                <w:sz w:val="24"/>
+                <w:rFonts w:ascii="Times New Roman" w:eastAsia="SimSun" w:hAnsi="Times New Roman"/>
+                <w:sz w:val="22"/>
+                <w:szCs w:val="22"/>
+              </w:rPr>
+            </w:pPr>
+            <w:r>
+              <w:rPr>
+                <w:rFonts w:ascii="Times New Roman" w:eastAsia="SimSun" w:hAnsi="Times New Roman"/>
+                <w:sz w:val="22"/>
+                <w:szCs w:val="22"/>
+              </w:rPr>
+              <w:t>constrainTestOutsideRangeAbove()</w:t>
+            </w:r>
+          </w:p>
+          <w:p>
+            <w:pPr>
+              <w:jc w:val="left"/>
+              <w:rPr>
+                <w:rFonts w:ascii="Times New Roman" w:eastAsia="SimSun" w:hAnsi="Times New Roman"/>
+                <w:sz w:val="22"/>
+                <w:szCs w:val="22"/>
+              </w:rPr>
+            </w:pPr>
+            <w:r>
+              <w:rPr>
+                <w:rFonts w:ascii="Times New Roman" w:eastAsia="SimSun" w:hAnsi="Times New Roman"/>
+                <w:sz w:val="22"/>
+                <w:szCs w:val="22"/>
               </w:rPr>
               <w:t>Input: value = 8, Range = 2 to 7</w:t>
             </w:r>
@@ -5020,14 +5309,16 @@
             <w:pPr>
               <w:jc w:val="left"/>
               <w:rPr>
-                <w:rFonts w:ascii="Arial" w:eastAsia="SimSun" w:hAnsi="Arial" w:cs="Arial"/>
-                <w:sz w:val="24"/>
-              </w:rPr>
-            </w:pPr>
-            <w:r>
-              <w:rPr>
-                <w:rFonts w:ascii="Arial" w:eastAsia="SimSun" w:hAnsi="Arial" w:cs="Arial"/>
-                <w:sz w:val="24"/>
+                <w:rFonts w:ascii="Times New Roman" w:eastAsia="SimSun" w:hAnsi="Times New Roman"/>
+                <w:sz w:val="22"/>
+                <w:szCs w:val="22"/>
+              </w:rPr>
+            </w:pPr>
+            <w:r>
+              <w:rPr>
+                <w:rFonts w:ascii="Times New Roman" w:eastAsia="SimSun" w:hAnsi="Times New Roman"/>
+                <w:sz w:val="22"/>
+                <w:szCs w:val="22"/>
               </w:rPr>
               <w:t>7</w:t>
             </w:r>
@@ -5049,8 +5340,9 @@
             <w:pPr>
               <w:jc w:val="left"/>
               <w:rPr>
-                <w:rFonts w:ascii="Arial" w:eastAsia="SimSun" w:hAnsi="Arial" w:cs="Arial"/>
-                <w:sz w:val="24"/>
+                <w:rFonts w:ascii="Times New Roman" w:eastAsia="SimSun" w:hAnsi="Times New Roman"/>
+                <w:sz w:val="22"/>
+                <w:szCs w:val="22"/>
               </w:rPr>
             </w:pPr>
           </w:p>
@@ -5073,8 +5365,9 @@
             <w:pPr>
               <w:jc w:val="left"/>
               <w:rPr>
-                <w:rFonts w:ascii="Arial" w:eastAsia="SimSun" w:hAnsi="Arial" w:cs="Arial"/>
-                <w:sz w:val="24"/>
+                <w:rFonts w:ascii="Times New Roman" w:eastAsia="SimSun" w:hAnsi="Times New Roman"/>
+                <w:sz w:val="22"/>
+                <w:szCs w:val="22"/>
               </w:rPr>
             </w:pPr>
           </w:p>
@@ -5095,8 +5388,9 @@
             <w:pPr>
               <w:jc w:val="left"/>
               <w:rPr>
-                <w:rFonts w:ascii="Arial" w:eastAsia="SimSun" w:hAnsi="Arial" w:cs="Arial"/>
-                <w:sz w:val="24"/>
+                <w:rFonts w:ascii="Times New Roman" w:eastAsia="SimSun" w:hAnsi="Times New Roman"/>
+                <w:sz w:val="22"/>
+                <w:szCs w:val="22"/>
               </w:rPr>
             </w:pPr>
           </w:p>
@@ -5117,41 +5411,35 @@
             <w:pPr>
               <w:jc w:val="left"/>
               <w:rPr>
-                <w:rFonts w:ascii="Arial" w:eastAsia="SimSun" w:hAnsi="Arial" w:cs="Arial"/>
-                <w:sz w:val="24"/>
-              </w:rPr>
-            </w:pPr>
-            <w:proofErr w:type="spellStart"/>
-            <w:r>
-              <w:rPr>
-                <w:rFonts w:ascii="Arial" w:eastAsia="SimSun" w:hAnsi="Arial" w:cs="Arial"/>
-                <w:sz w:val="24"/>
-              </w:rPr>
-              <w:t>constrainTestOutsideRangeBelow</w:t>
-            </w:r>
-            <w:proofErr w:type="spellEnd"/>
-            <w:r>
-              <w:rPr>
-                <w:rFonts w:ascii="Arial" w:eastAsia="SimSun" w:hAnsi="Arial" w:cs="Arial"/>
-                <w:sz w:val="24"/>
-              </w:rPr>
-              <w:t>()</w:t>
-            </w:r>
-          </w:p>
-          <w:p>
-            <w:pPr>
-              <w:jc w:val="left"/>
-              <w:rPr>
-                <w:rFonts w:ascii="Arial" w:eastAsia="SimSun" w:hAnsi="Arial" w:cs="Arial"/>
-                <w:sz w:val="24"/>
-              </w:rPr>
-            </w:pPr>
-            <w:r>
-              <w:rPr>
-                <w:rFonts w:ascii="Arial" w:eastAsia="SimSun" w:hAnsi="Arial" w:cs="Arial"/>
-                <w:sz w:val="24"/>
-              </w:rPr>
-              <w:lastRenderedPageBreak/>
+                <w:rFonts w:ascii="Times New Roman" w:eastAsia="SimSun" w:hAnsi="Times New Roman"/>
+                <w:sz w:val="22"/>
+                <w:szCs w:val="22"/>
+              </w:rPr>
+            </w:pPr>
+            <w:r>
+              <w:rPr>
+                <w:rFonts w:ascii="Times New Roman" w:eastAsia="SimSun" w:hAnsi="Times New Roman"/>
+                <w:sz w:val="22"/>
+                <w:szCs w:val="22"/>
+              </w:rPr>
+              <w:t>constrainTestOutsideRangeBelow()</w:t>
+            </w:r>
+          </w:p>
+          <w:p>
+            <w:pPr>
+              <w:jc w:val="left"/>
+              <w:rPr>
+                <w:rFonts w:ascii="Times New Roman" w:eastAsia="SimSun" w:hAnsi="Times New Roman"/>
+                <w:sz w:val="22"/>
+                <w:szCs w:val="22"/>
+              </w:rPr>
+            </w:pPr>
+            <w:r>
+              <w:rPr>
+                <w:rFonts w:ascii="Times New Roman" w:eastAsia="SimSun" w:hAnsi="Times New Roman"/>
+                <w:sz w:val="22"/>
+                <w:szCs w:val="22"/>
+              </w:rPr>
               <w:t>Input: value = 1, Range = 2 to 7</w:t>
             </w:r>
           </w:p>
@@ -5172,16 +5460,17 @@
             <w:pPr>
               <w:jc w:val="left"/>
               <w:rPr>
-                <w:rFonts w:ascii="Arial" w:eastAsia="SimSun" w:hAnsi="Arial" w:cs="Arial"/>
-                <w:sz w:val="24"/>
-              </w:rPr>
-            </w:pPr>
-            <w:r>
-              <w:rPr>
-                <w:rFonts w:ascii="Arial" w:eastAsia="SimSun" w:hAnsi="Arial" w:cs="Arial"/>
-                <w:sz w:val="24"/>
-              </w:rPr>
-              <w:lastRenderedPageBreak/>
+                <w:rFonts w:ascii="Times New Roman" w:eastAsia="SimSun" w:hAnsi="Times New Roman"/>
+                <w:sz w:val="22"/>
+                <w:szCs w:val="22"/>
+              </w:rPr>
+            </w:pPr>
+            <w:r>
+              <w:rPr>
+                <w:rFonts w:ascii="Times New Roman" w:eastAsia="SimSun" w:hAnsi="Times New Roman"/>
+                <w:sz w:val="22"/>
+                <w:szCs w:val="22"/>
+              </w:rPr>
               <w:t>2</w:t>
             </w:r>
           </w:p>
@@ -5202,8 +5491,9 @@
             <w:pPr>
               <w:jc w:val="left"/>
               <w:rPr>
-                <w:rFonts w:ascii="Arial" w:eastAsia="SimSun" w:hAnsi="Arial" w:cs="Arial"/>
-                <w:sz w:val="24"/>
+                <w:rFonts w:ascii="Times New Roman" w:eastAsia="SimSun" w:hAnsi="Times New Roman"/>
+                <w:sz w:val="22"/>
+                <w:szCs w:val="22"/>
               </w:rPr>
             </w:pPr>
           </w:p>
@@ -5226,8 +5516,9 @@
             <w:pPr>
               <w:jc w:val="left"/>
               <w:rPr>
-                <w:rFonts w:ascii="Arial" w:eastAsia="SimSun" w:hAnsi="Arial" w:cs="Arial"/>
-                <w:sz w:val="24"/>
+                <w:rFonts w:ascii="Times New Roman" w:eastAsia="SimSun" w:hAnsi="Times New Roman"/>
+                <w:sz w:val="22"/>
+                <w:szCs w:val="22"/>
               </w:rPr>
             </w:pPr>
           </w:p>
@@ -5248,8 +5539,9 @@
             <w:pPr>
               <w:jc w:val="left"/>
               <w:rPr>
-                <w:rFonts w:ascii="Arial" w:eastAsia="SimSun" w:hAnsi="Arial" w:cs="Arial"/>
-                <w:sz w:val="24"/>
+                <w:rFonts w:ascii="Times New Roman" w:eastAsia="SimSun" w:hAnsi="Times New Roman"/>
+                <w:sz w:val="22"/>
+                <w:szCs w:val="22"/>
               </w:rPr>
             </w:pPr>
           </w:p>
@@ -5270,39 +5562,34 @@
             <w:pPr>
               <w:jc w:val="left"/>
               <w:rPr>
-                <w:rFonts w:ascii="Arial" w:eastAsia="SimSun" w:hAnsi="Arial" w:cs="Arial"/>
-                <w:sz w:val="24"/>
-              </w:rPr>
-            </w:pPr>
-            <w:proofErr w:type="spellStart"/>
-            <w:r>
-              <w:rPr>
-                <w:rFonts w:ascii="Arial" w:eastAsia="SimSun" w:hAnsi="Arial" w:cs="Arial"/>
-                <w:sz w:val="24"/>
-              </w:rPr>
-              <w:t>constrainTestOnLower</w:t>
-            </w:r>
-            <w:proofErr w:type="spellEnd"/>
-            <w:r>
-              <w:rPr>
-                <w:rFonts w:ascii="Arial" w:eastAsia="SimSun" w:hAnsi="Arial" w:cs="Arial"/>
-                <w:sz w:val="24"/>
-              </w:rPr>
-              <w:t>()</w:t>
-            </w:r>
-          </w:p>
-          <w:p>
-            <w:pPr>
-              <w:jc w:val="left"/>
-              <w:rPr>
-                <w:rFonts w:ascii="Arial" w:eastAsia="SimSun" w:hAnsi="Arial" w:cs="Arial"/>
-                <w:sz w:val="24"/>
-              </w:rPr>
-            </w:pPr>
-            <w:r>
-              <w:rPr>
-                <w:rFonts w:ascii="Arial" w:eastAsia="SimSun" w:hAnsi="Arial" w:cs="Arial"/>
-                <w:sz w:val="24"/>
+                <w:rFonts w:ascii="Times New Roman" w:eastAsia="SimSun" w:hAnsi="Times New Roman"/>
+                <w:sz w:val="22"/>
+                <w:szCs w:val="22"/>
+              </w:rPr>
+            </w:pPr>
+            <w:r>
+              <w:rPr>
+                <w:rFonts w:ascii="Times New Roman" w:eastAsia="SimSun" w:hAnsi="Times New Roman"/>
+                <w:sz w:val="22"/>
+                <w:szCs w:val="22"/>
+              </w:rPr>
+              <w:t>constrainTestOnLower()</w:t>
+            </w:r>
+          </w:p>
+          <w:p>
+            <w:pPr>
+              <w:jc w:val="left"/>
+              <w:rPr>
+                <w:rFonts w:ascii="Times New Roman" w:eastAsia="SimSun" w:hAnsi="Times New Roman"/>
+                <w:sz w:val="22"/>
+                <w:szCs w:val="22"/>
+              </w:rPr>
+            </w:pPr>
+            <w:r>
+              <w:rPr>
+                <w:rFonts w:ascii="Times New Roman" w:eastAsia="SimSun" w:hAnsi="Times New Roman"/>
+                <w:sz w:val="22"/>
+                <w:szCs w:val="22"/>
               </w:rPr>
               <w:t>Input: value = 2, Range = 2 to 7</w:t>
             </w:r>
@@ -5324,14 +5611,16 @@
             <w:pPr>
               <w:jc w:val="left"/>
               <w:rPr>
-                <w:rFonts w:ascii="Arial" w:eastAsia="SimSun" w:hAnsi="Arial" w:cs="Arial"/>
-                <w:sz w:val="24"/>
-              </w:rPr>
-            </w:pPr>
-            <w:r>
-              <w:rPr>
-                <w:rFonts w:ascii="Arial" w:eastAsia="SimSun" w:hAnsi="Arial" w:cs="Arial"/>
-                <w:sz w:val="24"/>
+                <w:rFonts w:ascii="Times New Roman" w:eastAsia="SimSun" w:hAnsi="Times New Roman"/>
+                <w:sz w:val="22"/>
+                <w:szCs w:val="22"/>
+              </w:rPr>
+            </w:pPr>
+            <w:r>
+              <w:rPr>
+                <w:rFonts w:ascii="Times New Roman" w:eastAsia="SimSun" w:hAnsi="Times New Roman"/>
+                <w:sz w:val="22"/>
+                <w:szCs w:val="22"/>
               </w:rPr>
               <w:t>2</w:t>
             </w:r>
@@ -5353,8 +5642,9 @@
             <w:pPr>
               <w:jc w:val="left"/>
               <w:rPr>
-                <w:rFonts w:ascii="Arial" w:eastAsia="SimSun" w:hAnsi="Arial" w:cs="Arial"/>
-                <w:sz w:val="24"/>
+                <w:rFonts w:ascii="Times New Roman" w:eastAsia="SimSun" w:hAnsi="Times New Roman"/>
+                <w:sz w:val="22"/>
+                <w:szCs w:val="22"/>
               </w:rPr>
             </w:pPr>
           </w:p>
@@ -5377,8 +5667,9 @@
             <w:pPr>
               <w:jc w:val="left"/>
               <w:rPr>
-                <w:rFonts w:ascii="Arial" w:eastAsia="SimSun" w:hAnsi="Arial" w:cs="Arial"/>
-                <w:sz w:val="24"/>
+                <w:rFonts w:ascii="Times New Roman" w:eastAsia="SimSun" w:hAnsi="Times New Roman"/>
+                <w:sz w:val="22"/>
+                <w:szCs w:val="22"/>
               </w:rPr>
             </w:pPr>
           </w:p>
@@ -5399,8 +5690,9 @@
             <w:pPr>
               <w:jc w:val="left"/>
               <w:rPr>
-                <w:rFonts w:ascii="Arial" w:eastAsia="SimSun" w:hAnsi="Arial" w:cs="Arial"/>
-                <w:sz w:val="24"/>
+                <w:rFonts w:ascii="Times New Roman" w:eastAsia="SimSun" w:hAnsi="Times New Roman"/>
+                <w:sz w:val="22"/>
+                <w:szCs w:val="22"/>
               </w:rPr>
             </w:pPr>
           </w:p>
@@ -5421,39 +5713,34 @@
             <w:pPr>
               <w:jc w:val="left"/>
               <w:rPr>
-                <w:rFonts w:ascii="Arial" w:eastAsia="SimSun" w:hAnsi="Arial" w:cs="Arial"/>
-                <w:sz w:val="24"/>
-              </w:rPr>
-            </w:pPr>
-            <w:proofErr w:type="spellStart"/>
-            <w:r>
-              <w:rPr>
-                <w:rFonts w:ascii="Arial" w:eastAsia="SimSun" w:hAnsi="Arial" w:cs="Arial"/>
-                <w:sz w:val="24"/>
-              </w:rPr>
-              <w:t>constrainTestOnUpper</w:t>
-            </w:r>
-            <w:proofErr w:type="spellEnd"/>
-            <w:r>
-              <w:rPr>
-                <w:rFonts w:ascii="Arial" w:eastAsia="SimSun" w:hAnsi="Arial" w:cs="Arial"/>
-                <w:sz w:val="24"/>
-              </w:rPr>
-              <w:t>()</w:t>
-            </w:r>
-          </w:p>
-          <w:p>
-            <w:pPr>
-              <w:jc w:val="left"/>
-              <w:rPr>
-                <w:rFonts w:ascii="Arial" w:eastAsia="SimSun" w:hAnsi="Arial" w:cs="Arial"/>
-                <w:sz w:val="24"/>
-              </w:rPr>
-            </w:pPr>
-            <w:r>
-              <w:rPr>
-                <w:rFonts w:ascii="Arial" w:eastAsia="SimSun" w:hAnsi="Arial" w:cs="Arial"/>
-                <w:sz w:val="24"/>
+                <w:rFonts w:ascii="Times New Roman" w:eastAsia="SimSun" w:hAnsi="Times New Roman"/>
+                <w:sz w:val="22"/>
+                <w:szCs w:val="22"/>
+              </w:rPr>
+            </w:pPr>
+            <w:r>
+              <w:rPr>
+                <w:rFonts w:ascii="Times New Roman" w:eastAsia="SimSun" w:hAnsi="Times New Roman"/>
+                <w:sz w:val="22"/>
+                <w:szCs w:val="22"/>
+              </w:rPr>
+              <w:t>constrainTestOnUpper()</w:t>
+            </w:r>
+          </w:p>
+          <w:p>
+            <w:pPr>
+              <w:jc w:val="left"/>
+              <w:rPr>
+                <w:rFonts w:ascii="Times New Roman" w:eastAsia="SimSun" w:hAnsi="Times New Roman"/>
+                <w:sz w:val="22"/>
+                <w:szCs w:val="22"/>
+              </w:rPr>
+            </w:pPr>
+            <w:r>
+              <w:rPr>
+                <w:rFonts w:ascii="Times New Roman" w:eastAsia="SimSun" w:hAnsi="Times New Roman"/>
+                <w:sz w:val="22"/>
+                <w:szCs w:val="22"/>
               </w:rPr>
               <w:t>Input: value = 7, Range = 2 to 7</w:t>
             </w:r>
@@ -5475,14 +5762,16 @@
             <w:pPr>
               <w:jc w:val="left"/>
               <w:rPr>
-                <w:rFonts w:ascii="Arial" w:eastAsia="SimSun" w:hAnsi="Arial" w:cs="Arial"/>
-                <w:sz w:val="24"/>
-              </w:rPr>
-            </w:pPr>
-            <w:r>
-              <w:rPr>
-                <w:rFonts w:ascii="Arial" w:eastAsia="SimSun" w:hAnsi="Arial" w:cs="Arial"/>
-                <w:sz w:val="24"/>
+                <w:rFonts w:ascii="Times New Roman" w:eastAsia="SimSun" w:hAnsi="Times New Roman"/>
+                <w:sz w:val="22"/>
+                <w:szCs w:val="22"/>
+              </w:rPr>
+            </w:pPr>
+            <w:r>
+              <w:rPr>
+                <w:rFonts w:ascii="Times New Roman" w:eastAsia="SimSun" w:hAnsi="Times New Roman"/>
+                <w:sz w:val="22"/>
+                <w:szCs w:val="22"/>
               </w:rPr>
               <w:t>7</w:t>
             </w:r>
@@ -5504,8 +5793,9 @@
             <w:pPr>
               <w:jc w:val="left"/>
               <w:rPr>
-                <w:rFonts w:ascii="Arial" w:eastAsia="SimSun" w:hAnsi="Arial" w:cs="Arial"/>
-                <w:sz w:val="24"/>
+                <w:rFonts w:ascii="Times New Roman" w:eastAsia="SimSun" w:hAnsi="Times New Roman"/>
+                <w:sz w:val="22"/>
+                <w:szCs w:val="22"/>
               </w:rPr>
             </w:pPr>
           </w:p>
@@ -6958,7 +7248,6 @@
   <w:style w:type="character" w:default="1" w:styleId="DefaultParagraphFont">
     <w:name w:val="Default Paragraph Font"/>
     <w:uiPriority w:val="1"/>
-    <w:semiHidden/>
     <w:unhideWhenUsed/>
   </w:style>
   <w:style w:type="table" w:default="1" w:styleId="TableNormal">

</xml_diff>

<commit_message>
Finished up DataUtilities test Methods
</commit_message>
<xml_diff>
--- a/Assignment2 - ReportTemplate.docx
+++ b/Assignment2 - ReportTemplate.docx
@@ -2375,6 +2375,14 @@
                 <w:szCs w:val="22"/>
               </w:rPr>
             </w:pPr>
+            <w:r>
+              <w:rPr>
+                <w:rFonts w:ascii="Times New Roman" w:eastAsia="SimSun" w:hAnsi="Times New Roman"/>
+                <w:sz w:val="22"/>
+                <w:szCs w:val="22"/>
+              </w:rPr>
+              <w:t>Fail</w:t>
+            </w:r>
           </w:p>
         </w:tc>
       </w:tr>
@@ -3770,8 +3778,37 @@
                 <w:rFonts w:ascii="Times New Roman" w:eastAsia="SimSun" w:hAnsi="Times New Roman"/>
                 <w:sz w:val="22"/>
                 <w:szCs w:val="22"/>
-              </w:rPr>
-            </w:pPr>
+                <w:lang w:val="en-CA"/>
+              </w:rPr>
+            </w:pPr>
+            <w:r>
+              <w:rPr>
+                <w:rFonts w:ascii="Times New Roman" w:eastAsia="SimSun" w:hAnsi="Times New Roman"/>
+                <w:sz w:val="22"/>
+                <w:szCs w:val="22"/>
+                <w:lang w:val="en-CA"/>
+              </w:rPr>
+              <w:t>equalFor1By1ArrayTest()</w:t>
+            </w:r>
+          </w:p>
+          <w:p>
+            <w:pPr>
+              <w:jc w:val="left"/>
+              <w:rPr>
+                <w:rFonts w:ascii="Times New Roman" w:eastAsia="SimSun" w:hAnsi="Times New Roman"/>
+                <w:sz w:val="22"/>
+                <w:szCs w:val="22"/>
+              </w:rPr>
+            </w:pPr>
+            <w:r>
+              <w:rPr>
+                <w:rFonts w:ascii="Times New Roman" w:eastAsia="SimSun" w:hAnsi="Times New Roman"/>
+                <w:sz w:val="22"/>
+                <w:szCs w:val="22"/>
+                <w:lang w:val="en-CA"/>
+              </w:rPr>
+              <w:t>Input: Two 1 by 1 arrays with identical values.</w:t>
+            </w:r>
           </w:p>
         </w:tc>
         <w:tc>
@@ -3795,6 +3832,14 @@
                 <w:szCs w:val="22"/>
               </w:rPr>
             </w:pPr>
+            <w:r>
+              <w:rPr>
+                <w:rFonts w:ascii="Times New Roman" w:eastAsia="SimSun" w:hAnsi="Times New Roman"/>
+                <w:sz w:val="22"/>
+                <w:szCs w:val="22"/>
+              </w:rPr>
+              <w:t>True</w:t>
+            </w:r>
           </w:p>
         </w:tc>
         <w:tc>
@@ -3818,6 +3863,14 @@
                 <w:szCs w:val="22"/>
               </w:rPr>
             </w:pPr>
+            <w:r>
+              <w:rPr>
+                <w:rFonts w:ascii="Times New Roman" w:eastAsia="SimSun" w:hAnsi="Times New Roman"/>
+                <w:sz w:val="22"/>
+                <w:szCs w:val="22"/>
+              </w:rPr>
+              <w:t>Fail</w:t>
+            </w:r>
           </w:p>
         </w:tc>
       </w:tr>
@@ -3866,23 +3919,6 @@
                 <w:szCs w:val="22"/>
               </w:rPr>
             </w:pPr>
-            <w:r>
-              <w:rPr>
-                <w:rFonts w:ascii="Times New Roman" w:eastAsia="SimSun" w:hAnsi="Times New Roman"/>
-                <w:sz w:val="22"/>
-                <w:szCs w:val="22"/>
-              </w:rPr>
-              <w:t xml:space="preserve">getCumulativePercentages( </w:t>
-            </w:r>
-            <w:r>
-              <w:rPr>
-                <w:rFonts w:ascii="Times New Roman" w:eastAsia="SimSun" w:hAnsi="Times New Roman"/>
-                <w:sz w:val="22"/>
-                <w:szCs w:val="22"/>
-              </w:rPr>
-              <w:lastRenderedPageBreak/>
-              <w:t>KeyedValues data)</w:t>
-            </w:r>
           </w:p>
         </w:tc>
         <w:tc>
@@ -3904,35 +3940,55 @@
                 <w:rFonts w:ascii="Times New Roman" w:eastAsia="SimSun" w:hAnsi="Times New Roman"/>
                 <w:sz w:val="22"/>
                 <w:szCs w:val="22"/>
-              </w:rPr>
-            </w:pPr>
-            <w:r>
-              <w:rPr>
-                <w:rFonts w:ascii="Times New Roman" w:eastAsia="SimSun" w:hAnsi="Times New Roman"/>
-                <w:sz w:val="22"/>
-                <w:szCs w:val="22"/>
-              </w:rPr>
-              <w:lastRenderedPageBreak/>
-              <w:t>getCumulativePercentagesForThreeValues()</w:t>
-            </w:r>
-          </w:p>
-          <w:p>
-            <w:pPr>
-              <w:jc w:val="left"/>
-              <w:rPr>
-                <w:rFonts w:ascii="Times New Roman" w:eastAsia="SimSun" w:hAnsi="Times New Roman"/>
-                <w:sz w:val="22"/>
-                <w:szCs w:val="22"/>
-              </w:rPr>
-            </w:pPr>
-            <w:r>
-              <w:rPr>
-                <w:rFonts w:ascii="Times New Roman" w:eastAsia="SimSun" w:hAnsi="Times New Roman"/>
-                <w:sz w:val="22"/>
-                <w:szCs w:val="22"/>
-              </w:rPr>
-              <w:lastRenderedPageBreak/>
-              <w:t>Inputs: Mock KeyedValues object with values 2, 1, and 2.</w:t>
+                <w:lang w:val="en-CA"/>
+              </w:rPr>
+            </w:pPr>
+            <w:r>
+              <w:rPr>
+                <w:rFonts w:ascii="Times New Roman" w:eastAsia="SimSun" w:hAnsi="Times New Roman"/>
+                <w:sz w:val="22"/>
+                <w:szCs w:val="22"/>
+                <w:lang w:val="en-CA"/>
+              </w:rPr>
+              <w:t>equalFor1By10ArrayTest()</w:t>
+            </w:r>
+          </w:p>
+          <w:p>
+            <w:pPr>
+              <w:jc w:val="left"/>
+              <w:rPr>
+                <w:rFonts w:ascii="Times New Roman" w:eastAsia="SimSun" w:hAnsi="Times New Roman"/>
+                <w:sz w:val="22"/>
+                <w:szCs w:val="22"/>
+                <w:lang w:val="en-CA"/>
+              </w:rPr>
+            </w:pPr>
+            <w:r>
+              <w:rPr>
+                <w:rFonts w:ascii="Times New Roman" w:eastAsia="SimSun" w:hAnsi="Times New Roman"/>
+                <w:sz w:val="22"/>
+                <w:szCs w:val="22"/>
+                <w:lang w:val="en-CA"/>
+              </w:rPr>
+              <w:t>Input: Two 1 by 1</w:t>
+            </w:r>
+            <w:r>
+              <w:rPr>
+                <w:rFonts w:ascii="Times New Roman" w:eastAsia="SimSun" w:hAnsi="Times New Roman"/>
+                <w:sz w:val="22"/>
+                <w:szCs w:val="22"/>
+                <w:lang w:val="en-CA"/>
+              </w:rPr>
+              <w:t>0</w:t>
+            </w:r>
+            <w:r>
+              <w:rPr>
+                <w:rFonts w:ascii="Times New Roman" w:eastAsia="SimSun" w:hAnsi="Times New Roman"/>
+                <w:sz w:val="22"/>
+                <w:szCs w:val="22"/>
+                <w:lang w:val="en-CA"/>
+              </w:rPr>
+              <w:t xml:space="preserve"> arrays with identical values.</w:t>
             </w:r>
           </w:p>
         </w:tc>
@@ -3963,8 +4019,7 @@
                 <w:sz w:val="22"/>
                 <w:szCs w:val="22"/>
               </w:rPr>
-              <w:lastRenderedPageBreak/>
-              <w:t>New values should be 0.4, 0.6, 1.0</w:t>
+              <w:t>True</w:t>
             </w:r>
           </w:p>
         </w:tc>
@@ -3989,6 +4044,14 @@
                 <w:szCs w:val="22"/>
               </w:rPr>
             </w:pPr>
+            <w:r>
+              <w:rPr>
+                <w:rFonts w:ascii="Times New Roman" w:eastAsia="SimSun" w:hAnsi="Times New Roman"/>
+                <w:sz w:val="22"/>
+                <w:szCs w:val="22"/>
+              </w:rPr>
+              <w:t>Fail</w:t>
+            </w:r>
           </w:p>
         </w:tc>
       </w:tr>
@@ -4058,33 +4121,73 @@
                 <w:rFonts w:ascii="Times New Roman" w:eastAsia="SimSun" w:hAnsi="Times New Roman"/>
                 <w:sz w:val="22"/>
                 <w:szCs w:val="22"/>
-              </w:rPr>
-            </w:pPr>
-            <w:r>
-              <w:rPr>
-                <w:rFonts w:ascii="Times New Roman" w:eastAsia="SimSun" w:hAnsi="Times New Roman"/>
-                <w:sz w:val="22"/>
-                <w:szCs w:val="22"/>
-              </w:rPr>
-              <w:t>getCumulativePercentagesForZeroValues()</w:t>
-            </w:r>
-          </w:p>
-          <w:p>
-            <w:pPr>
-              <w:jc w:val="left"/>
-              <w:rPr>
-                <w:rFonts w:ascii="Times New Roman" w:eastAsia="SimSun" w:hAnsi="Times New Roman"/>
-                <w:sz w:val="22"/>
-                <w:szCs w:val="22"/>
-              </w:rPr>
-            </w:pPr>
-            <w:r>
-              <w:rPr>
-                <w:rFonts w:ascii="Times New Roman" w:eastAsia="SimSun" w:hAnsi="Times New Roman"/>
-                <w:sz w:val="22"/>
-                <w:szCs w:val="22"/>
-              </w:rPr>
-              <w:t>Inputs: Mock KeyedValues object with no values.</w:t>
+                <w:lang w:val="en-CA"/>
+              </w:rPr>
+            </w:pPr>
+            <w:r>
+              <w:rPr>
+                <w:rFonts w:ascii="Times New Roman" w:eastAsia="SimSun" w:hAnsi="Times New Roman"/>
+                <w:sz w:val="22"/>
+                <w:szCs w:val="22"/>
+                <w:lang w:val="en-CA"/>
+              </w:rPr>
+              <w:t>equalFor1</w:t>
+            </w:r>
+            <w:r>
+              <w:rPr>
+                <w:rFonts w:ascii="Times New Roman" w:eastAsia="SimSun" w:hAnsi="Times New Roman"/>
+                <w:sz w:val="22"/>
+                <w:szCs w:val="22"/>
+                <w:lang w:val="en-CA"/>
+              </w:rPr>
+              <w:t>0</w:t>
+            </w:r>
+            <w:r>
+              <w:rPr>
+                <w:rFonts w:ascii="Times New Roman" w:eastAsia="SimSun" w:hAnsi="Times New Roman"/>
+                <w:sz w:val="22"/>
+                <w:szCs w:val="22"/>
+                <w:lang w:val="en-CA"/>
+              </w:rPr>
+              <w:t>By1ArrayTest()</w:t>
+            </w:r>
+          </w:p>
+          <w:p>
+            <w:pPr>
+              <w:jc w:val="left"/>
+              <w:rPr>
+                <w:rFonts w:ascii="Times New Roman" w:eastAsia="SimSun" w:hAnsi="Times New Roman"/>
+                <w:sz w:val="22"/>
+                <w:szCs w:val="22"/>
+                <w:lang w:val="en-CA"/>
+              </w:rPr>
+            </w:pPr>
+            <w:r>
+              <w:rPr>
+                <w:rFonts w:ascii="Times New Roman" w:eastAsia="SimSun" w:hAnsi="Times New Roman"/>
+                <w:sz w:val="22"/>
+                <w:szCs w:val="22"/>
+                <w:lang w:val="en-CA"/>
+              </w:rPr>
+              <w:t>Input: Two 1</w:t>
+            </w:r>
+            <w:r>
+              <w:rPr>
+                <w:rFonts w:ascii="Times New Roman" w:eastAsia="SimSun" w:hAnsi="Times New Roman"/>
+                <w:sz w:val="22"/>
+                <w:szCs w:val="22"/>
+                <w:lang w:val="en-CA"/>
+              </w:rPr>
+              <w:t>0</w:t>
+            </w:r>
+            <w:r>
+              <w:rPr>
+                <w:rFonts w:ascii="Times New Roman" w:eastAsia="SimSun" w:hAnsi="Times New Roman"/>
+                <w:sz w:val="22"/>
+                <w:szCs w:val="22"/>
+                <w:lang w:val="en-CA"/>
+              </w:rPr>
+              <w:t xml:space="preserve"> by 1 arrays with identical values.</w:t>
             </w:r>
           </w:p>
         </w:tc>
@@ -4115,7 +4218,7 @@
                 <w:sz w:val="22"/>
                 <w:szCs w:val="22"/>
               </w:rPr>
-              <w:t>Empty KeyedValues object</w:t>
+              <w:t>True</w:t>
             </w:r>
           </w:p>
         </w:tc>
@@ -4140,6 +4243,14 @@
                 <w:szCs w:val="22"/>
               </w:rPr>
             </w:pPr>
+            <w:r>
+              <w:rPr>
+                <w:rFonts w:ascii="Times New Roman" w:eastAsia="SimSun" w:hAnsi="Times New Roman"/>
+                <w:sz w:val="22"/>
+                <w:szCs w:val="22"/>
+              </w:rPr>
+              <w:t>Fail</w:t>
+            </w:r>
           </w:p>
         </w:tc>
       </w:tr>
@@ -4165,14 +4276,6 @@
                 <w:szCs w:val="22"/>
               </w:rPr>
             </w:pPr>
-            <w:r>
-              <w:rPr>
-                <w:rFonts w:ascii="Times New Roman" w:eastAsia="SimSun" w:hAnsi="Times New Roman"/>
-                <w:sz w:val="22"/>
-                <w:szCs w:val="22"/>
-              </w:rPr>
-              <w:t>Range</w:t>
-            </w:r>
           </w:p>
         </w:tc>
         <w:tc>
@@ -4196,14 +4299,6 @@
                 <w:szCs w:val="22"/>
               </w:rPr>
             </w:pPr>
-            <w:r>
-              <w:rPr>
-                <w:rFonts w:ascii="Times New Roman" w:eastAsia="SimSun" w:hAnsi="Times New Roman"/>
-                <w:sz w:val="22"/>
-                <w:szCs w:val="22"/>
-              </w:rPr>
-              <w:t>combine(Range range1, Range range2)</w:t>
-            </w:r>
           </w:p>
         </w:tc>
         <w:tc>
@@ -4225,51 +4320,72 @@
                 <w:rFonts w:ascii="Times New Roman" w:eastAsia="SimSun" w:hAnsi="Times New Roman"/>
                 <w:sz w:val="22"/>
                 <w:szCs w:val="22"/>
-              </w:rPr>
-            </w:pPr>
-            <w:r>
-              <w:rPr>
-                <w:rFonts w:ascii="Times New Roman" w:eastAsia="SimSun" w:hAnsi="Times New Roman"/>
-                <w:sz w:val="22"/>
-                <w:szCs w:val="22"/>
-              </w:rPr>
-              <w:t>combineTestIntersect()</w:t>
-            </w:r>
-          </w:p>
-          <w:p>
-            <w:pPr>
-              <w:jc w:val="left"/>
-              <w:rPr>
-                <w:rFonts w:ascii="Times New Roman" w:eastAsia="SimSun" w:hAnsi="Times New Roman"/>
-                <w:sz w:val="22"/>
-                <w:szCs w:val="22"/>
-              </w:rPr>
-            </w:pPr>
-            <w:r>
-              <w:rPr>
-                <w:rFonts w:ascii="Times New Roman" w:eastAsia="SimSun" w:hAnsi="Times New Roman"/>
-                <w:sz w:val="22"/>
-                <w:szCs w:val="22"/>
-              </w:rPr>
-              <w:t>Input: range1: 0 to 10</w:t>
-            </w:r>
-          </w:p>
-          <w:p>
-            <w:pPr>
-              <w:jc w:val="left"/>
-              <w:rPr>
-                <w:rFonts w:ascii="Times New Roman" w:eastAsia="SimSun" w:hAnsi="Times New Roman"/>
-                <w:sz w:val="22"/>
-                <w:szCs w:val="22"/>
-              </w:rPr>
-            </w:pPr>
-            <w:r>
-              <w:rPr>
-                <w:rFonts w:ascii="Times New Roman" w:eastAsia="SimSun" w:hAnsi="Times New Roman"/>
-                <w:sz w:val="22"/>
-                <w:szCs w:val="22"/>
-              </w:rPr>
-              <w:t>range2: 5 to 15.</w:t>
+                <w:lang w:val="en-CA"/>
+              </w:rPr>
+            </w:pPr>
+            <w:r>
+              <w:rPr>
+                <w:rFonts w:ascii="Times New Roman" w:eastAsia="SimSun" w:hAnsi="Times New Roman"/>
+                <w:sz w:val="22"/>
+                <w:szCs w:val="22"/>
+                <w:lang w:val="en-CA"/>
+              </w:rPr>
+              <w:t>equalFor1</w:t>
+            </w:r>
+            <w:r>
+              <w:rPr>
+                <w:rFonts w:ascii="Times New Roman" w:eastAsia="SimSun" w:hAnsi="Times New Roman"/>
+                <w:sz w:val="22"/>
+                <w:szCs w:val="22"/>
+                <w:lang w:val="en-CA"/>
+              </w:rPr>
+              <w:t>0</w:t>
+            </w:r>
+            <w:r>
+              <w:rPr>
+                <w:rFonts w:ascii="Times New Roman" w:eastAsia="SimSun" w:hAnsi="Times New Roman"/>
+                <w:sz w:val="22"/>
+                <w:szCs w:val="22"/>
+                <w:lang w:val="en-CA"/>
+              </w:rPr>
+              <w:t>By10ArrayTest()</w:t>
+            </w:r>
+          </w:p>
+          <w:p>
+            <w:pPr>
+              <w:jc w:val="left"/>
+              <w:rPr>
+                <w:rFonts w:ascii="Times New Roman" w:eastAsia="SimSun" w:hAnsi="Times New Roman"/>
+                <w:sz w:val="22"/>
+                <w:szCs w:val="22"/>
+              </w:rPr>
+            </w:pPr>
+            <w:r>
+              <w:rPr>
+                <w:rFonts w:ascii="Times New Roman" w:eastAsia="SimSun" w:hAnsi="Times New Roman"/>
+                <w:sz w:val="22"/>
+                <w:szCs w:val="22"/>
+                <w:lang w:val="en-CA"/>
+              </w:rPr>
+              <w:t>Input: Two 1</w:t>
+            </w:r>
+            <w:r>
+              <w:rPr>
+                <w:rFonts w:ascii="Times New Roman" w:eastAsia="SimSun" w:hAnsi="Times New Roman"/>
+                <w:sz w:val="22"/>
+                <w:szCs w:val="22"/>
+                <w:lang w:val="en-CA"/>
+              </w:rPr>
+              <w:t>0</w:t>
+            </w:r>
+            <w:r>
+              <w:rPr>
+                <w:rFonts w:ascii="Times New Roman" w:eastAsia="SimSun" w:hAnsi="Times New Roman"/>
+                <w:sz w:val="22"/>
+                <w:szCs w:val="22"/>
+                <w:lang w:val="en-CA"/>
+              </w:rPr>
+              <w:t xml:space="preserve"> by 10 arrays with identical values.</w:t>
             </w:r>
           </w:p>
         </w:tc>
@@ -4300,25 +4416,7 @@
                 <w:sz w:val="22"/>
                 <w:szCs w:val="22"/>
               </w:rPr>
-              <w:t>range.lower = 0</w:t>
-            </w:r>
-          </w:p>
-          <w:p>
-            <w:pPr>
-              <w:jc w:val="left"/>
-              <w:rPr>
-                <w:rFonts w:ascii="Times New Roman" w:eastAsia="SimSun" w:hAnsi="Times New Roman"/>
-                <w:sz w:val="22"/>
-                <w:szCs w:val="22"/>
-              </w:rPr>
-            </w:pPr>
-            <w:r>
-              <w:rPr>
-                <w:rFonts w:ascii="Times New Roman" w:eastAsia="SimSun" w:hAnsi="Times New Roman"/>
-                <w:sz w:val="22"/>
-                <w:szCs w:val="22"/>
-              </w:rPr>
-              <w:t>range.upper = 15</w:t>
+              <w:t>True</w:t>
             </w:r>
           </w:p>
         </w:tc>
@@ -4343,6 +4441,14 @@
                 <w:szCs w:val="22"/>
               </w:rPr>
             </w:pPr>
+            <w:r>
+              <w:rPr>
+                <w:rFonts w:ascii="Times New Roman" w:eastAsia="SimSun" w:hAnsi="Times New Roman"/>
+                <w:sz w:val="22"/>
+                <w:szCs w:val="22"/>
+              </w:rPr>
+              <w:t>Fail</w:t>
+            </w:r>
           </w:p>
         </w:tc>
       </w:tr>
@@ -4412,51 +4518,37 @@
                 <w:rFonts w:ascii="Times New Roman" w:eastAsia="SimSun" w:hAnsi="Times New Roman"/>
                 <w:sz w:val="22"/>
                 <w:szCs w:val="22"/>
-              </w:rPr>
-            </w:pPr>
-            <w:r>
-              <w:rPr>
-                <w:rFonts w:ascii="Times New Roman" w:eastAsia="SimSun" w:hAnsi="Times New Roman"/>
-                <w:sz w:val="22"/>
-                <w:szCs w:val="22"/>
-              </w:rPr>
-              <w:t>combineTestNoOverlap()</w:t>
-            </w:r>
-          </w:p>
-          <w:p>
-            <w:pPr>
-              <w:jc w:val="left"/>
-              <w:rPr>
-                <w:rFonts w:ascii="Times New Roman" w:eastAsia="SimSun" w:hAnsi="Times New Roman"/>
-                <w:sz w:val="22"/>
-                <w:szCs w:val="22"/>
-              </w:rPr>
-            </w:pPr>
-            <w:r>
-              <w:rPr>
-                <w:rFonts w:ascii="Times New Roman" w:eastAsia="SimSun" w:hAnsi="Times New Roman"/>
-                <w:sz w:val="22"/>
-                <w:szCs w:val="22"/>
-              </w:rPr>
-              <w:t>Input: range1: 0 to 10</w:t>
-            </w:r>
-          </w:p>
-          <w:p>
-            <w:pPr>
-              <w:jc w:val="left"/>
-              <w:rPr>
-                <w:rFonts w:ascii="Times New Roman" w:eastAsia="SimSun" w:hAnsi="Times New Roman"/>
-                <w:sz w:val="22"/>
-                <w:szCs w:val="22"/>
-              </w:rPr>
-            </w:pPr>
-            <w:r>
-              <w:rPr>
-                <w:rFonts w:ascii="Times New Roman" w:eastAsia="SimSun" w:hAnsi="Times New Roman"/>
-                <w:sz w:val="22"/>
-                <w:szCs w:val="22"/>
-              </w:rPr>
-              <w:t>range2: 15 to 20</w:t>
+                <w:lang w:val="en-CA"/>
+              </w:rPr>
+            </w:pPr>
+            <w:r>
+              <w:rPr>
+                <w:rFonts w:ascii="Times New Roman" w:eastAsia="SimSun" w:hAnsi="Times New Roman"/>
+                <w:sz w:val="22"/>
+                <w:szCs w:val="22"/>
+                <w:lang w:val="en-CA"/>
+              </w:rPr>
+              <w:t>notEqualFor10By10ArrayTest()</w:t>
+            </w:r>
+          </w:p>
+          <w:p>
+            <w:pPr>
+              <w:jc w:val="left"/>
+              <w:rPr>
+                <w:rFonts w:ascii="Times New Roman" w:eastAsia="SimSun" w:hAnsi="Times New Roman"/>
+                <w:sz w:val="22"/>
+                <w:szCs w:val="22"/>
+                <w:lang w:val="en-CA"/>
+              </w:rPr>
+            </w:pPr>
+            <w:r>
+              <w:rPr>
+                <w:rFonts w:ascii="Times New Roman" w:eastAsia="SimSun" w:hAnsi="Times New Roman"/>
+                <w:sz w:val="22"/>
+                <w:szCs w:val="22"/>
+                <w:lang w:val="en-CA"/>
+              </w:rPr>
+              <w:t>Input: Two 10 by 10 arrays with different values.</w:t>
             </w:r>
           </w:p>
         </w:tc>
@@ -4487,25 +4579,7 @@
                 <w:sz w:val="22"/>
                 <w:szCs w:val="22"/>
               </w:rPr>
-              <w:t>range.lower = 0</w:t>
-            </w:r>
-          </w:p>
-          <w:p>
-            <w:pPr>
-              <w:jc w:val="left"/>
-              <w:rPr>
-                <w:rFonts w:ascii="Times New Roman" w:eastAsia="SimSun" w:hAnsi="Times New Roman"/>
-                <w:sz w:val="22"/>
-                <w:szCs w:val="22"/>
-              </w:rPr>
-            </w:pPr>
-            <w:r>
-              <w:rPr>
-                <w:rFonts w:ascii="Times New Roman" w:eastAsia="SimSun" w:hAnsi="Times New Roman"/>
-                <w:sz w:val="22"/>
-                <w:szCs w:val="22"/>
-              </w:rPr>
-              <w:t>range.upper = 20</w:t>
+              <w:t>False</w:t>
             </w:r>
           </w:p>
         </w:tc>
@@ -4530,6 +4604,14 @@
                 <w:szCs w:val="22"/>
               </w:rPr>
             </w:pPr>
+            <w:r>
+              <w:rPr>
+                <w:rFonts w:ascii="Times New Roman" w:eastAsia="SimSun" w:hAnsi="Times New Roman"/>
+                <w:sz w:val="22"/>
+                <w:szCs w:val="22"/>
+              </w:rPr>
+              <w:t>Fail</w:t>
+            </w:r>
           </w:p>
         </w:tc>
       </w:tr>
@@ -4578,6 +4660,14 @@
                 <w:szCs w:val="22"/>
               </w:rPr>
             </w:pPr>
+            <w:r>
+              <w:rPr>
+                <w:rFonts w:ascii="Times New Roman" w:eastAsia="SimSun" w:hAnsi="Times New Roman"/>
+                <w:sz w:val="22"/>
+                <w:szCs w:val="22"/>
+              </w:rPr>
+              <w:t>getCumulativePercentages( KeyedValues data)</w:t>
+            </w:r>
           </w:p>
         </w:tc>
         <w:tc>
@@ -4607,43 +4697,25 @@
                 <w:sz w:val="22"/>
                 <w:szCs w:val="22"/>
               </w:rPr>
-              <w:t>combineTestNull()</w:t>
-            </w:r>
-          </w:p>
-          <w:p>
-            <w:pPr>
-              <w:jc w:val="left"/>
-              <w:rPr>
-                <w:rFonts w:ascii="Times New Roman" w:eastAsia="SimSun" w:hAnsi="Times New Roman"/>
-                <w:sz w:val="22"/>
-                <w:szCs w:val="22"/>
-              </w:rPr>
-            </w:pPr>
-            <w:r>
-              <w:rPr>
-                <w:rFonts w:ascii="Times New Roman" w:eastAsia="SimSun" w:hAnsi="Times New Roman"/>
-                <w:sz w:val="22"/>
-                <w:szCs w:val="22"/>
-              </w:rPr>
-              <w:t>Input: range1 = NULL</w:t>
-            </w:r>
-          </w:p>
-          <w:p>
-            <w:pPr>
-              <w:jc w:val="left"/>
-              <w:rPr>
-                <w:rFonts w:ascii="Times New Roman" w:eastAsia="SimSun" w:hAnsi="Times New Roman"/>
-                <w:sz w:val="22"/>
-                <w:szCs w:val="22"/>
-              </w:rPr>
-            </w:pPr>
-            <w:r>
-              <w:rPr>
-                <w:rFonts w:ascii="Times New Roman" w:eastAsia="SimSun" w:hAnsi="Times New Roman"/>
-                <w:sz w:val="22"/>
-                <w:szCs w:val="22"/>
-              </w:rPr>
-              <w:t>range2: 0 to 10</w:t>
+              <w:t>getCumulativePercentagesForThreeValues()</w:t>
+            </w:r>
+          </w:p>
+          <w:p>
+            <w:pPr>
+              <w:jc w:val="left"/>
+              <w:rPr>
+                <w:rFonts w:ascii="Times New Roman" w:eastAsia="SimSun" w:hAnsi="Times New Roman"/>
+                <w:sz w:val="22"/>
+                <w:szCs w:val="22"/>
+              </w:rPr>
+            </w:pPr>
+            <w:r>
+              <w:rPr>
+                <w:rFonts w:ascii="Times New Roman" w:eastAsia="SimSun" w:hAnsi="Times New Roman"/>
+                <w:sz w:val="22"/>
+                <w:szCs w:val="22"/>
+              </w:rPr>
+              <w:t>Inputs: Mock KeyedValues object with values 2, 1, and 2.</w:t>
             </w:r>
           </w:p>
         </w:tc>
@@ -4674,25 +4746,7 @@
                 <w:sz w:val="22"/>
                 <w:szCs w:val="22"/>
               </w:rPr>
-              <w:t>range.lower = 0</w:t>
-            </w:r>
-          </w:p>
-          <w:p>
-            <w:pPr>
-              <w:jc w:val="left"/>
-              <w:rPr>
-                <w:rFonts w:ascii="Times New Roman" w:eastAsia="SimSun" w:hAnsi="Times New Roman"/>
-                <w:sz w:val="22"/>
-                <w:szCs w:val="22"/>
-              </w:rPr>
-            </w:pPr>
-            <w:r>
-              <w:rPr>
-                <w:rFonts w:ascii="Times New Roman" w:eastAsia="SimSun" w:hAnsi="Times New Roman"/>
-                <w:sz w:val="22"/>
-                <w:szCs w:val="22"/>
-              </w:rPr>
-              <w:t>range.upper = 10</w:t>
+              <w:t>New values should be 0.4, 0.6, 1.0</w:t>
             </w:r>
           </w:p>
         </w:tc>
@@ -4717,6 +4771,14 @@
                 <w:szCs w:val="22"/>
               </w:rPr>
             </w:pPr>
+            <w:r>
+              <w:rPr>
+                <w:rFonts w:ascii="Times New Roman" w:eastAsia="SimSun" w:hAnsi="Times New Roman"/>
+                <w:sz w:val="22"/>
+                <w:szCs w:val="22"/>
+              </w:rPr>
+              <w:t>Fail</w:t>
+            </w:r>
           </w:p>
         </w:tc>
       </w:tr>
@@ -4765,14 +4827,6 @@
                 <w:szCs w:val="22"/>
               </w:rPr>
             </w:pPr>
-            <w:r>
-              <w:rPr>
-                <w:rFonts w:ascii="Times New Roman" w:eastAsia="SimSun" w:hAnsi="Times New Roman"/>
-                <w:sz w:val="22"/>
-                <w:szCs w:val="22"/>
-              </w:rPr>
-              <w:t>getLowerBound()</w:t>
-            </w:r>
           </w:p>
         </w:tc>
         <w:tc>
@@ -4802,25 +4856,25 @@
                 <w:sz w:val="22"/>
                 <w:szCs w:val="22"/>
               </w:rPr>
-              <w:t>getLowerBoundTest()</w:t>
-            </w:r>
-          </w:p>
-          <w:p>
-            <w:pPr>
-              <w:jc w:val="left"/>
-              <w:rPr>
-                <w:rFonts w:ascii="Times New Roman" w:eastAsia="SimSun" w:hAnsi="Times New Roman"/>
-                <w:sz w:val="22"/>
-                <w:szCs w:val="22"/>
-              </w:rPr>
-            </w:pPr>
-            <w:r>
-              <w:rPr>
-                <w:rFonts w:ascii="Times New Roman" w:eastAsia="SimSun" w:hAnsi="Times New Roman"/>
-                <w:sz w:val="22"/>
-                <w:szCs w:val="22"/>
-              </w:rPr>
-              <w:t>Input: Range = -10 to 10</w:t>
+              <w:t>getCumulativePercentagesForZeroValues()</w:t>
+            </w:r>
+          </w:p>
+          <w:p>
+            <w:pPr>
+              <w:jc w:val="left"/>
+              <w:rPr>
+                <w:rFonts w:ascii="Times New Roman" w:eastAsia="SimSun" w:hAnsi="Times New Roman"/>
+                <w:sz w:val="22"/>
+                <w:szCs w:val="22"/>
+              </w:rPr>
+            </w:pPr>
+            <w:r>
+              <w:rPr>
+                <w:rFonts w:ascii="Times New Roman" w:eastAsia="SimSun" w:hAnsi="Times New Roman"/>
+                <w:sz w:val="22"/>
+                <w:szCs w:val="22"/>
+              </w:rPr>
+              <w:t>Inputs: Mock KeyedValues object with no values.</w:t>
             </w:r>
           </w:p>
         </w:tc>
@@ -4851,7 +4905,7 @@
                 <w:sz w:val="22"/>
                 <w:szCs w:val="22"/>
               </w:rPr>
-              <w:t>-10</w:t>
+              <w:t>Empty KeyedValues object</w:t>
             </w:r>
           </w:p>
         </w:tc>
@@ -4876,6 +4930,14 @@
                 <w:szCs w:val="22"/>
               </w:rPr>
             </w:pPr>
+            <w:r>
+              <w:rPr>
+                <w:rFonts w:ascii="Times New Roman" w:eastAsia="SimSun" w:hAnsi="Times New Roman"/>
+                <w:sz w:val="22"/>
+                <w:szCs w:val="22"/>
+              </w:rPr>
+              <w:t>Pass</w:t>
+            </w:r>
           </w:p>
         </w:tc>
       </w:tr>
@@ -4901,6 +4963,14 @@
                 <w:szCs w:val="22"/>
               </w:rPr>
             </w:pPr>
+            <w:r>
+              <w:rPr>
+                <w:rFonts w:ascii="Times New Roman" w:eastAsia="SimSun" w:hAnsi="Times New Roman"/>
+                <w:sz w:val="22"/>
+                <w:szCs w:val="22"/>
+              </w:rPr>
+              <w:t>Range</w:t>
+            </w:r>
           </w:p>
         </w:tc>
         <w:tc>
@@ -4930,7 +5000,7 @@
                 <w:sz w:val="22"/>
                 <w:szCs w:val="22"/>
               </w:rPr>
-              <w:t>getUpperBound()</w:t>
+              <w:t>combine(Range range1, Range range2)</w:t>
             </w:r>
           </w:p>
         </w:tc>
@@ -4961,6 +5031,744 @@
                 <w:sz w:val="22"/>
                 <w:szCs w:val="22"/>
               </w:rPr>
+              <w:t>combineTestIntersect()</w:t>
+            </w:r>
+          </w:p>
+          <w:p>
+            <w:pPr>
+              <w:jc w:val="left"/>
+              <w:rPr>
+                <w:rFonts w:ascii="Times New Roman" w:eastAsia="SimSun" w:hAnsi="Times New Roman"/>
+                <w:sz w:val="22"/>
+                <w:szCs w:val="22"/>
+              </w:rPr>
+            </w:pPr>
+            <w:r>
+              <w:rPr>
+                <w:rFonts w:ascii="Times New Roman" w:eastAsia="SimSun" w:hAnsi="Times New Roman"/>
+                <w:sz w:val="22"/>
+                <w:szCs w:val="22"/>
+              </w:rPr>
+              <w:t>Input: range1: 0 to 10</w:t>
+            </w:r>
+          </w:p>
+          <w:p>
+            <w:pPr>
+              <w:jc w:val="left"/>
+              <w:rPr>
+                <w:rFonts w:ascii="Times New Roman" w:eastAsia="SimSun" w:hAnsi="Times New Roman"/>
+                <w:sz w:val="22"/>
+                <w:szCs w:val="22"/>
+              </w:rPr>
+            </w:pPr>
+            <w:r>
+              <w:rPr>
+                <w:rFonts w:ascii="Times New Roman" w:eastAsia="SimSun" w:hAnsi="Times New Roman"/>
+                <w:sz w:val="22"/>
+                <w:szCs w:val="22"/>
+              </w:rPr>
+              <w:t>range2: 5 to 15.</w:t>
+            </w:r>
+          </w:p>
+        </w:tc>
+        <w:tc>
+          <w:tcPr>
+            <w:tcW w:w="2070" w:type="dxa"/>
+            <w:tcBorders>
+              <w:top w:val="single" w:sz="4" w:space="0" w:color="auto"/>
+              <w:left w:val="single" w:sz="4" w:space="0" w:color="auto"/>
+              <w:bottom w:val="single" w:sz="12" w:space="0" w:color="auto"/>
+              <w:right w:val="single" w:sz="4" w:space="0" w:color="auto"/>
+            </w:tcBorders>
+            <w:shd w:val="clear" w:color="auto" w:fill="auto"/>
+            <w:vAlign w:val="center"/>
+          </w:tcPr>
+          <w:p>
+            <w:pPr>
+              <w:jc w:val="left"/>
+              <w:rPr>
+                <w:rFonts w:ascii="Times New Roman" w:eastAsia="SimSun" w:hAnsi="Times New Roman"/>
+                <w:sz w:val="22"/>
+                <w:szCs w:val="22"/>
+              </w:rPr>
+            </w:pPr>
+            <w:r>
+              <w:rPr>
+                <w:rFonts w:ascii="Times New Roman" w:eastAsia="SimSun" w:hAnsi="Times New Roman"/>
+                <w:sz w:val="22"/>
+                <w:szCs w:val="22"/>
+              </w:rPr>
+              <w:t>range.lower = 0</w:t>
+            </w:r>
+          </w:p>
+          <w:p>
+            <w:pPr>
+              <w:jc w:val="left"/>
+              <w:rPr>
+                <w:rFonts w:ascii="Times New Roman" w:eastAsia="SimSun" w:hAnsi="Times New Roman"/>
+                <w:sz w:val="22"/>
+                <w:szCs w:val="22"/>
+              </w:rPr>
+            </w:pPr>
+            <w:r>
+              <w:rPr>
+                <w:rFonts w:ascii="Times New Roman" w:eastAsia="SimSun" w:hAnsi="Times New Roman"/>
+                <w:sz w:val="22"/>
+                <w:szCs w:val="22"/>
+              </w:rPr>
+              <w:t>range.upper = 15</w:t>
+            </w:r>
+          </w:p>
+        </w:tc>
+        <w:tc>
+          <w:tcPr>
+            <w:tcW w:w="1010" w:type="dxa"/>
+            <w:tcBorders>
+              <w:top w:val="single" w:sz="4" w:space="0" w:color="auto"/>
+              <w:left w:val="single" w:sz="4" w:space="0" w:color="auto"/>
+              <w:bottom w:val="single" w:sz="12" w:space="0" w:color="auto"/>
+              <w:right w:val="single" w:sz="4" w:space="0" w:color="auto"/>
+            </w:tcBorders>
+            <w:shd w:val="clear" w:color="auto" w:fill="auto"/>
+            <w:vAlign w:val="center"/>
+          </w:tcPr>
+          <w:p>
+            <w:pPr>
+              <w:jc w:val="left"/>
+              <w:rPr>
+                <w:rFonts w:ascii="Times New Roman" w:eastAsia="SimSun" w:hAnsi="Times New Roman"/>
+                <w:sz w:val="22"/>
+                <w:szCs w:val="22"/>
+              </w:rPr>
+            </w:pPr>
+          </w:p>
+        </w:tc>
+      </w:tr>
+      <w:tr>
+        <w:tc>
+          <w:tcPr>
+            <w:tcW w:w="1548" w:type="dxa"/>
+            <w:tcBorders>
+              <w:top w:val="single" w:sz="4" w:space="0" w:color="auto"/>
+              <w:left w:val="single" w:sz="4" w:space="0" w:color="auto"/>
+              <w:bottom w:val="single" w:sz="12" w:space="0" w:color="auto"/>
+              <w:right w:val="single" w:sz="4" w:space="0" w:color="auto"/>
+            </w:tcBorders>
+            <w:shd w:val="clear" w:color="auto" w:fill="auto"/>
+            <w:vAlign w:val="center"/>
+          </w:tcPr>
+          <w:p>
+            <w:pPr>
+              <w:jc w:val="left"/>
+              <w:rPr>
+                <w:rFonts w:ascii="Times New Roman" w:eastAsia="SimSun" w:hAnsi="Times New Roman"/>
+                <w:sz w:val="22"/>
+                <w:szCs w:val="22"/>
+              </w:rPr>
+            </w:pPr>
+          </w:p>
+        </w:tc>
+        <w:tc>
+          <w:tcPr>
+            <w:tcW w:w="1710" w:type="dxa"/>
+            <w:tcBorders>
+              <w:top w:val="single" w:sz="4" w:space="0" w:color="auto"/>
+              <w:left w:val="single" w:sz="4" w:space="0" w:color="auto"/>
+              <w:bottom w:val="single" w:sz="12" w:space="0" w:color="auto"/>
+              <w:right w:val="single" w:sz="4" w:space="0" w:color="auto"/>
+            </w:tcBorders>
+            <w:shd w:val="clear" w:color="auto" w:fill="auto"/>
+            <w:vAlign w:val="center"/>
+          </w:tcPr>
+          <w:p>
+            <w:pPr>
+              <w:jc w:val="left"/>
+              <w:rPr>
+                <w:rFonts w:ascii="Times New Roman" w:eastAsia="SimSun" w:hAnsi="Times New Roman"/>
+                <w:sz w:val="22"/>
+                <w:szCs w:val="22"/>
+              </w:rPr>
+            </w:pPr>
+          </w:p>
+        </w:tc>
+        <w:tc>
+          <w:tcPr>
+            <w:tcW w:w="3240" w:type="dxa"/>
+            <w:tcBorders>
+              <w:top w:val="single" w:sz="4" w:space="0" w:color="auto"/>
+              <w:left w:val="single" w:sz="4" w:space="0" w:color="auto"/>
+              <w:bottom w:val="single" w:sz="12" w:space="0" w:color="auto"/>
+              <w:right w:val="single" w:sz="4" w:space="0" w:color="auto"/>
+            </w:tcBorders>
+            <w:shd w:val="clear" w:color="auto" w:fill="auto"/>
+            <w:vAlign w:val="center"/>
+          </w:tcPr>
+          <w:p>
+            <w:pPr>
+              <w:jc w:val="left"/>
+              <w:rPr>
+                <w:rFonts w:ascii="Times New Roman" w:eastAsia="SimSun" w:hAnsi="Times New Roman"/>
+                <w:sz w:val="22"/>
+                <w:szCs w:val="22"/>
+              </w:rPr>
+            </w:pPr>
+            <w:r>
+              <w:rPr>
+                <w:rFonts w:ascii="Times New Roman" w:eastAsia="SimSun" w:hAnsi="Times New Roman"/>
+                <w:sz w:val="22"/>
+                <w:szCs w:val="22"/>
+              </w:rPr>
+              <w:t>combineTestNoOverlap()</w:t>
+            </w:r>
+          </w:p>
+          <w:p>
+            <w:pPr>
+              <w:jc w:val="left"/>
+              <w:rPr>
+                <w:rFonts w:ascii="Times New Roman" w:eastAsia="SimSun" w:hAnsi="Times New Roman"/>
+                <w:sz w:val="22"/>
+                <w:szCs w:val="22"/>
+              </w:rPr>
+            </w:pPr>
+            <w:r>
+              <w:rPr>
+                <w:rFonts w:ascii="Times New Roman" w:eastAsia="SimSun" w:hAnsi="Times New Roman"/>
+                <w:sz w:val="22"/>
+                <w:szCs w:val="22"/>
+              </w:rPr>
+              <w:t>Input: range1: 0 to 10</w:t>
+            </w:r>
+          </w:p>
+          <w:p>
+            <w:pPr>
+              <w:jc w:val="left"/>
+              <w:rPr>
+                <w:rFonts w:ascii="Times New Roman" w:eastAsia="SimSun" w:hAnsi="Times New Roman"/>
+                <w:sz w:val="22"/>
+                <w:szCs w:val="22"/>
+              </w:rPr>
+            </w:pPr>
+            <w:r>
+              <w:rPr>
+                <w:rFonts w:ascii="Times New Roman" w:eastAsia="SimSun" w:hAnsi="Times New Roman"/>
+                <w:sz w:val="22"/>
+                <w:szCs w:val="22"/>
+              </w:rPr>
+              <w:t>range2: 15 to 20</w:t>
+            </w:r>
+          </w:p>
+        </w:tc>
+        <w:tc>
+          <w:tcPr>
+            <w:tcW w:w="2070" w:type="dxa"/>
+            <w:tcBorders>
+              <w:top w:val="single" w:sz="4" w:space="0" w:color="auto"/>
+              <w:left w:val="single" w:sz="4" w:space="0" w:color="auto"/>
+              <w:bottom w:val="single" w:sz="12" w:space="0" w:color="auto"/>
+              <w:right w:val="single" w:sz="4" w:space="0" w:color="auto"/>
+            </w:tcBorders>
+            <w:shd w:val="clear" w:color="auto" w:fill="auto"/>
+            <w:vAlign w:val="center"/>
+          </w:tcPr>
+          <w:p>
+            <w:pPr>
+              <w:jc w:val="left"/>
+              <w:rPr>
+                <w:rFonts w:ascii="Times New Roman" w:eastAsia="SimSun" w:hAnsi="Times New Roman"/>
+                <w:sz w:val="22"/>
+                <w:szCs w:val="22"/>
+              </w:rPr>
+            </w:pPr>
+            <w:r>
+              <w:rPr>
+                <w:rFonts w:ascii="Times New Roman" w:eastAsia="SimSun" w:hAnsi="Times New Roman"/>
+                <w:sz w:val="22"/>
+                <w:szCs w:val="22"/>
+              </w:rPr>
+              <w:t>range.lower = 0</w:t>
+            </w:r>
+          </w:p>
+          <w:p>
+            <w:pPr>
+              <w:jc w:val="left"/>
+              <w:rPr>
+                <w:rFonts w:ascii="Times New Roman" w:eastAsia="SimSun" w:hAnsi="Times New Roman"/>
+                <w:sz w:val="22"/>
+                <w:szCs w:val="22"/>
+              </w:rPr>
+            </w:pPr>
+            <w:r>
+              <w:rPr>
+                <w:rFonts w:ascii="Times New Roman" w:eastAsia="SimSun" w:hAnsi="Times New Roman"/>
+                <w:sz w:val="22"/>
+                <w:szCs w:val="22"/>
+              </w:rPr>
+              <w:t>range.upper = 20</w:t>
+            </w:r>
+          </w:p>
+        </w:tc>
+        <w:tc>
+          <w:tcPr>
+            <w:tcW w:w="1010" w:type="dxa"/>
+            <w:tcBorders>
+              <w:top w:val="single" w:sz="4" w:space="0" w:color="auto"/>
+              <w:left w:val="single" w:sz="4" w:space="0" w:color="auto"/>
+              <w:bottom w:val="single" w:sz="12" w:space="0" w:color="auto"/>
+              <w:right w:val="single" w:sz="4" w:space="0" w:color="auto"/>
+            </w:tcBorders>
+            <w:shd w:val="clear" w:color="auto" w:fill="auto"/>
+            <w:vAlign w:val="center"/>
+          </w:tcPr>
+          <w:p>
+            <w:pPr>
+              <w:jc w:val="left"/>
+              <w:rPr>
+                <w:rFonts w:ascii="Times New Roman" w:eastAsia="SimSun" w:hAnsi="Times New Roman"/>
+                <w:sz w:val="22"/>
+                <w:szCs w:val="22"/>
+              </w:rPr>
+            </w:pPr>
+          </w:p>
+        </w:tc>
+      </w:tr>
+      <w:tr>
+        <w:tc>
+          <w:tcPr>
+            <w:tcW w:w="1548" w:type="dxa"/>
+            <w:tcBorders>
+              <w:top w:val="single" w:sz="4" w:space="0" w:color="auto"/>
+              <w:left w:val="single" w:sz="4" w:space="0" w:color="auto"/>
+              <w:bottom w:val="single" w:sz="12" w:space="0" w:color="auto"/>
+              <w:right w:val="single" w:sz="4" w:space="0" w:color="auto"/>
+            </w:tcBorders>
+            <w:shd w:val="clear" w:color="auto" w:fill="auto"/>
+            <w:vAlign w:val="center"/>
+          </w:tcPr>
+          <w:p>
+            <w:pPr>
+              <w:jc w:val="left"/>
+              <w:rPr>
+                <w:rFonts w:ascii="Times New Roman" w:eastAsia="SimSun" w:hAnsi="Times New Roman"/>
+                <w:sz w:val="22"/>
+                <w:szCs w:val="22"/>
+              </w:rPr>
+            </w:pPr>
+          </w:p>
+        </w:tc>
+        <w:tc>
+          <w:tcPr>
+            <w:tcW w:w="1710" w:type="dxa"/>
+            <w:tcBorders>
+              <w:top w:val="single" w:sz="4" w:space="0" w:color="auto"/>
+              <w:left w:val="single" w:sz="4" w:space="0" w:color="auto"/>
+              <w:bottom w:val="single" w:sz="12" w:space="0" w:color="auto"/>
+              <w:right w:val="single" w:sz="4" w:space="0" w:color="auto"/>
+            </w:tcBorders>
+            <w:shd w:val="clear" w:color="auto" w:fill="auto"/>
+            <w:vAlign w:val="center"/>
+          </w:tcPr>
+          <w:p>
+            <w:pPr>
+              <w:jc w:val="left"/>
+              <w:rPr>
+                <w:rFonts w:ascii="Times New Roman" w:eastAsia="SimSun" w:hAnsi="Times New Roman"/>
+                <w:sz w:val="22"/>
+                <w:szCs w:val="22"/>
+              </w:rPr>
+            </w:pPr>
+          </w:p>
+        </w:tc>
+        <w:tc>
+          <w:tcPr>
+            <w:tcW w:w="3240" w:type="dxa"/>
+            <w:tcBorders>
+              <w:top w:val="single" w:sz="4" w:space="0" w:color="auto"/>
+              <w:left w:val="single" w:sz="4" w:space="0" w:color="auto"/>
+              <w:bottom w:val="single" w:sz="12" w:space="0" w:color="auto"/>
+              <w:right w:val="single" w:sz="4" w:space="0" w:color="auto"/>
+            </w:tcBorders>
+            <w:shd w:val="clear" w:color="auto" w:fill="auto"/>
+            <w:vAlign w:val="center"/>
+          </w:tcPr>
+          <w:p>
+            <w:pPr>
+              <w:jc w:val="left"/>
+              <w:rPr>
+                <w:rFonts w:ascii="Times New Roman" w:eastAsia="SimSun" w:hAnsi="Times New Roman"/>
+                <w:sz w:val="22"/>
+                <w:szCs w:val="22"/>
+              </w:rPr>
+            </w:pPr>
+            <w:r>
+              <w:rPr>
+                <w:rFonts w:ascii="Times New Roman" w:eastAsia="SimSun" w:hAnsi="Times New Roman"/>
+                <w:sz w:val="22"/>
+                <w:szCs w:val="22"/>
+              </w:rPr>
+              <w:t>combineTestNull()</w:t>
+            </w:r>
+          </w:p>
+          <w:p>
+            <w:pPr>
+              <w:jc w:val="left"/>
+              <w:rPr>
+                <w:rFonts w:ascii="Times New Roman" w:eastAsia="SimSun" w:hAnsi="Times New Roman"/>
+                <w:sz w:val="22"/>
+                <w:szCs w:val="22"/>
+              </w:rPr>
+            </w:pPr>
+            <w:r>
+              <w:rPr>
+                <w:rFonts w:ascii="Times New Roman" w:eastAsia="SimSun" w:hAnsi="Times New Roman"/>
+                <w:sz w:val="22"/>
+                <w:szCs w:val="22"/>
+              </w:rPr>
+              <w:t>Input: range1 = NULL</w:t>
+            </w:r>
+          </w:p>
+          <w:p>
+            <w:pPr>
+              <w:jc w:val="left"/>
+              <w:rPr>
+                <w:rFonts w:ascii="Times New Roman" w:eastAsia="SimSun" w:hAnsi="Times New Roman"/>
+                <w:sz w:val="22"/>
+                <w:szCs w:val="22"/>
+              </w:rPr>
+            </w:pPr>
+            <w:r>
+              <w:rPr>
+                <w:rFonts w:ascii="Times New Roman" w:eastAsia="SimSun" w:hAnsi="Times New Roman"/>
+                <w:sz w:val="22"/>
+                <w:szCs w:val="22"/>
+              </w:rPr>
+              <w:t>range2: 0 to 10</w:t>
+            </w:r>
+          </w:p>
+        </w:tc>
+        <w:tc>
+          <w:tcPr>
+            <w:tcW w:w="2070" w:type="dxa"/>
+            <w:tcBorders>
+              <w:top w:val="single" w:sz="4" w:space="0" w:color="auto"/>
+              <w:left w:val="single" w:sz="4" w:space="0" w:color="auto"/>
+              <w:bottom w:val="single" w:sz="12" w:space="0" w:color="auto"/>
+              <w:right w:val="single" w:sz="4" w:space="0" w:color="auto"/>
+            </w:tcBorders>
+            <w:shd w:val="clear" w:color="auto" w:fill="auto"/>
+            <w:vAlign w:val="center"/>
+          </w:tcPr>
+          <w:p>
+            <w:pPr>
+              <w:jc w:val="left"/>
+              <w:rPr>
+                <w:rFonts w:ascii="Times New Roman" w:eastAsia="SimSun" w:hAnsi="Times New Roman"/>
+                <w:sz w:val="22"/>
+                <w:szCs w:val="22"/>
+              </w:rPr>
+            </w:pPr>
+            <w:r>
+              <w:rPr>
+                <w:rFonts w:ascii="Times New Roman" w:eastAsia="SimSun" w:hAnsi="Times New Roman"/>
+                <w:sz w:val="22"/>
+                <w:szCs w:val="22"/>
+              </w:rPr>
+              <w:t>range.lower = 0</w:t>
+            </w:r>
+          </w:p>
+          <w:p>
+            <w:pPr>
+              <w:jc w:val="left"/>
+              <w:rPr>
+                <w:rFonts w:ascii="Times New Roman" w:eastAsia="SimSun" w:hAnsi="Times New Roman"/>
+                <w:sz w:val="22"/>
+                <w:szCs w:val="22"/>
+              </w:rPr>
+            </w:pPr>
+            <w:r>
+              <w:rPr>
+                <w:rFonts w:ascii="Times New Roman" w:eastAsia="SimSun" w:hAnsi="Times New Roman"/>
+                <w:sz w:val="22"/>
+                <w:szCs w:val="22"/>
+              </w:rPr>
+              <w:t>range.upper = 10</w:t>
+            </w:r>
+          </w:p>
+        </w:tc>
+        <w:tc>
+          <w:tcPr>
+            <w:tcW w:w="1010" w:type="dxa"/>
+            <w:tcBorders>
+              <w:top w:val="single" w:sz="4" w:space="0" w:color="auto"/>
+              <w:left w:val="single" w:sz="4" w:space="0" w:color="auto"/>
+              <w:bottom w:val="single" w:sz="12" w:space="0" w:color="auto"/>
+              <w:right w:val="single" w:sz="4" w:space="0" w:color="auto"/>
+            </w:tcBorders>
+            <w:shd w:val="clear" w:color="auto" w:fill="auto"/>
+            <w:vAlign w:val="center"/>
+          </w:tcPr>
+          <w:p>
+            <w:pPr>
+              <w:jc w:val="left"/>
+              <w:rPr>
+                <w:rFonts w:ascii="Times New Roman" w:eastAsia="SimSun" w:hAnsi="Times New Roman"/>
+                <w:sz w:val="22"/>
+                <w:szCs w:val="22"/>
+              </w:rPr>
+            </w:pPr>
+          </w:p>
+        </w:tc>
+      </w:tr>
+      <w:tr>
+        <w:tc>
+          <w:tcPr>
+            <w:tcW w:w="1548" w:type="dxa"/>
+            <w:tcBorders>
+              <w:top w:val="single" w:sz="4" w:space="0" w:color="auto"/>
+              <w:left w:val="single" w:sz="4" w:space="0" w:color="auto"/>
+              <w:bottom w:val="single" w:sz="12" w:space="0" w:color="auto"/>
+              <w:right w:val="single" w:sz="4" w:space="0" w:color="auto"/>
+            </w:tcBorders>
+            <w:shd w:val="clear" w:color="auto" w:fill="auto"/>
+            <w:vAlign w:val="center"/>
+          </w:tcPr>
+          <w:p>
+            <w:pPr>
+              <w:jc w:val="left"/>
+              <w:rPr>
+                <w:rFonts w:ascii="Times New Roman" w:eastAsia="SimSun" w:hAnsi="Times New Roman"/>
+                <w:sz w:val="22"/>
+                <w:szCs w:val="22"/>
+              </w:rPr>
+            </w:pPr>
+          </w:p>
+        </w:tc>
+        <w:tc>
+          <w:tcPr>
+            <w:tcW w:w="1710" w:type="dxa"/>
+            <w:tcBorders>
+              <w:top w:val="single" w:sz="4" w:space="0" w:color="auto"/>
+              <w:left w:val="single" w:sz="4" w:space="0" w:color="auto"/>
+              <w:bottom w:val="single" w:sz="12" w:space="0" w:color="auto"/>
+              <w:right w:val="single" w:sz="4" w:space="0" w:color="auto"/>
+            </w:tcBorders>
+            <w:shd w:val="clear" w:color="auto" w:fill="auto"/>
+            <w:vAlign w:val="center"/>
+          </w:tcPr>
+          <w:p>
+            <w:pPr>
+              <w:jc w:val="left"/>
+              <w:rPr>
+                <w:rFonts w:ascii="Times New Roman" w:eastAsia="SimSun" w:hAnsi="Times New Roman"/>
+                <w:sz w:val="22"/>
+                <w:szCs w:val="22"/>
+              </w:rPr>
+            </w:pPr>
+            <w:r>
+              <w:rPr>
+                <w:rFonts w:ascii="Times New Roman" w:eastAsia="SimSun" w:hAnsi="Times New Roman"/>
+                <w:sz w:val="22"/>
+                <w:szCs w:val="22"/>
+              </w:rPr>
+              <w:t>getLowerBound()</w:t>
+            </w:r>
+          </w:p>
+        </w:tc>
+        <w:tc>
+          <w:tcPr>
+            <w:tcW w:w="3240" w:type="dxa"/>
+            <w:tcBorders>
+              <w:top w:val="single" w:sz="4" w:space="0" w:color="auto"/>
+              <w:left w:val="single" w:sz="4" w:space="0" w:color="auto"/>
+              <w:bottom w:val="single" w:sz="12" w:space="0" w:color="auto"/>
+              <w:right w:val="single" w:sz="4" w:space="0" w:color="auto"/>
+            </w:tcBorders>
+            <w:shd w:val="clear" w:color="auto" w:fill="auto"/>
+            <w:vAlign w:val="center"/>
+          </w:tcPr>
+          <w:p>
+            <w:pPr>
+              <w:jc w:val="left"/>
+              <w:rPr>
+                <w:rFonts w:ascii="Times New Roman" w:eastAsia="SimSun" w:hAnsi="Times New Roman"/>
+                <w:sz w:val="22"/>
+                <w:szCs w:val="22"/>
+              </w:rPr>
+            </w:pPr>
+            <w:r>
+              <w:rPr>
+                <w:rFonts w:ascii="Times New Roman" w:eastAsia="SimSun" w:hAnsi="Times New Roman"/>
+                <w:sz w:val="22"/>
+                <w:szCs w:val="22"/>
+              </w:rPr>
+              <w:t>getLowerBoundTest()</w:t>
+            </w:r>
+          </w:p>
+          <w:p>
+            <w:pPr>
+              <w:jc w:val="left"/>
+              <w:rPr>
+                <w:rFonts w:ascii="Times New Roman" w:eastAsia="SimSun" w:hAnsi="Times New Roman"/>
+                <w:sz w:val="22"/>
+                <w:szCs w:val="22"/>
+              </w:rPr>
+            </w:pPr>
+            <w:r>
+              <w:rPr>
+                <w:rFonts w:ascii="Times New Roman" w:eastAsia="SimSun" w:hAnsi="Times New Roman"/>
+                <w:sz w:val="22"/>
+                <w:szCs w:val="22"/>
+              </w:rPr>
+              <w:t>Input: Range = -10 to 10</w:t>
+            </w:r>
+          </w:p>
+        </w:tc>
+        <w:tc>
+          <w:tcPr>
+            <w:tcW w:w="2070" w:type="dxa"/>
+            <w:tcBorders>
+              <w:top w:val="single" w:sz="4" w:space="0" w:color="auto"/>
+              <w:left w:val="single" w:sz="4" w:space="0" w:color="auto"/>
+              <w:bottom w:val="single" w:sz="12" w:space="0" w:color="auto"/>
+              <w:right w:val="single" w:sz="4" w:space="0" w:color="auto"/>
+            </w:tcBorders>
+            <w:shd w:val="clear" w:color="auto" w:fill="auto"/>
+            <w:vAlign w:val="center"/>
+          </w:tcPr>
+          <w:p>
+            <w:pPr>
+              <w:jc w:val="left"/>
+              <w:rPr>
+                <w:rFonts w:ascii="Times New Roman" w:eastAsia="SimSun" w:hAnsi="Times New Roman"/>
+                <w:sz w:val="22"/>
+                <w:szCs w:val="22"/>
+              </w:rPr>
+            </w:pPr>
+            <w:r>
+              <w:rPr>
+                <w:rFonts w:ascii="Times New Roman" w:eastAsia="SimSun" w:hAnsi="Times New Roman"/>
+                <w:sz w:val="22"/>
+                <w:szCs w:val="22"/>
+              </w:rPr>
+              <w:t>-10</w:t>
+            </w:r>
+          </w:p>
+        </w:tc>
+        <w:tc>
+          <w:tcPr>
+            <w:tcW w:w="1010" w:type="dxa"/>
+            <w:tcBorders>
+              <w:top w:val="single" w:sz="4" w:space="0" w:color="auto"/>
+              <w:left w:val="single" w:sz="4" w:space="0" w:color="auto"/>
+              <w:bottom w:val="single" w:sz="12" w:space="0" w:color="auto"/>
+              <w:right w:val="single" w:sz="4" w:space="0" w:color="auto"/>
+            </w:tcBorders>
+            <w:shd w:val="clear" w:color="auto" w:fill="auto"/>
+            <w:vAlign w:val="center"/>
+          </w:tcPr>
+          <w:p>
+            <w:pPr>
+              <w:jc w:val="left"/>
+              <w:rPr>
+                <w:rFonts w:ascii="Times New Roman" w:eastAsia="SimSun" w:hAnsi="Times New Roman"/>
+                <w:sz w:val="22"/>
+                <w:szCs w:val="22"/>
+              </w:rPr>
+            </w:pPr>
+          </w:p>
+        </w:tc>
+      </w:tr>
+      <w:tr>
+        <w:tc>
+          <w:tcPr>
+            <w:tcW w:w="1548" w:type="dxa"/>
+            <w:tcBorders>
+              <w:top w:val="single" w:sz="4" w:space="0" w:color="auto"/>
+              <w:left w:val="single" w:sz="4" w:space="0" w:color="auto"/>
+              <w:bottom w:val="single" w:sz="12" w:space="0" w:color="auto"/>
+              <w:right w:val="single" w:sz="4" w:space="0" w:color="auto"/>
+            </w:tcBorders>
+            <w:shd w:val="clear" w:color="auto" w:fill="auto"/>
+            <w:vAlign w:val="center"/>
+          </w:tcPr>
+          <w:p>
+            <w:pPr>
+              <w:jc w:val="left"/>
+              <w:rPr>
+                <w:rFonts w:ascii="Times New Roman" w:eastAsia="SimSun" w:hAnsi="Times New Roman"/>
+                <w:sz w:val="22"/>
+                <w:szCs w:val="22"/>
+              </w:rPr>
+            </w:pPr>
+          </w:p>
+        </w:tc>
+        <w:tc>
+          <w:tcPr>
+            <w:tcW w:w="1710" w:type="dxa"/>
+            <w:tcBorders>
+              <w:top w:val="single" w:sz="4" w:space="0" w:color="auto"/>
+              <w:left w:val="single" w:sz="4" w:space="0" w:color="auto"/>
+              <w:bottom w:val="single" w:sz="12" w:space="0" w:color="auto"/>
+              <w:right w:val="single" w:sz="4" w:space="0" w:color="auto"/>
+            </w:tcBorders>
+            <w:shd w:val="clear" w:color="auto" w:fill="auto"/>
+            <w:vAlign w:val="center"/>
+          </w:tcPr>
+          <w:p>
+            <w:pPr>
+              <w:jc w:val="left"/>
+              <w:rPr>
+                <w:rFonts w:ascii="Times New Roman" w:eastAsia="SimSun" w:hAnsi="Times New Roman"/>
+                <w:sz w:val="22"/>
+                <w:szCs w:val="22"/>
+              </w:rPr>
+            </w:pPr>
+            <w:r>
+              <w:rPr>
+                <w:rFonts w:ascii="Times New Roman" w:eastAsia="SimSun" w:hAnsi="Times New Roman"/>
+                <w:sz w:val="22"/>
+                <w:szCs w:val="22"/>
+              </w:rPr>
+              <w:t>getUpperBound(</w:t>
+            </w:r>
+            <w:r>
+              <w:rPr>
+                <w:rFonts w:ascii="Times New Roman" w:eastAsia="SimSun" w:hAnsi="Times New Roman"/>
+                <w:sz w:val="22"/>
+                <w:szCs w:val="22"/>
+              </w:rPr>
+              <w:lastRenderedPageBreak/>
+              <w:t>)</w:t>
+            </w:r>
+          </w:p>
+        </w:tc>
+        <w:tc>
+          <w:tcPr>
+            <w:tcW w:w="3240" w:type="dxa"/>
+            <w:tcBorders>
+              <w:top w:val="single" w:sz="4" w:space="0" w:color="auto"/>
+              <w:left w:val="single" w:sz="4" w:space="0" w:color="auto"/>
+              <w:bottom w:val="single" w:sz="12" w:space="0" w:color="auto"/>
+              <w:right w:val="single" w:sz="4" w:space="0" w:color="auto"/>
+            </w:tcBorders>
+            <w:shd w:val="clear" w:color="auto" w:fill="auto"/>
+            <w:vAlign w:val="center"/>
+          </w:tcPr>
+          <w:p>
+            <w:pPr>
+              <w:jc w:val="left"/>
+              <w:rPr>
+                <w:rFonts w:ascii="Times New Roman" w:eastAsia="SimSun" w:hAnsi="Times New Roman"/>
+                <w:sz w:val="22"/>
+                <w:szCs w:val="22"/>
+              </w:rPr>
+            </w:pPr>
+            <w:r>
+              <w:rPr>
+                <w:rFonts w:ascii="Times New Roman" w:eastAsia="SimSun" w:hAnsi="Times New Roman"/>
+                <w:sz w:val="22"/>
+                <w:szCs w:val="22"/>
+              </w:rPr>
+              <w:lastRenderedPageBreak/>
               <w:t>getUpperBoundTest()</w:t>
             </w:r>
           </w:p>
@@ -4979,6 +5787,7 @@
                 <w:sz w:val="22"/>
                 <w:szCs w:val="22"/>
               </w:rPr>
+              <w:lastRenderedPageBreak/>
               <w:t>Input: Range = -10 to 10</w:t>
             </w:r>
           </w:p>
@@ -5010,6 +5819,7 @@
                 <w:sz w:val="22"/>
                 <w:szCs w:val="22"/>
               </w:rPr>
+              <w:lastRenderedPageBreak/>
               <w:t>10</w:t>
             </w:r>
           </w:p>
@@ -6168,6 +6978,7 @@
           <w:sz w:val="24"/>
           <w:szCs w:val="24"/>
         </w:rPr>
+        <w:lastRenderedPageBreak/>
         <w:t>Comments/feedback on the lab itself</w:t>
       </w:r>
     </w:p>

</xml_diff>